<commit_message>
Modificati usercase e classi UserCase: rimosso caso d'uso UCRICERCA e sostituita con UCVISRIC, UCRICEEV, UCRICEVUT Classi: aggiunta descrizione per SearchControl; aggiunte classi SearchEventForm, SearchUserForm e SearchTypeSelector; eliminata classe SearchForm; Fix: erano shiftate alcune descrizioni
</commit_message>
<xml_diff>
--- a/Internal work product/Classi.docx
+++ b/Internal work product/Classi.docx
@@ -9,18 +9,19 @@
         <w:tblLook w:val="04A0" w:firstRow="1" w:lastRow="0" w:firstColumn="1" w:lastColumn="0" w:noHBand="0" w:noVBand="1"/>
       </w:tblPr>
       <w:tblGrid>
-        <w:gridCol w:w="3209"/>
-        <w:gridCol w:w="3209"/>
-        <w:gridCol w:w="3210"/>
+        <w:gridCol w:w="3051"/>
+        <w:gridCol w:w="1081"/>
+        <w:gridCol w:w="5496"/>
       </w:tblGrid>
       <w:tr>
         <w:tc>
           <w:tcPr>
-            <w:tcW w:w="3209" w:type="dxa"/>
-            <w:vAlign w:val="bottom"/>
-          </w:tcPr>
-          <w:p>
-            <w:pPr>
+            <w:tcW w:w="3051" w:type="dxa"/>
+            <w:vAlign w:val="bottom"/>
+          </w:tcPr>
+          <w:p>
+            <w:pPr>
+              <w:jc w:val="both"/>
               <w:rPr>
                 <w:rFonts w:ascii="Calibri" w:hAnsi="Calibri" w:cs="Calibri"/>
                 <w:color w:val="000000"/>
@@ -37,7 +38,7 @@
         </w:tc>
         <w:tc>
           <w:tcPr>
-            <w:tcW w:w="3209" w:type="dxa"/>
+            <w:tcW w:w="913" w:type="dxa"/>
             <w:vAlign w:val="bottom"/>
           </w:tcPr>
           <w:p>
@@ -58,7 +59,7 @@
         </w:tc>
         <w:tc>
           <w:tcPr>
-            <w:tcW w:w="3210" w:type="dxa"/>
+            <w:tcW w:w="5664" w:type="dxa"/>
             <w:vAlign w:val="bottom"/>
           </w:tcPr>
           <w:p>
@@ -81,7 +82,7 @@
       <w:tr>
         <w:tc>
           <w:tcPr>
-            <w:tcW w:w="3209" w:type="dxa"/>
+            <w:tcW w:w="3051" w:type="dxa"/>
             <w:vAlign w:val="bottom"/>
           </w:tcPr>
           <w:p>
@@ -102,7 +103,7 @@
         </w:tc>
         <w:tc>
           <w:tcPr>
-            <w:tcW w:w="3209" w:type="dxa"/>
+            <w:tcW w:w="913" w:type="dxa"/>
             <w:vAlign w:val="bottom"/>
           </w:tcPr>
           <w:p>
@@ -125,7 +126,7 @@
         </w:tc>
         <w:tc>
           <w:tcPr>
-            <w:tcW w:w="3210" w:type="dxa"/>
+            <w:tcW w:w="5664" w:type="dxa"/>
             <w:vAlign w:val="bottom"/>
           </w:tcPr>
           <w:p>
@@ -148,7 +149,7 @@
       <w:tr>
         <w:tc>
           <w:tcPr>
-            <w:tcW w:w="3209" w:type="dxa"/>
+            <w:tcW w:w="3051" w:type="dxa"/>
             <w:vAlign w:val="bottom"/>
           </w:tcPr>
           <w:p>
@@ -169,7 +170,7 @@
         </w:tc>
         <w:tc>
           <w:tcPr>
-            <w:tcW w:w="3209" w:type="dxa"/>
+            <w:tcW w:w="913" w:type="dxa"/>
             <w:vAlign w:val="bottom"/>
           </w:tcPr>
           <w:p>
@@ -192,7 +193,7 @@
         </w:tc>
         <w:tc>
           <w:tcPr>
-            <w:tcW w:w="3210" w:type="dxa"/>
+            <w:tcW w:w="5664" w:type="dxa"/>
             <w:vAlign w:val="bottom"/>
           </w:tcPr>
           <w:p>
@@ -215,7 +216,7 @@
       <w:tr>
         <w:tc>
           <w:tcPr>
-            <w:tcW w:w="3209" w:type="dxa"/>
+            <w:tcW w:w="3051" w:type="dxa"/>
             <w:vAlign w:val="bottom"/>
           </w:tcPr>
           <w:p>
@@ -236,7 +237,7 @@
         </w:tc>
         <w:tc>
           <w:tcPr>
-            <w:tcW w:w="3209" w:type="dxa"/>
+            <w:tcW w:w="913" w:type="dxa"/>
             <w:vAlign w:val="bottom"/>
           </w:tcPr>
           <w:p>
@@ -259,7 +260,7 @@
         </w:tc>
         <w:tc>
           <w:tcPr>
-            <w:tcW w:w="3210" w:type="dxa"/>
+            <w:tcW w:w="5664" w:type="dxa"/>
             <w:vAlign w:val="bottom"/>
           </w:tcPr>
           <w:p>
@@ -282,7 +283,7 @@
       <w:tr>
         <w:tc>
           <w:tcPr>
-            <w:tcW w:w="3209" w:type="dxa"/>
+            <w:tcW w:w="3051" w:type="dxa"/>
             <w:vAlign w:val="bottom"/>
           </w:tcPr>
           <w:p>
@@ -303,7 +304,7 @@
         </w:tc>
         <w:tc>
           <w:tcPr>
-            <w:tcW w:w="3209" w:type="dxa"/>
+            <w:tcW w:w="913" w:type="dxa"/>
             <w:vAlign w:val="bottom"/>
           </w:tcPr>
           <w:p>
@@ -326,7 +327,7 @@
         </w:tc>
         <w:tc>
           <w:tcPr>
-            <w:tcW w:w="3210" w:type="dxa"/>
+            <w:tcW w:w="5664" w:type="dxa"/>
             <w:vAlign w:val="bottom"/>
           </w:tcPr>
           <w:p>
@@ -349,7 +350,7 @@
       <w:tr>
         <w:tc>
           <w:tcPr>
-            <w:tcW w:w="3209" w:type="dxa"/>
+            <w:tcW w:w="3051" w:type="dxa"/>
             <w:vAlign w:val="bottom"/>
           </w:tcPr>
           <w:p>
@@ -372,7 +373,7 @@
         </w:tc>
         <w:tc>
           <w:tcPr>
-            <w:tcW w:w="3209" w:type="dxa"/>
+            <w:tcW w:w="913" w:type="dxa"/>
             <w:vAlign w:val="bottom"/>
           </w:tcPr>
           <w:p>
@@ -395,7 +396,7 @@
         </w:tc>
         <w:tc>
           <w:tcPr>
-            <w:tcW w:w="3210" w:type="dxa"/>
+            <w:tcW w:w="5664" w:type="dxa"/>
             <w:vAlign w:val="bottom"/>
           </w:tcPr>
           <w:p>
@@ -418,7 +419,7 @@
       <w:tr>
         <w:tc>
           <w:tcPr>
-            <w:tcW w:w="3209" w:type="dxa"/>
+            <w:tcW w:w="3051" w:type="dxa"/>
             <w:vAlign w:val="bottom"/>
           </w:tcPr>
           <w:p>
@@ -441,7 +442,7 @@
         </w:tc>
         <w:tc>
           <w:tcPr>
-            <w:tcW w:w="3209" w:type="dxa"/>
+            <w:tcW w:w="913" w:type="dxa"/>
             <w:vAlign w:val="bottom"/>
           </w:tcPr>
           <w:p>
@@ -464,23 +465,23 @@
         </w:tc>
         <w:tc>
           <w:tcPr>
-            <w:tcW w:w="3210" w:type="dxa"/>
-            <w:vAlign w:val="bottom"/>
-          </w:tcPr>
-          <w:p>
-            <w:pPr>
-              <w:rPr>
-                <w:rFonts w:ascii="Calibri" w:hAnsi="Calibri" w:cs="Calibri"/>
-                <w:color w:val="000000"/>
-              </w:rPr>
-            </w:pPr>
-          </w:p>
-        </w:tc>
-      </w:tr>
-      <w:tr>
-        <w:tc>
-          <w:tcPr>
-            <w:tcW w:w="3209" w:type="dxa"/>
+            <w:tcW w:w="5664" w:type="dxa"/>
+            <w:vAlign w:val="bottom"/>
+          </w:tcPr>
+          <w:p>
+            <w:pPr>
+              <w:rPr>
+                <w:rFonts w:ascii="Calibri" w:hAnsi="Calibri" w:cs="Calibri"/>
+                <w:color w:val="000000"/>
+              </w:rPr>
+            </w:pPr>
+          </w:p>
+        </w:tc>
+      </w:tr>
+      <w:tr>
+        <w:tc>
+          <w:tcPr>
+            <w:tcW w:w="3051" w:type="dxa"/>
             <w:vAlign w:val="bottom"/>
           </w:tcPr>
           <w:p>
@@ -501,7 +502,7 @@
         </w:tc>
         <w:tc>
           <w:tcPr>
-            <w:tcW w:w="3209" w:type="dxa"/>
+            <w:tcW w:w="913" w:type="dxa"/>
             <w:vAlign w:val="bottom"/>
           </w:tcPr>
           <w:p>
@@ -524,7 +525,7 @@
         </w:tc>
         <w:tc>
           <w:tcPr>
-            <w:tcW w:w="3210" w:type="dxa"/>
+            <w:tcW w:w="5664" w:type="dxa"/>
             <w:vAlign w:val="bottom"/>
           </w:tcPr>
           <w:p>
@@ -547,7 +548,7 @@
       <w:tr>
         <w:tc>
           <w:tcPr>
-            <w:tcW w:w="3209" w:type="dxa"/>
+            <w:tcW w:w="3051" w:type="dxa"/>
             <w:vAlign w:val="bottom"/>
           </w:tcPr>
           <w:p>
@@ -568,7 +569,7 @@
         </w:tc>
         <w:tc>
           <w:tcPr>
-            <w:tcW w:w="3209" w:type="dxa"/>
+            <w:tcW w:w="913" w:type="dxa"/>
             <w:vAlign w:val="bottom"/>
           </w:tcPr>
           <w:p>
@@ -591,7 +592,7 @@
         </w:tc>
         <w:tc>
           <w:tcPr>
-            <w:tcW w:w="3210" w:type="dxa"/>
+            <w:tcW w:w="5664" w:type="dxa"/>
             <w:vAlign w:val="bottom"/>
           </w:tcPr>
           <w:p>
@@ -614,7 +615,7 @@
       <w:tr>
         <w:tc>
           <w:tcPr>
-            <w:tcW w:w="3209" w:type="dxa"/>
+            <w:tcW w:w="3051" w:type="dxa"/>
             <w:vAlign w:val="bottom"/>
           </w:tcPr>
           <w:p>
@@ -637,7 +638,7 @@
         </w:tc>
         <w:tc>
           <w:tcPr>
-            <w:tcW w:w="3209" w:type="dxa"/>
+            <w:tcW w:w="913" w:type="dxa"/>
             <w:vAlign w:val="bottom"/>
           </w:tcPr>
           <w:p>
@@ -660,7 +661,7 @@
         </w:tc>
         <w:tc>
           <w:tcPr>
-            <w:tcW w:w="3210" w:type="dxa"/>
+            <w:tcW w:w="5664" w:type="dxa"/>
             <w:vAlign w:val="bottom"/>
           </w:tcPr>
           <w:p>
@@ -699,7 +700,7 @@
       <w:tr>
         <w:tc>
           <w:tcPr>
-            <w:tcW w:w="3209" w:type="dxa"/>
+            <w:tcW w:w="3051" w:type="dxa"/>
             <w:vAlign w:val="bottom"/>
           </w:tcPr>
           <w:p>
@@ -720,7 +721,7 @@
         </w:tc>
         <w:tc>
           <w:tcPr>
-            <w:tcW w:w="3209" w:type="dxa"/>
+            <w:tcW w:w="913" w:type="dxa"/>
             <w:vAlign w:val="bottom"/>
           </w:tcPr>
           <w:p>
@@ -743,7 +744,7 @@
         </w:tc>
         <w:tc>
           <w:tcPr>
-            <w:tcW w:w="3210" w:type="dxa"/>
+            <w:tcW w:w="5664" w:type="dxa"/>
             <w:vAlign w:val="bottom"/>
           </w:tcPr>
           <w:p>
@@ -766,7 +767,7 @@
       <w:tr>
         <w:tc>
           <w:tcPr>
-            <w:tcW w:w="3209" w:type="dxa"/>
+            <w:tcW w:w="3051" w:type="dxa"/>
             <w:vAlign w:val="bottom"/>
           </w:tcPr>
           <w:p>
@@ -789,7 +790,7 @@
         </w:tc>
         <w:tc>
           <w:tcPr>
-            <w:tcW w:w="3209" w:type="dxa"/>
+            <w:tcW w:w="913" w:type="dxa"/>
             <w:vAlign w:val="bottom"/>
           </w:tcPr>
           <w:p>
@@ -812,7 +813,7 @@
         </w:tc>
         <w:tc>
           <w:tcPr>
-            <w:tcW w:w="3210" w:type="dxa"/>
+            <w:tcW w:w="5664" w:type="dxa"/>
             <w:vAlign w:val="bottom"/>
           </w:tcPr>
           <w:p>
@@ -835,7 +836,7 @@
       <w:tr>
         <w:tc>
           <w:tcPr>
-            <w:tcW w:w="3209" w:type="dxa"/>
+            <w:tcW w:w="3051" w:type="dxa"/>
             <w:vAlign w:val="bottom"/>
           </w:tcPr>
           <w:p>
@@ -858,7 +859,7 @@
         </w:tc>
         <w:tc>
           <w:tcPr>
-            <w:tcW w:w="3209" w:type="dxa"/>
+            <w:tcW w:w="913" w:type="dxa"/>
             <w:vAlign w:val="bottom"/>
           </w:tcPr>
           <w:p>
@@ -881,7 +882,7 @@
         </w:tc>
         <w:tc>
           <w:tcPr>
-            <w:tcW w:w="3210" w:type="dxa"/>
+            <w:tcW w:w="5664" w:type="dxa"/>
             <w:vAlign w:val="bottom"/>
           </w:tcPr>
           <w:p>
@@ -913,7 +914,7 @@
       <w:tr>
         <w:tc>
           <w:tcPr>
-            <w:tcW w:w="3209" w:type="dxa"/>
+            <w:tcW w:w="3051" w:type="dxa"/>
             <w:vAlign w:val="bottom"/>
           </w:tcPr>
           <w:p>
@@ -936,7 +937,7 @@
         </w:tc>
         <w:tc>
           <w:tcPr>
-            <w:tcW w:w="3209" w:type="dxa"/>
+            <w:tcW w:w="913" w:type="dxa"/>
             <w:vAlign w:val="bottom"/>
           </w:tcPr>
           <w:p>
@@ -959,7 +960,7 @@
         </w:tc>
         <w:tc>
           <w:tcPr>
-            <w:tcW w:w="3210" w:type="dxa"/>
+            <w:tcW w:w="5664" w:type="dxa"/>
             <w:vAlign w:val="bottom"/>
           </w:tcPr>
           <w:p>
@@ -982,7 +983,7 @@
       <w:tr>
         <w:tc>
           <w:tcPr>
-            <w:tcW w:w="3209" w:type="dxa"/>
+            <w:tcW w:w="3051" w:type="dxa"/>
             <w:vAlign w:val="bottom"/>
           </w:tcPr>
           <w:p>
@@ -1005,7 +1006,7 @@
         </w:tc>
         <w:tc>
           <w:tcPr>
-            <w:tcW w:w="3209" w:type="dxa"/>
+            <w:tcW w:w="913" w:type="dxa"/>
             <w:vAlign w:val="bottom"/>
           </w:tcPr>
           <w:p>
@@ -1028,7 +1029,7 @@
         </w:tc>
         <w:tc>
           <w:tcPr>
-            <w:tcW w:w="3210" w:type="dxa"/>
+            <w:tcW w:w="5664" w:type="dxa"/>
             <w:vAlign w:val="bottom"/>
           </w:tcPr>
           <w:p>
@@ -1051,7 +1052,7 @@
       <w:tr>
         <w:tc>
           <w:tcPr>
-            <w:tcW w:w="3209" w:type="dxa"/>
+            <w:tcW w:w="3051" w:type="dxa"/>
             <w:vAlign w:val="bottom"/>
           </w:tcPr>
           <w:p>
@@ -1074,7 +1075,7 @@
         </w:tc>
         <w:tc>
           <w:tcPr>
-            <w:tcW w:w="3209" w:type="dxa"/>
+            <w:tcW w:w="913" w:type="dxa"/>
             <w:vAlign w:val="bottom"/>
           </w:tcPr>
           <w:p>
@@ -1097,7 +1098,7 @@
         </w:tc>
         <w:tc>
           <w:tcPr>
-            <w:tcW w:w="3210" w:type="dxa"/>
+            <w:tcW w:w="5664" w:type="dxa"/>
             <w:vAlign w:val="bottom"/>
           </w:tcPr>
           <w:p>
@@ -1120,7 +1121,7 @@
       <w:tr>
         <w:tc>
           <w:tcPr>
-            <w:tcW w:w="3209" w:type="dxa"/>
+            <w:tcW w:w="3051" w:type="dxa"/>
             <w:vAlign w:val="bottom"/>
           </w:tcPr>
           <w:p>
@@ -1143,7 +1144,7 @@
         </w:tc>
         <w:tc>
           <w:tcPr>
-            <w:tcW w:w="3209" w:type="dxa"/>
+            <w:tcW w:w="913" w:type="dxa"/>
             <w:vAlign w:val="bottom"/>
           </w:tcPr>
           <w:p>
@@ -1166,7 +1167,7 @@
         </w:tc>
         <w:tc>
           <w:tcPr>
-            <w:tcW w:w="3210" w:type="dxa"/>
+            <w:tcW w:w="5664" w:type="dxa"/>
             <w:vAlign w:val="bottom"/>
           </w:tcPr>
           <w:p>
@@ -1205,7 +1206,7 @@
       <w:tr>
         <w:tc>
           <w:tcPr>
-            <w:tcW w:w="3209" w:type="dxa"/>
+            <w:tcW w:w="3051" w:type="dxa"/>
             <w:vAlign w:val="bottom"/>
           </w:tcPr>
           <w:p>
@@ -1228,7 +1229,7 @@
         </w:tc>
         <w:tc>
           <w:tcPr>
-            <w:tcW w:w="3209" w:type="dxa"/>
+            <w:tcW w:w="913" w:type="dxa"/>
             <w:vAlign w:val="bottom"/>
           </w:tcPr>
           <w:p>
@@ -1251,7 +1252,7 @@
         </w:tc>
         <w:tc>
           <w:tcPr>
-            <w:tcW w:w="3210" w:type="dxa"/>
+            <w:tcW w:w="5664" w:type="dxa"/>
             <w:vAlign w:val="bottom"/>
           </w:tcPr>
           <w:p>
@@ -1274,7 +1275,7 @@
       <w:tr>
         <w:tc>
           <w:tcPr>
-            <w:tcW w:w="3209" w:type="dxa"/>
+            <w:tcW w:w="3051" w:type="dxa"/>
             <w:vAlign w:val="bottom"/>
           </w:tcPr>
           <w:p>
@@ -1297,7 +1298,7 @@
         </w:tc>
         <w:tc>
           <w:tcPr>
-            <w:tcW w:w="3209" w:type="dxa"/>
+            <w:tcW w:w="913" w:type="dxa"/>
             <w:vAlign w:val="bottom"/>
           </w:tcPr>
           <w:p>
@@ -1320,7 +1321,7 @@
         </w:tc>
         <w:tc>
           <w:tcPr>
-            <w:tcW w:w="3210" w:type="dxa"/>
+            <w:tcW w:w="5664" w:type="dxa"/>
             <w:vAlign w:val="bottom"/>
           </w:tcPr>
           <w:p>
@@ -1352,7 +1353,7 @@
       <w:tr>
         <w:tc>
           <w:tcPr>
-            <w:tcW w:w="3209" w:type="dxa"/>
+            <w:tcW w:w="3051" w:type="dxa"/>
             <w:vAlign w:val="bottom"/>
           </w:tcPr>
           <w:p>
@@ -1375,7 +1376,7 @@
         </w:tc>
         <w:tc>
           <w:tcPr>
-            <w:tcW w:w="3209" w:type="dxa"/>
+            <w:tcW w:w="913" w:type="dxa"/>
             <w:vAlign w:val="bottom"/>
           </w:tcPr>
           <w:p>
@@ -1398,7 +1399,7 @@
         </w:tc>
         <w:tc>
           <w:tcPr>
-            <w:tcW w:w="3210" w:type="dxa"/>
+            <w:tcW w:w="5664" w:type="dxa"/>
             <w:vAlign w:val="bottom"/>
           </w:tcPr>
           <w:p>
@@ -1429,7 +1430,7 @@
       <w:tr>
         <w:tc>
           <w:tcPr>
-            <w:tcW w:w="3209" w:type="dxa"/>
+            <w:tcW w:w="3051" w:type="dxa"/>
             <w:vAlign w:val="bottom"/>
           </w:tcPr>
           <w:p>
@@ -1452,7 +1453,7 @@
         </w:tc>
         <w:tc>
           <w:tcPr>
-            <w:tcW w:w="3209" w:type="dxa"/>
+            <w:tcW w:w="913" w:type="dxa"/>
             <w:vAlign w:val="bottom"/>
           </w:tcPr>
           <w:p>
@@ -1475,7 +1476,7 @@
         </w:tc>
         <w:tc>
           <w:tcPr>
-            <w:tcW w:w="3210" w:type="dxa"/>
+            <w:tcW w:w="5664" w:type="dxa"/>
             <w:vAlign w:val="bottom"/>
           </w:tcPr>
           <w:p>
@@ -1514,31 +1515,611 @@
       <w:tr>
         <w:tc>
           <w:tcPr>
-            <w:tcW w:w="3209" w:type="dxa"/>
-            <w:vAlign w:val="bottom"/>
-          </w:tcPr>
-          <w:p>
-            <w:pPr>
-              <w:rPr>
-                <w:rFonts w:ascii="Calibri" w:hAnsi="Calibri" w:cs="Calibri"/>
-                <w:color w:val="000000"/>
-              </w:rPr>
-            </w:pPr>
-            <w:proofErr w:type="spellStart"/>
+            <w:tcW w:w="3051" w:type="dxa"/>
+            <w:vAlign w:val="bottom"/>
+          </w:tcPr>
+          <w:p>
+            <w:pPr>
+              <w:rPr>
+                <w:rFonts w:ascii="Calibri" w:hAnsi="Calibri" w:cs="Calibri"/>
+                <w:color w:val="000000"/>
+              </w:rPr>
+            </w:pPr>
+            <w:proofErr w:type="spellStart"/>
+            <w:r>
+              <w:rPr>
+                <w:rFonts w:ascii="Calibri" w:hAnsi="Calibri" w:cs="Calibri"/>
+                <w:color w:val="000000"/>
+              </w:rPr>
+              <w:t>CommentForm</w:t>
+            </w:r>
+            <w:proofErr w:type="spellEnd"/>
+          </w:p>
+        </w:tc>
+        <w:tc>
+          <w:tcPr>
+            <w:tcW w:w="913" w:type="dxa"/>
+            <w:vAlign w:val="bottom"/>
+          </w:tcPr>
+          <w:p>
+            <w:pPr>
+              <w:rPr>
+                <w:rFonts w:ascii="Calibri" w:hAnsi="Calibri" w:cs="Calibri"/>
+                <w:color w:val="000000"/>
+              </w:rPr>
+            </w:pPr>
+            <w:proofErr w:type="spellStart"/>
+            <w:r>
+              <w:rPr>
+                <w:rFonts w:ascii="Calibri" w:hAnsi="Calibri" w:cs="Calibri"/>
+                <w:color w:val="000000"/>
+              </w:rPr>
+              <w:t>Boundary</w:t>
+            </w:r>
+            <w:proofErr w:type="spellEnd"/>
+          </w:p>
+        </w:tc>
+        <w:tc>
+          <w:tcPr>
+            <w:tcW w:w="5664" w:type="dxa"/>
+            <w:vAlign w:val="bottom"/>
+          </w:tcPr>
+          <w:p>
+            <w:pPr>
+              <w:rPr>
+                <w:rFonts w:ascii="Calibri" w:hAnsi="Calibri" w:cs="Calibri"/>
+                <w:color w:val="000000"/>
+              </w:rPr>
+            </w:pPr>
+            <w:r>
+              <w:rPr>
+                <w:rFonts w:ascii="Calibri" w:hAnsi="Calibri" w:cs="Calibri"/>
+                <w:color w:val="000000"/>
+              </w:rPr>
+              <w:t xml:space="preserve">Un </w:t>
+            </w:r>
+            <w:proofErr w:type="spellStart"/>
+            <w:r>
+              <w:rPr>
+                <w:rFonts w:ascii="Calibri" w:hAnsi="Calibri" w:cs="Calibri"/>
+                <w:color w:val="000000"/>
+              </w:rPr>
+              <w:t>form</w:t>
+            </w:r>
+            <w:proofErr w:type="spellEnd"/>
+            <w:r>
+              <w:rPr>
+                <w:rFonts w:ascii="Calibri" w:hAnsi="Calibri" w:cs="Calibri"/>
+                <w:color w:val="000000"/>
+              </w:rPr>
+              <w:t xml:space="preserve"> contente </w:t>
+            </w:r>
+            <w:proofErr w:type="gramStart"/>
+            <w:r>
+              <w:rPr>
+                <w:rFonts w:ascii="Calibri" w:hAnsi="Calibri" w:cs="Calibri"/>
+                <w:color w:val="000000"/>
+              </w:rPr>
+              <w:t>un area</w:t>
+            </w:r>
+            <w:proofErr w:type="gramEnd"/>
+            <w:r>
+              <w:rPr>
+                <w:rFonts w:ascii="Calibri" w:hAnsi="Calibri" w:cs="Calibri"/>
+                <w:color w:val="000000"/>
+              </w:rPr>
+              <w:t xml:space="preserve"> di testo</w:t>
+            </w:r>
+          </w:p>
+        </w:tc>
+      </w:tr>
+      <w:tr>
+        <w:tc>
+          <w:tcPr>
+            <w:tcW w:w="3051" w:type="dxa"/>
+            <w:vAlign w:val="bottom"/>
+          </w:tcPr>
+          <w:p>
+            <w:pPr>
+              <w:rPr>
+                <w:rFonts w:ascii="Calibri" w:hAnsi="Calibri" w:cs="Calibri"/>
+                <w:color w:val="000000"/>
+              </w:rPr>
+            </w:pPr>
+            <w:proofErr w:type="spellStart"/>
+            <w:r>
+              <w:rPr>
+                <w:rFonts w:ascii="Calibri" w:hAnsi="Calibri" w:cs="Calibri"/>
+                <w:color w:val="000000"/>
+              </w:rPr>
+              <w:t>CommentBoundary</w:t>
+            </w:r>
+            <w:proofErr w:type="spellEnd"/>
+          </w:p>
+        </w:tc>
+        <w:tc>
+          <w:tcPr>
+            <w:tcW w:w="913" w:type="dxa"/>
+            <w:vAlign w:val="bottom"/>
+          </w:tcPr>
+          <w:p>
+            <w:pPr>
+              <w:rPr>
+                <w:rFonts w:ascii="Calibri" w:hAnsi="Calibri" w:cs="Calibri"/>
+                <w:color w:val="000000"/>
+              </w:rPr>
+            </w:pPr>
+            <w:proofErr w:type="spellStart"/>
+            <w:r>
+              <w:rPr>
+                <w:rFonts w:ascii="Calibri" w:hAnsi="Calibri" w:cs="Calibri"/>
+                <w:color w:val="000000"/>
+              </w:rPr>
+              <w:t>Boundary</w:t>
+            </w:r>
+            <w:proofErr w:type="spellEnd"/>
+          </w:p>
+        </w:tc>
+        <w:tc>
+          <w:tcPr>
+            <w:tcW w:w="5664" w:type="dxa"/>
+            <w:vAlign w:val="bottom"/>
+          </w:tcPr>
+          <w:p>
+            <w:pPr>
+              <w:rPr>
+                <w:rFonts w:ascii="Calibri" w:hAnsi="Calibri" w:cs="Calibri"/>
+                <w:color w:val="000000"/>
+              </w:rPr>
+            </w:pPr>
+            <w:r>
+              <w:rPr>
+                <w:rFonts w:ascii="Calibri" w:hAnsi="Calibri" w:cs="Calibri"/>
+                <w:color w:val="000000"/>
+              </w:rPr>
+              <w:t xml:space="preserve">Un area che permette la visualizzazione di </w:t>
+            </w:r>
+            <w:proofErr w:type="gramStart"/>
+            <w:r>
+              <w:rPr>
+                <w:rFonts w:ascii="Calibri" w:hAnsi="Calibri" w:cs="Calibri"/>
+                <w:color w:val="000000"/>
+              </w:rPr>
+              <w:t>tutti  i</w:t>
+            </w:r>
+            <w:proofErr w:type="gramEnd"/>
+            <w:r>
+              <w:rPr>
+                <w:rFonts w:ascii="Calibri" w:hAnsi="Calibri" w:cs="Calibri"/>
+                <w:color w:val="000000"/>
+              </w:rPr>
+              <w:t xml:space="preserve"> commenti relativi ad un evento</w:t>
+            </w:r>
+          </w:p>
+        </w:tc>
+      </w:tr>
+      <w:tr>
+        <w:tc>
+          <w:tcPr>
+            <w:tcW w:w="3051" w:type="dxa"/>
+            <w:vAlign w:val="bottom"/>
+          </w:tcPr>
+          <w:p>
+            <w:pPr>
+              <w:rPr>
+                <w:rFonts w:ascii="Calibri" w:hAnsi="Calibri" w:cs="Calibri"/>
+                <w:color w:val="000000"/>
+              </w:rPr>
+            </w:pPr>
+            <w:proofErr w:type="spellStart"/>
+            <w:r>
+              <w:rPr>
+                <w:rFonts w:ascii="Calibri" w:hAnsi="Calibri" w:cs="Calibri"/>
+                <w:color w:val="000000"/>
+              </w:rPr>
+              <w:t>SendButton</w:t>
+            </w:r>
+            <w:proofErr w:type="spellEnd"/>
+          </w:p>
+        </w:tc>
+        <w:tc>
+          <w:tcPr>
+            <w:tcW w:w="913" w:type="dxa"/>
+            <w:vAlign w:val="bottom"/>
+          </w:tcPr>
+          <w:p>
+            <w:pPr>
+              <w:rPr>
+                <w:rFonts w:ascii="Calibri" w:hAnsi="Calibri" w:cs="Calibri"/>
+                <w:color w:val="000000"/>
+              </w:rPr>
+            </w:pPr>
+            <w:proofErr w:type="spellStart"/>
+            <w:r>
+              <w:rPr>
+                <w:rFonts w:ascii="Calibri" w:hAnsi="Calibri" w:cs="Calibri"/>
+                <w:color w:val="000000"/>
+              </w:rPr>
+              <w:t>Boundary</w:t>
+            </w:r>
+            <w:proofErr w:type="spellEnd"/>
+          </w:p>
+        </w:tc>
+        <w:tc>
+          <w:tcPr>
+            <w:tcW w:w="5664" w:type="dxa"/>
+            <w:vAlign w:val="bottom"/>
+          </w:tcPr>
+          <w:p>
+            <w:pPr>
+              <w:rPr>
+                <w:rFonts w:ascii="Calibri" w:hAnsi="Calibri" w:cs="Calibri"/>
+                <w:color w:val="000000"/>
+              </w:rPr>
+            </w:pPr>
+            <w:r>
+              <w:rPr>
+                <w:rFonts w:ascii="Calibri" w:hAnsi="Calibri" w:cs="Calibri"/>
+                <w:color w:val="000000"/>
+              </w:rPr>
+              <w:t xml:space="preserve">Bottone che permette la sottomissione del testo inserito nel </w:t>
+            </w:r>
+            <w:proofErr w:type="spellStart"/>
+            <w:r>
+              <w:rPr>
+                <w:rFonts w:ascii="Calibri" w:hAnsi="Calibri" w:cs="Calibri"/>
+                <w:color w:val="000000"/>
+              </w:rPr>
+              <w:t>form</w:t>
+            </w:r>
+            <w:proofErr w:type="spellEnd"/>
+            <w:r>
+              <w:rPr>
+                <w:rFonts w:ascii="Calibri" w:hAnsi="Calibri" w:cs="Calibri"/>
+                <w:color w:val="000000"/>
+              </w:rPr>
+              <w:t xml:space="preserve"> </w:t>
+            </w:r>
+            <w:proofErr w:type="spellStart"/>
+            <w:r>
+              <w:rPr>
+                <w:rFonts w:ascii="Calibri" w:hAnsi="Calibri" w:cs="Calibri"/>
+                <w:color w:val="000000"/>
+              </w:rPr>
+              <w:t>CommentForm</w:t>
+            </w:r>
+            <w:proofErr w:type="spellEnd"/>
+          </w:p>
+        </w:tc>
+      </w:tr>
+      <w:tr>
+        <w:tc>
+          <w:tcPr>
+            <w:tcW w:w="3051" w:type="dxa"/>
+            <w:vAlign w:val="bottom"/>
+          </w:tcPr>
+          <w:p>
+            <w:pPr>
+              <w:rPr>
+                <w:rFonts w:ascii="Calibri" w:hAnsi="Calibri" w:cs="Calibri"/>
+                <w:color w:val="000000"/>
+              </w:rPr>
+            </w:pPr>
+            <w:proofErr w:type="spellStart"/>
+            <w:r>
+              <w:rPr>
+                <w:rFonts w:ascii="Calibri" w:hAnsi="Calibri" w:cs="Calibri"/>
+                <w:color w:val="000000"/>
+              </w:rPr>
+              <w:t>PartecipationButton</w:t>
+            </w:r>
+            <w:proofErr w:type="spellEnd"/>
+          </w:p>
+        </w:tc>
+        <w:tc>
+          <w:tcPr>
+            <w:tcW w:w="913" w:type="dxa"/>
+            <w:vAlign w:val="bottom"/>
+          </w:tcPr>
+          <w:p>
+            <w:pPr>
+              <w:rPr>
+                <w:rFonts w:ascii="Calibri" w:hAnsi="Calibri" w:cs="Calibri"/>
+                <w:color w:val="000000"/>
+              </w:rPr>
+            </w:pPr>
+            <w:proofErr w:type="spellStart"/>
+            <w:r>
+              <w:rPr>
+                <w:rFonts w:ascii="Calibri" w:hAnsi="Calibri" w:cs="Calibri"/>
+                <w:color w:val="000000"/>
+              </w:rPr>
+              <w:t>Boundary</w:t>
+            </w:r>
+            <w:proofErr w:type="spellEnd"/>
+          </w:p>
+        </w:tc>
+        <w:tc>
+          <w:tcPr>
+            <w:tcW w:w="5664" w:type="dxa"/>
+            <w:vAlign w:val="bottom"/>
+          </w:tcPr>
+          <w:p>
+            <w:pPr>
+              <w:rPr>
+                <w:rFonts w:ascii="Calibri" w:hAnsi="Calibri" w:cs="Calibri"/>
+                <w:color w:val="000000"/>
+              </w:rPr>
+            </w:pPr>
+            <w:r>
+              <w:rPr>
+                <w:rFonts w:ascii="Calibri" w:hAnsi="Calibri" w:cs="Calibri"/>
+                <w:color w:val="000000"/>
+              </w:rPr>
+              <w:t>Bottone che permette l'accesso alla funzionalità di partecipazione ad un evento</w:t>
+            </w:r>
+          </w:p>
+        </w:tc>
+      </w:tr>
+      <w:tr>
+        <w:tc>
+          <w:tcPr>
+            <w:tcW w:w="3051" w:type="dxa"/>
+            <w:vAlign w:val="bottom"/>
+          </w:tcPr>
+          <w:p>
+            <w:pPr>
+              <w:rPr>
+                <w:rFonts w:ascii="Calibri" w:hAnsi="Calibri" w:cs="Calibri"/>
+                <w:color w:val="000000"/>
+              </w:rPr>
+            </w:pPr>
+            <w:proofErr w:type="spellStart"/>
+            <w:r>
+              <w:rPr>
+                <w:rFonts w:ascii="Calibri" w:hAnsi="Calibri" w:cs="Calibri"/>
+                <w:color w:val="000000"/>
+              </w:rPr>
+              <w:t>ValidationButton</w:t>
+            </w:r>
+            <w:proofErr w:type="spellEnd"/>
+          </w:p>
+        </w:tc>
+        <w:tc>
+          <w:tcPr>
+            <w:tcW w:w="913" w:type="dxa"/>
+            <w:vAlign w:val="bottom"/>
+          </w:tcPr>
+          <w:p>
+            <w:pPr>
+              <w:rPr>
+                <w:rFonts w:ascii="Calibri" w:hAnsi="Calibri" w:cs="Calibri"/>
+                <w:color w:val="000000"/>
+              </w:rPr>
+            </w:pPr>
+            <w:proofErr w:type="spellStart"/>
+            <w:r>
+              <w:rPr>
+                <w:rFonts w:ascii="Calibri" w:hAnsi="Calibri" w:cs="Calibri"/>
+                <w:color w:val="000000"/>
+              </w:rPr>
+              <w:t>Boundary</w:t>
+            </w:r>
+            <w:proofErr w:type="spellEnd"/>
+          </w:p>
+        </w:tc>
+        <w:tc>
+          <w:tcPr>
+            <w:tcW w:w="5664" w:type="dxa"/>
+            <w:vAlign w:val="bottom"/>
+          </w:tcPr>
+          <w:p>
+            <w:pPr>
+              <w:rPr>
+                <w:rFonts w:ascii="Calibri" w:hAnsi="Calibri" w:cs="Calibri"/>
+                <w:color w:val="000000"/>
+              </w:rPr>
+            </w:pPr>
+            <w:r>
+              <w:rPr>
+                <w:rFonts w:ascii="Calibri" w:hAnsi="Calibri" w:cs="Calibri"/>
+                <w:color w:val="000000"/>
+              </w:rPr>
+              <w:t xml:space="preserve">Bottone che permette di richiedere la validazione della partecipazione ad un evento. È attivo solamente quando l'utente si trova in prossimità della posizione in cui è presente l'evento di cui vuole confermare la partecipazione. Si occupa anche di aggiornare le </w:t>
+            </w:r>
+            <w:proofErr w:type="spellStart"/>
+            <w:r>
+              <w:rPr>
+                <w:rFonts w:ascii="Calibri" w:hAnsi="Calibri" w:cs="Calibri"/>
+                <w:color w:val="000000"/>
+              </w:rPr>
+              <w:t>statisctiche</w:t>
+            </w:r>
+            <w:proofErr w:type="spellEnd"/>
+            <w:r>
+              <w:rPr>
+                <w:rFonts w:ascii="Calibri" w:hAnsi="Calibri" w:cs="Calibri"/>
+                <w:color w:val="000000"/>
+              </w:rPr>
+              <w:t xml:space="preserve"> relative all'evento tenendo conto della nuova partecipazione confermata</w:t>
+            </w:r>
+          </w:p>
+        </w:tc>
+      </w:tr>
+      <w:tr>
+        <w:tc>
+          <w:tcPr>
+            <w:tcW w:w="3051" w:type="dxa"/>
+            <w:vAlign w:val="bottom"/>
+          </w:tcPr>
+          <w:p>
+            <w:pPr>
+              <w:rPr>
+                <w:rFonts w:ascii="Calibri" w:hAnsi="Calibri" w:cs="Calibri"/>
+                <w:color w:val="000000"/>
+              </w:rPr>
+            </w:pPr>
+            <w:proofErr w:type="spellStart"/>
+            <w:r>
+              <w:rPr>
+                <w:rFonts w:ascii="Calibri" w:hAnsi="Calibri" w:cs="Calibri"/>
+                <w:color w:val="000000"/>
+              </w:rPr>
+              <w:t>EventInfoButton</w:t>
+            </w:r>
+            <w:proofErr w:type="spellEnd"/>
+          </w:p>
+        </w:tc>
+        <w:tc>
+          <w:tcPr>
+            <w:tcW w:w="913" w:type="dxa"/>
+            <w:vAlign w:val="bottom"/>
+          </w:tcPr>
+          <w:p>
+            <w:pPr>
+              <w:rPr>
+                <w:rFonts w:ascii="Calibri" w:hAnsi="Calibri" w:cs="Calibri"/>
+                <w:color w:val="000000"/>
+              </w:rPr>
+            </w:pPr>
+            <w:proofErr w:type="spellStart"/>
+            <w:r>
+              <w:rPr>
+                <w:rFonts w:ascii="Calibri" w:hAnsi="Calibri" w:cs="Calibri"/>
+                <w:color w:val="000000"/>
+              </w:rPr>
+              <w:t>Boundary</w:t>
+            </w:r>
+            <w:proofErr w:type="spellEnd"/>
+          </w:p>
+        </w:tc>
+        <w:tc>
+          <w:tcPr>
+            <w:tcW w:w="5664" w:type="dxa"/>
+            <w:vAlign w:val="bottom"/>
+          </w:tcPr>
+          <w:p>
+            <w:pPr>
+              <w:rPr>
+                <w:rFonts w:ascii="Calibri" w:hAnsi="Calibri" w:cs="Calibri"/>
+                <w:color w:val="000000"/>
+              </w:rPr>
+            </w:pPr>
+            <w:r>
+              <w:rPr>
+                <w:rFonts w:ascii="Calibri" w:hAnsi="Calibri" w:cs="Calibri"/>
+                <w:color w:val="000000"/>
+              </w:rPr>
+              <w:t>Bottone che permette all'utente di attivare la funzione di visualizzazione delle info su un evento</w:t>
+            </w:r>
+          </w:p>
+        </w:tc>
+      </w:tr>
+      <w:tr>
+        <w:tc>
+          <w:tcPr>
+            <w:tcW w:w="3051" w:type="dxa"/>
+            <w:vAlign w:val="bottom"/>
+          </w:tcPr>
+          <w:p>
+            <w:pPr>
+              <w:rPr>
+                <w:rFonts w:ascii="Calibri" w:hAnsi="Calibri" w:cs="Calibri"/>
+                <w:color w:val="000000"/>
+              </w:rPr>
+            </w:pPr>
+            <w:proofErr w:type="spellStart"/>
+            <w:r>
+              <w:rPr>
+                <w:rFonts w:ascii="Calibri" w:hAnsi="Calibri" w:cs="Calibri"/>
+                <w:color w:val="000000"/>
+              </w:rPr>
+              <w:t>EventInfoPanel</w:t>
+            </w:r>
+            <w:proofErr w:type="spellEnd"/>
+          </w:p>
+        </w:tc>
+        <w:tc>
+          <w:tcPr>
+            <w:tcW w:w="913" w:type="dxa"/>
+            <w:vAlign w:val="bottom"/>
+          </w:tcPr>
+          <w:p>
+            <w:pPr>
+              <w:rPr>
+                <w:rFonts w:ascii="Calibri" w:hAnsi="Calibri" w:cs="Calibri"/>
+                <w:color w:val="000000"/>
+              </w:rPr>
+            </w:pPr>
+            <w:proofErr w:type="spellStart"/>
+            <w:r>
+              <w:rPr>
+                <w:rFonts w:ascii="Calibri" w:hAnsi="Calibri" w:cs="Calibri"/>
+                <w:color w:val="000000"/>
+              </w:rPr>
+              <w:t>Boundary</w:t>
+            </w:r>
+            <w:proofErr w:type="spellEnd"/>
+          </w:p>
+        </w:tc>
+        <w:tc>
+          <w:tcPr>
+            <w:tcW w:w="5664" w:type="dxa"/>
+            <w:vAlign w:val="bottom"/>
+          </w:tcPr>
+          <w:p>
+            <w:pPr>
+              <w:rPr>
+                <w:rFonts w:ascii="Calibri" w:hAnsi="Calibri" w:cs="Calibri"/>
+                <w:color w:val="000000"/>
+              </w:rPr>
+            </w:pPr>
+            <w:r>
+              <w:rPr>
+                <w:rFonts w:ascii="Calibri" w:hAnsi="Calibri" w:cs="Calibri"/>
+                <w:color w:val="000000"/>
+              </w:rPr>
+              <w:t xml:space="preserve">Pannello che permette la visualizzazione delle informazioni relative e all'evento. Informazioni quali: tipologia dell’evento, nome dell’evento, la sua descrizione, la locazione e la fascia oraria in cui si svolge. Permette inoltre l'accesso ad ulteriori funzionalità relative all'evento come </w:t>
+            </w:r>
             <w:r>
               <w:rPr>
                 <w:rFonts w:ascii="Calibri" w:hAnsi="Calibri" w:cs="Calibri"/>
                 <w:color w:val="000000"/>
               </w:rPr>
               <w:lastRenderedPageBreak/>
-              <w:t>CommentForm</w:t>
-            </w:r>
-            <w:proofErr w:type="spellEnd"/>
-          </w:p>
-        </w:tc>
-        <w:tc>
-          <w:tcPr>
-            <w:tcW w:w="3209" w:type="dxa"/>
+              <w:t>la partecipazione, la validazione della presenza e la visualizzazione dei commenti tramite i relativi oggetti</w:t>
+            </w:r>
+          </w:p>
+        </w:tc>
+      </w:tr>
+      <w:tr>
+        <w:tc>
+          <w:tcPr>
+            <w:tcW w:w="3051" w:type="dxa"/>
+            <w:vAlign w:val="bottom"/>
+          </w:tcPr>
+          <w:p>
+            <w:pPr>
+              <w:rPr>
+                <w:rFonts w:ascii="Calibri" w:hAnsi="Calibri" w:cs="Calibri"/>
+                <w:color w:val="000000"/>
+              </w:rPr>
+            </w:pPr>
+            <w:proofErr w:type="spellStart"/>
+            <w:r>
+              <w:rPr>
+                <w:rFonts w:ascii="Calibri" w:hAnsi="Calibri" w:cs="Calibri"/>
+                <w:color w:val="000000"/>
+              </w:rPr>
+              <w:lastRenderedPageBreak/>
+              <w:t>VisualizzaProfiloButton</w:t>
+            </w:r>
+            <w:proofErr w:type="spellEnd"/>
+          </w:p>
+        </w:tc>
+        <w:tc>
+          <w:tcPr>
+            <w:tcW w:w="913" w:type="dxa"/>
             <w:vAlign w:val="bottom"/>
           </w:tcPr>
           <w:p>
@@ -1561,85 +2142,53 @@
         </w:tc>
         <w:tc>
           <w:tcPr>
-            <w:tcW w:w="3210" w:type="dxa"/>
-            <w:vAlign w:val="bottom"/>
-          </w:tcPr>
-          <w:p>
-            <w:pPr>
-              <w:rPr>
-                <w:rFonts w:ascii="Calibri" w:hAnsi="Calibri" w:cs="Calibri"/>
-                <w:color w:val="000000"/>
-              </w:rPr>
-            </w:pPr>
-            <w:r>
-              <w:rPr>
-                <w:rFonts w:ascii="Calibri" w:hAnsi="Calibri" w:cs="Calibri"/>
-                <w:color w:val="000000"/>
-              </w:rPr>
-              <w:t xml:space="preserve">Un </w:t>
-            </w:r>
-            <w:proofErr w:type="spellStart"/>
-            <w:r>
-              <w:rPr>
-                <w:rFonts w:ascii="Calibri" w:hAnsi="Calibri" w:cs="Calibri"/>
-                <w:color w:val="000000"/>
-              </w:rPr>
-              <w:t>form</w:t>
-            </w:r>
-            <w:proofErr w:type="spellEnd"/>
-            <w:r>
-              <w:rPr>
-                <w:rFonts w:ascii="Calibri" w:hAnsi="Calibri" w:cs="Calibri"/>
-                <w:color w:val="000000"/>
-              </w:rPr>
-              <w:t xml:space="preserve"> contente </w:t>
-            </w:r>
-            <w:proofErr w:type="gramStart"/>
-            <w:r>
-              <w:rPr>
-                <w:rFonts w:ascii="Calibri" w:hAnsi="Calibri" w:cs="Calibri"/>
-                <w:color w:val="000000"/>
-              </w:rPr>
-              <w:t>un area</w:t>
-            </w:r>
-            <w:proofErr w:type="gramEnd"/>
-            <w:r>
-              <w:rPr>
-                <w:rFonts w:ascii="Calibri" w:hAnsi="Calibri" w:cs="Calibri"/>
-                <w:color w:val="000000"/>
-              </w:rPr>
-              <w:t xml:space="preserve"> di testo</w:t>
-            </w:r>
-          </w:p>
-        </w:tc>
-      </w:tr>
-      <w:tr>
-        <w:tc>
-          <w:tcPr>
-            <w:tcW w:w="3209" w:type="dxa"/>
-            <w:vAlign w:val="bottom"/>
-          </w:tcPr>
-          <w:p>
-            <w:pPr>
-              <w:rPr>
-                <w:rFonts w:ascii="Calibri" w:hAnsi="Calibri" w:cs="Calibri"/>
-                <w:color w:val="000000"/>
-              </w:rPr>
-            </w:pPr>
-            <w:proofErr w:type="spellStart"/>
-            <w:r>
-              <w:rPr>
-                <w:rFonts w:ascii="Calibri" w:hAnsi="Calibri" w:cs="Calibri"/>
-                <w:color w:val="000000"/>
-              </w:rPr>
-              <w:t>CommentBoundary</w:t>
-            </w:r>
-            <w:proofErr w:type="spellEnd"/>
-          </w:p>
-        </w:tc>
-        <w:tc>
-          <w:tcPr>
-            <w:tcW w:w="3209" w:type="dxa"/>
+            <w:tcW w:w="5664" w:type="dxa"/>
+            <w:vAlign w:val="bottom"/>
+          </w:tcPr>
+          <w:p>
+            <w:pPr>
+              <w:rPr>
+                <w:rFonts w:ascii="Calibri" w:hAnsi="Calibri" w:cs="Calibri"/>
+                <w:color w:val="000000"/>
+              </w:rPr>
+            </w:pPr>
+            <w:r>
+              <w:rPr>
+                <w:rFonts w:ascii="Calibri" w:hAnsi="Calibri" w:cs="Calibri"/>
+                <w:color w:val="000000"/>
+              </w:rPr>
+              <w:t>Bottone che permette all'utente di attivare la funzione di visualizzazione delle informazioni relative al suo profilo</w:t>
+            </w:r>
+          </w:p>
+        </w:tc>
+      </w:tr>
+      <w:tr>
+        <w:tc>
+          <w:tcPr>
+            <w:tcW w:w="3051" w:type="dxa"/>
+            <w:vAlign w:val="bottom"/>
+          </w:tcPr>
+          <w:p>
+            <w:pPr>
+              <w:rPr>
+                <w:rFonts w:ascii="Calibri" w:hAnsi="Calibri" w:cs="Calibri"/>
+                <w:color w:val="000000"/>
+              </w:rPr>
+            </w:pPr>
+            <w:proofErr w:type="spellStart"/>
+            <w:r>
+              <w:rPr>
+                <w:rFonts w:ascii="Calibri" w:hAnsi="Calibri" w:cs="Calibri"/>
+                <w:color w:val="000000"/>
+              </w:rPr>
+              <w:t>ProfiloPanel</w:t>
+            </w:r>
+            <w:proofErr w:type="spellEnd"/>
+          </w:p>
+        </w:tc>
+        <w:tc>
+          <w:tcPr>
+            <w:tcW w:w="913" w:type="dxa"/>
             <w:vAlign w:val="bottom"/>
           </w:tcPr>
           <w:p>
@@ -1662,547 +2211,7 @@
         </w:tc>
         <w:tc>
           <w:tcPr>
-            <w:tcW w:w="3210" w:type="dxa"/>
-            <w:vAlign w:val="bottom"/>
-          </w:tcPr>
-          <w:p>
-            <w:pPr>
-              <w:rPr>
-                <w:rFonts w:ascii="Calibri" w:hAnsi="Calibri" w:cs="Calibri"/>
-                <w:color w:val="000000"/>
-              </w:rPr>
-            </w:pPr>
-            <w:r>
-              <w:rPr>
-                <w:rFonts w:ascii="Calibri" w:hAnsi="Calibri" w:cs="Calibri"/>
-                <w:color w:val="000000"/>
-              </w:rPr>
-              <w:t xml:space="preserve">Un area che permette la visualizzazione di </w:t>
-            </w:r>
-            <w:proofErr w:type="gramStart"/>
-            <w:r>
-              <w:rPr>
-                <w:rFonts w:ascii="Calibri" w:hAnsi="Calibri" w:cs="Calibri"/>
-                <w:color w:val="000000"/>
-              </w:rPr>
-              <w:t>tutti  i</w:t>
-            </w:r>
-            <w:proofErr w:type="gramEnd"/>
-            <w:r>
-              <w:rPr>
-                <w:rFonts w:ascii="Calibri" w:hAnsi="Calibri" w:cs="Calibri"/>
-                <w:color w:val="000000"/>
-              </w:rPr>
-              <w:t xml:space="preserve"> commenti relativi ad un evento</w:t>
-            </w:r>
-          </w:p>
-        </w:tc>
-      </w:tr>
-      <w:tr>
-        <w:tc>
-          <w:tcPr>
-            <w:tcW w:w="3209" w:type="dxa"/>
-            <w:vAlign w:val="bottom"/>
-          </w:tcPr>
-          <w:p>
-            <w:pPr>
-              <w:rPr>
-                <w:rFonts w:ascii="Calibri" w:hAnsi="Calibri" w:cs="Calibri"/>
-                <w:color w:val="000000"/>
-              </w:rPr>
-            </w:pPr>
-            <w:proofErr w:type="spellStart"/>
-            <w:r>
-              <w:rPr>
-                <w:rFonts w:ascii="Calibri" w:hAnsi="Calibri" w:cs="Calibri"/>
-                <w:color w:val="000000"/>
-              </w:rPr>
-              <w:t>SendButton</w:t>
-            </w:r>
-            <w:proofErr w:type="spellEnd"/>
-          </w:p>
-        </w:tc>
-        <w:tc>
-          <w:tcPr>
-            <w:tcW w:w="3209" w:type="dxa"/>
-            <w:vAlign w:val="bottom"/>
-          </w:tcPr>
-          <w:p>
-            <w:pPr>
-              <w:rPr>
-                <w:rFonts w:ascii="Calibri" w:hAnsi="Calibri" w:cs="Calibri"/>
-                <w:color w:val="000000"/>
-              </w:rPr>
-            </w:pPr>
-            <w:proofErr w:type="spellStart"/>
-            <w:r>
-              <w:rPr>
-                <w:rFonts w:ascii="Calibri" w:hAnsi="Calibri" w:cs="Calibri"/>
-                <w:color w:val="000000"/>
-              </w:rPr>
-              <w:t>Boundary</w:t>
-            </w:r>
-            <w:proofErr w:type="spellEnd"/>
-          </w:p>
-        </w:tc>
-        <w:tc>
-          <w:tcPr>
-            <w:tcW w:w="3210" w:type="dxa"/>
-            <w:vAlign w:val="bottom"/>
-          </w:tcPr>
-          <w:p>
-            <w:pPr>
-              <w:rPr>
-                <w:rFonts w:ascii="Calibri" w:hAnsi="Calibri" w:cs="Calibri"/>
-                <w:color w:val="000000"/>
-              </w:rPr>
-            </w:pPr>
-            <w:r>
-              <w:rPr>
-                <w:rFonts w:ascii="Calibri" w:hAnsi="Calibri" w:cs="Calibri"/>
-                <w:color w:val="000000"/>
-              </w:rPr>
-              <w:t xml:space="preserve">Bottone che permette la sottomissione del testo inserito nel </w:t>
-            </w:r>
-            <w:proofErr w:type="spellStart"/>
-            <w:r>
-              <w:rPr>
-                <w:rFonts w:ascii="Calibri" w:hAnsi="Calibri" w:cs="Calibri"/>
-                <w:color w:val="000000"/>
-              </w:rPr>
-              <w:t>form</w:t>
-            </w:r>
-            <w:proofErr w:type="spellEnd"/>
-            <w:r>
-              <w:rPr>
-                <w:rFonts w:ascii="Calibri" w:hAnsi="Calibri" w:cs="Calibri"/>
-                <w:color w:val="000000"/>
-              </w:rPr>
-              <w:t xml:space="preserve"> </w:t>
-            </w:r>
-            <w:proofErr w:type="spellStart"/>
-            <w:r>
-              <w:rPr>
-                <w:rFonts w:ascii="Calibri" w:hAnsi="Calibri" w:cs="Calibri"/>
-                <w:color w:val="000000"/>
-              </w:rPr>
-              <w:t>CommentForm</w:t>
-            </w:r>
-            <w:proofErr w:type="spellEnd"/>
-          </w:p>
-        </w:tc>
-      </w:tr>
-      <w:tr>
-        <w:tc>
-          <w:tcPr>
-            <w:tcW w:w="3209" w:type="dxa"/>
-            <w:vAlign w:val="bottom"/>
-          </w:tcPr>
-          <w:p>
-            <w:pPr>
-              <w:rPr>
-                <w:rFonts w:ascii="Calibri" w:hAnsi="Calibri" w:cs="Calibri"/>
-                <w:color w:val="000000"/>
-              </w:rPr>
-            </w:pPr>
-            <w:proofErr w:type="spellStart"/>
-            <w:r>
-              <w:rPr>
-                <w:rFonts w:ascii="Calibri" w:hAnsi="Calibri" w:cs="Calibri"/>
-                <w:color w:val="000000"/>
-              </w:rPr>
-              <w:t>PartecipationButton</w:t>
-            </w:r>
-            <w:proofErr w:type="spellEnd"/>
-          </w:p>
-        </w:tc>
-        <w:tc>
-          <w:tcPr>
-            <w:tcW w:w="3209" w:type="dxa"/>
-            <w:vAlign w:val="bottom"/>
-          </w:tcPr>
-          <w:p>
-            <w:pPr>
-              <w:rPr>
-                <w:rFonts w:ascii="Calibri" w:hAnsi="Calibri" w:cs="Calibri"/>
-                <w:color w:val="000000"/>
-              </w:rPr>
-            </w:pPr>
-            <w:proofErr w:type="spellStart"/>
-            <w:r>
-              <w:rPr>
-                <w:rFonts w:ascii="Calibri" w:hAnsi="Calibri" w:cs="Calibri"/>
-                <w:color w:val="000000"/>
-              </w:rPr>
-              <w:t>Boundary</w:t>
-            </w:r>
-            <w:proofErr w:type="spellEnd"/>
-          </w:p>
-        </w:tc>
-        <w:tc>
-          <w:tcPr>
-            <w:tcW w:w="3210" w:type="dxa"/>
-            <w:vAlign w:val="bottom"/>
-          </w:tcPr>
-          <w:p>
-            <w:pPr>
-              <w:rPr>
-                <w:rFonts w:ascii="Calibri" w:hAnsi="Calibri" w:cs="Calibri"/>
-                <w:color w:val="000000"/>
-              </w:rPr>
-            </w:pPr>
-            <w:r>
-              <w:rPr>
-                <w:rFonts w:ascii="Calibri" w:hAnsi="Calibri" w:cs="Calibri"/>
-                <w:color w:val="000000"/>
-              </w:rPr>
-              <w:t>Bottone che permette l'accesso alla funzionalità di partecipazione ad un evento</w:t>
-            </w:r>
-          </w:p>
-        </w:tc>
-      </w:tr>
-      <w:tr>
-        <w:tc>
-          <w:tcPr>
-            <w:tcW w:w="3209" w:type="dxa"/>
-            <w:vAlign w:val="bottom"/>
-          </w:tcPr>
-          <w:p>
-            <w:pPr>
-              <w:rPr>
-                <w:rFonts w:ascii="Calibri" w:hAnsi="Calibri" w:cs="Calibri"/>
-                <w:color w:val="000000"/>
-              </w:rPr>
-            </w:pPr>
-            <w:proofErr w:type="spellStart"/>
-            <w:r>
-              <w:rPr>
-                <w:rFonts w:ascii="Calibri" w:hAnsi="Calibri" w:cs="Calibri"/>
-                <w:color w:val="000000"/>
-              </w:rPr>
-              <w:t>ValidationButton</w:t>
-            </w:r>
-            <w:proofErr w:type="spellEnd"/>
-          </w:p>
-        </w:tc>
-        <w:tc>
-          <w:tcPr>
-            <w:tcW w:w="3209" w:type="dxa"/>
-            <w:vAlign w:val="bottom"/>
-          </w:tcPr>
-          <w:p>
-            <w:pPr>
-              <w:rPr>
-                <w:rFonts w:ascii="Calibri" w:hAnsi="Calibri" w:cs="Calibri"/>
-                <w:color w:val="000000"/>
-              </w:rPr>
-            </w:pPr>
-            <w:proofErr w:type="spellStart"/>
-            <w:r>
-              <w:rPr>
-                <w:rFonts w:ascii="Calibri" w:hAnsi="Calibri" w:cs="Calibri"/>
-                <w:color w:val="000000"/>
-              </w:rPr>
-              <w:t>Boundary</w:t>
-            </w:r>
-            <w:proofErr w:type="spellEnd"/>
-          </w:p>
-        </w:tc>
-        <w:tc>
-          <w:tcPr>
-            <w:tcW w:w="3210" w:type="dxa"/>
-            <w:vAlign w:val="bottom"/>
-          </w:tcPr>
-          <w:p>
-            <w:pPr>
-              <w:rPr>
-                <w:rFonts w:ascii="Calibri" w:hAnsi="Calibri" w:cs="Calibri"/>
-                <w:color w:val="000000"/>
-              </w:rPr>
-            </w:pPr>
-            <w:r>
-              <w:rPr>
-                <w:rFonts w:ascii="Calibri" w:hAnsi="Calibri" w:cs="Calibri"/>
-                <w:color w:val="000000"/>
-              </w:rPr>
-              <w:t xml:space="preserve">Bottone che permette di richiedere la validazione della partecipazione ad un evento. È attivo solamente quando l'utente si trova in prossimità della posizione in cui è presente l'evento di cui vuole confermare la partecipazione. Si occupa anche di aggiornare le </w:t>
-            </w:r>
-            <w:proofErr w:type="spellStart"/>
-            <w:r>
-              <w:rPr>
-                <w:rFonts w:ascii="Calibri" w:hAnsi="Calibri" w:cs="Calibri"/>
-                <w:color w:val="000000"/>
-              </w:rPr>
-              <w:t>statisctiche</w:t>
-            </w:r>
-            <w:proofErr w:type="spellEnd"/>
-            <w:r>
-              <w:rPr>
-                <w:rFonts w:ascii="Calibri" w:hAnsi="Calibri" w:cs="Calibri"/>
-                <w:color w:val="000000"/>
-              </w:rPr>
-              <w:t xml:space="preserve"> relative all'evento tenendo conto della nuova partecipazione confermata</w:t>
-            </w:r>
-          </w:p>
-        </w:tc>
-      </w:tr>
-      <w:tr>
-        <w:tc>
-          <w:tcPr>
-            <w:tcW w:w="3209" w:type="dxa"/>
-            <w:vAlign w:val="bottom"/>
-          </w:tcPr>
-          <w:p>
-            <w:pPr>
-              <w:rPr>
-                <w:rFonts w:ascii="Calibri" w:hAnsi="Calibri" w:cs="Calibri"/>
-                <w:color w:val="000000"/>
-              </w:rPr>
-            </w:pPr>
-            <w:proofErr w:type="spellStart"/>
-            <w:r>
-              <w:rPr>
-                <w:rFonts w:ascii="Calibri" w:hAnsi="Calibri" w:cs="Calibri"/>
-                <w:color w:val="000000"/>
-              </w:rPr>
-              <w:t>EventInfoButton</w:t>
-            </w:r>
-            <w:proofErr w:type="spellEnd"/>
-          </w:p>
-        </w:tc>
-        <w:tc>
-          <w:tcPr>
-            <w:tcW w:w="3209" w:type="dxa"/>
-            <w:vAlign w:val="bottom"/>
-          </w:tcPr>
-          <w:p>
-            <w:pPr>
-              <w:rPr>
-                <w:rFonts w:ascii="Calibri" w:hAnsi="Calibri" w:cs="Calibri"/>
-                <w:color w:val="000000"/>
-              </w:rPr>
-            </w:pPr>
-            <w:proofErr w:type="spellStart"/>
-            <w:r>
-              <w:rPr>
-                <w:rFonts w:ascii="Calibri" w:hAnsi="Calibri" w:cs="Calibri"/>
-                <w:color w:val="000000"/>
-              </w:rPr>
-              <w:t>Boundary</w:t>
-            </w:r>
-            <w:proofErr w:type="spellEnd"/>
-          </w:p>
-        </w:tc>
-        <w:tc>
-          <w:tcPr>
-            <w:tcW w:w="3210" w:type="dxa"/>
-            <w:vAlign w:val="bottom"/>
-          </w:tcPr>
-          <w:p>
-            <w:pPr>
-              <w:rPr>
-                <w:rFonts w:ascii="Calibri" w:hAnsi="Calibri" w:cs="Calibri"/>
-                <w:color w:val="000000"/>
-              </w:rPr>
-            </w:pPr>
-            <w:r>
-              <w:rPr>
-                <w:rFonts w:ascii="Calibri" w:hAnsi="Calibri" w:cs="Calibri"/>
-                <w:color w:val="000000"/>
-              </w:rPr>
-              <w:t>Bottone che permette all'utente di attivare la funzione di visualizzazione delle info su un evento</w:t>
-            </w:r>
-          </w:p>
-        </w:tc>
-      </w:tr>
-      <w:tr>
-        <w:tc>
-          <w:tcPr>
-            <w:tcW w:w="3209" w:type="dxa"/>
-            <w:vAlign w:val="bottom"/>
-          </w:tcPr>
-          <w:p>
-            <w:pPr>
-              <w:rPr>
-                <w:rFonts w:ascii="Calibri" w:hAnsi="Calibri" w:cs="Calibri"/>
-                <w:color w:val="000000"/>
-              </w:rPr>
-            </w:pPr>
-            <w:proofErr w:type="spellStart"/>
-            <w:r>
-              <w:rPr>
-                <w:rFonts w:ascii="Calibri" w:hAnsi="Calibri" w:cs="Calibri"/>
-                <w:color w:val="000000"/>
-              </w:rPr>
-              <w:t>EventInfoPanel</w:t>
-            </w:r>
-            <w:proofErr w:type="spellEnd"/>
-          </w:p>
-        </w:tc>
-        <w:tc>
-          <w:tcPr>
-            <w:tcW w:w="3209" w:type="dxa"/>
-            <w:vAlign w:val="bottom"/>
-          </w:tcPr>
-          <w:p>
-            <w:pPr>
-              <w:rPr>
-                <w:rFonts w:ascii="Calibri" w:hAnsi="Calibri" w:cs="Calibri"/>
-                <w:color w:val="000000"/>
-              </w:rPr>
-            </w:pPr>
-            <w:proofErr w:type="spellStart"/>
-            <w:r>
-              <w:rPr>
-                <w:rFonts w:ascii="Calibri" w:hAnsi="Calibri" w:cs="Calibri"/>
-                <w:color w:val="000000"/>
-              </w:rPr>
-              <w:t>Boundary</w:t>
-            </w:r>
-            <w:proofErr w:type="spellEnd"/>
-          </w:p>
-        </w:tc>
-        <w:tc>
-          <w:tcPr>
-            <w:tcW w:w="3210" w:type="dxa"/>
-            <w:vAlign w:val="bottom"/>
-          </w:tcPr>
-          <w:p>
-            <w:pPr>
-              <w:rPr>
-                <w:rFonts w:ascii="Calibri" w:hAnsi="Calibri" w:cs="Calibri"/>
-                <w:color w:val="000000"/>
-              </w:rPr>
-            </w:pPr>
-            <w:r>
-              <w:rPr>
-                <w:rFonts w:ascii="Calibri" w:hAnsi="Calibri" w:cs="Calibri"/>
-                <w:color w:val="000000"/>
-              </w:rPr>
-              <w:t>Pannello che permette la visualizzazione delle informazioni relative e all'evento. Informazioni quali: tipologia dell’evento, nome dell’evento, la sua descrizione, la locazione e la fascia oraria in cui si svolge. Permette inoltre l'accesso ad ulteriori funzionalità relative all'evento come la partecipazione, la validazione della presenza e la visualizzazione dei commenti tramite i relativi oggetti</w:t>
-            </w:r>
-          </w:p>
-        </w:tc>
-      </w:tr>
-      <w:tr>
-        <w:tc>
-          <w:tcPr>
-            <w:tcW w:w="3209" w:type="dxa"/>
-            <w:vAlign w:val="bottom"/>
-          </w:tcPr>
-          <w:p>
-            <w:pPr>
-              <w:rPr>
-                <w:rFonts w:ascii="Calibri" w:hAnsi="Calibri" w:cs="Calibri"/>
-                <w:color w:val="000000"/>
-              </w:rPr>
-            </w:pPr>
-            <w:proofErr w:type="spellStart"/>
-            <w:r>
-              <w:rPr>
-                <w:rFonts w:ascii="Calibri" w:hAnsi="Calibri" w:cs="Calibri"/>
-                <w:color w:val="000000"/>
-              </w:rPr>
-              <w:t>VisualizzaProfiloButton</w:t>
-            </w:r>
-            <w:proofErr w:type="spellEnd"/>
-          </w:p>
-        </w:tc>
-        <w:tc>
-          <w:tcPr>
-            <w:tcW w:w="3209" w:type="dxa"/>
-            <w:vAlign w:val="bottom"/>
-          </w:tcPr>
-          <w:p>
-            <w:pPr>
-              <w:rPr>
-                <w:rFonts w:ascii="Calibri" w:hAnsi="Calibri" w:cs="Calibri"/>
-                <w:color w:val="000000"/>
-              </w:rPr>
-            </w:pPr>
-            <w:proofErr w:type="spellStart"/>
-            <w:r>
-              <w:rPr>
-                <w:rFonts w:ascii="Calibri" w:hAnsi="Calibri" w:cs="Calibri"/>
-                <w:color w:val="000000"/>
-              </w:rPr>
-              <w:t>Boundary</w:t>
-            </w:r>
-            <w:proofErr w:type="spellEnd"/>
-          </w:p>
-        </w:tc>
-        <w:tc>
-          <w:tcPr>
-            <w:tcW w:w="3210" w:type="dxa"/>
-            <w:vAlign w:val="bottom"/>
-          </w:tcPr>
-          <w:p>
-            <w:pPr>
-              <w:rPr>
-                <w:rFonts w:ascii="Calibri" w:hAnsi="Calibri" w:cs="Calibri"/>
-                <w:color w:val="000000"/>
-              </w:rPr>
-            </w:pPr>
-            <w:r>
-              <w:rPr>
-                <w:rFonts w:ascii="Calibri" w:hAnsi="Calibri" w:cs="Calibri"/>
-                <w:color w:val="000000"/>
-              </w:rPr>
-              <w:t>Bottone che permette all'utente di attivare la funzione di visualizzazione delle informazioni relative al suo profilo</w:t>
-            </w:r>
-          </w:p>
-        </w:tc>
-      </w:tr>
-      <w:tr>
-        <w:tc>
-          <w:tcPr>
-            <w:tcW w:w="3209" w:type="dxa"/>
-            <w:vAlign w:val="bottom"/>
-          </w:tcPr>
-          <w:p>
-            <w:pPr>
-              <w:rPr>
-                <w:rFonts w:ascii="Calibri" w:hAnsi="Calibri" w:cs="Calibri"/>
-                <w:color w:val="000000"/>
-              </w:rPr>
-            </w:pPr>
-            <w:proofErr w:type="spellStart"/>
-            <w:r>
-              <w:rPr>
-                <w:rFonts w:ascii="Calibri" w:hAnsi="Calibri" w:cs="Calibri"/>
-                <w:color w:val="000000"/>
-              </w:rPr>
-              <w:t>ProfiloPanel</w:t>
-            </w:r>
-            <w:proofErr w:type="spellEnd"/>
-          </w:p>
-        </w:tc>
-        <w:tc>
-          <w:tcPr>
-            <w:tcW w:w="3209" w:type="dxa"/>
-            <w:vAlign w:val="bottom"/>
-          </w:tcPr>
-          <w:p>
-            <w:pPr>
-              <w:rPr>
-                <w:rFonts w:ascii="Calibri" w:hAnsi="Calibri" w:cs="Calibri"/>
-                <w:color w:val="000000"/>
-              </w:rPr>
-            </w:pPr>
-            <w:proofErr w:type="spellStart"/>
-            <w:r>
-              <w:rPr>
-                <w:rFonts w:ascii="Calibri" w:hAnsi="Calibri" w:cs="Calibri"/>
-                <w:color w:val="000000"/>
-              </w:rPr>
-              <w:t>Boundary</w:t>
-            </w:r>
-            <w:proofErr w:type="spellEnd"/>
-          </w:p>
-        </w:tc>
-        <w:tc>
-          <w:tcPr>
-            <w:tcW w:w="3210" w:type="dxa"/>
+            <w:tcW w:w="5664" w:type="dxa"/>
             <w:vAlign w:val="bottom"/>
           </w:tcPr>
           <w:p>
@@ -2233,31 +2242,44 @@
       <w:tr>
         <w:tc>
           <w:tcPr>
-            <w:tcW w:w="3209" w:type="dxa"/>
-            <w:vAlign w:val="bottom"/>
-          </w:tcPr>
-          <w:p>
-            <w:pPr>
-              <w:rPr>
-                <w:rFonts w:ascii="Calibri" w:hAnsi="Calibri" w:cs="Calibri"/>
-                <w:color w:val="000000"/>
-              </w:rPr>
-            </w:pPr>
-            <w:proofErr w:type="spellStart"/>
-            <w:r>
-              <w:rPr>
-                <w:rFonts w:ascii="Calibri" w:hAnsi="Calibri" w:cs="Calibri"/>
-                <w:color w:val="000000"/>
-              </w:rPr>
-              <w:lastRenderedPageBreak/>
-              <w:t>SearchForm</w:t>
-            </w:r>
-            <w:proofErr w:type="spellEnd"/>
-          </w:p>
-        </w:tc>
-        <w:tc>
-          <w:tcPr>
-            <w:tcW w:w="3209" w:type="dxa"/>
+            <w:tcW w:w="3051" w:type="dxa"/>
+            <w:vAlign w:val="bottom"/>
+          </w:tcPr>
+          <w:p>
+            <w:pPr>
+              <w:rPr>
+                <w:rFonts w:ascii="Calibri" w:hAnsi="Calibri" w:cs="Calibri"/>
+                <w:color w:val="000000"/>
+              </w:rPr>
+            </w:pPr>
+            <w:proofErr w:type="spellStart"/>
+            <w:r>
+              <w:rPr>
+                <w:rFonts w:ascii="Calibri" w:hAnsi="Calibri" w:cs="Calibri"/>
+                <w:color w:val="000000"/>
+              </w:rPr>
+              <w:t>Search</w:t>
+            </w:r>
+            <w:r>
+              <w:rPr>
+                <w:rFonts w:ascii="Calibri" w:hAnsi="Calibri" w:cs="Calibri"/>
+                <w:color w:val="000000"/>
+              </w:rPr>
+              <w:t>User</w:t>
+            </w:r>
+            <w:r>
+              <w:rPr>
+                <w:rFonts w:ascii="Calibri" w:hAnsi="Calibri" w:cs="Calibri"/>
+                <w:color w:val="000000"/>
+              </w:rPr>
+              <w:t>Form</w:t>
+            </w:r>
+            <w:proofErr w:type="spellEnd"/>
+          </w:p>
+        </w:tc>
+        <w:tc>
+          <w:tcPr>
+            <w:tcW w:w="913" w:type="dxa"/>
             <w:vAlign w:val="bottom"/>
           </w:tcPr>
           <w:p>
@@ -2280,46 +2302,202 @@
         </w:tc>
         <w:tc>
           <w:tcPr>
-            <w:tcW w:w="3210" w:type="dxa"/>
-            <w:vAlign w:val="bottom"/>
-          </w:tcPr>
-          <w:p>
-            <w:pPr>
-              <w:rPr>
-                <w:rFonts w:ascii="Calibri" w:hAnsi="Calibri" w:cs="Calibri"/>
-                <w:color w:val="000000"/>
-              </w:rPr>
-            </w:pPr>
-            <w:r>
-              <w:rPr>
-                <w:rFonts w:ascii="Calibri" w:hAnsi="Calibri" w:cs="Calibri"/>
-                <w:color w:val="000000"/>
-              </w:rPr>
-              <w:t>Form che permette di specificare i requisiti di ricerca a seconda del tipo di item da ricercare.</w:t>
-            </w:r>
-            <w:r>
-              <w:rPr>
-                <w:rFonts w:ascii="Calibri" w:hAnsi="Calibri" w:cs="Calibri"/>
-                <w:color w:val="000000"/>
-              </w:rPr>
-              <w:br/>
-              <w:t>Se l'item è un evento permette di scegliere una fascia oraria, una zona di interesse e delle keyword.</w:t>
-            </w:r>
-            <w:r>
-              <w:rPr>
-                <w:rFonts w:ascii="Calibri" w:hAnsi="Calibri" w:cs="Calibri"/>
-                <w:color w:val="000000"/>
-              </w:rPr>
-              <w:br/>
-              <w:t>Se l'item è un profilo permette di inserire il nome utente da ricercare</w:t>
-            </w:r>
-          </w:p>
-        </w:tc>
-      </w:tr>
-      <w:tr>
-        <w:tc>
-          <w:tcPr>
-            <w:tcW w:w="3209" w:type="dxa"/>
+            <w:tcW w:w="5664" w:type="dxa"/>
+            <w:vAlign w:val="bottom"/>
+          </w:tcPr>
+          <w:p>
+            <w:pPr>
+              <w:rPr>
+                <w:rFonts w:ascii="Calibri" w:hAnsi="Calibri" w:cs="Calibri"/>
+                <w:color w:val="000000"/>
+              </w:rPr>
+            </w:pPr>
+            <w:r>
+              <w:rPr>
+                <w:rFonts w:ascii="Calibri" w:hAnsi="Calibri" w:cs="Calibri"/>
+                <w:color w:val="000000"/>
+              </w:rPr>
+              <w:t>Form che permette di specificare delle keyword</w:t>
+            </w:r>
+            <w:r>
+              <w:rPr>
+                <w:rFonts w:ascii="Calibri" w:hAnsi="Calibri" w:cs="Calibri"/>
+                <w:color w:val="000000"/>
+              </w:rPr>
+              <w:t xml:space="preserve"> per ricercare il profilo desiderato</w:t>
+            </w:r>
+          </w:p>
+        </w:tc>
+      </w:tr>
+      <w:tr>
+        <w:tc>
+          <w:tcPr>
+            <w:tcW w:w="3051" w:type="dxa"/>
+            <w:vAlign w:val="bottom"/>
+          </w:tcPr>
+          <w:p>
+            <w:pPr>
+              <w:rPr>
+                <w:rFonts w:ascii="Calibri" w:hAnsi="Calibri" w:cs="Calibri"/>
+                <w:color w:val="000000"/>
+              </w:rPr>
+            </w:pPr>
+            <w:proofErr w:type="spellStart"/>
+            <w:r>
+              <w:rPr>
+                <w:rFonts w:ascii="Calibri" w:hAnsi="Calibri" w:cs="Calibri"/>
+                <w:color w:val="000000"/>
+              </w:rPr>
+              <w:t>SearchEventForm</w:t>
+            </w:r>
+            <w:proofErr w:type="spellEnd"/>
+          </w:p>
+        </w:tc>
+        <w:tc>
+          <w:tcPr>
+            <w:tcW w:w="913" w:type="dxa"/>
+            <w:vAlign w:val="bottom"/>
+          </w:tcPr>
+          <w:p>
+            <w:pPr>
+              <w:rPr>
+                <w:rFonts w:ascii="Calibri" w:hAnsi="Calibri" w:cs="Calibri"/>
+                <w:color w:val="000000"/>
+              </w:rPr>
+            </w:pPr>
+            <w:proofErr w:type="spellStart"/>
+            <w:r>
+              <w:rPr>
+                <w:rFonts w:ascii="Calibri" w:hAnsi="Calibri" w:cs="Calibri"/>
+                <w:color w:val="000000"/>
+              </w:rPr>
+              <w:t>Boundary</w:t>
+            </w:r>
+            <w:proofErr w:type="spellEnd"/>
+          </w:p>
+        </w:tc>
+        <w:tc>
+          <w:tcPr>
+            <w:tcW w:w="5664" w:type="dxa"/>
+            <w:vAlign w:val="bottom"/>
+          </w:tcPr>
+          <w:p>
+            <w:pPr>
+              <w:rPr>
+                <w:rFonts w:ascii="Calibri" w:hAnsi="Calibri" w:cs="Calibri"/>
+                <w:color w:val="000000"/>
+              </w:rPr>
+            </w:pPr>
+            <w:r>
+              <w:rPr>
+                <w:rFonts w:ascii="Calibri" w:hAnsi="Calibri" w:cs="Calibri"/>
+                <w:color w:val="000000"/>
+              </w:rPr>
+              <w:t xml:space="preserve">Form che permette di specificare i requisiti di </w:t>
+            </w:r>
+            <w:r>
+              <w:rPr>
+                <w:rFonts w:ascii="Calibri" w:hAnsi="Calibri" w:cs="Calibri"/>
+                <w:color w:val="000000"/>
+              </w:rPr>
+              <w:t>ricerca per un evento. Permette</w:t>
+            </w:r>
+            <w:r>
+              <w:rPr>
+                <w:rFonts w:ascii="Calibri" w:hAnsi="Calibri" w:cs="Calibri"/>
+                <w:color w:val="000000"/>
+              </w:rPr>
+              <w:t xml:space="preserve"> </w:t>
+            </w:r>
+            <w:r>
+              <w:t xml:space="preserve">l’inserimento di luogo, range </w:t>
+            </w:r>
+            <w:proofErr w:type="spellStart"/>
+            <w:r>
+              <w:t xml:space="preserve">chilometrico </w:t>
+            </w:r>
+            <w:proofErr w:type="spellEnd"/>
+            <w:r>
+              <w:t>in cui ricercare, data e orario di inizio e data e orario di fine</w:t>
+            </w:r>
+            <w:bookmarkStart w:id="0" w:name="_GoBack"/>
+            <w:bookmarkEnd w:id="0"/>
+          </w:p>
+        </w:tc>
+      </w:tr>
+      <w:tr>
+        <w:tc>
+          <w:tcPr>
+            <w:tcW w:w="3051" w:type="dxa"/>
+            <w:vAlign w:val="bottom"/>
+          </w:tcPr>
+          <w:p>
+            <w:pPr>
+              <w:rPr>
+                <w:rFonts w:ascii="Calibri" w:hAnsi="Calibri" w:cs="Calibri"/>
+                <w:color w:val="000000"/>
+              </w:rPr>
+            </w:pPr>
+            <w:proofErr w:type="spellStart"/>
+            <w:r>
+              <w:rPr>
+                <w:rFonts w:ascii="Calibri" w:hAnsi="Calibri" w:cs="Calibri"/>
+                <w:color w:val="000000"/>
+              </w:rPr>
+              <w:t>SearchTypeSelector</w:t>
+            </w:r>
+            <w:proofErr w:type="spellEnd"/>
+          </w:p>
+        </w:tc>
+        <w:tc>
+          <w:tcPr>
+            <w:tcW w:w="913" w:type="dxa"/>
+            <w:vAlign w:val="bottom"/>
+          </w:tcPr>
+          <w:p>
+            <w:pPr>
+              <w:rPr>
+                <w:rFonts w:ascii="Calibri" w:hAnsi="Calibri" w:cs="Calibri"/>
+                <w:color w:val="000000"/>
+              </w:rPr>
+            </w:pPr>
+            <w:proofErr w:type="spellStart"/>
+            <w:r>
+              <w:rPr>
+                <w:rFonts w:ascii="Calibri" w:hAnsi="Calibri" w:cs="Calibri"/>
+                <w:color w:val="000000"/>
+              </w:rPr>
+              <w:t>Boundary</w:t>
+            </w:r>
+            <w:proofErr w:type="spellEnd"/>
+          </w:p>
+        </w:tc>
+        <w:tc>
+          <w:tcPr>
+            <w:tcW w:w="5664" w:type="dxa"/>
+            <w:vAlign w:val="bottom"/>
+          </w:tcPr>
+          <w:p>
+            <w:pPr>
+              <w:rPr>
+                <w:rFonts w:ascii="Calibri" w:hAnsi="Calibri" w:cs="Calibri"/>
+                <w:color w:val="000000"/>
+              </w:rPr>
+            </w:pPr>
+            <w:r>
+              <w:rPr>
+                <w:rFonts w:ascii="Calibri" w:hAnsi="Calibri" w:cs="Calibri"/>
+                <w:color w:val="000000"/>
+              </w:rPr>
+              <w:t>Selettore che permette ad un utente di selezionare quale tipo di item ricercare</w:t>
+            </w:r>
+          </w:p>
+        </w:tc>
+      </w:tr>
+      <w:tr>
+        <w:tc>
+          <w:tcPr>
+            <w:tcW w:w="3051" w:type="dxa"/>
             <w:vAlign w:val="bottom"/>
           </w:tcPr>
           <w:p>
@@ -2342,7 +2520,7 @@
         </w:tc>
         <w:tc>
           <w:tcPr>
-            <w:tcW w:w="3209" w:type="dxa"/>
+            <w:tcW w:w="913" w:type="dxa"/>
             <w:vAlign w:val="bottom"/>
           </w:tcPr>
           <w:p>
@@ -2365,7 +2543,7 @@
         </w:tc>
         <w:tc>
           <w:tcPr>
-            <w:tcW w:w="3210" w:type="dxa"/>
+            <w:tcW w:w="5664" w:type="dxa"/>
             <w:vAlign w:val="bottom"/>
           </w:tcPr>
           <w:p>
@@ -2388,7 +2566,7 @@
       <w:tr>
         <w:tc>
           <w:tcPr>
-            <w:tcW w:w="3209" w:type="dxa"/>
+            <w:tcW w:w="3051" w:type="dxa"/>
             <w:vAlign w:val="bottom"/>
           </w:tcPr>
           <w:p>
@@ -2411,7 +2589,7 @@
         </w:tc>
         <w:tc>
           <w:tcPr>
-            <w:tcW w:w="3209" w:type="dxa"/>
+            <w:tcW w:w="913" w:type="dxa"/>
             <w:vAlign w:val="bottom"/>
           </w:tcPr>
           <w:p>
@@ -2434,7 +2612,7 @@
         </w:tc>
         <w:tc>
           <w:tcPr>
-            <w:tcW w:w="3210" w:type="dxa"/>
+            <w:tcW w:w="5664" w:type="dxa"/>
             <w:vAlign w:val="bottom"/>
           </w:tcPr>
           <w:p>
@@ -2457,7 +2635,51 @@
       <w:tr>
         <w:tc>
           <w:tcPr>
-            <w:tcW w:w="3209" w:type="dxa"/>
+            <w:tcW w:w="3051" w:type="dxa"/>
+            <w:vAlign w:val="bottom"/>
+          </w:tcPr>
+          <w:p>
+            <w:pPr>
+              <w:rPr>
+                <w:rFonts w:ascii="Calibri" w:hAnsi="Calibri" w:cs="Calibri"/>
+                <w:color w:val="000000"/>
+              </w:rPr>
+            </w:pPr>
+          </w:p>
+        </w:tc>
+        <w:tc>
+          <w:tcPr>
+            <w:tcW w:w="913" w:type="dxa"/>
+            <w:vAlign w:val="bottom"/>
+          </w:tcPr>
+          <w:p>
+            <w:pPr>
+              <w:rPr>
+                <w:rFonts w:ascii="Calibri" w:hAnsi="Calibri" w:cs="Calibri"/>
+                <w:color w:val="000000"/>
+              </w:rPr>
+            </w:pPr>
+          </w:p>
+        </w:tc>
+        <w:tc>
+          <w:tcPr>
+            <w:tcW w:w="5664" w:type="dxa"/>
+            <w:vAlign w:val="bottom"/>
+          </w:tcPr>
+          <w:p>
+            <w:pPr>
+              <w:rPr>
+                <w:rFonts w:ascii="Calibri" w:hAnsi="Calibri" w:cs="Calibri"/>
+                <w:color w:val="000000"/>
+              </w:rPr>
+            </w:pPr>
+          </w:p>
+        </w:tc>
+      </w:tr>
+      <w:tr>
+        <w:tc>
+          <w:tcPr>
+            <w:tcW w:w="3051" w:type="dxa"/>
             <w:vAlign w:val="bottom"/>
           </w:tcPr>
           <w:p>
@@ -2480,7 +2702,7 @@
         </w:tc>
         <w:tc>
           <w:tcPr>
-            <w:tcW w:w="3209" w:type="dxa"/>
+            <w:tcW w:w="913" w:type="dxa"/>
             <w:vAlign w:val="bottom"/>
           </w:tcPr>
           <w:p>
@@ -2503,7 +2725,7 @@
         </w:tc>
         <w:tc>
           <w:tcPr>
-            <w:tcW w:w="3210" w:type="dxa"/>
+            <w:tcW w:w="5664" w:type="dxa"/>
             <w:vAlign w:val="bottom"/>
           </w:tcPr>
           <w:p>
@@ -2526,7 +2748,7 @@
       <w:tr>
         <w:tc>
           <w:tcPr>
-            <w:tcW w:w="3209" w:type="dxa"/>
+            <w:tcW w:w="3051" w:type="dxa"/>
             <w:vAlign w:val="bottom"/>
           </w:tcPr>
           <w:p>
@@ -2549,7 +2771,7 @@
         </w:tc>
         <w:tc>
           <w:tcPr>
-            <w:tcW w:w="3209" w:type="dxa"/>
+            <w:tcW w:w="913" w:type="dxa"/>
             <w:vAlign w:val="bottom"/>
           </w:tcPr>
           <w:p>
@@ -2572,7 +2794,7 @@
         </w:tc>
         <w:tc>
           <w:tcPr>
-            <w:tcW w:w="3210" w:type="dxa"/>
+            <w:tcW w:w="5664" w:type="dxa"/>
             <w:vAlign w:val="bottom"/>
           </w:tcPr>
           <w:p>
@@ -2603,7 +2825,7 @@
       <w:tr>
         <w:tc>
           <w:tcPr>
-            <w:tcW w:w="3209" w:type="dxa"/>
+            <w:tcW w:w="3051" w:type="dxa"/>
             <w:vAlign w:val="bottom"/>
           </w:tcPr>
           <w:p>
@@ -2626,7 +2848,7 @@
         </w:tc>
         <w:tc>
           <w:tcPr>
-            <w:tcW w:w="3209" w:type="dxa"/>
+            <w:tcW w:w="913" w:type="dxa"/>
             <w:vAlign w:val="bottom"/>
           </w:tcPr>
           <w:p>
@@ -2649,7 +2871,7 @@
         </w:tc>
         <w:tc>
           <w:tcPr>
-            <w:tcW w:w="3210" w:type="dxa"/>
+            <w:tcW w:w="5664" w:type="dxa"/>
             <w:vAlign w:val="bottom"/>
           </w:tcPr>
           <w:p>
@@ -2672,7 +2894,7 @@
       <w:tr>
         <w:tc>
           <w:tcPr>
-            <w:tcW w:w="3209" w:type="dxa"/>
+            <w:tcW w:w="3051" w:type="dxa"/>
             <w:vAlign w:val="bottom"/>
           </w:tcPr>
           <w:p>
@@ -2695,7 +2917,7 @@
         </w:tc>
         <w:tc>
           <w:tcPr>
-            <w:tcW w:w="3209" w:type="dxa"/>
+            <w:tcW w:w="913" w:type="dxa"/>
             <w:vAlign w:val="bottom"/>
           </w:tcPr>
           <w:p>
@@ -2718,23 +2940,23 @@
         </w:tc>
         <w:tc>
           <w:tcPr>
-            <w:tcW w:w="3210" w:type="dxa"/>
-            <w:vAlign w:val="bottom"/>
-          </w:tcPr>
-          <w:p>
-            <w:pPr>
-              <w:rPr>
-                <w:rFonts w:ascii="Calibri" w:hAnsi="Calibri" w:cs="Calibri"/>
-                <w:color w:val="000000"/>
-              </w:rPr>
-            </w:pPr>
-          </w:p>
-        </w:tc>
-      </w:tr>
-      <w:tr>
-        <w:tc>
-          <w:tcPr>
-            <w:tcW w:w="3209" w:type="dxa"/>
+            <w:tcW w:w="5664" w:type="dxa"/>
+            <w:vAlign w:val="bottom"/>
+          </w:tcPr>
+          <w:p>
+            <w:pPr>
+              <w:rPr>
+                <w:rFonts w:ascii="Calibri" w:hAnsi="Calibri" w:cs="Calibri"/>
+                <w:color w:val="000000"/>
+              </w:rPr>
+            </w:pPr>
+          </w:p>
+        </w:tc>
+      </w:tr>
+      <w:tr>
+        <w:tc>
+          <w:tcPr>
+            <w:tcW w:w="3051" w:type="dxa"/>
             <w:vAlign w:val="bottom"/>
           </w:tcPr>
           <w:p>
@@ -2757,7 +2979,7 @@
         </w:tc>
         <w:tc>
           <w:tcPr>
-            <w:tcW w:w="3209" w:type="dxa"/>
+            <w:tcW w:w="913" w:type="dxa"/>
             <w:vAlign w:val="bottom"/>
           </w:tcPr>
           <w:p>
@@ -2780,7 +3002,7 @@
         </w:tc>
         <w:tc>
           <w:tcPr>
-            <w:tcW w:w="3210" w:type="dxa"/>
+            <w:tcW w:w="5664" w:type="dxa"/>
             <w:vAlign w:val="bottom"/>
           </w:tcPr>
           <w:p>
@@ -2803,7 +3025,7 @@
       <w:tr>
         <w:tc>
           <w:tcPr>
-            <w:tcW w:w="3209" w:type="dxa"/>
+            <w:tcW w:w="3051" w:type="dxa"/>
             <w:vAlign w:val="bottom"/>
           </w:tcPr>
           <w:p>
@@ -2826,7 +3048,7 @@
         </w:tc>
         <w:tc>
           <w:tcPr>
-            <w:tcW w:w="3209" w:type="dxa"/>
+            <w:tcW w:w="913" w:type="dxa"/>
             <w:vAlign w:val="bottom"/>
           </w:tcPr>
           <w:p>
@@ -2849,7 +3071,7 @@
         </w:tc>
         <w:tc>
           <w:tcPr>
-            <w:tcW w:w="3210" w:type="dxa"/>
+            <w:tcW w:w="5664" w:type="dxa"/>
             <w:vAlign w:val="bottom"/>
           </w:tcPr>
           <w:p>
@@ -2872,7 +3094,7 @@
       <w:tr>
         <w:tc>
           <w:tcPr>
-            <w:tcW w:w="3209" w:type="dxa"/>
+            <w:tcW w:w="3051" w:type="dxa"/>
             <w:vAlign w:val="bottom"/>
           </w:tcPr>
           <w:p>
@@ -2895,7 +3117,7 @@
         </w:tc>
         <w:tc>
           <w:tcPr>
-            <w:tcW w:w="3209" w:type="dxa"/>
+            <w:tcW w:w="913" w:type="dxa"/>
             <w:vAlign w:val="bottom"/>
           </w:tcPr>
           <w:p>
@@ -2918,7 +3140,7 @@
         </w:tc>
         <w:tc>
           <w:tcPr>
-            <w:tcW w:w="3210" w:type="dxa"/>
+            <w:tcW w:w="5664" w:type="dxa"/>
             <w:vAlign w:val="bottom"/>
           </w:tcPr>
           <w:p>
@@ -2941,7 +3163,7 @@
       <w:tr>
         <w:tc>
           <w:tcPr>
-            <w:tcW w:w="3209" w:type="dxa"/>
+            <w:tcW w:w="3051" w:type="dxa"/>
             <w:vAlign w:val="bottom"/>
           </w:tcPr>
           <w:p>
@@ -2964,7 +3186,7 @@
         </w:tc>
         <w:tc>
           <w:tcPr>
-            <w:tcW w:w="3209" w:type="dxa"/>
+            <w:tcW w:w="913" w:type="dxa"/>
             <w:vAlign w:val="bottom"/>
           </w:tcPr>
           <w:p>
@@ -2987,7 +3209,7 @@
         </w:tc>
         <w:tc>
           <w:tcPr>
-            <w:tcW w:w="3210" w:type="dxa"/>
+            <w:tcW w:w="5664" w:type="dxa"/>
             <w:vAlign w:val="bottom"/>
           </w:tcPr>
           <w:p>
@@ -3010,7 +3232,7 @@
       <w:tr>
         <w:tc>
           <w:tcPr>
-            <w:tcW w:w="3209" w:type="dxa"/>
+            <w:tcW w:w="3051" w:type="dxa"/>
             <w:vAlign w:val="bottom"/>
           </w:tcPr>
           <w:p>
@@ -3033,7 +3255,7 @@
         </w:tc>
         <w:tc>
           <w:tcPr>
-            <w:tcW w:w="3209" w:type="dxa"/>
+            <w:tcW w:w="913" w:type="dxa"/>
             <w:vAlign w:val="bottom"/>
           </w:tcPr>
           <w:p>
@@ -3056,7 +3278,7 @@
         </w:tc>
         <w:tc>
           <w:tcPr>
-            <w:tcW w:w="3210" w:type="dxa"/>
+            <w:tcW w:w="5664" w:type="dxa"/>
             <w:vAlign w:val="bottom"/>
           </w:tcPr>
           <w:p>
@@ -3079,7 +3301,7 @@
       <w:tr>
         <w:tc>
           <w:tcPr>
-            <w:tcW w:w="3209" w:type="dxa"/>
+            <w:tcW w:w="3051" w:type="dxa"/>
             <w:vAlign w:val="bottom"/>
           </w:tcPr>
           <w:p>
@@ -3102,7 +3324,7 @@
         </w:tc>
         <w:tc>
           <w:tcPr>
-            <w:tcW w:w="3209" w:type="dxa"/>
+            <w:tcW w:w="913" w:type="dxa"/>
             <w:vAlign w:val="bottom"/>
           </w:tcPr>
           <w:p>
@@ -3125,39 +3347,44 @@
         </w:tc>
         <w:tc>
           <w:tcPr>
-            <w:tcW w:w="3210" w:type="dxa"/>
-            <w:vAlign w:val="bottom"/>
-          </w:tcPr>
-          <w:p>
-            <w:pPr>
-              <w:rPr>
-                <w:rFonts w:ascii="Calibri" w:hAnsi="Calibri" w:cs="Calibri"/>
-                <w:color w:val="000000"/>
-              </w:rPr>
-            </w:pPr>
-            <w:proofErr w:type="spellStart"/>
-            <w:r>
-              <w:rPr>
-                <w:rFonts w:ascii="Calibri" w:hAnsi="Calibri" w:cs="Calibri"/>
-                <w:color w:val="000000"/>
-              </w:rPr>
-              <w:t>Bottene</w:t>
-            </w:r>
-            <w:proofErr w:type="spellEnd"/>
-            <w:r>
-              <w:rPr>
-                <w:rFonts w:ascii="Calibri" w:hAnsi="Calibri" w:cs="Calibri"/>
-                <w:color w:val="000000"/>
-              </w:rPr>
-              <w:t xml:space="preserve"> che permette all'operatore di accedere alla funzione di validazione del codice personale</w:t>
-            </w:r>
-          </w:p>
-        </w:tc>
-      </w:tr>
-      <w:tr>
-        <w:tc>
-          <w:tcPr>
-            <w:tcW w:w="3209" w:type="dxa"/>
+            <w:tcW w:w="5664" w:type="dxa"/>
+            <w:vAlign w:val="bottom"/>
+          </w:tcPr>
+          <w:p>
+            <w:pPr>
+              <w:rPr>
+                <w:rFonts w:ascii="Calibri" w:hAnsi="Calibri" w:cs="Calibri"/>
+                <w:color w:val="000000"/>
+              </w:rPr>
+            </w:pPr>
+            <w:r>
+              <w:rPr>
+                <w:rFonts w:ascii="Calibri" w:hAnsi="Calibri" w:cs="Calibri"/>
+                <w:color w:val="000000"/>
+              </w:rPr>
+              <w:t>Bott</w:t>
+            </w:r>
+            <w:r>
+              <w:rPr>
+                <w:rFonts w:ascii="Calibri" w:hAnsi="Calibri" w:cs="Calibri"/>
+                <w:color w:val="000000"/>
+              </w:rPr>
+              <w:t>o</w:t>
+            </w:r>
+            <w:r>
+              <w:rPr>
+                <w:rFonts w:ascii="Calibri" w:hAnsi="Calibri" w:cs="Calibri"/>
+                <w:color w:val="000000"/>
+              </w:rPr>
+              <w:t>ne che permette all'operatore di accedere alla funzione di validazione del codice personale</w:t>
+            </w:r>
+          </w:p>
+        </w:tc>
+      </w:tr>
+      <w:tr>
+        <w:tc>
+          <w:tcPr>
+            <w:tcW w:w="3051" w:type="dxa"/>
             <w:vAlign w:val="bottom"/>
           </w:tcPr>
           <w:p>
@@ -3180,7 +3407,7 @@
         </w:tc>
         <w:tc>
           <w:tcPr>
-            <w:tcW w:w="3209" w:type="dxa"/>
+            <w:tcW w:w="913" w:type="dxa"/>
             <w:vAlign w:val="bottom"/>
           </w:tcPr>
           <w:p>
@@ -3203,7 +3430,7 @@
         </w:tc>
         <w:tc>
           <w:tcPr>
-            <w:tcW w:w="3210" w:type="dxa"/>
+            <w:tcW w:w="5664" w:type="dxa"/>
             <w:vAlign w:val="bottom"/>
           </w:tcPr>
           <w:p>
@@ -3226,332 +3453,499 @@
       <w:tr>
         <w:tc>
           <w:tcPr>
-            <w:tcW w:w="3209" w:type="dxa"/>
-            <w:vAlign w:val="bottom"/>
-          </w:tcPr>
-          <w:p>
-            <w:pPr>
-              <w:rPr>
-                <w:rFonts w:ascii="Calibri" w:hAnsi="Calibri" w:cs="Calibri"/>
-                <w:color w:val="000000"/>
-              </w:rPr>
-            </w:pPr>
-            <w:proofErr w:type="spellStart"/>
+            <w:tcW w:w="3051" w:type="dxa"/>
+            <w:vAlign w:val="bottom"/>
+          </w:tcPr>
+          <w:p>
+            <w:pPr>
+              <w:rPr>
+                <w:rFonts w:ascii="Calibri" w:hAnsi="Calibri" w:cs="Calibri"/>
+                <w:color w:val="000000"/>
+              </w:rPr>
+            </w:pPr>
+            <w:proofErr w:type="spellStart"/>
+            <w:r>
+              <w:rPr>
+                <w:rFonts w:ascii="Calibri" w:hAnsi="Calibri" w:cs="Calibri"/>
+                <w:color w:val="000000"/>
+              </w:rPr>
+              <w:t>SpesaPuntiBuondary</w:t>
+            </w:r>
+            <w:proofErr w:type="spellEnd"/>
+          </w:p>
+        </w:tc>
+        <w:tc>
+          <w:tcPr>
+            <w:tcW w:w="913" w:type="dxa"/>
+            <w:vAlign w:val="bottom"/>
+          </w:tcPr>
+          <w:p>
+            <w:pPr>
+              <w:rPr>
+                <w:rFonts w:ascii="Calibri" w:hAnsi="Calibri" w:cs="Calibri"/>
+                <w:color w:val="000000"/>
+              </w:rPr>
+            </w:pPr>
+            <w:proofErr w:type="spellStart"/>
+            <w:r>
+              <w:rPr>
+                <w:rFonts w:ascii="Calibri" w:hAnsi="Calibri" w:cs="Calibri"/>
+                <w:color w:val="000000"/>
+              </w:rPr>
+              <w:t>Boundary</w:t>
+            </w:r>
+            <w:proofErr w:type="spellEnd"/>
+          </w:p>
+        </w:tc>
+        <w:tc>
+          <w:tcPr>
+            <w:tcW w:w="5664" w:type="dxa"/>
+            <w:vAlign w:val="bottom"/>
+          </w:tcPr>
+          <w:p>
+            <w:pPr>
+              <w:rPr>
+                <w:rFonts w:ascii="Calibri" w:hAnsi="Calibri" w:cs="Calibri"/>
+                <w:color w:val="000000"/>
+              </w:rPr>
+            </w:pPr>
+            <w:r>
+              <w:rPr>
+                <w:rFonts w:ascii="Calibri" w:hAnsi="Calibri" w:cs="Calibri"/>
+                <w:color w:val="000000"/>
+              </w:rPr>
+              <w:t>Un</w:t>
+            </w:r>
+            <w:r>
+              <w:rPr>
+                <w:rFonts w:ascii="Calibri" w:hAnsi="Calibri" w:cs="Calibri"/>
+                <w:color w:val="000000"/>
+              </w:rPr>
+              <w:t>’</w:t>
+            </w:r>
+            <w:r>
+              <w:rPr>
+                <w:rFonts w:ascii="Calibri" w:hAnsi="Calibri" w:cs="Calibri"/>
+                <w:color w:val="000000"/>
+              </w:rPr>
+              <w:t xml:space="preserve">interfaccia con le piattaforme esterne che permette di addebitare punti </w:t>
+            </w:r>
+            <w:proofErr w:type="spellStart"/>
+            <w:r>
+              <w:rPr>
+                <w:rFonts w:ascii="Calibri" w:hAnsi="Calibri" w:cs="Calibri"/>
+                <w:color w:val="000000"/>
+              </w:rPr>
+              <w:t>meet</w:t>
+            </w:r>
+            <w:proofErr w:type="spellEnd"/>
+            <w:r>
+              <w:rPr>
+                <w:rFonts w:ascii="Calibri" w:hAnsi="Calibri" w:cs="Calibri"/>
+                <w:color w:val="000000"/>
+              </w:rPr>
+              <w:t xml:space="preserve"> ad un utente della nostra piattaforma</w:t>
+            </w:r>
+          </w:p>
+        </w:tc>
+      </w:tr>
+      <w:tr>
+        <w:tc>
+          <w:tcPr>
+            <w:tcW w:w="3051" w:type="dxa"/>
+            <w:vAlign w:val="bottom"/>
+          </w:tcPr>
+          <w:p>
+            <w:pPr>
+              <w:rPr>
+                <w:rFonts w:ascii="Calibri" w:hAnsi="Calibri" w:cs="Calibri"/>
+                <w:color w:val="000000"/>
+              </w:rPr>
+            </w:pPr>
+            <w:proofErr w:type="spellStart"/>
+            <w:r>
+              <w:rPr>
+                <w:rFonts w:ascii="Calibri" w:hAnsi="Calibri" w:cs="Calibri"/>
+                <w:color w:val="000000"/>
+              </w:rPr>
+              <w:t>RatingForm</w:t>
+            </w:r>
+            <w:proofErr w:type="spellEnd"/>
+          </w:p>
+        </w:tc>
+        <w:tc>
+          <w:tcPr>
+            <w:tcW w:w="913" w:type="dxa"/>
+            <w:vAlign w:val="bottom"/>
+          </w:tcPr>
+          <w:p>
+            <w:pPr>
+              <w:rPr>
+                <w:rFonts w:ascii="Calibri" w:hAnsi="Calibri" w:cs="Calibri"/>
+                <w:color w:val="000000"/>
+              </w:rPr>
+            </w:pPr>
+            <w:proofErr w:type="spellStart"/>
+            <w:r>
+              <w:rPr>
+                <w:rFonts w:ascii="Calibri" w:hAnsi="Calibri" w:cs="Calibri"/>
+                <w:color w:val="000000"/>
+              </w:rPr>
+              <w:t>Boundary</w:t>
+            </w:r>
+            <w:proofErr w:type="spellEnd"/>
+          </w:p>
+        </w:tc>
+        <w:tc>
+          <w:tcPr>
+            <w:tcW w:w="5664" w:type="dxa"/>
+            <w:vAlign w:val="bottom"/>
+          </w:tcPr>
+          <w:p>
+            <w:pPr>
+              <w:rPr>
+                <w:rFonts w:ascii="Calibri" w:hAnsi="Calibri" w:cs="Calibri"/>
+                <w:color w:val="000000"/>
+              </w:rPr>
+            </w:pPr>
+            <w:r>
+              <w:rPr>
+                <w:rFonts w:ascii="Calibri" w:hAnsi="Calibri" w:cs="Calibri"/>
+                <w:color w:val="000000"/>
+              </w:rPr>
+              <w:t>Form che permette la valutazione binaria di un evento</w:t>
+            </w:r>
+          </w:p>
+        </w:tc>
+      </w:tr>
+      <w:tr>
+        <w:tc>
+          <w:tcPr>
+            <w:tcW w:w="3051" w:type="dxa"/>
+            <w:vAlign w:val="bottom"/>
+          </w:tcPr>
+          <w:p>
+            <w:pPr>
+              <w:rPr>
+                <w:rFonts w:ascii="Calibri" w:hAnsi="Calibri" w:cs="Calibri"/>
+                <w:color w:val="000000"/>
+              </w:rPr>
+            </w:pPr>
+            <w:proofErr w:type="spellStart"/>
+            <w:r>
+              <w:rPr>
+                <w:rFonts w:ascii="Calibri" w:hAnsi="Calibri" w:cs="Calibri"/>
+                <w:color w:val="000000"/>
+              </w:rPr>
+              <w:t>CreaEventoButton</w:t>
+            </w:r>
+            <w:proofErr w:type="spellEnd"/>
+          </w:p>
+        </w:tc>
+        <w:tc>
+          <w:tcPr>
+            <w:tcW w:w="913" w:type="dxa"/>
+            <w:vAlign w:val="bottom"/>
+          </w:tcPr>
+          <w:p>
+            <w:pPr>
+              <w:rPr>
+                <w:rFonts w:ascii="Calibri" w:hAnsi="Calibri" w:cs="Calibri"/>
+                <w:color w:val="000000"/>
+              </w:rPr>
+            </w:pPr>
+            <w:proofErr w:type="spellStart"/>
+            <w:r>
+              <w:rPr>
+                <w:rFonts w:ascii="Calibri" w:hAnsi="Calibri" w:cs="Calibri"/>
+                <w:color w:val="000000"/>
+              </w:rPr>
+              <w:t>Boundary</w:t>
+            </w:r>
+            <w:proofErr w:type="spellEnd"/>
+          </w:p>
+        </w:tc>
+        <w:tc>
+          <w:tcPr>
+            <w:tcW w:w="5664" w:type="dxa"/>
+            <w:vAlign w:val="bottom"/>
+          </w:tcPr>
+          <w:p>
+            <w:pPr>
+              <w:rPr>
+                <w:rFonts w:ascii="Calibri" w:hAnsi="Calibri" w:cs="Calibri"/>
+                <w:color w:val="000000"/>
+              </w:rPr>
+            </w:pPr>
+            <w:r>
+              <w:rPr>
+                <w:rFonts w:ascii="Calibri" w:hAnsi="Calibri" w:cs="Calibri"/>
+                <w:color w:val="000000"/>
+              </w:rPr>
+              <w:t>Bottone che permette all'utente di accedere alla funzione di creazione di un evento</w:t>
+            </w:r>
+          </w:p>
+        </w:tc>
+      </w:tr>
+      <w:tr>
+        <w:tc>
+          <w:tcPr>
+            <w:tcW w:w="3051" w:type="dxa"/>
+            <w:vAlign w:val="bottom"/>
+          </w:tcPr>
+          <w:p>
+            <w:pPr>
+              <w:rPr>
+                <w:rFonts w:ascii="Calibri" w:hAnsi="Calibri" w:cs="Calibri"/>
+                <w:color w:val="000000"/>
+              </w:rPr>
+            </w:pPr>
+            <w:proofErr w:type="spellStart"/>
+            <w:r>
+              <w:rPr>
+                <w:rFonts w:ascii="Calibri" w:hAnsi="Calibri" w:cs="Calibri"/>
+                <w:color w:val="000000"/>
+              </w:rPr>
+              <w:t>BusinessEventButton</w:t>
+            </w:r>
+            <w:proofErr w:type="spellEnd"/>
+          </w:p>
+        </w:tc>
+        <w:tc>
+          <w:tcPr>
+            <w:tcW w:w="913" w:type="dxa"/>
+            <w:vAlign w:val="bottom"/>
+          </w:tcPr>
+          <w:p>
+            <w:pPr>
+              <w:rPr>
+                <w:rFonts w:ascii="Calibri" w:hAnsi="Calibri" w:cs="Calibri"/>
+                <w:color w:val="000000"/>
+              </w:rPr>
+            </w:pPr>
+            <w:proofErr w:type="spellStart"/>
+            <w:r>
+              <w:rPr>
+                <w:rFonts w:ascii="Calibri" w:hAnsi="Calibri" w:cs="Calibri"/>
+                <w:color w:val="000000"/>
+              </w:rPr>
+              <w:t>Boundary</w:t>
+            </w:r>
+            <w:proofErr w:type="spellEnd"/>
+          </w:p>
+        </w:tc>
+        <w:tc>
+          <w:tcPr>
+            <w:tcW w:w="5664" w:type="dxa"/>
+            <w:vAlign w:val="bottom"/>
+          </w:tcPr>
+          <w:p>
+            <w:pPr>
+              <w:rPr>
+                <w:rFonts w:ascii="Calibri" w:hAnsi="Calibri" w:cs="Calibri"/>
+                <w:color w:val="000000"/>
+              </w:rPr>
+            </w:pPr>
+            <w:r>
+              <w:rPr>
+                <w:rFonts w:ascii="Calibri" w:hAnsi="Calibri" w:cs="Calibri"/>
+                <w:color w:val="000000"/>
+              </w:rPr>
+              <w:t>Bottone che permette all'utente business di creare un evento sponsorizzato</w:t>
+            </w:r>
+          </w:p>
+        </w:tc>
+      </w:tr>
+      <w:tr>
+        <w:tc>
+          <w:tcPr>
+            <w:tcW w:w="3051" w:type="dxa"/>
+            <w:vAlign w:val="bottom"/>
+          </w:tcPr>
+          <w:p>
+            <w:pPr>
+              <w:rPr>
+                <w:rFonts w:ascii="Calibri" w:hAnsi="Calibri" w:cs="Calibri"/>
+                <w:color w:val="000000"/>
+              </w:rPr>
+            </w:pPr>
+            <w:proofErr w:type="spellStart"/>
+            <w:r>
+              <w:rPr>
+                <w:rFonts w:ascii="Calibri" w:hAnsi="Calibri" w:cs="Calibri"/>
+                <w:color w:val="000000"/>
+              </w:rPr>
+              <w:t>LoginControl</w:t>
+            </w:r>
+            <w:proofErr w:type="spellEnd"/>
+          </w:p>
+        </w:tc>
+        <w:tc>
+          <w:tcPr>
+            <w:tcW w:w="913" w:type="dxa"/>
+            <w:vAlign w:val="bottom"/>
+          </w:tcPr>
+          <w:p>
+            <w:pPr>
+              <w:rPr>
+                <w:rFonts w:ascii="Calibri" w:hAnsi="Calibri" w:cs="Calibri"/>
+                <w:color w:val="000000"/>
+              </w:rPr>
+            </w:pPr>
+            <w:r>
+              <w:rPr>
+                <w:rFonts w:ascii="Calibri" w:hAnsi="Calibri" w:cs="Calibri"/>
+                <w:color w:val="000000"/>
+              </w:rPr>
+              <w:t>Control</w:t>
+            </w:r>
+          </w:p>
+        </w:tc>
+        <w:tc>
+          <w:tcPr>
+            <w:tcW w:w="5664" w:type="dxa"/>
+            <w:vAlign w:val="bottom"/>
+          </w:tcPr>
+          <w:p>
+            <w:pPr>
+              <w:rPr>
+                <w:rFonts w:ascii="Calibri" w:hAnsi="Calibri" w:cs="Calibri"/>
+                <w:color w:val="000000"/>
+              </w:rPr>
+            </w:pPr>
+            <w:r>
+              <w:rPr>
+                <w:rFonts w:ascii="Calibri" w:hAnsi="Calibri" w:cs="Calibri"/>
+                <w:color w:val="000000"/>
+              </w:rPr>
+              <w:t xml:space="preserve">Gestisce la fase di login alla piattaforma da parte di un utente. </w:t>
+            </w:r>
+            <w:r>
+              <w:rPr>
+                <w:rFonts w:ascii="Calibri" w:hAnsi="Calibri" w:cs="Calibri"/>
+                <w:color w:val="000000"/>
+              </w:rPr>
+              <w:br/>
+            </w:r>
             <w:r>
               <w:rPr>
                 <w:rFonts w:ascii="Calibri" w:hAnsi="Calibri" w:cs="Calibri"/>
                 <w:color w:val="000000"/>
               </w:rPr>
               <w:lastRenderedPageBreak/>
-              <w:t>SpesaPuntiBuondary</w:t>
-            </w:r>
-            <w:proofErr w:type="spellEnd"/>
-          </w:p>
-        </w:tc>
-        <w:tc>
-          <w:tcPr>
-            <w:tcW w:w="3209" w:type="dxa"/>
-            <w:vAlign w:val="bottom"/>
-          </w:tcPr>
-          <w:p>
-            <w:pPr>
-              <w:rPr>
-                <w:rFonts w:ascii="Calibri" w:hAnsi="Calibri" w:cs="Calibri"/>
-                <w:color w:val="000000"/>
-              </w:rPr>
-            </w:pPr>
-            <w:proofErr w:type="spellStart"/>
-            <w:r>
-              <w:rPr>
-                <w:rFonts w:ascii="Calibri" w:hAnsi="Calibri" w:cs="Calibri"/>
-                <w:color w:val="000000"/>
-              </w:rPr>
-              <w:t>Boundary</w:t>
-            </w:r>
-            <w:proofErr w:type="spellEnd"/>
-          </w:p>
-        </w:tc>
-        <w:tc>
-          <w:tcPr>
-            <w:tcW w:w="3210" w:type="dxa"/>
-            <w:vAlign w:val="bottom"/>
-          </w:tcPr>
-          <w:p>
-            <w:pPr>
-              <w:rPr>
-                <w:rFonts w:ascii="Calibri" w:hAnsi="Calibri" w:cs="Calibri"/>
-                <w:color w:val="000000"/>
-              </w:rPr>
-            </w:pPr>
-            <w:proofErr w:type="gramStart"/>
-            <w:r>
-              <w:rPr>
-                <w:rFonts w:ascii="Calibri" w:hAnsi="Calibri" w:cs="Calibri"/>
-                <w:color w:val="000000"/>
-              </w:rPr>
-              <w:t>Un interfaccia</w:t>
-            </w:r>
-            <w:proofErr w:type="gramEnd"/>
-            <w:r>
-              <w:rPr>
-                <w:rFonts w:ascii="Calibri" w:hAnsi="Calibri" w:cs="Calibri"/>
-                <w:color w:val="000000"/>
-              </w:rPr>
-              <w:t xml:space="preserve"> con le piattaforme esterne che permette di addebitare punti </w:t>
-            </w:r>
-            <w:proofErr w:type="spellStart"/>
-            <w:r>
-              <w:rPr>
-                <w:rFonts w:ascii="Calibri" w:hAnsi="Calibri" w:cs="Calibri"/>
-                <w:color w:val="000000"/>
-              </w:rPr>
-              <w:t>meet</w:t>
-            </w:r>
-            <w:proofErr w:type="spellEnd"/>
-            <w:r>
-              <w:rPr>
-                <w:rFonts w:ascii="Calibri" w:hAnsi="Calibri" w:cs="Calibri"/>
-                <w:color w:val="000000"/>
-              </w:rPr>
-              <w:t xml:space="preserve"> ad un utente della nostra piattaforma</w:t>
-            </w:r>
-          </w:p>
-        </w:tc>
-      </w:tr>
-      <w:tr>
-        <w:tc>
-          <w:tcPr>
-            <w:tcW w:w="3209" w:type="dxa"/>
-            <w:vAlign w:val="bottom"/>
-          </w:tcPr>
-          <w:p>
-            <w:pPr>
-              <w:rPr>
-                <w:rFonts w:ascii="Calibri" w:hAnsi="Calibri" w:cs="Calibri"/>
-                <w:color w:val="000000"/>
-              </w:rPr>
-            </w:pPr>
-            <w:proofErr w:type="spellStart"/>
-            <w:r>
-              <w:rPr>
-                <w:rFonts w:ascii="Calibri" w:hAnsi="Calibri" w:cs="Calibri"/>
-                <w:color w:val="000000"/>
-              </w:rPr>
-              <w:t>RatingForm</w:t>
-            </w:r>
-            <w:proofErr w:type="spellEnd"/>
-          </w:p>
-        </w:tc>
-        <w:tc>
-          <w:tcPr>
-            <w:tcW w:w="3209" w:type="dxa"/>
-            <w:vAlign w:val="bottom"/>
-          </w:tcPr>
-          <w:p>
-            <w:pPr>
-              <w:rPr>
-                <w:rFonts w:ascii="Calibri" w:hAnsi="Calibri" w:cs="Calibri"/>
-                <w:color w:val="000000"/>
-              </w:rPr>
-            </w:pPr>
-            <w:proofErr w:type="spellStart"/>
-            <w:r>
-              <w:rPr>
-                <w:rFonts w:ascii="Calibri" w:hAnsi="Calibri" w:cs="Calibri"/>
-                <w:color w:val="000000"/>
-              </w:rPr>
-              <w:t>Boundary</w:t>
-            </w:r>
-            <w:proofErr w:type="spellEnd"/>
-          </w:p>
-        </w:tc>
-        <w:tc>
-          <w:tcPr>
-            <w:tcW w:w="3210" w:type="dxa"/>
-            <w:vAlign w:val="bottom"/>
-          </w:tcPr>
-          <w:p>
-            <w:pPr>
-              <w:rPr>
-                <w:rFonts w:ascii="Calibri" w:hAnsi="Calibri" w:cs="Calibri"/>
-                <w:color w:val="000000"/>
-              </w:rPr>
-            </w:pPr>
-            <w:r>
-              <w:rPr>
-                <w:rFonts w:ascii="Calibri" w:hAnsi="Calibri" w:cs="Calibri"/>
-                <w:color w:val="000000"/>
-              </w:rPr>
-              <w:t>Form che permette la valutazione binaria di un evento</w:t>
-            </w:r>
-          </w:p>
-        </w:tc>
-      </w:tr>
-      <w:tr>
-        <w:tc>
-          <w:tcPr>
-            <w:tcW w:w="3209" w:type="dxa"/>
-            <w:vAlign w:val="bottom"/>
-          </w:tcPr>
-          <w:p>
-            <w:pPr>
-              <w:rPr>
-                <w:rFonts w:ascii="Calibri" w:hAnsi="Calibri" w:cs="Calibri"/>
-                <w:color w:val="000000"/>
-              </w:rPr>
-            </w:pPr>
-            <w:proofErr w:type="spellStart"/>
-            <w:r>
-              <w:rPr>
-                <w:rFonts w:ascii="Calibri" w:hAnsi="Calibri" w:cs="Calibri"/>
-                <w:color w:val="000000"/>
-              </w:rPr>
-              <w:t>CreaEventoButton</w:t>
-            </w:r>
-            <w:proofErr w:type="spellEnd"/>
-          </w:p>
-        </w:tc>
-        <w:tc>
-          <w:tcPr>
-            <w:tcW w:w="3209" w:type="dxa"/>
-            <w:vAlign w:val="bottom"/>
-          </w:tcPr>
-          <w:p>
-            <w:pPr>
-              <w:rPr>
-                <w:rFonts w:ascii="Calibri" w:hAnsi="Calibri" w:cs="Calibri"/>
-                <w:color w:val="000000"/>
-              </w:rPr>
-            </w:pPr>
-            <w:proofErr w:type="spellStart"/>
-            <w:r>
-              <w:rPr>
-                <w:rFonts w:ascii="Calibri" w:hAnsi="Calibri" w:cs="Calibri"/>
-                <w:color w:val="000000"/>
-              </w:rPr>
-              <w:t>Boundary</w:t>
-            </w:r>
-            <w:proofErr w:type="spellEnd"/>
-          </w:p>
-        </w:tc>
-        <w:tc>
-          <w:tcPr>
-            <w:tcW w:w="3210" w:type="dxa"/>
-            <w:vAlign w:val="bottom"/>
-          </w:tcPr>
-          <w:p>
-            <w:pPr>
-              <w:rPr>
-                <w:rFonts w:ascii="Calibri" w:hAnsi="Calibri" w:cs="Calibri"/>
-                <w:color w:val="000000"/>
-              </w:rPr>
-            </w:pPr>
-            <w:r>
-              <w:rPr>
-                <w:rFonts w:ascii="Calibri" w:hAnsi="Calibri" w:cs="Calibri"/>
-                <w:color w:val="000000"/>
-              </w:rPr>
-              <w:t>Bottone che permette all'utente di accedere alla funzione di creazione di un evento</w:t>
-            </w:r>
-          </w:p>
-        </w:tc>
-      </w:tr>
-      <w:tr>
-        <w:tc>
-          <w:tcPr>
-            <w:tcW w:w="3209" w:type="dxa"/>
-            <w:vAlign w:val="bottom"/>
-          </w:tcPr>
-          <w:p>
-            <w:pPr>
-              <w:rPr>
-                <w:rFonts w:ascii="Calibri" w:hAnsi="Calibri" w:cs="Calibri"/>
-                <w:color w:val="000000"/>
-              </w:rPr>
-            </w:pPr>
-            <w:proofErr w:type="spellStart"/>
-            <w:r>
-              <w:rPr>
-                <w:rFonts w:ascii="Calibri" w:hAnsi="Calibri" w:cs="Calibri"/>
-                <w:color w:val="000000"/>
-              </w:rPr>
-              <w:t>BusinessEventButton</w:t>
-            </w:r>
-            <w:proofErr w:type="spellEnd"/>
-          </w:p>
-        </w:tc>
-        <w:tc>
-          <w:tcPr>
-            <w:tcW w:w="3209" w:type="dxa"/>
-            <w:vAlign w:val="bottom"/>
-          </w:tcPr>
-          <w:p>
-            <w:pPr>
-              <w:rPr>
-                <w:rFonts w:ascii="Calibri" w:hAnsi="Calibri" w:cs="Calibri"/>
-                <w:color w:val="000000"/>
-              </w:rPr>
-            </w:pPr>
-            <w:proofErr w:type="spellStart"/>
-            <w:r>
-              <w:rPr>
-                <w:rFonts w:ascii="Calibri" w:hAnsi="Calibri" w:cs="Calibri"/>
-                <w:color w:val="000000"/>
-              </w:rPr>
-              <w:t>Boundary</w:t>
-            </w:r>
-            <w:proofErr w:type="spellEnd"/>
-          </w:p>
-        </w:tc>
-        <w:tc>
-          <w:tcPr>
-            <w:tcW w:w="3210" w:type="dxa"/>
-            <w:vAlign w:val="bottom"/>
-          </w:tcPr>
-          <w:p>
-            <w:pPr>
-              <w:rPr>
-                <w:rFonts w:ascii="Calibri" w:hAnsi="Calibri" w:cs="Calibri"/>
-                <w:color w:val="000000"/>
-              </w:rPr>
-            </w:pPr>
-            <w:r>
-              <w:rPr>
-                <w:rFonts w:ascii="Calibri" w:hAnsi="Calibri" w:cs="Calibri"/>
-                <w:color w:val="000000"/>
-              </w:rPr>
-              <w:t>Bottone che permette all'utente business di creare un evento sponsorizzato</w:t>
-            </w:r>
-          </w:p>
-        </w:tc>
-      </w:tr>
-      <w:tr>
-        <w:tc>
-          <w:tcPr>
-            <w:tcW w:w="3209" w:type="dxa"/>
-            <w:vAlign w:val="bottom"/>
-          </w:tcPr>
-          <w:p>
-            <w:pPr>
-              <w:rPr>
-                <w:rFonts w:ascii="Calibri" w:hAnsi="Calibri" w:cs="Calibri"/>
-                <w:color w:val="000000"/>
-              </w:rPr>
-            </w:pPr>
-            <w:proofErr w:type="spellStart"/>
-            <w:r>
-              <w:rPr>
-                <w:rFonts w:ascii="Calibri" w:hAnsi="Calibri" w:cs="Calibri"/>
-                <w:color w:val="000000"/>
-              </w:rPr>
-              <w:t>LoginControl</w:t>
-            </w:r>
-            <w:proofErr w:type="spellEnd"/>
-          </w:p>
-        </w:tc>
-        <w:tc>
-          <w:tcPr>
-            <w:tcW w:w="3209" w:type="dxa"/>
+              <w:t xml:space="preserve">Viene creato quando un Utente attiva la funzione di login tramite </w:t>
+            </w:r>
+            <w:proofErr w:type="spellStart"/>
+            <w:r>
+              <w:rPr>
+                <w:rFonts w:ascii="Calibri" w:hAnsi="Calibri" w:cs="Calibri"/>
+                <w:color w:val="000000"/>
+              </w:rPr>
+              <w:t>LoginButton</w:t>
+            </w:r>
+            <w:proofErr w:type="spellEnd"/>
+            <w:r>
+              <w:rPr>
+                <w:rFonts w:ascii="Calibri" w:hAnsi="Calibri" w:cs="Calibri"/>
+                <w:color w:val="000000"/>
+              </w:rPr>
+              <w:t xml:space="preserve">. Presenta all'utente il </w:t>
+            </w:r>
+            <w:proofErr w:type="spellStart"/>
+            <w:r>
+              <w:rPr>
+                <w:rFonts w:ascii="Calibri" w:hAnsi="Calibri" w:cs="Calibri"/>
+                <w:color w:val="000000"/>
+              </w:rPr>
+              <w:t>LoginForm</w:t>
+            </w:r>
+            <w:proofErr w:type="spellEnd"/>
+            <w:r>
+              <w:rPr>
+                <w:rFonts w:ascii="Calibri" w:hAnsi="Calibri" w:cs="Calibri"/>
+                <w:color w:val="000000"/>
+              </w:rPr>
+              <w:t xml:space="preserve">. Utilizza i dati inseriti dall'utente nel </w:t>
+            </w:r>
+            <w:proofErr w:type="spellStart"/>
+            <w:r>
+              <w:rPr>
+                <w:rFonts w:ascii="Calibri" w:hAnsi="Calibri" w:cs="Calibri"/>
+                <w:color w:val="000000"/>
+              </w:rPr>
+              <w:t>form</w:t>
+            </w:r>
+            <w:proofErr w:type="spellEnd"/>
+            <w:r>
+              <w:rPr>
+                <w:rFonts w:ascii="Calibri" w:hAnsi="Calibri" w:cs="Calibri"/>
+                <w:color w:val="000000"/>
+              </w:rPr>
+              <w:t xml:space="preserve"> </w:t>
+            </w:r>
+            <w:proofErr w:type="spellStart"/>
+            <w:r>
+              <w:rPr>
+                <w:rFonts w:ascii="Calibri" w:hAnsi="Calibri" w:cs="Calibri"/>
+                <w:color w:val="000000"/>
+              </w:rPr>
+              <w:t>LoginForm</w:t>
+            </w:r>
+            <w:proofErr w:type="spellEnd"/>
+            <w:r>
+              <w:rPr>
+                <w:rFonts w:ascii="Calibri" w:hAnsi="Calibri" w:cs="Calibri"/>
+                <w:color w:val="000000"/>
+              </w:rPr>
+              <w:t xml:space="preserve"> e verifica che i dati siano validi. Se lo sono viene effettuato il login e l'utente viene reindirizzato alla </w:t>
+            </w:r>
+            <w:proofErr w:type="spellStart"/>
+            <w:r>
+              <w:rPr>
+                <w:rFonts w:ascii="Calibri" w:hAnsi="Calibri" w:cs="Calibri"/>
+                <w:color w:val="000000"/>
+              </w:rPr>
+              <w:t>homa</w:t>
+            </w:r>
+            <w:proofErr w:type="spellEnd"/>
+            <w:r>
+              <w:rPr>
+                <w:rFonts w:ascii="Calibri" w:hAnsi="Calibri" w:cs="Calibri"/>
+                <w:color w:val="000000"/>
+              </w:rPr>
+              <w:t xml:space="preserve"> page della piattaforma</w:t>
+            </w:r>
+          </w:p>
+        </w:tc>
+      </w:tr>
+      <w:tr>
+        <w:tc>
+          <w:tcPr>
+            <w:tcW w:w="3051" w:type="dxa"/>
+            <w:vAlign w:val="bottom"/>
+          </w:tcPr>
+          <w:p>
+            <w:pPr>
+              <w:rPr>
+                <w:rFonts w:ascii="Calibri" w:hAnsi="Calibri" w:cs="Calibri"/>
+                <w:color w:val="000000"/>
+              </w:rPr>
+            </w:pPr>
+            <w:proofErr w:type="spellStart"/>
+            <w:r>
+              <w:rPr>
+                <w:rFonts w:ascii="Calibri" w:hAnsi="Calibri" w:cs="Calibri"/>
+                <w:color w:val="000000"/>
+              </w:rPr>
+              <w:lastRenderedPageBreak/>
+              <w:t>LogoutControl</w:t>
+            </w:r>
+            <w:proofErr w:type="spellEnd"/>
+          </w:p>
+        </w:tc>
+        <w:tc>
+          <w:tcPr>
+            <w:tcW w:w="913" w:type="dxa"/>
             <w:vAlign w:val="bottom"/>
           </w:tcPr>
           <w:p>
@@ -3572,7 +3966,7 @@
         </w:tc>
         <w:tc>
           <w:tcPr>
-            <w:tcW w:w="3210" w:type="dxa"/>
+            <w:tcW w:w="5664" w:type="dxa"/>
             <w:vAlign w:val="bottom"/>
           </w:tcPr>
           <w:p>
@@ -3675,30 +4069,30 @@
       <w:tr>
         <w:tc>
           <w:tcPr>
-            <w:tcW w:w="3209" w:type="dxa"/>
-            <w:vAlign w:val="bottom"/>
-          </w:tcPr>
-          <w:p>
-            <w:pPr>
-              <w:rPr>
-                <w:rFonts w:ascii="Calibri" w:hAnsi="Calibri" w:cs="Calibri"/>
-                <w:color w:val="000000"/>
-              </w:rPr>
-            </w:pPr>
-            <w:proofErr w:type="spellStart"/>
-            <w:r>
-              <w:rPr>
-                <w:rFonts w:ascii="Calibri" w:hAnsi="Calibri" w:cs="Calibri"/>
-                <w:color w:val="000000"/>
-              </w:rPr>
-              <w:t>LogoutControl</w:t>
-            </w:r>
-            <w:proofErr w:type="spellEnd"/>
-          </w:p>
-        </w:tc>
-        <w:tc>
-          <w:tcPr>
-            <w:tcW w:w="3209" w:type="dxa"/>
+            <w:tcW w:w="3051" w:type="dxa"/>
+            <w:vAlign w:val="bottom"/>
+          </w:tcPr>
+          <w:p>
+            <w:pPr>
+              <w:rPr>
+                <w:rFonts w:ascii="Calibri" w:hAnsi="Calibri" w:cs="Calibri"/>
+                <w:color w:val="000000"/>
+              </w:rPr>
+            </w:pPr>
+            <w:proofErr w:type="spellStart"/>
+            <w:r>
+              <w:rPr>
+                <w:rFonts w:ascii="Calibri" w:hAnsi="Calibri" w:cs="Calibri"/>
+                <w:color w:val="000000"/>
+              </w:rPr>
+              <w:t>EventControl</w:t>
+            </w:r>
+            <w:proofErr w:type="spellEnd"/>
+          </w:p>
+        </w:tc>
+        <w:tc>
+          <w:tcPr>
+            <w:tcW w:w="913" w:type="dxa"/>
             <w:vAlign w:val="bottom"/>
           </w:tcPr>
           <w:p>
@@ -3719,7 +4113,7 @@
         </w:tc>
         <w:tc>
           <w:tcPr>
-            <w:tcW w:w="3210" w:type="dxa"/>
+            <w:tcW w:w="5664" w:type="dxa"/>
             <w:vAlign w:val="bottom"/>
           </w:tcPr>
           <w:p>
@@ -3798,30 +4192,30 @@
       <w:tr>
         <w:tc>
           <w:tcPr>
-            <w:tcW w:w="3209" w:type="dxa"/>
-            <w:vAlign w:val="bottom"/>
-          </w:tcPr>
-          <w:p>
-            <w:pPr>
-              <w:rPr>
-                <w:rFonts w:ascii="Calibri" w:hAnsi="Calibri" w:cs="Calibri"/>
-                <w:color w:val="000000"/>
-              </w:rPr>
-            </w:pPr>
-            <w:proofErr w:type="spellStart"/>
-            <w:r>
-              <w:rPr>
-                <w:rFonts w:ascii="Calibri" w:hAnsi="Calibri" w:cs="Calibri"/>
-                <w:color w:val="000000"/>
-              </w:rPr>
-              <w:t>EventControl</w:t>
-            </w:r>
-            <w:proofErr w:type="spellEnd"/>
-          </w:p>
-        </w:tc>
-        <w:tc>
-          <w:tcPr>
-            <w:tcW w:w="3209" w:type="dxa"/>
+            <w:tcW w:w="3051" w:type="dxa"/>
+            <w:vAlign w:val="bottom"/>
+          </w:tcPr>
+          <w:p>
+            <w:pPr>
+              <w:rPr>
+                <w:rFonts w:ascii="Calibri" w:hAnsi="Calibri" w:cs="Calibri"/>
+                <w:color w:val="000000"/>
+              </w:rPr>
+            </w:pPr>
+            <w:proofErr w:type="spellStart"/>
+            <w:r>
+              <w:rPr>
+                <w:rFonts w:ascii="Calibri" w:hAnsi="Calibri" w:cs="Calibri"/>
+                <w:color w:val="000000"/>
+              </w:rPr>
+              <w:t>CommentControl</w:t>
+            </w:r>
+            <w:proofErr w:type="spellEnd"/>
+          </w:p>
+        </w:tc>
+        <w:tc>
+          <w:tcPr>
+            <w:tcW w:w="913" w:type="dxa"/>
             <w:vAlign w:val="bottom"/>
           </w:tcPr>
           <w:p>
@@ -3842,7 +4236,7 @@
         </w:tc>
         <w:tc>
           <w:tcPr>
-            <w:tcW w:w="3210" w:type="dxa"/>
+            <w:tcW w:w="5664" w:type="dxa"/>
             <w:vAlign w:val="bottom"/>
           </w:tcPr>
           <w:p>
@@ -3978,30 +4372,30 @@
       <w:tr>
         <w:tc>
           <w:tcPr>
-            <w:tcW w:w="3209" w:type="dxa"/>
-            <w:vAlign w:val="bottom"/>
-          </w:tcPr>
-          <w:p>
-            <w:pPr>
-              <w:rPr>
-                <w:rFonts w:ascii="Calibri" w:hAnsi="Calibri" w:cs="Calibri"/>
-                <w:color w:val="000000"/>
-              </w:rPr>
-            </w:pPr>
-            <w:proofErr w:type="spellStart"/>
-            <w:r>
-              <w:rPr>
-                <w:rFonts w:ascii="Calibri" w:hAnsi="Calibri" w:cs="Calibri"/>
-                <w:color w:val="000000"/>
-              </w:rPr>
-              <w:t>CommentControl</w:t>
-            </w:r>
-            <w:proofErr w:type="spellEnd"/>
-          </w:p>
-        </w:tc>
-        <w:tc>
-          <w:tcPr>
-            <w:tcW w:w="3209" w:type="dxa"/>
+            <w:tcW w:w="3051" w:type="dxa"/>
+            <w:vAlign w:val="bottom"/>
+          </w:tcPr>
+          <w:p>
+            <w:pPr>
+              <w:rPr>
+                <w:rFonts w:ascii="Calibri" w:hAnsi="Calibri" w:cs="Calibri"/>
+                <w:color w:val="000000"/>
+              </w:rPr>
+            </w:pPr>
+            <w:proofErr w:type="spellStart"/>
+            <w:r>
+              <w:rPr>
+                <w:rFonts w:ascii="Calibri" w:hAnsi="Calibri" w:cs="Calibri"/>
+                <w:color w:val="000000"/>
+              </w:rPr>
+              <w:t>PartecipationControl</w:t>
+            </w:r>
+            <w:proofErr w:type="spellEnd"/>
+          </w:p>
+        </w:tc>
+        <w:tc>
+          <w:tcPr>
+            <w:tcW w:w="913" w:type="dxa"/>
             <w:vAlign w:val="bottom"/>
           </w:tcPr>
           <w:p>
@@ -4022,7 +4416,7 @@
         </w:tc>
         <w:tc>
           <w:tcPr>
-            <w:tcW w:w="3210" w:type="dxa"/>
+            <w:tcW w:w="5664" w:type="dxa"/>
             <w:vAlign w:val="bottom"/>
           </w:tcPr>
           <w:p>
@@ -4109,31 +4503,30 @@
       <w:tr>
         <w:tc>
           <w:tcPr>
-            <w:tcW w:w="3209" w:type="dxa"/>
-            <w:vAlign w:val="bottom"/>
-          </w:tcPr>
-          <w:p>
-            <w:pPr>
-              <w:rPr>
-                <w:rFonts w:ascii="Calibri" w:hAnsi="Calibri" w:cs="Calibri"/>
-                <w:color w:val="000000"/>
-              </w:rPr>
-            </w:pPr>
-            <w:proofErr w:type="spellStart"/>
-            <w:r>
-              <w:rPr>
-                <w:rFonts w:ascii="Calibri" w:hAnsi="Calibri" w:cs="Calibri"/>
-                <w:color w:val="000000"/>
-              </w:rPr>
-              <w:lastRenderedPageBreak/>
-              <w:t>PartecipationControl</w:t>
-            </w:r>
-            <w:proofErr w:type="spellEnd"/>
-          </w:p>
-        </w:tc>
-        <w:tc>
-          <w:tcPr>
-            <w:tcW w:w="3209" w:type="dxa"/>
+            <w:tcW w:w="3051" w:type="dxa"/>
+            <w:vAlign w:val="bottom"/>
+          </w:tcPr>
+          <w:p>
+            <w:pPr>
+              <w:rPr>
+                <w:rFonts w:ascii="Calibri" w:hAnsi="Calibri" w:cs="Calibri"/>
+                <w:color w:val="000000"/>
+              </w:rPr>
+            </w:pPr>
+            <w:proofErr w:type="spellStart"/>
+            <w:r>
+              <w:rPr>
+                <w:rFonts w:ascii="Calibri" w:hAnsi="Calibri" w:cs="Calibri"/>
+                <w:color w:val="000000"/>
+              </w:rPr>
+              <w:t>ValidationControl</w:t>
+            </w:r>
+            <w:proofErr w:type="spellEnd"/>
+          </w:p>
+        </w:tc>
+        <w:tc>
+          <w:tcPr>
+            <w:tcW w:w="913" w:type="dxa"/>
             <w:vAlign w:val="bottom"/>
           </w:tcPr>
           <w:p>
@@ -4154,46 +4547,46 @@
         </w:tc>
         <w:tc>
           <w:tcPr>
-            <w:tcW w:w="3210" w:type="dxa"/>
-            <w:vAlign w:val="bottom"/>
-          </w:tcPr>
-          <w:p>
-            <w:pPr>
-              <w:rPr>
-                <w:rFonts w:ascii="Calibri" w:hAnsi="Calibri" w:cs="Calibri"/>
-                <w:color w:val="000000"/>
-              </w:rPr>
-            </w:pPr>
-          </w:p>
-        </w:tc>
-      </w:tr>
-      <w:tr>
-        <w:tc>
-          <w:tcPr>
-            <w:tcW w:w="3209" w:type="dxa"/>
-            <w:vAlign w:val="bottom"/>
-          </w:tcPr>
-          <w:p>
-            <w:pPr>
-              <w:rPr>
-                <w:rFonts w:ascii="Calibri" w:hAnsi="Calibri" w:cs="Calibri"/>
-                <w:color w:val="000000"/>
-              </w:rPr>
-            </w:pPr>
-            <w:proofErr w:type="spellStart"/>
-            <w:r>
-              <w:rPr>
-                <w:rFonts w:ascii="Calibri" w:hAnsi="Calibri" w:cs="Calibri"/>
-                <w:color w:val="000000"/>
-              </w:rPr>
-              <w:t>ValidationControl</w:t>
-            </w:r>
-            <w:proofErr w:type="spellEnd"/>
-          </w:p>
-        </w:tc>
-        <w:tc>
-          <w:tcPr>
-            <w:tcW w:w="3209" w:type="dxa"/>
+            <w:tcW w:w="5664" w:type="dxa"/>
+            <w:vAlign w:val="bottom"/>
+          </w:tcPr>
+          <w:p>
+            <w:pPr>
+              <w:rPr>
+                <w:rFonts w:ascii="Calibri" w:hAnsi="Calibri" w:cs="Calibri"/>
+                <w:color w:val="000000"/>
+              </w:rPr>
+            </w:pPr>
+          </w:p>
+        </w:tc>
+      </w:tr>
+      <w:tr>
+        <w:tc>
+          <w:tcPr>
+            <w:tcW w:w="3051" w:type="dxa"/>
+            <w:vAlign w:val="bottom"/>
+          </w:tcPr>
+          <w:p>
+            <w:pPr>
+              <w:rPr>
+                <w:rFonts w:ascii="Calibri" w:hAnsi="Calibri" w:cs="Calibri"/>
+                <w:color w:val="000000"/>
+              </w:rPr>
+            </w:pPr>
+            <w:proofErr w:type="spellStart"/>
+            <w:r>
+              <w:rPr>
+                <w:rFonts w:ascii="Calibri" w:hAnsi="Calibri" w:cs="Calibri"/>
+                <w:color w:val="000000"/>
+              </w:rPr>
+              <w:t>EventInfoControl</w:t>
+            </w:r>
+            <w:proofErr w:type="spellEnd"/>
+          </w:p>
+        </w:tc>
+        <w:tc>
+          <w:tcPr>
+            <w:tcW w:w="913" w:type="dxa"/>
             <w:vAlign w:val="bottom"/>
           </w:tcPr>
           <w:p>
@@ -4214,7 +4607,7 @@
         </w:tc>
         <w:tc>
           <w:tcPr>
-            <w:tcW w:w="3210" w:type="dxa"/>
+            <w:tcW w:w="5664" w:type="dxa"/>
             <w:vAlign w:val="bottom"/>
           </w:tcPr>
           <w:p>
@@ -4293,30 +4686,30 @@
       <w:tr>
         <w:tc>
           <w:tcPr>
-            <w:tcW w:w="3209" w:type="dxa"/>
-            <w:vAlign w:val="bottom"/>
-          </w:tcPr>
-          <w:p>
-            <w:pPr>
-              <w:rPr>
-                <w:rFonts w:ascii="Calibri" w:hAnsi="Calibri" w:cs="Calibri"/>
-                <w:color w:val="000000"/>
-              </w:rPr>
-            </w:pPr>
-            <w:proofErr w:type="spellStart"/>
-            <w:r>
-              <w:rPr>
-                <w:rFonts w:ascii="Calibri" w:hAnsi="Calibri" w:cs="Calibri"/>
-                <w:color w:val="000000"/>
-              </w:rPr>
-              <w:t>EventInfoControl</w:t>
-            </w:r>
-            <w:proofErr w:type="spellEnd"/>
-          </w:p>
-        </w:tc>
-        <w:tc>
-          <w:tcPr>
-            <w:tcW w:w="3209" w:type="dxa"/>
+            <w:tcW w:w="3051" w:type="dxa"/>
+            <w:vAlign w:val="bottom"/>
+          </w:tcPr>
+          <w:p>
+            <w:pPr>
+              <w:rPr>
+                <w:rFonts w:ascii="Calibri" w:hAnsi="Calibri" w:cs="Calibri"/>
+                <w:color w:val="000000"/>
+              </w:rPr>
+            </w:pPr>
+            <w:proofErr w:type="spellStart"/>
+            <w:r>
+              <w:rPr>
+                <w:rFonts w:ascii="Calibri" w:hAnsi="Calibri" w:cs="Calibri"/>
+                <w:color w:val="000000"/>
+              </w:rPr>
+              <w:t>ProfiloControl</w:t>
+            </w:r>
+            <w:proofErr w:type="spellEnd"/>
+          </w:p>
+        </w:tc>
+        <w:tc>
+          <w:tcPr>
+            <w:tcW w:w="913" w:type="dxa"/>
             <w:vAlign w:val="bottom"/>
           </w:tcPr>
           <w:p>
@@ -4337,7 +4730,7 @@
         </w:tc>
         <w:tc>
           <w:tcPr>
-            <w:tcW w:w="3210" w:type="dxa"/>
+            <w:tcW w:w="5664" w:type="dxa"/>
             <w:vAlign w:val="bottom"/>
           </w:tcPr>
           <w:p>
@@ -4416,30 +4809,30 @@
       <w:tr>
         <w:tc>
           <w:tcPr>
-            <w:tcW w:w="3209" w:type="dxa"/>
-            <w:vAlign w:val="bottom"/>
-          </w:tcPr>
-          <w:p>
-            <w:pPr>
-              <w:rPr>
-                <w:rFonts w:ascii="Calibri" w:hAnsi="Calibri" w:cs="Calibri"/>
-                <w:color w:val="000000"/>
-              </w:rPr>
-            </w:pPr>
-            <w:proofErr w:type="spellStart"/>
-            <w:r>
-              <w:rPr>
-                <w:rFonts w:ascii="Calibri" w:hAnsi="Calibri" w:cs="Calibri"/>
-                <w:color w:val="000000"/>
-              </w:rPr>
-              <w:t>ProfiloControl</w:t>
-            </w:r>
-            <w:proofErr w:type="spellEnd"/>
-          </w:p>
-        </w:tc>
-        <w:tc>
-          <w:tcPr>
-            <w:tcW w:w="3209" w:type="dxa"/>
+            <w:tcW w:w="3051" w:type="dxa"/>
+            <w:vAlign w:val="bottom"/>
+          </w:tcPr>
+          <w:p>
+            <w:pPr>
+              <w:rPr>
+                <w:rFonts w:ascii="Calibri" w:hAnsi="Calibri" w:cs="Calibri"/>
+                <w:color w:val="000000"/>
+              </w:rPr>
+            </w:pPr>
+            <w:proofErr w:type="spellStart"/>
+            <w:r>
+              <w:rPr>
+                <w:rFonts w:ascii="Calibri" w:hAnsi="Calibri" w:cs="Calibri"/>
+                <w:color w:val="000000"/>
+              </w:rPr>
+              <w:t>SearchControl</w:t>
+            </w:r>
+            <w:proofErr w:type="spellEnd"/>
+          </w:p>
+        </w:tc>
+        <w:tc>
+          <w:tcPr>
+            <w:tcW w:w="913" w:type="dxa"/>
             <w:vAlign w:val="bottom"/>
           </w:tcPr>
           <w:p>
@@ -4460,46 +4853,173 @@
         </w:tc>
         <w:tc>
           <w:tcPr>
-            <w:tcW w:w="3210" w:type="dxa"/>
-            <w:vAlign w:val="bottom"/>
-          </w:tcPr>
-          <w:p>
-            <w:pPr>
-              <w:rPr>
-                <w:rFonts w:ascii="Calibri" w:hAnsi="Calibri" w:cs="Calibri"/>
-                <w:color w:val="000000"/>
-              </w:rPr>
-            </w:pPr>
-          </w:p>
-        </w:tc>
-      </w:tr>
-      <w:tr>
-        <w:tc>
-          <w:tcPr>
-            <w:tcW w:w="3209" w:type="dxa"/>
-            <w:vAlign w:val="bottom"/>
-          </w:tcPr>
-          <w:p>
-            <w:pPr>
-              <w:rPr>
-                <w:rFonts w:ascii="Calibri" w:hAnsi="Calibri" w:cs="Calibri"/>
-                <w:color w:val="000000"/>
-              </w:rPr>
-            </w:pPr>
-            <w:proofErr w:type="spellStart"/>
-            <w:r>
-              <w:rPr>
-                <w:rFonts w:ascii="Calibri" w:hAnsi="Calibri" w:cs="Calibri"/>
-                <w:color w:val="000000"/>
-              </w:rPr>
-              <w:t>SearchControl</w:t>
-            </w:r>
-            <w:proofErr w:type="spellEnd"/>
-          </w:p>
-        </w:tc>
-        <w:tc>
-          <w:tcPr>
-            <w:tcW w:w="3209" w:type="dxa"/>
+            <w:tcW w:w="5664" w:type="dxa"/>
+            <w:vAlign w:val="bottom"/>
+          </w:tcPr>
+          <w:p>
+            <w:pPr>
+              <w:rPr>
+                <w:rFonts w:ascii="Calibri" w:hAnsi="Calibri" w:cs="Calibri"/>
+                <w:color w:val="000000"/>
+              </w:rPr>
+            </w:pPr>
+            <w:r>
+              <w:rPr>
+                <w:rFonts w:ascii="Calibri" w:hAnsi="Calibri" w:cs="Calibri"/>
+                <w:color w:val="000000"/>
+              </w:rPr>
+              <w:t>Gestisce la ricerca degli item all’interno della piattaforma.</w:t>
+            </w:r>
+          </w:p>
+          <w:p>
+            <w:pPr>
+              <w:rPr>
+                <w:rFonts w:ascii="Calibri" w:hAnsi="Calibri" w:cs="Calibri"/>
+                <w:color w:val="000000"/>
+              </w:rPr>
+            </w:pPr>
+            <w:r>
+              <w:rPr>
+                <w:rFonts w:ascii="Calibri" w:hAnsi="Calibri" w:cs="Calibri"/>
+                <w:color w:val="000000"/>
+              </w:rPr>
+              <w:t xml:space="preserve">Viene creato quando l’utente attiva la funzione tramite </w:t>
+            </w:r>
+            <w:proofErr w:type="spellStart"/>
+            <w:r>
+              <w:rPr>
+                <w:rFonts w:ascii="Calibri" w:hAnsi="Calibri" w:cs="Calibri"/>
+                <w:color w:val="000000"/>
+              </w:rPr>
+              <w:t>SearchButton</w:t>
+            </w:r>
+            <w:proofErr w:type="spellEnd"/>
+            <w:r>
+              <w:rPr>
+                <w:rFonts w:ascii="Calibri" w:hAnsi="Calibri" w:cs="Calibri"/>
+                <w:color w:val="000000"/>
+              </w:rPr>
+              <w:t xml:space="preserve">. Presenta all’utente il </w:t>
+            </w:r>
+            <w:proofErr w:type="spellStart"/>
+            <w:r>
+              <w:rPr>
+                <w:rFonts w:ascii="Calibri" w:hAnsi="Calibri" w:cs="Calibri"/>
+                <w:color w:val="000000"/>
+              </w:rPr>
+              <w:t>SearchPanel</w:t>
+            </w:r>
+            <w:proofErr w:type="spellEnd"/>
+            <w:r>
+              <w:rPr>
+                <w:rFonts w:ascii="Calibri" w:hAnsi="Calibri" w:cs="Calibri"/>
+                <w:color w:val="000000"/>
+              </w:rPr>
+              <w:t xml:space="preserve"> e alla sottomissione dei </w:t>
+            </w:r>
+            <w:proofErr w:type="spellStart"/>
+            <w:r>
+              <w:rPr>
+                <w:rFonts w:ascii="Calibri" w:hAnsi="Calibri" w:cs="Calibri"/>
+                <w:color w:val="000000"/>
+              </w:rPr>
+              <w:t>form</w:t>
+            </w:r>
+            <w:proofErr w:type="spellEnd"/>
+            <w:r>
+              <w:rPr>
+                <w:rFonts w:ascii="Calibri" w:hAnsi="Calibri" w:cs="Calibri"/>
+                <w:color w:val="000000"/>
+              </w:rPr>
+              <w:t xml:space="preserve"> in </w:t>
+            </w:r>
+            <w:proofErr w:type="spellStart"/>
+            <w:r>
+              <w:rPr>
+                <w:rFonts w:ascii="Calibri" w:hAnsi="Calibri" w:cs="Calibri"/>
+                <w:color w:val="000000"/>
+              </w:rPr>
+              <w:t>SerchPanel</w:t>
+            </w:r>
+            <w:proofErr w:type="spellEnd"/>
+            <w:r>
+              <w:rPr>
+                <w:rFonts w:ascii="Calibri" w:hAnsi="Calibri" w:cs="Calibri"/>
+                <w:color w:val="000000"/>
+              </w:rPr>
+              <w:t xml:space="preserve"> elabora i dati forniti ed effettua la ricerca dell’item richiesto secondo i criteri indicati dall’utente nello </w:t>
+            </w:r>
+            <w:proofErr w:type="spellStart"/>
+            <w:r>
+              <w:rPr>
+                <w:rFonts w:ascii="Calibri" w:hAnsi="Calibri" w:cs="Calibri"/>
+                <w:color w:val="000000"/>
+              </w:rPr>
+              <w:t>SearchUserForm</w:t>
+            </w:r>
+            <w:proofErr w:type="spellEnd"/>
+            <w:r>
+              <w:rPr>
+                <w:rFonts w:ascii="Calibri" w:hAnsi="Calibri" w:cs="Calibri"/>
+                <w:color w:val="000000"/>
+              </w:rPr>
+              <w:t xml:space="preserve"> o </w:t>
+            </w:r>
+            <w:proofErr w:type="spellStart"/>
+            <w:r>
+              <w:rPr>
+                <w:rFonts w:ascii="Calibri" w:hAnsi="Calibri" w:cs="Calibri"/>
+                <w:color w:val="000000"/>
+              </w:rPr>
+              <w:t>SearchEventForm</w:t>
+            </w:r>
+            <w:proofErr w:type="spellEnd"/>
+            <w:r>
+              <w:rPr>
+                <w:rFonts w:ascii="Calibri" w:hAnsi="Calibri" w:cs="Calibri"/>
+                <w:color w:val="000000"/>
+              </w:rPr>
+              <w:t xml:space="preserve">. Dopo di che mostra i risultati all’utente tramite il </w:t>
+            </w:r>
+            <w:proofErr w:type="spellStart"/>
+            <w:r>
+              <w:rPr>
+                <w:rFonts w:ascii="Calibri" w:hAnsi="Calibri" w:cs="Calibri"/>
+                <w:color w:val="000000"/>
+              </w:rPr>
+              <w:t>SearchPanel</w:t>
+            </w:r>
+            <w:proofErr w:type="spellEnd"/>
+          </w:p>
+        </w:tc>
+      </w:tr>
+      <w:tr>
+        <w:tc>
+          <w:tcPr>
+            <w:tcW w:w="3051" w:type="dxa"/>
+            <w:vAlign w:val="bottom"/>
+          </w:tcPr>
+          <w:p>
+            <w:pPr>
+              <w:rPr>
+                <w:rFonts w:ascii="Calibri" w:hAnsi="Calibri" w:cs="Calibri"/>
+                <w:color w:val="000000"/>
+              </w:rPr>
+            </w:pPr>
+            <w:proofErr w:type="spellStart"/>
+            <w:r>
+              <w:rPr>
+                <w:rFonts w:ascii="Calibri" w:hAnsi="Calibri" w:cs="Calibri"/>
+                <w:color w:val="000000"/>
+              </w:rPr>
+              <w:t>ProfiloEsternoControl</w:t>
+            </w:r>
+            <w:proofErr w:type="spellEnd"/>
+          </w:p>
+        </w:tc>
+        <w:tc>
+          <w:tcPr>
+            <w:tcW w:w="913" w:type="dxa"/>
             <w:vAlign w:val="bottom"/>
           </w:tcPr>
           <w:p>
@@ -4520,7 +5040,7 @@
         </w:tc>
         <w:tc>
           <w:tcPr>
-            <w:tcW w:w="3210" w:type="dxa"/>
+            <w:tcW w:w="5664" w:type="dxa"/>
             <w:vAlign w:val="bottom"/>
           </w:tcPr>
           <w:p>
@@ -4543,6 +5063,13 @@
                 <w:color w:val="000000"/>
               </w:rPr>
               <w:br/>
+            </w:r>
+            <w:r>
+              <w:rPr>
+                <w:rFonts w:ascii="Calibri" w:hAnsi="Calibri" w:cs="Calibri"/>
+                <w:color w:val="000000"/>
+              </w:rPr>
+              <w:lastRenderedPageBreak/>
               <w:t xml:space="preserve">Viene creato all'attivazione del bottone </w:t>
             </w:r>
             <w:proofErr w:type="spellStart"/>
@@ -4599,30 +5126,31 @@
       <w:tr>
         <w:tc>
           <w:tcPr>
-            <w:tcW w:w="3209" w:type="dxa"/>
-            <w:vAlign w:val="bottom"/>
-          </w:tcPr>
-          <w:p>
-            <w:pPr>
-              <w:rPr>
-                <w:rFonts w:ascii="Calibri" w:hAnsi="Calibri" w:cs="Calibri"/>
-                <w:color w:val="000000"/>
-              </w:rPr>
-            </w:pPr>
-            <w:proofErr w:type="spellStart"/>
-            <w:r>
-              <w:rPr>
-                <w:rFonts w:ascii="Calibri" w:hAnsi="Calibri" w:cs="Calibri"/>
-                <w:color w:val="000000"/>
-              </w:rPr>
-              <w:t>ProfiloEsternoControl</w:t>
-            </w:r>
-            <w:proofErr w:type="spellEnd"/>
-          </w:p>
-        </w:tc>
-        <w:tc>
-          <w:tcPr>
-            <w:tcW w:w="3209" w:type="dxa"/>
+            <w:tcW w:w="3051" w:type="dxa"/>
+            <w:vAlign w:val="bottom"/>
+          </w:tcPr>
+          <w:p>
+            <w:pPr>
+              <w:rPr>
+                <w:rFonts w:ascii="Calibri" w:hAnsi="Calibri" w:cs="Calibri"/>
+                <w:color w:val="000000"/>
+              </w:rPr>
+            </w:pPr>
+            <w:proofErr w:type="spellStart"/>
+            <w:r>
+              <w:rPr>
+                <w:rFonts w:ascii="Calibri" w:hAnsi="Calibri" w:cs="Calibri"/>
+                <w:color w:val="000000"/>
+              </w:rPr>
+              <w:lastRenderedPageBreak/>
+              <w:t>SegnalazioneCommentoControl</w:t>
+            </w:r>
+            <w:proofErr w:type="spellEnd"/>
+          </w:p>
+        </w:tc>
+        <w:tc>
+          <w:tcPr>
+            <w:tcW w:w="913" w:type="dxa"/>
             <w:vAlign w:val="bottom"/>
           </w:tcPr>
           <w:p>
@@ -4643,46 +5171,46 @@
         </w:tc>
         <w:tc>
           <w:tcPr>
-            <w:tcW w:w="3210" w:type="dxa"/>
-            <w:vAlign w:val="bottom"/>
-          </w:tcPr>
-          <w:p>
-            <w:pPr>
-              <w:rPr>
-                <w:rFonts w:ascii="Calibri" w:hAnsi="Calibri" w:cs="Calibri"/>
-                <w:color w:val="000000"/>
-              </w:rPr>
-            </w:pPr>
-          </w:p>
-        </w:tc>
-      </w:tr>
-      <w:tr>
-        <w:tc>
-          <w:tcPr>
-            <w:tcW w:w="3209" w:type="dxa"/>
-            <w:vAlign w:val="bottom"/>
-          </w:tcPr>
-          <w:p>
-            <w:pPr>
-              <w:rPr>
-                <w:rFonts w:ascii="Calibri" w:hAnsi="Calibri" w:cs="Calibri"/>
-                <w:color w:val="000000"/>
-              </w:rPr>
-            </w:pPr>
-            <w:proofErr w:type="spellStart"/>
-            <w:r>
-              <w:rPr>
-                <w:rFonts w:ascii="Calibri" w:hAnsi="Calibri" w:cs="Calibri"/>
-                <w:color w:val="000000"/>
-              </w:rPr>
-              <w:t>SegnalazioneCommentoControl</w:t>
-            </w:r>
-            <w:proofErr w:type="spellEnd"/>
-          </w:p>
-        </w:tc>
-        <w:tc>
-          <w:tcPr>
-            <w:tcW w:w="3209" w:type="dxa"/>
+            <w:tcW w:w="5664" w:type="dxa"/>
+            <w:vAlign w:val="bottom"/>
+          </w:tcPr>
+          <w:p>
+            <w:pPr>
+              <w:rPr>
+                <w:rFonts w:ascii="Calibri" w:hAnsi="Calibri" w:cs="Calibri"/>
+                <w:color w:val="000000"/>
+              </w:rPr>
+            </w:pPr>
+          </w:p>
+        </w:tc>
+      </w:tr>
+      <w:tr>
+        <w:tc>
+          <w:tcPr>
+            <w:tcW w:w="3051" w:type="dxa"/>
+            <w:vAlign w:val="bottom"/>
+          </w:tcPr>
+          <w:p>
+            <w:pPr>
+              <w:rPr>
+                <w:rFonts w:ascii="Calibri" w:hAnsi="Calibri" w:cs="Calibri"/>
+                <w:color w:val="000000"/>
+              </w:rPr>
+            </w:pPr>
+            <w:proofErr w:type="spellStart"/>
+            <w:r>
+              <w:rPr>
+                <w:rFonts w:ascii="Calibri" w:hAnsi="Calibri" w:cs="Calibri"/>
+                <w:color w:val="000000"/>
+              </w:rPr>
+              <w:t>SegnalazioneEventoControl</w:t>
+            </w:r>
+            <w:proofErr w:type="spellEnd"/>
+          </w:p>
+        </w:tc>
+        <w:tc>
+          <w:tcPr>
+            <w:tcW w:w="913" w:type="dxa"/>
             <w:vAlign w:val="bottom"/>
           </w:tcPr>
           <w:p>
@@ -4703,46 +5231,46 @@
         </w:tc>
         <w:tc>
           <w:tcPr>
-            <w:tcW w:w="3210" w:type="dxa"/>
-            <w:vAlign w:val="bottom"/>
-          </w:tcPr>
-          <w:p>
-            <w:pPr>
-              <w:rPr>
-                <w:rFonts w:ascii="Calibri" w:hAnsi="Calibri" w:cs="Calibri"/>
-                <w:color w:val="000000"/>
-              </w:rPr>
-            </w:pPr>
-          </w:p>
-        </w:tc>
-      </w:tr>
-      <w:tr>
-        <w:tc>
-          <w:tcPr>
-            <w:tcW w:w="3209" w:type="dxa"/>
-            <w:vAlign w:val="bottom"/>
-          </w:tcPr>
-          <w:p>
-            <w:pPr>
-              <w:rPr>
-                <w:rFonts w:ascii="Calibri" w:hAnsi="Calibri" w:cs="Calibri"/>
-                <w:color w:val="000000"/>
-              </w:rPr>
-            </w:pPr>
-            <w:proofErr w:type="spellStart"/>
-            <w:r>
-              <w:rPr>
-                <w:rFonts w:ascii="Calibri" w:hAnsi="Calibri" w:cs="Calibri"/>
-                <w:color w:val="000000"/>
-              </w:rPr>
-              <w:t>SegnalazioneEventoControl</w:t>
-            </w:r>
-            <w:proofErr w:type="spellEnd"/>
-          </w:p>
-        </w:tc>
-        <w:tc>
-          <w:tcPr>
-            <w:tcW w:w="3209" w:type="dxa"/>
+            <w:tcW w:w="5664" w:type="dxa"/>
+            <w:vAlign w:val="bottom"/>
+          </w:tcPr>
+          <w:p>
+            <w:pPr>
+              <w:rPr>
+                <w:rFonts w:ascii="Calibri" w:hAnsi="Calibri" w:cs="Calibri"/>
+                <w:color w:val="000000"/>
+              </w:rPr>
+            </w:pPr>
+          </w:p>
+        </w:tc>
+      </w:tr>
+      <w:tr>
+        <w:tc>
+          <w:tcPr>
+            <w:tcW w:w="3051" w:type="dxa"/>
+            <w:vAlign w:val="bottom"/>
+          </w:tcPr>
+          <w:p>
+            <w:pPr>
+              <w:rPr>
+                <w:rFonts w:ascii="Calibri" w:hAnsi="Calibri" w:cs="Calibri"/>
+                <w:color w:val="000000"/>
+              </w:rPr>
+            </w:pPr>
+            <w:proofErr w:type="spellStart"/>
+            <w:r>
+              <w:rPr>
+                <w:rFonts w:ascii="Calibri" w:hAnsi="Calibri" w:cs="Calibri"/>
+                <w:color w:val="000000"/>
+              </w:rPr>
+              <w:t>RegistrazioneControl</w:t>
+            </w:r>
+            <w:proofErr w:type="spellEnd"/>
+          </w:p>
+        </w:tc>
+        <w:tc>
+          <w:tcPr>
+            <w:tcW w:w="913" w:type="dxa"/>
             <w:vAlign w:val="bottom"/>
           </w:tcPr>
           <w:p>
@@ -4763,7 +5291,7 @@
         </w:tc>
         <w:tc>
           <w:tcPr>
-            <w:tcW w:w="3210" w:type="dxa"/>
+            <w:tcW w:w="5664" w:type="dxa"/>
             <w:vAlign w:val="bottom"/>
           </w:tcPr>
           <w:p>
@@ -4858,30 +5386,30 @@
       <w:tr>
         <w:tc>
           <w:tcPr>
-            <w:tcW w:w="3209" w:type="dxa"/>
-            <w:vAlign w:val="bottom"/>
-          </w:tcPr>
-          <w:p>
-            <w:pPr>
-              <w:rPr>
-                <w:rFonts w:ascii="Calibri" w:hAnsi="Calibri" w:cs="Calibri"/>
-                <w:color w:val="000000"/>
-              </w:rPr>
-            </w:pPr>
-            <w:proofErr w:type="spellStart"/>
-            <w:r>
-              <w:rPr>
-                <w:rFonts w:ascii="Calibri" w:hAnsi="Calibri" w:cs="Calibri"/>
-                <w:color w:val="000000"/>
-              </w:rPr>
-              <w:t>RegistrazioneControl</w:t>
-            </w:r>
-            <w:proofErr w:type="spellEnd"/>
-          </w:p>
-        </w:tc>
-        <w:tc>
-          <w:tcPr>
-            <w:tcW w:w="3209" w:type="dxa"/>
+            <w:tcW w:w="3051" w:type="dxa"/>
+            <w:vAlign w:val="bottom"/>
+          </w:tcPr>
+          <w:p>
+            <w:pPr>
+              <w:rPr>
+                <w:rFonts w:ascii="Calibri" w:hAnsi="Calibri" w:cs="Calibri"/>
+                <w:color w:val="000000"/>
+              </w:rPr>
+            </w:pPr>
+            <w:proofErr w:type="spellStart"/>
+            <w:r>
+              <w:rPr>
+                <w:rFonts w:ascii="Calibri" w:hAnsi="Calibri" w:cs="Calibri"/>
+                <w:color w:val="000000"/>
+              </w:rPr>
+              <w:t>MapControl</w:t>
+            </w:r>
+            <w:proofErr w:type="spellEnd"/>
+          </w:p>
+        </w:tc>
+        <w:tc>
+          <w:tcPr>
+            <w:tcW w:w="913" w:type="dxa"/>
             <w:vAlign w:val="bottom"/>
           </w:tcPr>
           <w:p>
@@ -4902,7 +5430,7 @@
         </w:tc>
         <w:tc>
           <w:tcPr>
-            <w:tcW w:w="3210" w:type="dxa"/>
+            <w:tcW w:w="5664" w:type="dxa"/>
             <w:vAlign w:val="bottom"/>
           </w:tcPr>
           <w:p>
@@ -4925,30 +5453,30 @@
       <w:tr>
         <w:tc>
           <w:tcPr>
-            <w:tcW w:w="3209" w:type="dxa"/>
-            <w:vAlign w:val="bottom"/>
-          </w:tcPr>
-          <w:p>
-            <w:pPr>
-              <w:rPr>
-                <w:rFonts w:ascii="Calibri" w:hAnsi="Calibri" w:cs="Calibri"/>
-                <w:color w:val="000000"/>
-              </w:rPr>
-            </w:pPr>
-            <w:proofErr w:type="spellStart"/>
-            <w:r>
-              <w:rPr>
-                <w:rFonts w:ascii="Calibri" w:hAnsi="Calibri" w:cs="Calibri"/>
-                <w:color w:val="000000"/>
-              </w:rPr>
-              <w:t>MapControl</w:t>
-            </w:r>
-            <w:proofErr w:type="spellEnd"/>
-          </w:p>
-        </w:tc>
-        <w:tc>
-          <w:tcPr>
-            <w:tcW w:w="3209" w:type="dxa"/>
+            <w:tcW w:w="3051" w:type="dxa"/>
+            <w:vAlign w:val="bottom"/>
+          </w:tcPr>
+          <w:p>
+            <w:pPr>
+              <w:rPr>
+                <w:rFonts w:ascii="Calibri" w:hAnsi="Calibri" w:cs="Calibri"/>
+                <w:color w:val="000000"/>
+              </w:rPr>
+            </w:pPr>
+            <w:proofErr w:type="spellStart"/>
+            <w:r>
+              <w:rPr>
+                <w:rFonts w:ascii="Calibri" w:hAnsi="Calibri" w:cs="Calibri"/>
+                <w:color w:val="000000"/>
+              </w:rPr>
+              <w:t>SpesaPuntiControl</w:t>
+            </w:r>
+            <w:proofErr w:type="spellEnd"/>
+          </w:p>
+        </w:tc>
+        <w:tc>
+          <w:tcPr>
+            <w:tcW w:w="913" w:type="dxa"/>
             <w:vAlign w:val="bottom"/>
           </w:tcPr>
           <w:p>
@@ -4969,7 +5497,7 @@
         </w:tc>
         <w:tc>
           <w:tcPr>
-            <w:tcW w:w="3210" w:type="dxa"/>
+            <w:tcW w:w="5664" w:type="dxa"/>
             <w:vAlign w:val="bottom"/>
           </w:tcPr>
           <w:p>
@@ -5048,15 +5576,7 @@
                 <w:color w:val="000000"/>
               </w:rPr>
               <w:br/>
-              <w:t xml:space="preserve">La piattaforma esterna richiede l'addebito di una quantità di </w:t>
-            </w:r>
-            <w:r>
-              <w:rPr>
-                <w:rFonts w:ascii="Calibri" w:hAnsi="Calibri" w:cs="Calibri"/>
-                <w:color w:val="000000"/>
-              </w:rPr>
-              <w:lastRenderedPageBreak/>
-              <w:t xml:space="preserve">punti </w:t>
+              <w:t xml:space="preserve">La piattaforma esterna richiede l'addebito di una quantità di punti </w:t>
             </w:r>
             <w:proofErr w:type="spellStart"/>
             <w:r>
@@ -5120,31 +5640,30 @@
       <w:tr>
         <w:tc>
           <w:tcPr>
-            <w:tcW w:w="3209" w:type="dxa"/>
-            <w:vAlign w:val="bottom"/>
-          </w:tcPr>
-          <w:p>
-            <w:pPr>
-              <w:rPr>
-                <w:rFonts w:ascii="Calibri" w:hAnsi="Calibri" w:cs="Calibri"/>
-                <w:color w:val="000000"/>
-              </w:rPr>
-            </w:pPr>
-            <w:proofErr w:type="spellStart"/>
-            <w:r>
-              <w:rPr>
-                <w:rFonts w:ascii="Calibri" w:hAnsi="Calibri" w:cs="Calibri"/>
-                <w:color w:val="000000"/>
-              </w:rPr>
-              <w:lastRenderedPageBreak/>
-              <w:t>SpesaPuntiControl</w:t>
-            </w:r>
-            <w:proofErr w:type="spellEnd"/>
-          </w:p>
-        </w:tc>
-        <w:tc>
-          <w:tcPr>
-            <w:tcW w:w="3209" w:type="dxa"/>
+            <w:tcW w:w="3051" w:type="dxa"/>
+            <w:vAlign w:val="bottom"/>
+          </w:tcPr>
+          <w:p>
+            <w:pPr>
+              <w:rPr>
+                <w:rFonts w:ascii="Calibri" w:hAnsi="Calibri" w:cs="Calibri"/>
+                <w:color w:val="000000"/>
+              </w:rPr>
+            </w:pPr>
+            <w:proofErr w:type="spellStart"/>
+            <w:r>
+              <w:rPr>
+                <w:rFonts w:ascii="Calibri" w:hAnsi="Calibri" w:cs="Calibri"/>
+                <w:color w:val="000000"/>
+              </w:rPr>
+              <w:t>RatingControl</w:t>
+            </w:r>
+            <w:proofErr w:type="spellEnd"/>
+          </w:p>
+        </w:tc>
+        <w:tc>
+          <w:tcPr>
+            <w:tcW w:w="913" w:type="dxa"/>
             <w:vAlign w:val="bottom"/>
           </w:tcPr>
           <w:p>
@@ -5165,7 +5684,7 @@
         </w:tc>
         <w:tc>
           <w:tcPr>
-            <w:tcW w:w="3210" w:type="dxa"/>
+            <w:tcW w:w="5664" w:type="dxa"/>
             <w:vAlign w:val="bottom"/>
           </w:tcPr>
           <w:p>
@@ -5252,30 +5771,30 @@
       <w:tr>
         <w:tc>
           <w:tcPr>
-            <w:tcW w:w="3209" w:type="dxa"/>
-            <w:vAlign w:val="bottom"/>
-          </w:tcPr>
-          <w:p>
-            <w:pPr>
-              <w:rPr>
-                <w:rFonts w:ascii="Calibri" w:hAnsi="Calibri" w:cs="Calibri"/>
-                <w:color w:val="000000"/>
-              </w:rPr>
-            </w:pPr>
-            <w:proofErr w:type="spellStart"/>
-            <w:r>
-              <w:rPr>
-                <w:rFonts w:ascii="Calibri" w:hAnsi="Calibri" w:cs="Calibri"/>
-                <w:color w:val="000000"/>
-              </w:rPr>
-              <w:t>RatingControl</w:t>
-            </w:r>
-            <w:proofErr w:type="spellEnd"/>
-          </w:p>
-        </w:tc>
-        <w:tc>
-          <w:tcPr>
-            <w:tcW w:w="3209" w:type="dxa"/>
+            <w:tcW w:w="3051" w:type="dxa"/>
+            <w:vAlign w:val="bottom"/>
+          </w:tcPr>
+          <w:p>
+            <w:pPr>
+              <w:rPr>
+                <w:rFonts w:ascii="Calibri" w:hAnsi="Calibri" w:cs="Calibri"/>
+                <w:color w:val="000000"/>
+              </w:rPr>
+            </w:pPr>
+            <w:proofErr w:type="spellStart"/>
+            <w:r>
+              <w:rPr>
+                <w:rFonts w:ascii="Calibri" w:hAnsi="Calibri" w:cs="Calibri"/>
+                <w:color w:val="000000"/>
+              </w:rPr>
+              <w:t>BusinessEventControl</w:t>
+            </w:r>
+            <w:proofErr w:type="spellEnd"/>
+          </w:p>
+        </w:tc>
+        <w:tc>
+          <w:tcPr>
+            <w:tcW w:w="913" w:type="dxa"/>
             <w:vAlign w:val="bottom"/>
           </w:tcPr>
           <w:p>
@@ -5296,7 +5815,7 @@
         </w:tc>
         <w:tc>
           <w:tcPr>
-            <w:tcW w:w="3210" w:type="dxa"/>
+            <w:tcW w:w="5664" w:type="dxa"/>
             <w:vAlign w:val="bottom"/>
           </w:tcPr>
           <w:p>
@@ -5364,71 +5883,8 @@
           </w:p>
         </w:tc>
       </w:tr>
-      <w:tr>
-        <w:tc>
-          <w:tcPr>
-            <w:tcW w:w="3209" w:type="dxa"/>
-            <w:vAlign w:val="bottom"/>
-          </w:tcPr>
-          <w:p>
-            <w:pPr>
-              <w:rPr>
-                <w:rFonts w:ascii="Calibri" w:hAnsi="Calibri" w:cs="Calibri"/>
-                <w:color w:val="000000"/>
-              </w:rPr>
-            </w:pPr>
-            <w:proofErr w:type="spellStart"/>
-            <w:r>
-              <w:rPr>
-                <w:rFonts w:ascii="Calibri" w:hAnsi="Calibri" w:cs="Calibri"/>
-                <w:color w:val="000000"/>
-              </w:rPr>
-              <w:t>BusinessEventControl</w:t>
-            </w:r>
-            <w:proofErr w:type="spellEnd"/>
-          </w:p>
-        </w:tc>
-        <w:tc>
-          <w:tcPr>
-            <w:tcW w:w="3209" w:type="dxa"/>
-            <w:vAlign w:val="bottom"/>
-          </w:tcPr>
-          <w:p>
-            <w:pPr>
-              <w:rPr>
-                <w:rFonts w:ascii="Calibri" w:hAnsi="Calibri" w:cs="Calibri"/>
-                <w:color w:val="000000"/>
-              </w:rPr>
-            </w:pPr>
-            <w:r>
-              <w:rPr>
-                <w:rFonts w:ascii="Calibri" w:hAnsi="Calibri" w:cs="Calibri"/>
-                <w:color w:val="000000"/>
-              </w:rPr>
-              <w:t>Control</w:t>
-            </w:r>
-          </w:p>
-        </w:tc>
-        <w:tc>
-          <w:tcPr>
-            <w:tcW w:w="3210" w:type="dxa"/>
-            <w:vAlign w:val="bottom"/>
-          </w:tcPr>
-          <w:p>
-            <w:pPr>
-              <w:rPr>
-                <w:rFonts w:ascii="Calibri" w:hAnsi="Calibri" w:cs="Calibri"/>
-                <w:color w:val="000000"/>
-              </w:rPr>
-            </w:pPr>
-          </w:p>
-        </w:tc>
-      </w:tr>
     </w:tbl>
-    <w:p>
-      <w:bookmarkStart w:id="0" w:name="_GoBack"/>
-      <w:bookmarkEnd w:id="0"/>
-    </w:p>
+    <w:p/>
     <w:sectPr>
       <w:pgSz w:w="11906" w:h="16838"/>
       <w:pgMar w:top="1417" w:right="1134" w:bottom="1134" w:left="1134" w:header="708" w:footer="708" w:gutter="0"/>

</xml_diff>

<commit_message>
Aggiunta dei nuovi sequencediagrams, ho modificato la classe MapControl aggiungendo la sua descrizione, poi facendo i  sequence ho notato la mancanza di alcuni boundary che sono: FullmapButton e CommentVisualizationButton
</commit_message>
<xml_diff>
--- a/Internal work product/Classi.docx
+++ b/Internal work product/Classi.docx
@@ -475,6 +475,13 @@
                 <w:color w:val="000000"/>
               </w:rPr>
             </w:pPr>
+            <w:r>
+              <w:rPr>
+                <w:rFonts w:ascii="Calibri" w:hAnsi="Calibri" w:cs="Calibri"/>
+                <w:color w:val="000000"/>
+              </w:rPr>
+              <w:t>Rappresenta una segnalazione di un evento ritenuto inappropriato da un utente</w:t>
+            </w:r>
           </w:p>
         </w:tc>
       </w:tr>
@@ -676,7 +683,511 @@
                 <w:rFonts w:ascii="Calibri" w:hAnsi="Calibri" w:cs="Calibri"/>
                 <w:color w:val="000000"/>
               </w:rPr>
-              <w:t xml:space="preserve">?? Magari attributo di evento </w:t>
+              <w:t>?? Magari attributo di evento per</w:t>
+            </w:r>
+            <w:r>
+              <w:rPr>
+                <w:rFonts w:ascii="Calibri" w:hAnsi="Calibri" w:cs="Calibri"/>
+                <w:color w:val="000000"/>
+              </w:rPr>
+              <w:t>ò</w:t>
+            </w:r>
+            <w:r>
+              <w:rPr>
+                <w:rFonts w:ascii="Calibri" w:hAnsi="Calibri" w:cs="Calibri"/>
+                <w:color w:val="000000"/>
+              </w:rPr>
+              <w:t xml:space="preserve"> compare anche da altre parti</w:t>
+            </w:r>
+          </w:p>
+        </w:tc>
+      </w:tr>
+      <w:tr>
+        <w:tc>
+          <w:tcPr>
+            <w:tcW w:w="3051" w:type="dxa"/>
+            <w:vAlign w:val="bottom"/>
+          </w:tcPr>
+          <w:p>
+            <w:pPr>
+              <w:rPr>
+                <w:rFonts w:ascii="Calibri" w:hAnsi="Calibri" w:cs="Calibri"/>
+                <w:color w:val="000000"/>
+              </w:rPr>
+            </w:pPr>
+            <w:r>
+              <w:rPr>
+                <w:rFonts w:ascii="Calibri" w:hAnsi="Calibri" w:cs="Calibri"/>
+                <w:color w:val="000000"/>
+              </w:rPr>
+              <w:t>Operatore</w:t>
+            </w:r>
+          </w:p>
+        </w:tc>
+        <w:tc>
+          <w:tcPr>
+            <w:tcW w:w="913" w:type="dxa"/>
+            <w:vAlign w:val="bottom"/>
+          </w:tcPr>
+          <w:p>
+            <w:pPr>
+              <w:rPr>
+                <w:rFonts w:ascii="Calibri" w:hAnsi="Calibri" w:cs="Calibri"/>
+                <w:color w:val="000000"/>
+              </w:rPr>
+            </w:pPr>
+            <w:proofErr w:type="spellStart"/>
+            <w:r>
+              <w:rPr>
+                <w:rFonts w:ascii="Calibri" w:hAnsi="Calibri" w:cs="Calibri"/>
+                <w:color w:val="000000"/>
+              </w:rPr>
+              <w:t>Entity</w:t>
+            </w:r>
+            <w:proofErr w:type="spellEnd"/>
+          </w:p>
+        </w:tc>
+        <w:tc>
+          <w:tcPr>
+            <w:tcW w:w="5664" w:type="dxa"/>
+            <w:vAlign w:val="bottom"/>
+          </w:tcPr>
+          <w:p>
+            <w:pPr>
+              <w:rPr>
+                <w:rFonts w:ascii="Calibri" w:hAnsi="Calibri" w:cs="Calibri"/>
+                <w:color w:val="000000"/>
+              </w:rPr>
+            </w:pPr>
+            <w:r>
+              <w:rPr>
+                <w:rFonts w:ascii="Calibri" w:hAnsi="Calibri" w:cs="Calibri"/>
+                <w:color w:val="000000"/>
+              </w:rPr>
+              <w:t>Rappresenta un utente di tipo operatore</w:t>
+            </w:r>
+          </w:p>
+        </w:tc>
+      </w:tr>
+      <w:tr>
+        <w:tc>
+          <w:tcPr>
+            <w:tcW w:w="3051" w:type="dxa"/>
+            <w:vAlign w:val="bottom"/>
+          </w:tcPr>
+          <w:p>
+            <w:pPr>
+              <w:rPr>
+                <w:rFonts w:ascii="Calibri" w:hAnsi="Calibri" w:cs="Calibri"/>
+                <w:color w:val="000000"/>
+              </w:rPr>
+            </w:pPr>
+            <w:proofErr w:type="spellStart"/>
+            <w:r>
+              <w:rPr>
+                <w:rFonts w:ascii="Calibri" w:hAnsi="Calibri" w:cs="Calibri"/>
+                <w:color w:val="000000"/>
+              </w:rPr>
+              <w:t>CodicePersonale</w:t>
+            </w:r>
+            <w:proofErr w:type="spellEnd"/>
+          </w:p>
+        </w:tc>
+        <w:tc>
+          <w:tcPr>
+            <w:tcW w:w="913" w:type="dxa"/>
+            <w:vAlign w:val="bottom"/>
+          </w:tcPr>
+          <w:p>
+            <w:pPr>
+              <w:rPr>
+                <w:rFonts w:ascii="Calibri" w:hAnsi="Calibri" w:cs="Calibri"/>
+                <w:color w:val="000000"/>
+              </w:rPr>
+            </w:pPr>
+            <w:proofErr w:type="spellStart"/>
+            <w:r>
+              <w:rPr>
+                <w:rFonts w:ascii="Calibri" w:hAnsi="Calibri" w:cs="Calibri"/>
+                <w:color w:val="000000"/>
+              </w:rPr>
+              <w:t>Entity</w:t>
+            </w:r>
+            <w:proofErr w:type="spellEnd"/>
+          </w:p>
+        </w:tc>
+        <w:tc>
+          <w:tcPr>
+            <w:tcW w:w="5664" w:type="dxa"/>
+            <w:vAlign w:val="bottom"/>
+          </w:tcPr>
+          <w:p>
+            <w:pPr>
+              <w:rPr>
+                <w:rFonts w:ascii="Calibri" w:hAnsi="Calibri" w:cs="Calibri"/>
+                <w:color w:val="000000"/>
+              </w:rPr>
+            </w:pPr>
+            <w:r>
+              <w:rPr>
+                <w:rFonts w:ascii="Calibri" w:hAnsi="Calibri" w:cs="Calibri"/>
+                <w:color w:val="000000"/>
+              </w:rPr>
+              <w:t>Rappresenta un codice personale per la validazione della presenza ad un evento sponsorizzato</w:t>
+            </w:r>
+          </w:p>
+        </w:tc>
+      </w:tr>
+      <w:tr>
+        <w:tc>
+          <w:tcPr>
+            <w:tcW w:w="3051" w:type="dxa"/>
+            <w:vAlign w:val="bottom"/>
+          </w:tcPr>
+          <w:p>
+            <w:pPr>
+              <w:rPr>
+                <w:rFonts w:ascii="Calibri" w:hAnsi="Calibri" w:cs="Calibri"/>
+                <w:color w:val="000000"/>
+              </w:rPr>
+            </w:pPr>
+            <w:proofErr w:type="spellStart"/>
+            <w:r>
+              <w:rPr>
+                <w:rFonts w:ascii="Calibri" w:hAnsi="Calibri" w:cs="Calibri"/>
+                <w:color w:val="000000"/>
+              </w:rPr>
+              <w:t>PiattaformaEstrena</w:t>
+            </w:r>
+            <w:proofErr w:type="spellEnd"/>
+          </w:p>
+        </w:tc>
+        <w:tc>
+          <w:tcPr>
+            <w:tcW w:w="913" w:type="dxa"/>
+            <w:vAlign w:val="bottom"/>
+          </w:tcPr>
+          <w:p>
+            <w:pPr>
+              <w:rPr>
+                <w:rFonts w:ascii="Calibri" w:hAnsi="Calibri" w:cs="Calibri"/>
+                <w:color w:val="000000"/>
+              </w:rPr>
+            </w:pPr>
+            <w:proofErr w:type="spellStart"/>
+            <w:r>
+              <w:rPr>
+                <w:rFonts w:ascii="Calibri" w:hAnsi="Calibri" w:cs="Calibri"/>
+                <w:color w:val="000000"/>
+              </w:rPr>
+              <w:t>Entity</w:t>
+            </w:r>
+            <w:proofErr w:type="spellEnd"/>
+          </w:p>
+        </w:tc>
+        <w:tc>
+          <w:tcPr>
+            <w:tcW w:w="5664" w:type="dxa"/>
+            <w:vAlign w:val="bottom"/>
+          </w:tcPr>
+          <w:p>
+            <w:pPr>
+              <w:rPr>
+                <w:rFonts w:ascii="Calibri" w:hAnsi="Calibri" w:cs="Calibri"/>
+                <w:color w:val="000000"/>
+              </w:rPr>
+            </w:pPr>
+            <w:r>
+              <w:rPr>
+                <w:rFonts w:ascii="Calibri" w:hAnsi="Calibri" w:cs="Calibri"/>
+                <w:color w:val="000000"/>
+              </w:rPr>
+              <w:t xml:space="preserve">Rappresenta una piattaforma esterna abilitata ad accettare punti </w:t>
+            </w:r>
+            <w:proofErr w:type="spellStart"/>
+            <w:r>
+              <w:rPr>
+                <w:rFonts w:ascii="Calibri" w:hAnsi="Calibri" w:cs="Calibri"/>
+                <w:color w:val="000000"/>
+              </w:rPr>
+              <w:t>meet</w:t>
+            </w:r>
+            <w:proofErr w:type="spellEnd"/>
+          </w:p>
+        </w:tc>
+      </w:tr>
+      <w:tr>
+        <w:tc>
+          <w:tcPr>
+            <w:tcW w:w="3051" w:type="dxa"/>
+            <w:vAlign w:val="bottom"/>
+          </w:tcPr>
+          <w:p>
+            <w:pPr>
+              <w:rPr>
+                <w:rFonts w:ascii="Calibri" w:hAnsi="Calibri" w:cs="Calibri"/>
+                <w:color w:val="000000"/>
+              </w:rPr>
+            </w:pPr>
+            <w:proofErr w:type="spellStart"/>
+            <w:r>
+              <w:rPr>
+                <w:rFonts w:ascii="Calibri" w:hAnsi="Calibri" w:cs="Calibri"/>
+                <w:color w:val="000000"/>
+              </w:rPr>
+              <w:t>RatingEvento</w:t>
+            </w:r>
+            <w:proofErr w:type="spellEnd"/>
+          </w:p>
+        </w:tc>
+        <w:tc>
+          <w:tcPr>
+            <w:tcW w:w="913" w:type="dxa"/>
+            <w:vAlign w:val="bottom"/>
+          </w:tcPr>
+          <w:p>
+            <w:pPr>
+              <w:rPr>
+                <w:rFonts w:ascii="Calibri" w:hAnsi="Calibri" w:cs="Calibri"/>
+                <w:color w:val="000000"/>
+              </w:rPr>
+            </w:pPr>
+            <w:proofErr w:type="spellStart"/>
+            <w:r>
+              <w:rPr>
+                <w:rFonts w:ascii="Calibri" w:hAnsi="Calibri" w:cs="Calibri"/>
+                <w:color w:val="000000"/>
+              </w:rPr>
+              <w:t>Entity</w:t>
+            </w:r>
+            <w:proofErr w:type="spellEnd"/>
+          </w:p>
+        </w:tc>
+        <w:tc>
+          <w:tcPr>
+            <w:tcW w:w="5664" w:type="dxa"/>
+            <w:vAlign w:val="bottom"/>
+          </w:tcPr>
+          <w:p>
+            <w:pPr>
+              <w:rPr>
+                <w:rFonts w:ascii="Calibri" w:hAnsi="Calibri" w:cs="Calibri"/>
+                <w:color w:val="000000"/>
+              </w:rPr>
+            </w:pPr>
+            <w:r>
+              <w:rPr>
+                <w:rFonts w:ascii="Calibri" w:hAnsi="Calibri" w:cs="Calibri"/>
+                <w:color w:val="000000"/>
+              </w:rPr>
+              <w:t>Rappresenta una valutazione binaria di un evento</w:t>
+            </w:r>
+          </w:p>
+        </w:tc>
+      </w:tr>
+      <w:tr>
+        <w:tc>
+          <w:tcPr>
+            <w:tcW w:w="3051" w:type="dxa"/>
+            <w:vAlign w:val="bottom"/>
+          </w:tcPr>
+          <w:p>
+            <w:pPr>
+              <w:rPr>
+                <w:rFonts w:ascii="Calibri" w:hAnsi="Calibri" w:cs="Calibri"/>
+                <w:color w:val="000000"/>
+              </w:rPr>
+            </w:pPr>
+            <w:proofErr w:type="spellStart"/>
+            <w:r>
+              <w:rPr>
+                <w:rFonts w:ascii="Calibri" w:hAnsi="Calibri" w:cs="Calibri"/>
+                <w:color w:val="000000"/>
+              </w:rPr>
+              <w:t>EventoBusiness</w:t>
+            </w:r>
+            <w:proofErr w:type="spellEnd"/>
+          </w:p>
+        </w:tc>
+        <w:tc>
+          <w:tcPr>
+            <w:tcW w:w="913" w:type="dxa"/>
+            <w:vAlign w:val="bottom"/>
+          </w:tcPr>
+          <w:p>
+            <w:pPr>
+              <w:rPr>
+                <w:rFonts w:ascii="Calibri" w:hAnsi="Calibri" w:cs="Calibri"/>
+                <w:color w:val="000000"/>
+              </w:rPr>
+            </w:pPr>
+            <w:proofErr w:type="spellStart"/>
+            <w:r>
+              <w:rPr>
+                <w:rFonts w:ascii="Calibri" w:hAnsi="Calibri" w:cs="Calibri"/>
+                <w:color w:val="000000"/>
+              </w:rPr>
+              <w:t>Entity</w:t>
+            </w:r>
+            <w:proofErr w:type="spellEnd"/>
+          </w:p>
+        </w:tc>
+        <w:tc>
+          <w:tcPr>
+            <w:tcW w:w="5664" w:type="dxa"/>
+            <w:vAlign w:val="bottom"/>
+          </w:tcPr>
+          <w:p>
+            <w:pPr>
+              <w:rPr>
+                <w:rFonts w:ascii="Calibri" w:hAnsi="Calibri" w:cs="Calibri"/>
+                <w:color w:val="000000"/>
+              </w:rPr>
+            </w:pPr>
+            <w:r>
+              <w:rPr>
+                <w:rFonts w:ascii="Calibri" w:hAnsi="Calibri" w:cs="Calibri"/>
+                <w:color w:val="000000"/>
+              </w:rPr>
+              <w:t>Rappresenta un evento sponsorizzato sulla piattaforma</w:t>
+            </w:r>
+          </w:p>
+        </w:tc>
+      </w:tr>
+      <w:tr>
+        <w:tc>
+          <w:tcPr>
+            <w:tcW w:w="3051" w:type="dxa"/>
+            <w:vAlign w:val="bottom"/>
+          </w:tcPr>
+          <w:p>
+            <w:pPr>
+              <w:rPr>
+                <w:rFonts w:ascii="Calibri" w:hAnsi="Calibri" w:cs="Calibri"/>
+                <w:color w:val="000000"/>
+              </w:rPr>
+            </w:pPr>
+            <w:proofErr w:type="spellStart"/>
+            <w:r>
+              <w:rPr>
+                <w:rFonts w:ascii="Calibri" w:hAnsi="Calibri" w:cs="Calibri"/>
+                <w:color w:val="000000"/>
+              </w:rPr>
+              <w:t>BusinessEventForm</w:t>
+            </w:r>
+            <w:proofErr w:type="spellEnd"/>
+          </w:p>
+        </w:tc>
+        <w:tc>
+          <w:tcPr>
+            <w:tcW w:w="913" w:type="dxa"/>
+            <w:vAlign w:val="bottom"/>
+          </w:tcPr>
+          <w:p>
+            <w:pPr>
+              <w:rPr>
+                <w:rFonts w:ascii="Calibri" w:hAnsi="Calibri" w:cs="Calibri"/>
+                <w:color w:val="000000"/>
+              </w:rPr>
+            </w:pPr>
+            <w:proofErr w:type="spellStart"/>
+            <w:r>
+              <w:rPr>
+                <w:rFonts w:ascii="Calibri" w:hAnsi="Calibri" w:cs="Calibri"/>
+                <w:color w:val="000000"/>
+              </w:rPr>
+              <w:t>Entity</w:t>
+            </w:r>
+            <w:proofErr w:type="spellEnd"/>
+          </w:p>
+        </w:tc>
+        <w:tc>
+          <w:tcPr>
+            <w:tcW w:w="5664" w:type="dxa"/>
+            <w:vAlign w:val="bottom"/>
+          </w:tcPr>
+          <w:p>
+            <w:pPr>
+              <w:rPr>
+                <w:rFonts w:ascii="Calibri" w:hAnsi="Calibri" w:cs="Calibri"/>
+                <w:color w:val="000000"/>
+              </w:rPr>
+            </w:pPr>
+            <w:r>
+              <w:rPr>
+                <w:rFonts w:ascii="Calibri" w:hAnsi="Calibri" w:cs="Calibri"/>
+                <w:color w:val="000000"/>
+              </w:rPr>
+              <w:t>Form che permette l'inserimento delle informazioni relative ad un evento sponsorizzato</w:t>
+            </w:r>
+          </w:p>
+        </w:tc>
+      </w:tr>
+      <w:tr>
+        <w:tc>
+          <w:tcPr>
+            <w:tcW w:w="3051" w:type="dxa"/>
+            <w:vAlign w:val="bottom"/>
+          </w:tcPr>
+          <w:p>
+            <w:pPr>
+              <w:rPr>
+                <w:rFonts w:ascii="Calibri" w:hAnsi="Calibri" w:cs="Calibri"/>
+                <w:color w:val="000000"/>
+              </w:rPr>
+            </w:pPr>
+            <w:proofErr w:type="spellStart"/>
+            <w:r>
+              <w:rPr>
+                <w:rFonts w:ascii="Calibri" w:hAnsi="Calibri" w:cs="Calibri"/>
+                <w:color w:val="000000"/>
+              </w:rPr>
+              <w:t>LoginForm</w:t>
+            </w:r>
+            <w:proofErr w:type="spellEnd"/>
+          </w:p>
+        </w:tc>
+        <w:tc>
+          <w:tcPr>
+            <w:tcW w:w="913" w:type="dxa"/>
+            <w:vAlign w:val="bottom"/>
+          </w:tcPr>
+          <w:p>
+            <w:pPr>
+              <w:rPr>
+                <w:rFonts w:ascii="Calibri" w:hAnsi="Calibri" w:cs="Calibri"/>
+                <w:color w:val="000000"/>
+              </w:rPr>
+            </w:pPr>
+            <w:proofErr w:type="spellStart"/>
+            <w:r>
+              <w:rPr>
+                <w:rFonts w:ascii="Calibri" w:hAnsi="Calibri" w:cs="Calibri"/>
+                <w:color w:val="000000"/>
+              </w:rPr>
+              <w:t>Boundary</w:t>
+            </w:r>
+            <w:proofErr w:type="spellEnd"/>
+          </w:p>
+        </w:tc>
+        <w:tc>
+          <w:tcPr>
+            <w:tcW w:w="5664" w:type="dxa"/>
+            <w:vAlign w:val="bottom"/>
+          </w:tcPr>
+          <w:p>
+            <w:pPr>
+              <w:rPr>
+                <w:rFonts w:ascii="Calibri" w:hAnsi="Calibri" w:cs="Calibri"/>
+                <w:color w:val="000000"/>
+              </w:rPr>
+            </w:pPr>
+            <w:r>
+              <w:rPr>
+                <w:rFonts w:ascii="Calibri" w:hAnsi="Calibri" w:cs="Calibri"/>
+                <w:color w:val="000000"/>
+              </w:rPr>
+              <w:t>Form che permette l'inserimento di nome utente/</w:t>
             </w:r>
             <w:proofErr w:type="gramStart"/>
             <w:r>
@@ -684,7 +1195,7 @@
                 <w:rFonts w:ascii="Calibri" w:hAnsi="Calibri" w:cs="Calibri"/>
                 <w:color w:val="000000"/>
               </w:rPr>
-              <w:t>pero</w:t>
+              <w:t>email</w:t>
             </w:r>
             <w:proofErr w:type="gramEnd"/>
             <w:r>
@@ -692,452 +1203,31 @@
                 <w:rFonts w:ascii="Calibri" w:hAnsi="Calibri" w:cs="Calibri"/>
                 <w:color w:val="000000"/>
               </w:rPr>
-              <w:t xml:space="preserve"> compare anche da altre parti</w:t>
-            </w:r>
-          </w:p>
-        </w:tc>
-      </w:tr>
-      <w:tr>
-        <w:tc>
-          <w:tcPr>
-            <w:tcW w:w="3051" w:type="dxa"/>
-            <w:vAlign w:val="bottom"/>
-          </w:tcPr>
-          <w:p>
-            <w:pPr>
-              <w:rPr>
-                <w:rFonts w:ascii="Calibri" w:hAnsi="Calibri" w:cs="Calibri"/>
-                <w:color w:val="000000"/>
-              </w:rPr>
-            </w:pPr>
-            <w:r>
-              <w:rPr>
-                <w:rFonts w:ascii="Calibri" w:hAnsi="Calibri" w:cs="Calibri"/>
-                <w:color w:val="000000"/>
-              </w:rPr>
-              <w:t>Operatore</w:t>
-            </w:r>
-          </w:p>
-        </w:tc>
-        <w:tc>
-          <w:tcPr>
-            <w:tcW w:w="913" w:type="dxa"/>
-            <w:vAlign w:val="bottom"/>
-          </w:tcPr>
-          <w:p>
-            <w:pPr>
-              <w:rPr>
-                <w:rFonts w:ascii="Calibri" w:hAnsi="Calibri" w:cs="Calibri"/>
-                <w:color w:val="000000"/>
-              </w:rPr>
-            </w:pPr>
-            <w:proofErr w:type="spellStart"/>
-            <w:r>
-              <w:rPr>
-                <w:rFonts w:ascii="Calibri" w:hAnsi="Calibri" w:cs="Calibri"/>
-                <w:color w:val="000000"/>
-              </w:rPr>
-              <w:t>Entity</w:t>
-            </w:r>
-            <w:proofErr w:type="spellEnd"/>
-          </w:p>
-        </w:tc>
-        <w:tc>
-          <w:tcPr>
-            <w:tcW w:w="5664" w:type="dxa"/>
-            <w:vAlign w:val="bottom"/>
-          </w:tcPr>
-          <w:p>
-            <w:pPr>
-              <w:rPr>
-                <w:rFonts w:ascii="Calibri" w:hAnsi="Calibri" w:cs="Calibri"/>
-                <w:color w:val="000000"/>
-              </w:rPr>
-            </w:pPr>
-            <w:r>
-              <w:rPr>
-                <w:rFonts w:ascii="Calibri" w:hAnsi="Calibri" w:cs="Calibri"/>
-                <w:color w:val="000000"/>
-              </w:rPr>
-              <w:t>Rappresenta un utente di tipo operatore</w:t>
-            </w:r>
-          </w:p>
-        </w:tc>
-      </w:tr>
-      <w:tr>
-        <w:tc>
-          <w:tcPr>
-            <w:tcW w:w="3051" w:type="dxa"/>
-            <w:vAlign w:val="bottom"/>
-          </w:tcPr>
-          <w:p>
-            <w:pPr>
-              <w:rPr>
-                <w:rFonts w:ascii="Calibri" w:hAnsi="Calibri" w:cs="Calibri"/>
-                <w:color w:val="000000"/>
-              </w:rPr>
-            </w:pPr>
-            <w:proofErr w:type="spellStart"/>
-            <w:r>
-              <w:rPr>
-                <w:rFonts w:ascii="Calibri" w:hAnsi="Calibri" w:cs="Calibri"/>
-                <w:color w:val="000000"/>
-              </w:rPr>
-              <w:t>CodicePersonale</w:t>
-            </w:r>
-            <w:proofErr w:type="spellEnd"/>
-          </w:p>
-        </w:tc>
-        <w:tc>
-          <w:tcPr>
-            <w:tcW w:w="913" w:type="dxa"/>
-            <w:vAlign w:val="bottom"/>
-          </w:tcPr>
-          <w:p>
-            <w:pPr>
-              <w:rPr>
-                <w:rFonts w:ascii="Calibri" w:hAnsi="Calibri" w:cs="Calibri"/>
-                <w:color w:val="000000"/>
-              </w:rPr>
-            </w:pPr>
-            <w:proofErr w:type="spellStart"/>
-            <w:r>
-              <w:rPr>
-                <w:rFonts w:ascii="Calibri" w:hAnsi="Calibri" w:cs="Calibri"/>
-                <w:color w:val="000000"/>
-              </w:rPr>
-              <w:t>Entity</w:t>
-            </w:r>
-            <w:proofErr w:type="spellEnd"/>
-          </w:p>
-        </w:tc>
-        <w:tc>
-          <w:tcPr>
-            <w:tcW w:w="5664" w:type="dxa"/>
-            <w:vAlign w:val="bottom"/>
-          </w:tcPr>
-          <w:p>
-            <w:pPr>
-              <w:rPr>
-                <w:rFonts w:ascii="Calibri" w:hAnsi="Calibri" w:cs="Calibri"/>
-                <w:color w:val="000000"/>
-              </w:rPr>
-            </w:pPr>
-            <w:r>
-              <w:rPr>
-                <w:rFonts w:ascii="Calibri" w:hAnsi="Calibri" w:cs="Calibri"/>
-                <w:color w:val="000000"/>
-              </w:rPr>
-              <w:t>Rappresenta un codice personale per la validazione della presenza ad un evento sponsorizzato</w:t>
-            </w:r>
-          </w:p>
-        </w:tc>
-      </w:tr>
-      <w:tr>
-        <w:tc>
-          <w:tcPr>
-            <w:tcW w:w="3051" w:type="dxa"/>
-            <w:vAlign w:val="bottom"/>
-          </w:tcPr>
-          <w:p>
-            <w:pPr>
-              <w:rPr>
-                <w:rFonts w:ascii="Calibri" w:hAnsi="Calibri" w:cs="Calibri"/>
-                <w:color w:val="000000"/>
-              </w:rPr>
-            </w:pPr>
-            <w:proofErr w:type="spellStart"/>
-            <w:r>
-              <w:rPr>
-                <w:rFonts w:ascii="Calibri" w:hAnsi="Calibri" w:cs="Calibri"/>
-                <w:color w:val="000000"/>
-              </w:rPr>
-              <w:t>PiattaformaEstrena</w:t>
-            </w:r>
-            <w:proofErr w:type="spellEnd"/>
-          </w:p>
-        </w:tc>
-        <w:tc>
-          <w:tcPr>
-            <w:tcW w:w="913" w:type="dxa"/>
-            <w:vAlign w:val="bottom"/>
-          </w:tcPr>
-          <w:p>
-            <w:pPr>
-              <w:rPr>
-                <w:rFonts w:ascii="Calibri" w:hAnsi="Calibri" w:cs="Calibri"/>
-                <w:color w:val="000000"/>
-              </w:rPr>
-            </w:pPr>
-            <w:proofErr w:type="spellStart"/>
-            <w:r>
-              <w:rPr>
-                <w:rFonts w:ascii="Calibri" w:hAnsi="Calibri" w:cs="Calibri"/>
-                <w:color w:val="000000"/>
-              </w:rPr>
-              <w:t>Entity</w:t>
-            </w:r>
-            <w:proofErr w:type="spellEnd"/>
-          </w:p>
-        </w:tc>
-        <w:tc>
-          <w:tcPr>
-            <w:tcW w:w="5664" w:type="dxa"/>
-            <w:vAlign w:val="bottom"/>
-          </w:tcPr>
-          <w:p>
-            <w:pPr>
-              <w:rPr>
-                <w:rFonts w:ascii="Calibri" w:hAnsi="Calibri" w:cs="Calibri"/>
-                <w:color w:val="000000"/>
-              </w:rPr>
-            </w:pPr>
-            <w:r>
-              <w:rPr>
-                <w:rFonts w:ascii="Calibri" w:hAnsi="Calibri" w:cs="Calibri"/>
-                <w:color w:val="000000"/>
-              </w:rPr>
-              <w:t xml:space="preserve">Rappresenta una piattaforma esterna abilitata ad accettare punti </w:t>
-            </w:r>
-            <w:proofErr w:type="spellStart"/>
-            <w:r>
-              <w:rPr>
-                <w:rFonts w:ascii="Calibri" w:hAnsi="Calibri" w:cs="Calibri"/>
-                <w:color w:val="000000"/>
-              </w:rPr>
-              <w:t>meet</w:t>
-            </w:r>
-            <w:proofErr w:type="spellEnd"/>
-          </w:p>
-        </w:tc>
-      </w:tr>
-      <w:tr>
-        <w:tc>
-          <w:tcPr>
-            <w:tcW w:w="3051" w:type="dxa"/>
-            <w:vAlign w:val="bottom"/>
-          </w:tcPr>
-          <w:p>
-            <w:pPr>
-              <w:rPr>
-                <w:rFonts w:ascii="Calibri" w:hAnsi="Calibri" w:cs="Calibri"/>
-                <w:color w:val="000000"/>
-              </w:rPr>
-            </w:pPr>
-            <w:proofErr w:type="spellStart"/>
-            <w:r>
-              <w:rPr>
-                <w:rFonts w:ascii="Calibri" w:hAnsi="Calibri" w:cs="Calibri"/>
-                <w:color w:val="000000"/>
-              </w:rPr>
-              <w:t>RatingEvento</w:t>
-            </w:r>
-            <w:proofErr w:type="spellEnd"/>
-          </w:p>
-        </w:tc>
-        <w:tc>
-          <w:tcPr>
-            <w:tcW w:w="913" w:type="dxa"/>
-            <w:vAlign w:val="bottom"/>
-          </w:tcPr>
-          <w:p>
-            <w:pPr>
-              <w:rPr>
-                <w:rFonts w:ascii="Calibri" w:hAnsi="Calibri" w:cs="Calibri"/>
-                <w:color w:val="000000"/>
-              </w:rPr>
-            </w:pPr>
-            <w:proofErr w:type="spellStart"/>
-            <w:r>
-              <w:rPr>
-                <w:rFonts w:ascii="Calibri" w:hAnsi="Calibri" w:cs="Calibri"/>
-                <w:color w:val="000000"/>
-              </w:rPr>
-              <w:t>Entity</w:t>
-            </w:r>
-            <w:proofErr w:type="spellEnd"/>
-          </w:p>
-        </w:tc>
-        <w:tc>
-          <w:tcPr>
-            <w:tcW w:w="5664" w:type="dxa"/>
-            <w:vAlign w:val="bottom"/>
-          </w:tcPr>
-          <w:p>
-            <w:pPr>
-              <w:rPr>
-                <w:rFonts w:ascii="Calibri" w:hAnsi="Calibri" w:cs="Calibri"/>
-                <w:color w:val="000000"/>
-              </w:rPr>
-            </w:pPr>
-            <w:r>
-              <w:rPr>
-                <w:rFonts w:ascii="Calibri" w:hAnsi="Calibri" w:cs="Calibri"/>
-                <w:color w:val="000000"/>
-              </w:rPr>
-              <w:t>Rappresenta una valutazione binaria di un evento</w:t>
-            </w:r>
-          </w:p>
-        </w:tc>
-      </w:tr>
-      <w:tr>
-        <w:tc>
-          <w:tcPr>
-            <w:tcW w:w="3051" w:type="dxa"/>
-            <w:vAlign w:val="bottom"/>
-          </w:tcPr>
-          <w:p>
-            <w:pPr>
-              <w:rPr>
-                <w:rFonts w:ascii="Calibri" w:hAnsi="Calibri" w:cs="Calibri"/>
-                <w:color w:val="000000"/>
-              </w:rPr>
-            </w:pPr>
-            <w:proofErr w:type="spellStart"/>
-            <w:r>
-              <w:rPr>
-                <w:rFonts w:ascii="Calibri" w:hAnsi="Calibri" w:cs="Calibri"/>
-                <w:color w:val="000000"/>
-              </w:rPr>
-              <w:t>EventoBusiness</w:t>
-            </w:r>
-            <w:proofErr w:type="spellEnd"/>
-          </w:p>
-        </w:tc>
-        <w:tc>
-          <w:tcPr>
-            <w:tcW w:w="913" w:type="dxa"/>
-            <w:vAlign w:val="bottom"/>
-          </w:tcPr>
-          <w:p>
-            <w:pPr>
-              <w:rPr>
-                <w:rFonts w:ascii="Calibri" w:hAnsi="Calibri" w:cs="Calibri"/>
-                <w:color w:val="000000"/>
-              </w:rPr>
-            </w:pPr>
-            <w:proofErr w:type="spellStart"/>
-            <w:r>
-              <w:rPr>
-                <w:rFonts w:ascii="Calibri" w:hAnsi="Calibri" w:cs="Calibri"/>
-                <w:color w:val="000000"/>
-              </w:rPr>
-              <w:t>Entity</w:t>
-            </w:r>
-            <w:proofErr w:type="spellEnd"/>
-          </w:p>
-        </w:tc>
-        <w:tc>
-          <w:tcPr>
-            <w:tcW w:w="5664" w:type="dxa"/>
-            <w:vAlign w:val="bottom"/>
-          </w:tcPr>
-          <w:p>
-            <w:pPr>
-              <w:rPr>
-                <w:rFonts w:ascii="Calibri" w:hAnsi="Calibri" w:cs="Calibri"/>
-                <w:color w:val="000000"/>
-              </w:rPr>
-            </w:pPr>
-            <w:r>
-              <w:rPr>
-                <w:rFonts w:ascii="Calibri" w:hAnsi="Calibri" w:cs="Calibri"/>
-                <w:color w:val="000000"/>
-              </w:rPr>
-              <w:t>Rappresenta un evento sponsorizzato sulla piattaforma</w:t>
-            </w:r>
-          </w:p>
-        </w:tc>
-      </w:tr>
-      <w:tr>
-        <w:tc>
-          <w:tcPr>
-            <w:tcW w:w="3051" w:type="dxa"/>
-            <w:vAlign w:val="bottom"/>
-          </w:tcPr>
-          <w:p>
-            <w:pPr>
-              <w:rPr>
-                <w:rFonts w:ascii="Calibri" w:hAnsi="Calibri" w:cs="Calibri"/>
-                <w:color w:val="000000"/>
-              </w:rPr>
-            </w:pPr>
-            <w:proofErr w:type="spellStart"/>
-            <w:r>
-              <w:rPr>
-                <w:rFonts w:ascii="Calibri" w:hAnsi="Calibri" w:cs="Calibri"/>
-                <w:color w:val="000000"/>
-              </w:rPr>
-              <w:t>BusinessEventForm</w:t>
-            </w:r>
-            <w:proofErr w:type="spellEnd"/>
-          </w:p>
-        </w:tc>
-        <w:tc>
-          <w:tcPr>
-            <w:tcW w:w="913" w:type="dxa"/>
-            <w:vAlign w:val="bottom"/>
-          </w:tcPr>
-          <w:p>
-            <w:pPr>
-              <w:rPr>
-                <w:rFonts w:ascii="Calibri" w:hAnsi="Calibri" w:cs="Calibri"/>
-                <w:color w:val="000000"/>
-              </w:rPr>
-            </w:pPr>
-            <w:proofErr w:type="spellStart"/>
-            <w:r>
-              <w:rPr>
-                <w:rFonts w:ascii="Calibri" w:hAnsi="Calibri" w:cs="Calibri"/>
-                <w:color w:val="000000"/>
-              </w:rPr>
-              <w:t>Entity</w:t>
-            </w:r>
-            <w:proofErr w:type="spellEnd"/>
-          </w:p>
-        </w:tc>
-        <w:tc>
-          <w:tcPr>
-            <w:tcW w:w="5664" w:type="dxa"/>
-            <w:vAlign w:val="bottom"/>
-          </w:tcPr>
-          <w:p>
-            <w:pPr>
-              <w:rPr>
-                <w:rFonts w:ascii="Calibri" w:hAnsi="Calibri" w:cs="Calibri"/>
-                <w:color w:val="000000"/>
-              </w:rPr>
-            </w:pPr>
-            <w:r>
-              <w:rPr>
-                <w:rFonts w:ascii="Calibri" w:hAnsi="Calibri" w:cs="Calibri"/>
-                <w:color w:val="000000"/>
-              </w:rPr>
-              <w:t>Form che permette l'inserimento delle informazioni relative ad un evento sponsorizzato</w:t>
-            </w:r>
-          </w:p>
-        </w:tc>
-      </w:tr>
-      <w:tr>
-        <w:tc>
-          <w:tcPr>
-            <w:tcW w:w="3051" w:type="dxa"/>
-            <w:vAlign w:val="bottom"/>
-          </w:tcPr>
-          <w:p>
-            <w:pPr>
-              <w:rPr>
-                <w:rFonts w:ascii="Calibri" w:hAnsi="Calibri" w:cs="Calibri"/>
-                <w:color w:val="000000"/>
-              </w:rPr>
-            </w:pPr>
-            <w:proofErr w:type="spellStart"/>
-            <w:r>
-              <w:rPr>
-                <w:rFonts w:ascii="Calibri" w:hAnsi="Calibri" w:cs="Calibri"/>
-                <w:color w:val="000000"/>
-              </w:rPr>
-              <w:t>LoginForm</w:t>
+              <w:t xml:space="preserve"> e password</w:t>
+            </w:r>
+          </w:p>
+        </w:tc>
+      </w:tr>
+      <w:tr>
+        <w:tc>
+          <w:tcPr>
+            <w:tcW w:w="3051" w:type="dxa"/>
+            <w:vAlign w:val="bottom"/>
+          </w:tcPr>
+          <w:p>
+            <w:pPr>
+              <w:rPr>
+                <w:rFonts w:ascii="Calibri" w:hAnsi="Calibri" w:cs="Calibri"/>
+                <w:color w:val="000000"/>
+              </w:rPr>
+            </w:pPr>
+            <w:proofErr w:type="spellStart"/>
+            <w:r>
+              <w:rPr>
+                <w:rFonts w:ascii="Calibri" w:hAnsi="Calibri" w:cs="Calibri"/>
+                <w:color w:val="000000"/>
+              </w:rPr>
+              <w:t>LoginButton</w:t>
             </w:r>
             <w:proofErr w:type="spellEnd"/>
           </w:p>
@@ -1182,47 +1272,31 @@
                 <w:rFonts w:ascii="Calibri" w:hAnsi="Calibri" w:cs="Calibri"/>
                 <w:color w:val="000000"/>
               </w:rPr>
-              <w:t>Form che permette l'inserimento di nome utente/</w:t>
-            </w:r>
-            <w:proofErr w:type="gramStart"/>
-            <w:r>
-              <w:rPr>
-                <w:rFonts w:ascii="Calibri" w:hAnsi="Calibri" w:cs="Calibri"/>
-                <w:color w:val="000000"/>
-              </w:rPr>
-              <w:t>email</w:t>
-            </w:r>
-            <w:proofErr w:type="gramEnd"/>
-            <w:r>
-              <w:rPr>
-                <w:rFonts w:ascii="Calibri" w:hAnsi="Calibri" w:cs="Calibri"/>
-                <w:color w:val="000000"/>
-              </w:rPr>
-              <w:t xml:space="preserve"> e password</w:t>
-            </w:r>
-          </w:p>
-        </w:tc>
-      </w:tr>
-      <w:tr>
-        <w:tc>
-          <w:tcPr>
-            <w:tcW w:w="3051" w:type="dxa"/>
-            <w:vAlign w:val="bottom"/>
-          </w:tcPr>
-          <w:p>
-            <w:pPr>
-              <w:rPr>
-                <w:rFonts w:ascii="Calibri" w:hAnsi="Calibri" w:cs="Calibri"/>
-                <w:color w:val="000000"/>
-              </w:rPr>
-            </w:pPr>
-            <w:proofErr w:type="spellStart"/>
-            <w:r>
-              <w:rPr>
-                <w:rFonts w:ascii="Calibri" w:hAnsi="Calibri" w:cs="Calibri"/>
-                <w:color w:val="000000"/>
-              </w:rPr>
-              <w:t>LoginButton</w:t>
+              <w:t>Bottone che permette l'accesso alla funzione di login</w:t>
+            </w:r>
+          </w:p>
+        </w:tc>
+      </w:tr>
+      <w:tr>
+        <w:tc>
+          <w:tcPr>
+            <w:tcW w:w="3051" w:type="dxa"/>
+            <w:vAlign w:val="bottom"/>
+          </w:tcPr>
+          <w:p>
+            <w:pPr>
+              <w:rPr>
+                <w:rFonts w:ascii="Calibri" w:hAnsi="Calibri" w:cs="Calibri"/>
+                <w:color w:val="000000"/>
+              </w:rPr>
+            </w:pPr>
+            <w:proofErr w:type="spellStart"/>
+            <w:r>
+              <w:rPr>
+                <w:rFonts w:ascii="Calibri" w:hAnsi="Calibri" w:cs="Calibri"/>
+                <w:color w:val="000000"/>
+              </w:rPr>
+              <w:t>LogoutButton</w:t>
             </w:r>
             <w:proofErr w:type="spellEnd"/>
           </w:p>
@@ -1267,31 +1341,40 @@
                 <w:rFonts w:ascii="Calibri" w:hAnsi="Calibri" w:cs="Calibri"/>
                 <w:color w:val="000000"/>
               </w:rPr>
-              <w:t>Bottone che permette l'accesso alla funzione di login</w:t>
-            </w:r>
-          </w:p>
-        </w:tc>
-      </w:tr>
-      <w:tr>
-        <w:tc>
-          <w:tcPr>
-            <w:tcW w:w="3051" w:type="dxa"/>
-            <w:vAlign w:val="bottom"/>
-          </w:tcPr>
-          <w:p>
-            <w:pPr>
-              <w:rPr>
-                <w:rFonts w:ascii="Calibri" w:hAnsi="Calibri" w:cs="Calibri"/>
-                <w:color w:val="000000"/>
-              </w:rPr>
-            </w:pPr>
-            <w:proofErr w:type="spellStart"/>
-            <w:r>
-              <w:rPr>
-                <w:rFonts w:ascii="Calibri" w:hAnsi="Calibri" w:cs="Calibri"/>
-                <w:color w:val="000000"/>
-              </w:rPr>
-              <w:t>LogoutButton</w:t>
+              <w:t xml:space="preserve">Bottone che permette l'accesso alla funzione di </w:t>
+            </w:r>
+            <w:proofErr w:type="spellStart"/>
+            <w:r>
+              <w:rPr>
+                <w:rFonts w:ascii="Calibri" w:hAnsi="Calibri" w:cs="Calibri"/>
+                <w:color w:val="000000"/>
+              </w:rPr>
+              <w:t>logout</w:t>
+            </w:r>
+            <w:proofErr w:type="spellEnd"/>
+          </w:p>
+        </w:tc>
+      </w:tr>
+      <w:tr>
+        <w:tc>
+          <w:tcPr>
+            <w:tcW w:w="3051" w:type="dxa"/>
+            <w:vAlign w:val="bottom"/>
+          </w:tcPr>
+          <w:p>
+            <w:pPr>
+              <w:rPr>
+                <w:rFonts w:ascii="Calibri" w:hAnsi="Calibri" w:cs="Calibri"/>
+                <w:color w:val="000000"/>
+              </w:rPr>
+            </w:pPr>
+            <w:proofErr w:type="spellStart"/>
+            <w:r>
+              <w:rPr>
+                <w:rFonts w:ascii="Calibri" w:hAnsi="Calibri" w:cs="Calibri"/>
+                <w:color w:val="000000"/>
+              </w:rPr>
+              <w:t>FullMap</w:t>
             </w:r>
             <w:proofErr w:type="spellEnd"/>
           </w:p>
@@ -1336,17 +1419,8 @@
                 <w:rFonts w:ascii="Calibri" w:hAnsi="Calibri" w:cs="Calibri"/>
                 <w:color w:val="000000"/>
               </w:rPr>
-              <w:t xml:space="preserve">Bottone che permette l'accesso alla funzione di </w:t>
-            </w:r>
-            <w:proofErr w:type="spellStart"/>
-            <w:r>
-              <w:rPr>
-                <w:rFonts w:ascii="Calibri" w:hAnsi="Calibri" w:cs="Calibri"/>
-                <w:color w:val="000000"/>
-              </w:rPr>
-              <w:t>logout</w:t>
-            </w:r>
-            <w:proofErr w:type="spellEnd"/>
+              <w:t>Bottone che permette di ingrandire la mappa</w:t>
+            </w:r>
           </w:p>
         </w:tc>
       </w:tr>
@@ -1592,24 +1666,109 @@
                 <w:rFonts w:ascii="Calibri" w:hAnsi="Calibri" w:cs="Calibri"/>
                 <w:color w:val="000000"/>
               </w:rPr>
-              <w:t xml:space="preserve"> contente </w:t>
-            </w:r>
-            <w:proofErr w:type="gramStart"/>
-            <w:r>
-              <w:rPr>
-                <w:rFonts w:ascii="Calibri" w:hAnsi="Calibri" w:cs="Calibri"/>
-                <w:color w:val="000000"/>
-              </w:rPr>
-              <w:t>un area</w:t>
-            </w:r>
-            <w:proofErr w:type="gramEnd"/>
-            <w:r>
-              <w:rPr>
-                <w:rFonts w:ascii="Calibri" w:hAnsi="Calibri" w:cs="Calibri"/>
-                <w:color w:val="000000"/>
-              </w:rPr>
-              <w:t xml:space="preserve"> di testo</w:t>
-            </w:r>
+              <w:t xml:space="preserve"> contente un</w:t>
+            </w:r>
+            <w:r>
+              <w:rPr>
+                <w:rFonts w:ascii="Calibri" w:hAnsi="Calibri" w:cs="Calibri"/>
+                <w:color w:val="000000"/>
+              </w:rPr>
+              <w:t>’</w:t>
+            </w:r>
+            <w:r>
+              <w:rPr>
+                <w:rFonts w:ascii="Calibri" w:hAnsi="Calibri" w:cs="Calibri"/>
+                <w:color w:val="000000"/>
+              </w:rPr>
+              <w:t>area di testo</w:t>
+            </w:r>
+          </w:p>
+        </w:tc>
+      </w:tr>
+      <w:tr>
+        <w:tc>
+          <w:tcPr>
+            <w:tcW w:w="3051" w:type="dxa"/>
+            <w:vAlign w:val="bottom"/>
+          </w:tcPr>
+          <w:p>
+            <w:pPr>
+              <w:rPr>
+                <w:rFonts w:ascii="Calibri" w:hAnsi="Calibri" w:cs="Calibri"/>
+                <w:color w:val="000000"/>
+              </w:rPr>
+            </w:pPr>
+            <w:proofErr w:type="spellStart"/>
+            <w:r>
+              <w:rPr>
+                <w:rFonts w:ascii="Calibri" w:hAnsi="Calibri" w:cs="Calibri"/>
+                <w:color w:val="000000"/>
+              </w:rPr>
+              <w:t>CommentVisualitationButton</w:t>
+            </w:r>
+            <w:proofErr w:type="spellEnd"/>
+          </w:p>
+        </w:tc>
+        <w:tc>
+          <w:tcPr>
+            <w:tcW w:w="913" w:type="dxa"/>
+            <w:vAlign w:val="bottom"/>
+          </w:tcPr>
+          <w:p>
+            <w:pPr>
+              <w:rPr>
+                <w:rFonts w:ascii="Calibri" w:hAnsi="Calibri" w:cs="Calibri"/>
+                <w:color w:val="000000"/>
+              </w:rPr>
+            </w:pPr>
+            <w:proofErr w:type="spellStart"/>
+            <w:r>
+              <w:rPr>
+                <w:rFonts w:ascii="Calibri" w:hAnsi="Calibri" w:cs="Calibri"/>
+                <w:color w:val="000000"/>
+              </w:rPr>
+              <w:t>Boudary</w:t>
+            </w:r>
+            <w:proofErr w:type="spellEnd"/>
+          </w:p>
+        </w:tc>
+        <w:tc>
+          <w:tcPr>
+            <w:tcW w:w="5664" w:type="dxa"/>
+            <w:vAlign w:val="bottom"/>
+          </w:tcPr>
+          <w:p>
+            <w:pPr>
+              <w:rPr>
+                <w:rFonts w:ascii="Calibri" w:hAnsi="Calibri" w:cs="Calibri"/>
+                <w:color w:val="000000"/>
+              </w:rPr>
+            </w:pPr>
+            <w:r>
+              <w:rPr>
+                <w:rFonts w:ascii="Calibri" w:hAnsi="Calibri" w:cs="Calibri"/>
+                <w:color w:val="000000"/>
+              </w:rPr>
+              <w:t xml:space="preserve">Un bottone per poter visualizzare la </w:t>
+            </w:r>
+            <w:proofErr w:type="spellStart"/>
+            <w:r>
+              <w:rPr>
+                <w:rFonts w:ascii="Calibri" w:hAnsi="Calibri" w:cs="Calibri"/>
+                <w:color w:val="000000"/>
+              </w:rPr>
+              <w:t>CommentB</w:t>
+            </w:r>
+            <w:bookmarkStart w:id="0" w:name="_GoBack"/>
+            <w:bookmarkEnd w:id="0"/>
+            <w:r>
+              <w:rPr>
+                <w:rFonts w:ascii="Calibri" w:hAnsi="Calibri" w:cs="Calibri"/>
+                <w:color w:val="000000"/>
+              </w:rPr>
+              <w:t>oundary</w:t>
+            </w:r>
+            <w:proofErr w:type="spellEnd"/>
           </w:p>
         </w:tc>
       </w:tr>
@@ -1677,23 +1836,21 @@
                 <w:rFonts w:ascii="Calibri" w:hAnsi="Calibri" w:cs="Calibri"/>
                 <w:color w:val="000000"/>
               </w:rPr>
-              <w:t xml:space="preserve">Un area che permette la visualizzazione di </w:t>
-            </w:r>
-            <w:proofErr w:type="gramStart"/>
-            <w:r>
-              <w:rPr>
-                <w:rFonts w:ascii="Calibri" w:hAnsi="Calibri" w:cs="Calibri"/>
-                <w:color w:val="000000"/>
-              </w:rPr>
-              <w:t>tutti  i</w:t>
-            </w:r>
-            <w:proofErr w:type="gramEnd"/>
-            <w:r>
-              <w:rPr>
-                <w:rFonts w:ascii="Calibri" w:hAnsi="Calibri" w:cs="Calibri"/>
-                <w:color w:val="000000"/>
-              </w:rPr>
-              <w:t xml:space="preserve"> commenti relativi ad un evento</w:t>
+              <w:t>Un</w:t>
+            </w:r>
+            <w:r>
+              <w:rPr>
+                <w:rFonts w:ascii="Calibri" w:hAnsi="Calibri" w:cs="Calibri"/>
+                <w:color w:val="000000"/>
+              </w:rPr>
+              <w:t xml:space="preserve">’ </w:t>
+            </w:r>
+            <w:r>
+              <w:rPr>
+                <w:rFonts w:ascii="Calibri" w:hAnsi="Calibri" w:cs="Calibri"/>
+                <w:color w:val="000000"/>
+              </w:rPr>
+              <w:t>area che permette la visualizzazione di tutti i commenti relativi ad un evento</w:t>
             </w:r>
           </w:p>
         </w:tc>
@@ -2079,7 +2236,7 @@
                 <w:rFonts w:ascii="Calibri" w:hAnsi="Calibri" w:cs="Calibri"/>
                 <w:color w:val="000000"/>
               </w:rPr>
-              <w:t xml:space="preserve">Pannello che permette la visualizzazione delle informazioni relative e all'evento. Informazioni quali: tipologia dell’evento, nome dell’evento, la sua descrizione, la locazione e la fascia oraria in cui si svolge. Permette inoltre l'accesso ad ulteriori funzionalità relative all'evento come </w:t>
+              <w:t xml:space="preserve">Pannello che permette la visualizzazione delle informazioni relative e all'evento. Informazioni quali: tipologia dell’evento, nome dell’evento, la sua descrizione, la </w:t>
             </w:r>
             <w:r>
               <w:rPr>
@@ -2087,7 +2244,7 @@
                 <w:color w:val="000000"/>
               </w:rPr>
               <w:lastRenderedPageBreak/>
-              <w:t>la partecipazione, la validazione della presenza e la visualizzazione dei commenti tramite i relativi oggetti</w:t>
+              <w:t>locazione e la fascia oraria in cui si svolge. Permette inoltre l'accesso ad ulteriori funzionalità relative all'evento come la partecipazione, la validazione della presenza e la visualizzazione dei commenti tramite i relativi oggetti</w:t>
             </w:r>
           </w:p>
         </w:tc>
@@ -2393,35 +2550,11 @@
                 <w:rFonts w:ascii="Calibri" w:hAnsi="Calibri" w:cs="Calibri"/>
                 <w:color w:val="000000"/>
               </w:rPr>
-              <w:t xml:space="preserve">Form che permette di specificare i requisiti di </w:t>
-            </w:r>
-            <w:r>
-              <w:rPr>
-                <w:rFonts w:ascii="Calibri" w:hAnsi="Calibri" w:cs="Calibri"/>
-                <w:color w:val="000000"/>
-              </w:rPr>
-              <w:t>ricerca per un evento. Permette</w:t>
-            </w:r>
-            <w:r>
-              <w:rPr>
-                <w:rFonts w:ascii="Calibri" w:hAnsi="Calibri" w:cs="Calibri"/>
-                <w:color w:val="000000"/>
-              </w:rPr>
-              <w:t xml:space="preserve"> </w:t>
-            </w:r>
-            <w:r>
-              <w:t xml:space="preserve">l’inserimento di luogo, range </w:t>
-            </w:r>
-            <w:proofErr w:type="spellStart"/>
-            <w:r>
-              <w:t xml:space="preserve">chilometrico </w:t>
-            </w:r>
-            <w:proofErr w:type="spellEnd"/>
-            <w:r>
-              <w:t>in cui ricercare, data e orario di inizio e data e orario di fine</w:t>
-            </w:r>
-            <w:bookmarkStart w:id="0" w:name="_GoBack"/>
-            <w:bookmarkEnd w:id="0"/>
+              <w:t xml:space="preserve">Form che permette di specificare i requisiti di ricerca per un evento. Permette </w:t>
+            </w:r>
+            <w:r>
+              <w:t>l’inserimento di luogo, range chilometrico in cui ricercare, data e orario di inizio e data e orario di fine</w:t>
+            </w:r>
           </w:p>
         </w:tc>
       </w:tr>
@@ -3775,6 +3908,7 @@
                 <w:rFonts w:ascii="Calibri" w:hAnsi="Calibri" w:cs="Calibri"/>
                 <w:color w:val="000000"/>
               </w:rPr>
+              <w:lastRenderedPageBreak/>
               <w:t>LoginControl</w:t>
             </w:r>
             <w:proofErr w:type="spellEnd"/>
@@ -3826,13 +3960,6 @@
                 <w:color w:val="000000"/>
               </w:rPr>
               <w:br/>
-            </w:r>
-            <w:r>
-              <w:rPr>
-                <w:rFonts w:ascii="Calibri" w:hAnsi="Calibri" w:cs="Calibri"/>
-                <w:color w:val="000000"/>
-              </w:rPr>
-              <w:lastRenderedPageBreak/>
               <w:t xml:space="preserve">Viene creato quando un Utente attiva la funzione di login tramite </w:t>
             </w:r>
             <w:proofErr w:type="spellStart"/>
@@ -3937,7 +4064,6 @@
                 <w:rFonts w:ascii="Calibri" w:hAnsi="Calibri" w:cs="Calibri"/>
                 <w:color w:val="000000"/>
               </w:rPr>
-              <w:lastRenderedPageBreak/>
               <w:t>LogoutControl</w:t>
             </w:r>
             <w:proofErr w:type="spellEnd"/>
@@ -4630,23 +4756,21 @@
                 <w:color w:val="000000"/>
               </w:rPr>
               <w:br/>
-              <w:t xml:space="preserve">Viene creato quando l'utente attiva la funzione tramite il </w:t>
-            </w:r>
-            <w:proofErr w:type="spellStart"/>
-            <w:r>
-              <w:rPr>
-                <w:rFonts w:ascii="Calibri" w:hAnsi="Calibri" w:cs="Calibri"/>
-                <w:color w:val="000000"/>
-              </w:rPr>
-              <w:t>bottene</w:t>
-            </w:r>
-            <w:proofErr w:type="spellEnd"/>
-            <w:r>
-              <w:rPr>
-                <w:rFonts w:ascii="Calibri" w:hAnsi="Calibri" w:cs="Calibri"/>
-                <w:color w:val="000000"/>
-              </w:rPr>
-              <w:t xml:space="preserve"> </w:t>
+              <w:t>Viene creato quando l'utente attiva la funzione tramite il bott</w:t>
+            </w:r>
+            <w:r>
+              <w:rPr>
+                <w:rFonts w:ascii="Calibri" w:hAnsi="Calibri" w:cs="Calibri"/>
+                <w:color w:val="000000"/>
+              </w:rPr>
+              <w:t>o</w:t>
+            </w:r>
+            <w:r>
+              <w:rPr>
+                <w:rFonts w:ascii="Calibri" w:hAnsi="Calibri" w:cs="Calibri"/>
+                <w:color w:val="000000"/>
+              </w:rPr>
+              <w:t xml:space="preserve">ne </w:t>
             </w:r>
             <w:proofErr w:type="spellStart"/>
             <w:r>
@@ -4753,23 +4877,21 @@
                 <w:color w:val="000000"/>
               </w:rPr>
               <w:br/>
-              <w:t xml:space="preserve">Viene creato quando l'utente attiva la funzione tramite il </w:t>
-            </w:r>
-            <w:proofErr w:type="spellStart"/>
-            <w:r>
-              <w:rPr>
-                <w:rFonts w:ascii="Calibri" w:hAnsi="Calibri" w:cs="Calibri"/>
-                <w:color w:val="000000"/>
-              </w:rPr>
-              <w:t>bottene</w:t>
-            </w:r>
-            <w:proofErr w:type="spellEnd"/>
-            <w:r>
-              <w:rPr>
-                <w:rFonts w:ascii="Calibri" w:hAnsi="Calibri" w:cs="Calibri"/>
-                <w:color w:val="000000"/>
-              </w:rPr>
-              <w:t xml:space="preserve"> </w:t>
+              <w:t>Viene creato quando l'utente attiva la funzione tramite il bott</w:t>
+            </w:r>
+            <w:r>
+              <w:rPr>
+                <w:rFonts w:ascii="Calibri" w:hAnsi="Calibri" w:cs="Calibri"/>
+                <w:color w:val="000000"/>
+              </w:rPr>
+              <w:t>o</w:t>
+            </w:r>
+            <w:r>
+              <w:rPr>
+                <w:rFonts w:ascii="Calibri" w:hAnsi="Calibri" w:cs="Calibri"/>
+                <w:color w:val="000000"/>
+              </w:rPr>
+              <w:t xml:space="preserve">ne </w:t>
             </w:r>
             <w:proofErr w:type="spellStart"/>
             <w:r>
@@ -5012,6 +5134,7 @@
                 <w:rFonts w:ascii="Calibri" w:hAnsi="Calibri" w:cs="Calibri"/>
                 <w:color w:val="000000"/>
               </w:rPr>
+              <w:lastRenderedPageBreak/>
               <w:t>ProfiloEsternoControl</w:t>
             </w:r>
             <w:proofErr w:type="spellEnd"/>
@@ -5063,13 +5186,6 @@
                 <w:color w:val="000000"/>
               </w:rPr>
               <w:br/>
-            </w:r>
-            <w:r>
-              <w:rPr>
-                <w:rFonts w:ascii="Calibri" w:hAnsi="Calibri" w:cs="Calibri"/>
-                <w:color w:val="000000"/>
-              </w:rPr>
-              <w:lastRenderedPageBreak/>
               <w:t xml:space="preserve">Viene creato all'attivazione del bottone </w:t>
             </w:r>
             <w:proofErr w:type="spellStart"/>
@@ -5142,7 +5258,6 @@
                 <w:rFonts w:ascii="Calibri" w:hAnsi="Calibri" w:cs="Calibri"/>
                 <w:color w:val="000000"/>
               </w:rPr>
-              <w:lastRenderedPageBreak/>
               <w:t>SegnalazioneCommentoControl</w:t>
             </w:r>
             <w:proofErr w:type="spellEnd"/>
@@ -5445,7 +5560,38 @@
                 <w:rFonts w:ascii="Calibri" w:hAnsi="Calibri" w:cs="Calibri"/>
                 <w:color w:val="000000"/>
               </w:rPr>
-              <w:t>??????????????????????????</w:t>
+              <w:t xml:space="preserve">Viene creato quando l’utente attiva la funzione di visualizzazione degli eventi sulla mappa tramite la </w:t>
+            </w:r>
+            <w:proofErr w:type="spellStart"/>
+            <w:r>
+              <w:rPr>
+                <w:rFonts w:ascii="Calibri" w:hAnsi="Calibri" w:cs="Calibri"/>
+                <w:color w:val="000000"/>
+              </w:rPr>
+              <w:t>InteractiveMap</w:t>
+            </w:r>
+            <w:proofErr w:type="spellEnd"/>
+            <w:r>
+              <w:rPr>
+                <w:rFonts w:ascii="Calibri" w:hAnsi="Calibri" w:cs="Calibri"/>
+                <w:color w:val="000000"/>
+              </w:rPr>
+              <w:t>.</w:t>
+            </w:r>
+          </w:p>
+          <w:p>
+            <w:pPr>
+              <w:rPr>
+                <w:rFonts w:ascii="Calibri" w:hAnsi="Calibri" w:cs="Calibri"/>
+                <w:color w:val="000000"/>
+              </w:rPr>
+            </w:pPr>
+            <w:r>
+              <w:rPr>
+                <w:rFonts w:ascii="Calibri" w:hAnsi="Calibri" w:cs="Calibri"/>
+                <w:color w:val="000000"/>
+              </w:rPr>
+              <w:t>Mostra all’utente una mappa degli eventi limitrofi alla sua posizione ed essendo completamente interattiva può essere mossa a piacimento da parte dell’utente stesso.</w:t>
             </w:r>
           </w:p>
         </w:tc>

</xml_diff>

<commit_message>
Aggiunto data e ora di inzio in descrizione di EventFormInfo
</commit_message>
<xml_diff>
--- a/Internal work product/Classi.docx
+++ b/Internal work product/Classi.docx
@@ -1423,6 +1423,8 @@
             </w:r>
           </w:p>
         </w:tc>
+        <w:bookmarkStart w:id="0" w:name="_GoBack"/>
+        <w:bookmarkEnd w:id="0"/>
       </w:tr>
       <w:tr>
         <w:tc>
@@ -1581,7 +1583,14 @@
                 <w:rFonts w:ascii="Calibri" w:hAnsi="Calibri" w:cs="Calibri"/>
                 <w:color w:val="000000"/>
               </w:rPr>
-              <w:t xml:space="preserve"> che richiede tipologia di evento, nome dell'evento, descrizione, e località</w:t>
+              <w:t xml:space="preserve"> che richiede tipologia di evento, nome dell'evento, descrizione, località</w:t>
+            </w:r>
+            <w:r>
+              <w:rPr>
+                <w:rFonts w:ascii="Calibri" w:hAnsi="Calibri" w:cs="Calibri"/>
+                <w:color w:val="000000"/>
+              </w:rPr>
+              <w:t xml:space="preserve"> e data e ora di inizio</w:t>
             </w:r>
           </w:p>
         </w:tc>
@@ -4749,14 +4758,7 @@
                 <w:rFonts w:ascii="Calibri" w:hAnsi="Calibri" w:cs="Calibri"/>
                 <w:color w:val="000000"/>
               </w:rPr>
-              <w:t xml:space="preserve"> e</w:t>
-            </w:r>
-            <w:r>
-              <w:rPr>
-                <w:rFonts w:ascii="Calibri" w:hAnsi="Calibri" w:cs="Calibri"/>
-                <w:color w:val="000000"/>
-              </w:rPr>
-              <w:t xml:space="preserve"> notifica l'utente</w:t>
+              <w:t xml:space="preserve"> e notifica l'utente</w:t>
             </w:r>
           </w:p>
         </w:tc>
@@ -5467,23 +5469,7 @@
                 <w:rFonts w:ascii="Calibri" w:hAnsi="Calibri" w:cs="Calibri"/>
                 <w:color w:val="000000"/>
               </w:rPr>
-              <w:t>Gestisce l’invio di una Segnalazione</w:t>
-            </w:r>
-            <w:r>
-              <w:rPr>
-                <w:rFonts w:ascii="Calibri" w:hAnsi="Calibri" w:cs="Calibri"/>
-                <w:color w:val="000000"/>
-              </w:rPr>
-              <w:t>Evento</w:t>
-            </w:r>
-            <w:bookmarkStart w:id="0" w:name="_GoBack"/>
-            <w:bookmarkEnd w:id="0"/>
-            <w:r>
-              <w:rPr>
-                <w:rFonts w:ascii="Calibri" w:hAnsi="Calibri" w:cs="Calibri"/>
-                <w:color w:val="000000"/>
-              </w:rPr>
-              <w:t xml:space="preserve"> da parte di un utente ad un moderatore che dovrà valutare la segnalazione fatta.</w:t>
+              <w:t>Gestisce l’invio di una SegnalazioneEvento da parte di un utente ad un moderatore che dovrà valutare la segnalazione fatta.</w:t>
             </w:r>
           </w:p>
         </w:tc>

</xml_diff>

<commit_message>
Aggiunta dei nuovi sequence diagrams. Gli user case sono stati modificati solo in un punto dove ho cambiato il nome di un form per traformare un utente in moderatore. il file classi è stato modificato con le nuove classi che a suoa volta è possibile visionare nei diagram però bisogna rivedere le descrizioni
</commit_message>
<xml_diff>
--- a/Internal work product/Classi.docx
+++ b/Internal work product/Classi.docx
@@ -38,7 +38,7 @@
         </w:tc>
         <w:tc>
           <w:tcPr>
-            <w:tcW w:w="913" w:type="dxa"/>
+            <w:tcW w:w="1081" w:type="dxa"/>
             <w:vAlign w:val="bottom"/>
           </w:tcPr>
           <w:p>
@@ -59,7 +59,7 @@
         </w:tc>
         <w:tc>
           <w:tcPr>
-            <w:tcW w:w="5664" w:type="dxa"/>
+            <w:tcW w:w="5496" w:type="dxa"/>
             <w:vAlign w:val="bottom"/>
           </w:tcPr>
           <w:p>
@@ -103,7 +103,7 @@
         </w:tc>
         <w:tc>
           <w:tcPr>
-            <w:tcW w:w="913" w:type="dxa"/>
+            <w:tcW w:w="1081" w:type="dxa"/>
             <w:vAlign w:val="bottom"/>
           </w:tcPr>
           <w:p>
@@ -126,7 +126,7 @@
         </w:tc>
         <w:tc>
           <w:tcPr>
-            <w:tcW w:w="5664" w:type="dxa"/>
+            <w:tcW w:w="5496" w:type="dxa"/>
             <w:vAlign w:val="bottom"/>
           </w:tcPr>
           <w:p>
@@ -170,7 +170,7 @@
         </w:tc>
         <w:tc>
           <w:tcPr>
-            <w:tcW w:w="913" w:type="dxa"/>
+            <w:tcW w:w="1081" w:type="dxa"/>
             <w:vAlign w:val="bottom"/>
           </w:tcPr>
           <w:p>
@@ -193,7 +193,7 @@
         </w:tc>
         <w:tc>
           <w:tcPr>
-            <w:tcW w:w="5664" w:type="dxa"/>
+            <w:tcW w:w="5496" w:type="dxa"/>
             <w:vAlign w:val="bottom"/>
           </w:tcPr>
           <w:p>
@@ -237,7 +237,7 @@
         </w:tc>
         <w:tc>
           <w:tcPr>
-            <w:tcW w:w="913" w:type="dxa"/>
+            <w:tcW w:w="1081" w:type="dxa"/>
             <w:vAlign w:val="bottom"/>
           </w:tcPr>
           <w:p>
@@ -260,7 +260,7 @@
         </w:tc>
         <w:tc>
           <w:tcPr>
-            <w:tcW w:w="5664" w:type="dxa"/>
+            <w:tcW w:w="5496" w:type="dxa"/>
             <w:vAlign w:val="bottom"/>
           </w:tcPr>
           <w:p>
@@ -304,7 +304,7 @@
         </w:tc>
         <w:tc>
           <w:tcPr>
-            <w:tcW w:w="913" w:type="dxa"/>
+            <w:tcW w:w="1081" w:type="dxa"/>
             <w:vAlign w:val="bottom"/>
           </w:tcPr>
           <w:p>
@@ -327,7 +327,7 @@
         </w:tc>
         <w:tc>
           <w:tcPr>
-            <w:tcW w:w="5664" w:type="dxa"/>
+            <w:tcW w:w="5496" w:type="dxa"/>
             <w:vAlign w:val="bottom"/>
           </w:tcPr>
           <w:p>
@@ -373,7 +373,7 @@
         </w:tc>
         <w:tc>
           <w:tcPr>
-            <w:tcW w:w="913" w:type="dxa"/>
+            <w:tcW w:w="1081" w:type="dxa"/>
             <w:vAlign w:val="bottom"/>
           </w:tcPr>
           <w:p>
@@ -396,7 +396,7 @@
         </w:tc>
         <w:tc>
           <w:tcPr>
-            <w:tcW w:w="5664" w:type="dxa"/>
+            <w:tcW w:w="5496" w:type="dxa"/>
             <w:vAlign w:val="bottom"/>
           </w:tcPr>
           <w:p>
@@ -442,7 +442,7 @@
         </w:tc>
         <w:tc>
           <w:tcPr>
-            <w:tcW w:w="913" w:type="dxa"/>
+            <w:tcW w:w="1081" w:type="dxa"/>
             <w:vAlign w:val="bottom"/>
           </w:tcPr>
           <w:p>
@@ -465,7 +465,7 @@
         </w:tc>
         <w:tc>
           <w:tcPr>
-            <w:tcW w:w="5664" w:type="dxa"/>
+            <w:tcW w:w="5496" w:type="dxa"/>
             <w:vAlign w:val="bottom"/>
           </w:tcPr>
           <w:p>
@@ -509,7 +509,7 @@
         </w:tc>
         <w:tc>
           <w:tcPr>
-            <w:tcW w:w="913" w:type="dxa"/>
+            <w:tcW w:w="1081" w:type="dxa"/>
             <w:vAlign w:val="bottom"/>
           </w:tcPr>
           <w:p>
@@ -532,7 +532,7 @@
         </w:tc>
         <w:tc>
           <w:tcPr>
-            <w:tcW w:w="5664" w:type="dxa"/>
+            <w:tcW w:w="5496" w:type="dxa"/>
             <w:vAlign w:val="bottom"/>
           </w:tcPr>
           <w:p>
@@ -576,7 +576,7 @@
         </w:tc>
         <w:tc>
           <w:tcPr>
-            <w:tcW w:w="913" w:type="dxa"/>
+            <w:tcW w:w="1081" w:type="dxa"/>
             <w:vAlign w:val="bottom"/>
           </w:tcPr>
           <w:p>
@@ -599,7 +599,7 @@
         </w:tc>
         <w:tc>
           <w:tcPr>
-            <w:tcW w:w="5664" w:type="dxa"/>
+            <w:tcW w:w="5496" w:type="dxa"/>
             <w:vAlign w:val="bottom"/>
           </w:tcPr>
           <w:p>
@@ -645,7 +645,7 @@
         </w:tc>
         <w:tc>
           <w:tcPr>
-            <w:tcW w:w="913" w:type="dxa"/>
+            <w:tcW w:w="1081" w:type="dxa"/>
             <w:vAlign w:val="bottom"/>
           </w:tcPr>
           <w:p>
@@ -668,7 +668,7 @@
         </w:tc>
         <w:tc>
           <w:tcPr>
-            <w:tcW w:w="5664" w:type="dxa"/>
+            <w:tcW w:w="5496" w:type="dxa"/>
             <w:vAlign w:val="bottom"/>
           </w:tcPr>
           <w:p>
@@ -726,7 +726,7 @@
         </w:tc>
         <w:tc>
           <w:tcPr>
-            <w:tcW w:w="913" w:type="dxa"/>
+            <w:tcW w:w="1081" w:type="dxa"/>
             <w:vAlign w:val="bottom"/>
           </w:tcPr>
           <w:p>
@@ -749,7 +749,7 @@
         </w:tc>
         <w:tc>
           <w:tcPr>
-            <w:tcW w:w="5664" w:type="dxa"/>
+            <w:tcW w:w="5496" w:type="dxa"/>
             <w:vAlign w:val="bottom"/>
           </w:tcPr>
           <w:p>
@@ -795,7 +795,7 @@
         </w:tc>
         <w:tc>
           <w:tcPr>
-            <w:tcW w:w="913" w:type="dxa"/>
+            <w:tcW w:w="1081" w:type="dxa"/>
             <w:vAlign w:val="bottom"/>
           </w:tcPr>
           <w:p>
@@ -818,7 +818,7 @@
         </w:tc>
         <w:tc>
           <w:tcPr>
-            <w:tcW w:w="5664" w:type="dxa"/>
+            <w:tcW w:w="5496" w:type="dxa"/>
             <w:vAlign w:val="bottom"/>
           </w:tcPr>
           <w:p>
@@ -864,7 +864,7 @@
         </w:tc>
         <w:tc>
           <w:tcPr>
-            <w:tcW w:w="913" w:type="dxa"/>
+            <w:tcW w:w="1081" w:type="dxa"/>
             <w:vAlign w:val="bottom"/>
           </w:tcPr>
           <w:p>
@@ -887,7 +887,7 @@
         </w:tc>
         <w:tc>
           <w:tcPr>
-            <w:tcW w:w="5664" w:type="dxa"/>
+            <w:tcW w:w="5496" w:type="dxa"/>
             <w:vAlign w:val="bottom"/>
           </w:tcPr>
           <w:p>
@@ -942,7 +942,7 @@
         </w:tc>
         <w:tc>
           <w:tcPr>
-            <w:tcW w:w="913" w:type="dxa"/>
+            <w:tcW w:w="1081" w:type="dxa"/>
             <w:vAlign w:val="bottom"/>
           </w:tcPr>
           <w:p>
@@ -965,7 +965,7 @@
         </w:tc>
         <w:tc>
           <w:tcPr>
-            <w:tcW w:w="5664" w:type="dxa"/>
+            <w:tcW w:w="5496" w:type="dxa"/>
             <w:vAlign w:val="bottom"/>
           </w:tcPr>
           <w:p>
@@ -1011,7 +1011,7 @@
         </w:tc>
         <w:tc>
           <w:tcPr>
-            <w:tcW w:w="913" w:type="dxa"/>
+            <w:tcW w:w="1081" w:type="dxa"/>
             <w:vAlign w:val="bottom"/>
           </w:tcPr>
           <w:p>
@@ -1034,7 +1034,7 @@
         </w:tc>
         <w:tc>
           <w:tcPr>
-            <w:tcW w:w="5664" w:type="dxa"/>
+            <w:tcW w:w="5496" w:type="dxa"/>
             <w:vAlign w:val="bottom"/>
           </w:tcPr>
           <w:p>
@@ -1080,7 +1080,7 @@
         </w:tc>
         <w:tc>
           <w:tcPr>
-            <w:tcW w:w="913" w:type="dxa"/>
+            <w:tcW w:w="1081" w:type="dxa"/>
             <w:vAlign w:val="bottom"/>
           </w:tcPr>
           <w:p>
@@ -1103,7 +1103,7 @@
         </w:tc>
         <w:tc>
           <w:tcPr>
-            <w:tcW w:w="5664" w:type="dxa"/>
+            <w:tcW w:w="5496" w:type="dxa"/>
             <w:vAlign w:val="bottom"/>
           </w:tcPr>
           <w:p>
@@ -1142,6 +1142,144 @@
                 <w:rFonts w:ascii="Calibri" w:hAnsi="Calibri" w:cs="Calibri"/>
                 <w:color w:val="000000"/>
               </w:rPr>
+              <w:t>PoolSegnalazioneCommento</w:t>
+            </w:r>
+            <w:proofErr w:type="spellEnd"/>
+          </w:p>
+        </w:tc>
+        <w:tc>
+          <w:tcPr>
+            <w:tcW w:w="1081" w:type="dxa"/>
+            <w:vAlign w:val="bottom"/>
+          </w:tcPr>
+          <w:p>
+            <w:pPr>
+              <w:rPr>
+                <w:rFonts w:ascii="Calibri" w:hAnsi="Calibri" w:cs="Calibri"/>
+                <w:color w:val="000000"/>
+              </w:rPr>
+            </w:pPr>
+            <w:proofErr w:type="spellStart"/>
+            <w:r>
+              <w:rPr>
+                <w:rFonts w:ascii="Calibri" w:hAnsi="Calibri" w:cs="Calibri"/>
+                <w:color w:val="000000"/>
+              </w:rPr>
+              <w:t>Entity</w:t>
+            </w:r>
+            <w:proofErr w:type="spellEnd"/>
+          </w:p>
+        </w:tc>
+        <w:tc>
+          <w:tcPr>
+            <w:tcW w:w="5496" w:type="dxa"/>
+            <w:vAlign w:val="bottom"/>
+          </w:tcPr>
+          <w:p>
+            <w:pPr>
+              <w:rPr>
+                <w:rFonts w:ascii="Calibri" w:hAnsi="Calibri" w:cs="Calibri"/>
+                <w:color w:val="000000"/>
+              </w:rPr>
+            </w:pPr>
+            <w:r>
+              <w:rPr>
+                <w:rFonts w:ascii="Calibri" w:hAnsi="Calibri" w:cs="Calibri"/>
+                <w:color w:val="000000"/>
+              </w:rPr>
+              <w:t>??</w:t>
+            </w:r>
+          </w:p>
+        </w:tc>
+      </w:tr>
+      <w:tr>
+        <w:tc>
+          <w:tcPr>
+            <w:tcW w:w="3051" w:type="dxa"/>
+            <w:vAlign w:val="bottom"/>
+          </w:tcPr>
+          <w:p>
+            <w:pPr>
+              <w:rPr>
+                <w:rFonts w:ascii="Calibri" w:hAnsi="Calibri" w:cs="Calibri"/>
+                <w:color w:val="000000"/>
+              </w:rPr>
+            </w:pPr>
+            <w:proofErr w:type="spellStart"/>
+            <w:r>
+              <w:rPr>
+                <w:rFonts w:ascii="Calibri" w:hAnsi="Calibri" w:cs="Calibri"/>
+                <w:color w:val="000000"/>
+              </w:rPr>
+              <w:t>PoolSegnalazioneEvento</w:t>
+            </w:r>
+            <w:proofErr w:type="spellEnd"/>
+          </w:p>
+        </w:tc>
+        <w:tc>
+          <w:tcPr>
+            <w:tcW w:w="1081" w:type="dxa"/>
+            <w:vAlign w:val="bottom"/>
+          </w:tcPr>
+          <w:p>
+            <w:pPr>
+              <w:rPr>
+                <w:rFonts w:ascii="Calibri" w:hAnsi="Calibri" w:cs="Calibri"/>
+                <w:color w:val="000000"/>
+              </w:rPr>
+            </w:pPr>
+            <w:proofErr w:type="spellStart"/>
+            <w:r>
+              <w:rPr>
+                <w:rFonts w:ascii="Calibri" w:hAnsi="Calibri" w:cs="Calibri"/>
+                <w:color w:val="000000"/>
+              </w:rPr>
+              <w:t>Entity</w:t>
+            </w:r>
+            <w:proofErr w:type="spellEnd"/>
+          </w:p>
+        </w:tc>
+        <w:tc>
+          <w:tcPr>
+            <w:tcW w:w="5496" w:type="dxa"/>
+            <w:vAlign w:val="bottom"/>
+          </w:tcPr>
+          <w:p>
+            <w:pPr>
+              <w:rPr>
+                <w:rFonts w:ascii="Calibri" w:hAnsi="Calibri" w:cs="Calibri"/>
+                <w:color w:val="000000"/>
+              </w:rPr>
+            </w:pPr>
+            <w:r>
+              <w:rPr>
+                <w:rFonts w:ascii="Calibri" w:hAnsi="Calibri" w:cs="Calibri"/>
+                <w:color w:val="000000"/>
+              </w:rPr>
+              <w:t>??</w:t>
+            </w:r>
+          </w:p>
+        </w:tc>
+      </w:tr>
+      <w:tr>
+        <w:tc>
+          <w:tcPr>
+            <w:tcW w:w="3051" w:type="dxa"/>
+            <w:vAlign w:val="bottom"/>
+          </w:tcPr>
+          <w:p>
+            <w:pPr>
+              <w:rPr>
+                <w:rFonts w:ascii="Calibri" w:hAnsi="Calibri" w:cs="Calibri"/>
+                <w:color w:val="000000"/>
+              </w:rPr>
+            </w:pPr>
+            <w:proofErr w:type="spellStart"/>
+            <w:r>
+              <w:rPr>
+                <w:rFonts w:ascii="Calibri" w:hAnsi="Calibri" w:cs="Calibri"/>
+                <w:color w:val="000000"/>
+              </w:rPr>
               <w:t>LoginForm</w:t>
             </w:r>
             <w:proofErr w:type="spellEnd"/>
@@ -1149,7 +1287,7 @@
         </w:tc>
         <w:tc>
           <w:tcPr>
-            <w:tcW w:w="913" w:type="dxa"/>
+            <w:tcW w:w="1081" w:type="dxa"/>
             <w:vAlign w:val="bottom"/>
           </w:tcPr>
           <w:p>
@@ -1172,7 +1310,7 @@
         </w:tc>
         <w:tc>
           <w:tcPr>
-            <w:tcW w:w="5664" w:type="dxa"/>
+            <w:tcW w:w="5496" w:type="dxa"/>
             <w:vAlign w:val="bottom"/>
           </w:tcPr>
           <w:p>
@@ -1234,7 +1372,7 @@
         </w:tc>
         <w:tc>
           <w:tcPr>
-            <w:tcW w:w="913" w:type="dxa"/>
+            <w:tcW w:w="1081" w:type="dxa"/>
             <w:vAlign w:val="bottom"/>
           </w:tcPr>
           <w:p>
@@ -1257,7 +1395,7 @@
         </w:tc>
         <w:tc>
           <w:tcPr>
-            <w:tcW w:w="5664" w:type="dxa"/>
+            <w:tcW w:w="5496" w:type="dxa"/>
             <w:vAlign w:val="bottom"/>
           </w:tcPr>
           <w:p>
@@ -1303,7 +1441,7 @@
         </w:tc>
         <w:tc>
           <w:tcPr>
-            <w:tcW w:w="913" w:type="dxa"/>
+            <w:tcW w:w="1081" w:type="dxa"/>
             <w:vAlign w:val="bottom"/>
           </w:tcPr>
           <w:p>
@@ -1326,7 +1464,7 @@
         </w:tc>
         <w:tc>
           <w:tcPr>
-            <w:tcW w:w="5664" w:type="dxa"/>
+            <w:tcW w:w="5496" w:type="dxa"/>
             <w:vAlign w:val="bottom"/>
           </w:tcPr>
           <w:p>
@@ -1381,7 +1519,7 @@
         </w:tc>
         <w:tc>
           <w:tcPr>
-            <w:tcW w:w="913" w:type="dxa"/>
+            <w:tcW w:w="1081" w:type="dxa"/>
             <w:vAlign w:val="bottom"/>
           </w:tcPr>
           <w:p>
@@ -1404,7 +1542,7 @@
         </w:tc>
         <w:tc>
           <w:tcPr>
-            <w:tcW w:w="5664" w:type="dxa"/>
+            <w:tcW w:w="5496" w:type="dxa"/>
             <w:vAlign w:val="bottom"/>
           </w:tcPr>
           <w:p>
@@ -1450,7 +1588,7 @@
         </w:tc>
         <w:tc>
           <w:tcPr>
-            <w:tcW w:w="913" w:type="dxa"/>
+            <w:tcW w:w="1081" w:type="dxa"/>
             <w:vAlign w:val="bottom"/>
           </w:tcPr>
           <w:p>
@@ -1473,7 +1611,7 @@
         </w:tc>
         <w:tc>
           <w:tcPr>
-            <w:tcW w:w="5664" w:type="dxa"/>
+            <w:tcW w:w="5496" w:type="dxa"/>
             <w:vAlign w:val="bottom"/>
           </w:tcPr>
           <w:p>
@@ -1527,7 +1665,7 @@
         </w:tc>
         <w:tc>
           <w:tcPr>
-            <w:tcW w:w="913" w:type="dxa"/>
+            <w:tcW w:w="1081" w:type="dxa"/>
             <w:vAlign w:val="bottom"/>
           </w:tcPr>
           <w:p>
@@ -1550,7 +1688,7 @@
         </w:tc>
         <w:tc>
           <w:tcPr>
-            <w:tcW w:w="5664" w:type="dxa"/>
+            <w:tcW w:w="5496" w:type="dxa"/>
             <w:vAlign w:val="bottom"/>
           </w:tcPr>
           <w:p>
@@ -1612,7 +1750,7 @@
         </w:tc>
         <w:tc>
           <w:tcPr>
-            <w:tcW w:w="913" w:type="dxa"/>
+            <w:tcW w:w="1081" w:type="dxa"/>
             <w:vAlign w:val="bottom"/>
           </w:tcPr>
           <w:p>
@@ -1635,7 +1773,7 @@
         </w:tc>
         <w:tc>
           <w:tcPr>
-            <w:tcW w:w="5664" w:type="dxa"/>
+            <w:tcW w:w="5496" w:type="dxa"/>
             <w:vAlign w:val="bottom"/>
           </w:tcPr>
           <w:p>
@@ -1666,21 +1804,7 @@
                 <w:rFonts w:ascii="Calibri" w:hAnsi="Calibri" w:cs="Calibri"/>
                 <w:color w:val="000000"/>
               </w:rPr>
-              <w:t xml:space="preserve"> contente un</w:t>
-            </w:r>
-            <w:r>
-              <w:rPr>
-                <w:rFonts w:ascii="Calibri" w:hAnsi="Calibri" w:cs="Calibri"/>
-                <w:color w:val="000000"/>
-              </w:rPr>
-              <w:t>’</w:t>
-            </w:r>
-            <w:r>
-              <w:rPr>
-                <w:rFonts w:ascii="Calibri" w:hAnsi="Calibri" w:cs="Calibri"/>
-                <w:color w:val="000000"/>
-              </w:rPr>
-              <w:t>area di testo</w:t>
+              <w:t xml:space="preserve"> contente un’area di testo</w:t>
             </w:r>
           </w:p>
         </w:tc>
@@ -1711,7 +1835,7 @@
         </w:tc>
         <w:tc>
           <w:tcPr>
-            <w:tcW w:w="913" w:type="dxa"/>
+            <w:tcW w:w="1081" w:type="dxa"/>
             <w:vAlign w:val="bottom"/>
           </w:tcPr>
           <w:p>
@@ -1734,7 +1858,7 @@
         </w:tc>
         <w:tc>
           <w:tcPr>
-            <w:tcW w:w="5664" w:type="dxa"/>
+            <w:tcW w:w="5496" w:type="dxa"/>
             <w:vAlign w:val="bottom"/>
           </w:tcPr>
           <w:p>
@@ -1789,7 +1913,7 @@
         </w:tc>
         <w:tc>
           <w:tcPr>
-            <w:tcW w:w="913" w:type="dxa"/>
+            <w:tcW w:w="1081" w:type="dxa"/>
             <w:vAlign w:val="bottom"/>
           </w:tcPr>
           <w:p>
@@ -1812,36 +1936,22 @@
         </w:tc>
         <w:tc>
           <w:tcPr>
-            <w:tcW w:w="5664" w:type="dxa"/>
-            <w:vAlign w:val="bottom"/>
-          </w:tcPr>
-          <w:p>
-            <w:pPr>
-              <w:rPr>
-                <w:rFonts w:ascii="Calibri" w:hAnsi="Calibri" w:cs="Calibri"/>
-                <w:color w:val="000000"/>
-              </w:rPr>
-            </w:pPr>
-            <w:r>
-              <w:rPr>
-                <w:rFonts w:ascii="Calibri" w:hAnsi="Calibri" w:cs="Calibri"/>
-                <w:color w:val="000000"/>
-              </w:rPr>
-              <w:t>Un</w:t>
-            </w:r>
-            <w:r>
-              <w:rPr>
-                <w:rFonts w:ascii="Calibri" w:hAnsi="Calibri" w:cs="Calibri"/>
-                <w:color w:val="000000"/>
-              </w:rPr>
-              <w:t xml:space="preserve">’ </w:t>
-            </w:r>
-            <w:r>
-              <w:rPr>
-                <w:rFonts w:ascii="Calibri" w:hAnsi="Calibri" w:cs="Calibri"/>
-                <w:color w:val="000000"/>
-              </w:rPr>
-              <w:t>area che permette la visualizzazione di tutti i commenti relativi ad un evento</w:t>
+            <w:tcW w:w="5496" w:type="dxa"/>
+            <w:vAlign w:val="bottom"/>
+          </w:tcPr>
+          <w:p>
+            <w:pPr>
+              <w:rPr>
+                <w:rFonts w:ascii="Calibri" w:hAnsi="Calibri" w:cs="Calibri"/>
+                <w:color w:val="000000"/>
+              </w:rPr>
+            </w:pPr>
+            <w:r>
+              <w:rPr>
+                <w:rFonts w:ascii="Calibri" w:hAnsi="Calibri" w:cs="Calibri"/>
+                <w:color w:val="000000"/>
+              </w:rPr>
+              <w:t>Un’ area che permette la visualizzazione di tutti i commenti relativi ad un evento</w:t>
             </w:r>
           </w:p>
         </w:tc>
@@ -1872,7 +1982,7 @@
         </w:tc>
         <w:tc>
           <w:tcPr>
-            <w:tcW w:w="913" w:type="dxa"/>
+            <w:tcW w:w="1081" w:type="dxa"/>
             <w:vAlign w:val="bottom"/>
           </w:tcPr>
           <w:p>
@@ -1895,7 +2005,7 @@
         </w:tc>
         <w:tc>
           <w:tcPr>
-            <w:tcW w:w="5664" w:type="dxa"/>
+            <w:tcW w:w="5496" w:type="dxa"/>
             <w:vAlign w:val="bottom"/>
           </w:tcPr>
           <w:p>
@@ -1966,7 +2076,7 @@
         </w:tc>
         <w:tc>
           <w:tcPr>
-            <w:tcW w:w="913" w:type="dxa"/>
+            <w:tcW w:w="1081" w:type="dxa"/>
             <w:vAlign w:val="bottom"/>
           </w:tcPr>
           <w:p>
@@ -1989,7 +2099,7 @@
         </w:tc>
         <w:tc>
           <w:tcPr>
-            <w:tcW w:w="5664" w:type="dxa"/>
+            <w:tcW w:w="5496" w:type="dxa"/>
             <w:vAlign w:val="bottom"/>
           </w:tcPr>
           <w:p>
@@ -2028,6 +2138,75 @@
                 <w:rFonts w:ascii="Calibri" w:hAnsi="Calibri" w:cs="Calibri"/>
                 <w:color w:val="000000"/>
               </w:rPr>
+              <w:t>PartecipationNotification</w:t>
+            </w:r>
+            <w:proofErr w:type="spellEnd"/>
+          </w:p>
+        </w:tc>
+        <w:tc>
+          <w:tcPr>
+            <w:tcW w:w="1081" w:type="dxa"/>
+            <w:vAlign w:val="bottom"/>
+          </w:tcPr>
+          <w:p>
+            <w:pPr>
+              <w:rPr>
+                <w:rFonts w:ascii="Calibri" w:hAnsi="Calibri" w:cs="Calibri"/>
+                <w:color w:val="000000"/>
+              </w:rPr>
+            </w:pPr>
+            <w:proofErr w:type="spellStart"/>
+            <w:r>
+              <w:rPr>
+                <w:rFonts w:ascii="Calibri" w:hAnsi="Calibri" w:cs="Calibri"/>
+                <w:color w:val="000000"/>
+              </w:rPr>
+              <w:t>Boundary</w:t>
+            </w:r>
+            <w:proofErr w:type="spellEnd"/>
+          </w:p>
+        </w:tc>
+        <w:tc>
+          <w:tcPr>
+            <w:tcW w:w="5496" w:type="dxa"/>
+            <w:vAlign w:val="bottom"/>
+          </w:tcPr>
+          <w:p>
+            <w:pPr>
+              <w:rPr>
+                <w:rFonts w:ascii="Calibri" w:hAnsi="Calibri" w:cs="Calibri"/>
+                <w:color w:val="000000"/>
+              </w:rPr>
+            </w:pPr>
+            <w:r>
+              <w:rPr>
+                <w:rFonts w:ascii="Calibri" w:hAnsi="Calibri" w:cs="Calibri"/>
+                <w:color w:val="000000"/>
+              </w:rPr>
+              <w:t>Pop-up che avvisa l’utente della sua avvenuta partecipazione ad un evento.</w:t>
+            </w:r>
+          </w:p>
+        </w:tc>
+      </w:tr>
+      <w:tr>
+        <w:tc>
+          <w:tcPr>
+            <w:tcW w:w="3051" w:type="dxa"/>
+            <w:vAlign w:val="bottom"/>
+          </w:tcPr>
+          <w:p>
+            <w:pPr>
+              <w:rPr>
+                <w:rFonts w:ascii="Calibri" w:hAnsi="Calibri" w:cs="Calibri"/>
+                <w:color w:val="000000"/>
+              </w:rPr>
+            </w:pPr>
+            <w:proofErr w:type="spellStart"/>
+            <w:r>
+              <w:rPr>
+                <w:rFonts w:ascii="Calibri" w:hAnsi="Calibri" w:cs="Calibri"/>
+                <w:color w:val="000000"/>
+              </w:rPr>
               <w:t>ValidationButton</w:t>
             </w:r>
             <w:proofErr w:type="spellEnd"/>
@@ -2035,7 +2214,7 @@
         </w:tc>
         <w:tc>
           <w:tcPr>
-            <w:tcW w:w="913" w:type="dxa"/>
+            <w:tcW w:w="1081" w:type="dxa"/>
             <w:vAlign w:val="bottom"/>
           </w:tcPr>
           <w:p>
@@ -2058,59 +2237,46 @@
         </w:tc>
         <w:tc>
           <w:tcPr>
-            <w:tcW w:w="5664" w:type="dxa"/>
-            <w:vAlign w:val="bottom"/>
-          </w:tcPr>
-          <w:p>
-            <w:pPr>
-              <w:rPr>
-                <w:rFonts w:ascii="Calibri" w:hAnsi="Calibri" w:cs="Calibri"/>
-                <w:color w:val="000000"/>
-              </w:rPr>
-            </w:pPr>
-            <w:r>
-              <w:rPr>
-                <w:rFonts w:ascii="Calibri" w:hAnsi="Calibri" w:cs="Calibri"/>
-                <w:color w:val="000000"/>
-              </w:rPr>
-              <w:t xml:space="preserve">Bottone che permette di richiedere la validazione della partecipazione ad un evento. È attivo solamente quando l'utente si trova in prossimità della posizione in cui è presente l'evento di cui vuole confermare la partecipazione. Si occupa anche di aggiornare le </w:t>
-            </w:r>
-            <w:r>
-              <w:rPr>
-                <w:rFonts w:ascii="Calibri" w:hAnsi="Calibri" w:cs="Calibri"/>
-                <w:color w:val="000000"/>
-              </w:rPr>
-              <w:t>statistiche</w:t>
-            </w:r>
-            <w:r>
-              <w:rPr>
-                <w:rFonts w:ascii="Calibri" w:hAnsi="Calibri" w:cs="Calibri"/>
-                <w:color w:val="000000"/>
-              </w:rPr>
-              <w:t xml:space="preserve"> relative all'evento tenendo conto della nuova partecipazione confermata</w:t>
-            </w:r>
-          </w:p>
-        </w:tc>
-      </w:tr>
-      <w:tr>
-        <w:tc>
-          <w:tcPr>
-            <w:tcW w:w="3051" w:type="dxa"/>
-            <w:vAlign w:val="bottom"/>
-          </w:tcPr>
-          <w:p>
-            <w:pPr>
-              <w:rPr>
-                <w:rFonts w:ascii="Calibri" w:hAnsi="Calibri" w:cs="Calibri"/>
-                <w:color w:val="000000"/>
-              </w:rPr>
-            </w:pPr>
-            <w:proofErr w:type="spellStart"/>
-            <w:r>
-              <w:rPr>
-                <w:rFonts w:ascii="Calibri" w:hAnsi="Calibri" w:cs="Calibri"/>
-                <w:color w:val="000000"/>
-              </w:rPr>
+            <w:tcW w:w="5496" w:type="dxa"/>
+            <w:vAlign w:val="bottom"/>
+          </w:tcPr>
+          <w:p>
+            <w:pPr>
+              <w:rPr>
+                <w:rFonts w:ascii="Calibri" w:hAnsi="Calibri" w:cs="Calibri"/>
+                <w:color w:val="000000"/>
+              </w:rPr>
+            </w:pPr>
+            <w:r>
+              <w:rPr>
+                <w:rFonts w:ascii="Calibri" w:hAnsi="Calibri" w:cs="Calibri"/>
+                <w:color w:val="000000"/>
+              </w:rPr>
+              <w:t>Bottone che permette di richiedere la validazione della partecipazione ad un evento. È attivo solamente quando l'utente si trova in prossimità della posizione in cui è presente l'evento di cui vuole confermare la partecipazione. Si occupa anche di aggiornare le statistiche relative all'evento tenendo conto della nuova partecipazione confermata</w:t>
+            </w:r>
+          </w:p>
+        </w:tc>
+      </w:tr>
+      <w:tr>
+        <w:tc>
+          <w:tcPr>
+            <w:tcW w:w="3051" w:type="dxa"/>
+            <w:vAlign w:val="bottom"/>
+          </w:tcPr>
+          <w:p>
+            <w:pPr>
+              <w:rPr>
+                <w:rFonts w:ascii="Calibri" w:hAnsi="Calibri" w:cs="Calibri"/>
+                <w:color w:val="000000"/>
+              </w:rPr>
+            </w:pPr>
+            <w:proofErr w:type="spellStart"/>
+            <w:r>
+              <w:rPr>
+                <w:rFonts w:ascii="Calibri" w:hAnsi="Calibri" w:cs="Calibri"/>
+                <w:color w:val="000000"/>
+              </w:rPr>
+              <w:lastRenderedPageBreak/>
               <w:t>EventInfoButton</w:t>
             </w:r>
             <w:proofErr w:type="spellEnd"/>
@@ -2118,7 +2284,7 @@
         </w:tc>
         <w:tc>
           <w:tcPr>
-            <w:tcW w:w="913" w:type="dxa"/>
+            <w:tcW w:w="1081" w:type="dxa"/>
             <w:vAlign w:val="bottom"/>
           </w:tcPr>
           <w:p>
@@ -2141,7 +2307,7 @@
         </w:tc>
         <w:tc>
           <w:tcPr>
-            <w:tcW w:w="5664" w:type="dxa"/>
+            <w:tcW w:w="5496" w:type="dxa"/>
             <w:vAlign w:val="bottom"/>
           </w:tcPr>
           <w:p>
@@ -2187,7 +2353,7 @@
         </w:tc>
         <w:tc>
           <w:tcPr>
-            <w:tcW w:w="913" w:type="dxa"/>
+            <w:tcW w:w="1081" w:type="dxa"/>
             <w:vAlign w:val="bottom"/>
           </w:tcPr>
           <w:p>
@@ -2210,54 +2376,45 @@
         </w:tc>
         <w:tc>
           <w:tcPr>
-            <w:tcW w:w="5664" w:type="dxa"/>
-            <w:vAlign w:val="bottom"/>
-          </w:tcPr>
-          <w:p>
-            <w:pPr>
-              <w:rPr>
-                <w:rFonts w:ascii="Calibri" w:hAnsi="Calibri" w:cs="Calibri"/>
-                <w:color w:val="000000"/>
-              </w:rPr>
-            </w:pPr>
-            <w:r>
-              <w:rPr>
-                <w:rFonts w:ascii="Calibri" w:hAnsi="Calibri" w:cs="Calibri"/>
-                <w:color w:val="000000"/>
-              </w:rPr>
-              <w:t xml:space="preserve">Pannello che permette la visualizzazione delle informazioni relative e all'evento. Informazioni quali: tipologia dell’evento, nome dell’evento, la sua descrizione, la </w:t>
-            </w:r>
-            <w:r>
-              <w:rPr>
-                <w:rFonts w:ascii="Calibri" w:hAnsi="Calibri" w:cs="Calibri"/>
-                <w:color w:val="000000"/>
-              </w:rPr>
-              <w:lastRenderedPageBreak/>
-              <w:t>locazione e la fascia oraria in cui si svolge. Permette inoltre l'accesso ad ulteriori funzionalità relative all'evento come la partecipazione, la validazione della presenza e la visualizzazione dei commenti tramite i relativi oggetti</w:t>
-            </w:r>
-          </w:p>
-        </w:tc>
-      </w:tr>
-      <w:tr>
-        <w:tc>
-          <w:tcPr>
-            <w:tcW w:w="3051" w:type="dxa"/>
-            <w:vAlign w:val="bottom"/>
-          </w:tcPr>
-          <w:p>
-            <w:pPr>
-              <w:rPr>
-                <w:rFonts w:ascii="Calibri" w:hAnsi="Calibri" w:cs="Calibri"/>
-                <w:color w:val="000000"/>
-              </w:rPr>
-            </w:pPr>
-            <w:proofErr w:type="spellStart"/>
-            <w:r>
-              <w:rPr>
-                <w:rFonts w:ascii="Calibri" w:hAnsi="Calibri" w:cs="Calibri"/>
-                <w:color w:val="000000"/>
-              </w:rPr>
-              <w:lastRenderedPageBreak/>
+            <w:tcW w:w="5496" w:type="dxa"/>
+            <w:vAlign w:val="bottom"/>
+          </w:tcPr>
+          <w:p>
+            <w:pPr>
+              <w:rPr>
+                <w:rFonts w:ascii="Calibri" w:hAnsi="Calibri" w:cs="Calibri"/>
+                <w:color w:val="000000"/>
+              </w:rPr>
+            </w:pPr>
+            <w:r>
+              <w:rPr>
+                <w:rFonts w:ascii="Calibri" w:hAnsi="Calibri" w:cs="Calibri"/>
+                <w:color w:val="000000"/>
+              </w:rPr>
+              <w:t>Pannello che permette la visualizzazione delle informazioni relative e all'evento. Informazioni quali: tipologia dell’evento, nome dell’evento, la sua descrizione, la locazione e la fascia oraria in cui si svolge. Permette inoltre l'accesso ad ulteriori funzionalità relative all'evento come la partecipazione, la validazione della presenza e la visualizzazione dei commenti tramite i relativi oggetti</w:t>
+            </w:r>
+          </w:p>
+        </w:tc>
+      </w:tr>
+      <w:tr>
+        <w:tc>
+          <w:tcPr>
+            <w:tcW w:w="3051" w:type="dxa"/>
+            <w:vAlign w:val="bottom"/>
+          </w:tcPr>
+          <w:p>
+            <w:pPr>
+              <w:rPr>
+                <w:rFonts w:ascii="Calibri" w:hAnsi="Calibri" w:cs="Calibri"/>
+                <w:color w:val="000000"/>
+              </w:rPr>
+            </w:pPr>
+            <w:proofErr w:type="spellStart"/>
+            <w:r>
+              <w:rPr>
+                <w:rFonts w:ascii="Calibri" w:hAnsi="Calibri" w:cs="Calibri"/>
+                <w:color w:val="000000"/>
+              </w:rPr>
               <w:t>VisualizzaProfiloButton</w:t>
             </w:r>
             <w:proofErr w:type="spellEnd"/>
@@ -2265,7 +2422,7 @@
         </w:tc>
         <w:tc>
           <w:tcPr>
-            <w:tcW w:w="913" w:type="dxa"/>
+            <w:tcW w:w="1081" w:type="dxa"/>
             <w:vAlign w:val="bottom"/>
           </w:tcPr>
           <w:p>
@@ -2288,7 +2445,7 @@
         </w:tc>
         <w:tc>
           <w:tcPr>
-            <w:tcW w:w="5664" w:type="dxa"/>
+            <w:tcW w:w="5496" w:type="dxa"/>
             <w:vAlign w:val="bottom"/>
           </w:tcPr>
           <w:p>
@@ -2334,7 +2491,7 @@
         </w:tc>
         <w:tc>
           <w:tcPr>
-            <w:tcW w:w="913" w:type="dxa"/>
+            <w:tcW w:w="1081" w:type="dxa"/>
             <w:vAlign w:val="bottom"/>
           </w:tcPr>
           <w:p>
@@ -2357,7 +2514,7 @@
         </w:tc>
         <w:tc>
           <w:tcPr>
-            <w:tcW w:w="5664" w:type="dxa"/>
+            <w:tcW w:w="5496" w:type="dxa"/>
             <w:vAlign w:val="bottom"/>
           </w:tcPr>
           <w:p>
@@ -2404,28 +2561,14 @@
                 <w:rFonts w:ascii="Calibri" w:hAnsi="Calibri" w:cs="Calibri"/>
                 <w:color w:val="000000"/>
               </w:rPr>
-              <w:t>Search</w:t>
-            </w:r>
-            <w:r>
-              <w:rPr>
-                <w:rFonts w:ascii="Calibri" w:hAnsi="Calibri" w:cs="Calibri"/>
-                <w:color w:val="000000"/>
-              </w:rPr>
-              <w:t>User</w:t>
-            </w:r>
-            <w:r>
-              <w:rPr>
-                <w:rFonts w:ascii="Calibri" w:hAnsi="Calibri" w:cs="Calibri"/>
-                <w:color w:val="000000"/>
-              </w:rPr>
-              <w:t>Form</w:t>
-            </w:r>
-            <w:proofErr w:type="spellEnd"/>
-          </w:p>
-        </w:tc>
-        <w:tc>
-          <w:tcPr>
-            <w:tcW w:w="913" w:type="dxa"/>
+              <w:t>SearchUserForm</w:t>
+            </w:r>
+            <w:proofErr w:type="spellEnd"/>
+          </w:p>
+        </w:tc>
+        <w:tc>
+          <w:tcPr>
+            <w:tcW w:w="1081" w:type="dxa"/>
             <w:vAlign w:val="bottom"/>
           </w:tcPr>
           <w:p>
@@ -2448,29 +2591,22 @@
         </w:tc>
         <w:tc>
           <w:tcPr>
-            <w:tcW w:w="5664" w:type="dxa"/>
-            <w:vAlign w:val="bottom"/>
-          </w:tcPr>
-          <w:p>
-            <w:pPr>
-              <w:rPr>
-                <w:rFonts w:ascii="Calibri" w:hAnsi="Calibri" w:cs="Calibri"/>
-                <w:color w:val="000000"/>
-              </w:rPr>
-            </w:pPr>
-            <w:r>
-              <w:rPr>
-                <w:rFonts w:ascii="Calibri" w:hAnsi="Calibri" w:cs="Calibri"/>
-                <w:color w:val="000000"/>
-              </w:rPr>
-              <w:t>Form che permette di specificare delle keyword</w:t>
-            </w:r>
-            <w:r>
-              <w:rPr>
-                <w:rFonts w:ascii="Calibri" w:hAnsi="Calibri" w:cs="Calibri"/>
-                <w:color w:val="000000"/>
-              </w:rPr>
-              <w:t xml:space="preserve"> per ricercare il profilo desiderato</w:t>
+            <w:tcW w:w="5496" w:type="dxa"/>
+            <w:vAlign w:val="bottom"/>
+          </w:tcPr>
+          <w:p>
+            <w:pPr>
+              <w:rPr>
+                <w:rFonts w:ascii="Calibri" w:hAnsi="Calibri" w:cs="Calibri"/>
+                <w:color w:val="000000"/>
+              </w:rPr>
+            </w:pPr>
+            <w:r>
+              <w:rPr>
+                <w:rFonts w:ascii="Calibri" w:hAnsi="Calibri" w:cs="Calibri"/>
+                <w:color w:val="000000"/>
+              </w:rPr>
+              <w:t>Form che permette di specificare delle keyword per ricercare il profilo desiderato</w:t>
             </w:r>
           </w:p>
         </w:tc>
@@ -2501,7 +2637,7 @@
         </w:tc>
         <w:tc>
           <w:tcPr>
-            <w:tcW w:w="913" w:type="dxa"/>
+            <w:tcW w:w="1081" w:type="dxa"/>
             <w:vAlign w:val="bottom"/>
           </w:tcPr>
           <w:p>
@@ -2524,7 +2660,7 @@
         </w:tc>
         <w:tc>
           <w:tcPr>
-            <w:tcW w:w="5664" w:type="dxa"/>
+            <w:tcW w:w="5496" w:type="dxa"/>
             <w:vAlign w:val="bottom"/>
           </w:tcPr>
           <w:p>
@@ -2573,7 +2709,7 @@
         </w:tc>
         <w:tc>
           <w:tcPr>
-            <w:tcW w:w="913" w:type="dxa"/>
+            <w:tcW w:w="1081" w:type="dxa"/>
             <w:vAlign w:val="bottom"/>
           </w:tcPr>
           <w:p>
@@ -2596,7 +2732,7 @@
         </w:tc>
         <w:tc>
           <w:tcPr>
-            <w:tcW w:w="5664" w:type="dxa"/>
+            <w:tcW w:w="5496" w:type="dxa"/>
             <w:vAlign w:val="bottom"/>
           </w:tcPr>
           <w:p>
@@ -2642,7 +2778,7 @@
         </w:tc>
         <w:tc>
           <w:tcPr>
-            <w:tcW w:w="913" w:type="dxa"/>
+            <w:tcW w:w="1081" w:type="dxa"/>
             <w:vAlign w:val="bottom"/>
           </w:tcPr>
           <w:p>
@@ -2665,7 +2801,7 @@
         </w:tc>
         <w:tc>
           <w:tcPr>
-            <w:tcW w:w="5664" w:type="dxa"/>
+            <w:tcW w:w="5496" w:type="dxa"/>
             <w:vAlign w:val="bottom"/>
           </w:tcPr>
           <w:p>
@@ -2711,7 +2847,7 @@
         </w:tc>
         <w:tc>
           <w:tcPr>
-            <w:tcW w:w="913" w:type="dxa"/>
+            <w:tcW w:w="1081" w:type="dxa"/>
             <w:vAlign w:val="bottom"/>
           </w:tcPr>
           <w:p>
@@ -2734,7 +2870,7 @@
         </w:tc>
         <w:tc>
           <w:tcPr>
-            <w:tcW w:w="5664" w:type="dxa"/>
+            <w:tcW w:w="5496" w:type="dxa"/>
             <w:vAlign w:val="bottom"/>
           </w:tcPr>
           <w:p>
@@ -2767,50 +2903,6 @@
                 <w:color w:val="000000"/>
               </w:rPr>
             </w:pPr>
-          </w:p>
-        </w:tc>
-        <w:tc>
-          <w:tcPr>
-            <w:tcW w:w="913" w:type="dxa"/>
-            <w:vAlign w:val="bottom"/>
-          </w:tcPr>
-          <w:p>
-            <w:pPr>
-              <w:rPr>
-                <w:rFonts w:ascii="Calibri" w:hAnsi="Calibri" w:cs="Calibri"/>
-                <w:color w:val="000000"/>
-              </w:rPr>
-            </w:pPr>
-          </w:p>
-        </w:tc>
-        <w:tc>
-          <w:tcPr>
-            <w:tcW w:w="5664" w:type="dxa"/>
-            <w:vAlign w:val="bottom"/>
-          </w:tcPr>
-          <w:p>
-            <w:pPr>
-              <w:rPr>
-                <w:rFonts w:ascii="Calibri" w:hAnsi="Calibri" w:cs="Calibri"/>
-                <w:color w:val="000000"/>
-              </w:rPr>
-            </w:pPr>
-          </w:p>
-        </w:tc>
-      </w:tr>
-      <w:tr>
-        <w:tc>
-          <w:tcPr>
-            <w:tcW w:w="3051" w:type="dxa"/>
-            <w:vAlign w:val="bottom"/>
-          </w:tcPr>
-          <w:p>
-            <w:pPr>
-              <w:rPr>
-                <w:rFonts w:ascii="Calibri" w:hAnsi="Calibri" w:cs="Calibri"/>
-                <w:color w:val="000000"/>
-              </w:rPr>
-            </w:pPr>
             <w:proofErr w:type="spellStart"/>
             <w:r>
               <w:rPr>
@@ -2824,7 +2916,7 @@
         </w:tc>
         <w:tc>
           <w:tcPr>
-            <w:tcW w:w="913" w:type="dxa"/>
+            <w:tcW w:w="1081" w:type="dxa"/>
             <w:vAlign w:val="bottom"/>
           </w:tcPr>
           <w:p>
@@ -2847,7 +2939,7 @@
         </w:tc>
         <w:tc>
           <w:tcPr>
-            <w:tcW w:w="5664" w:type="dxa"/>
+            <w:tcW w:w="5496" w:type="dxa"/>
             <w:vAlign w:val="bottom"/>
           </w:tcPr>
           <w:p>
@@ -2893,7 +2985,7 @@
         </w:tc>
         <w:tc>
           <w:tcPr>
-            <w:tcW w:w="913" w:type="dxa"/>
+            <w:tcW w:w="1081" w:type="dxa"/>
             <w:vAlign w:val="bottom"/>
           </w:tcPr>
           <w:p>
@@ -2916,7 +3008,7 @@
         </w:tc>
         <w:tc>
           <w:tcPr>
-            <w:tcW w:w="5664" w:type="dxa"/>
+            <w:tcW w:w="5496" w:type="dxa"/>
             <w:vAlign w:val="bottom"/>
           </w:tcPr>
           <w:p>
@@ -2970,7 +3062,7 @@
         </w:tc>
         <w:tc>
           <w:tcPr>
-            <w:tcW w:w="913" w:type="dxa"/>
+            <w:tcW w:w="1081" w:type="dxa"/>
             <w:vAlign w:val="bottom"/>
           </w:tcPr>
           <w:p>
@@ -2993,7 +3085,7 @@
         </w:tc>
         <w:tc>
           <w:tcPr>
-            <w:tcW w:w="5664" w:type="dxa"/>
+            <w:tcW w:w="5496" w:type="dxa"/>
             <w:vAlign w:val="bottom"/>
           </w:tcPr>
           <w:p>
@@ -3039,7 +3131,7 @@
         </w:tc>
         <w:tc>
           <w:tcPr>
-            <w:tcW w:w="913" w:type="dxa"/>
+            <w:tcW w:w="1081" w:type="dxa"/>
             <w:vAlign w:val="bottom"/>
           </w:tcPr>
           <w:p>
@@ -3062,7 +3154,7 @@
         </w:tc>
         <w:tc>
           <w:tcPr>
-            <w:tcW w:w="5664" w:type="dxa"/>
+            <w:tcW w:w="5496" w:type="dxa"/>
             <w:vAlign w:val="bottom"/>
           </w:tcPr>
           <w:p>
@@ -3101,7 +3193,7 @@
         </w:tc>
         <w:tc>
           <w:tcPr>
-            <w:tcW w:w="913" w:type="dxa"/>
+            <w:tcW w:w="1081" w:type="dxa"/>
             <w:vAlign w:val="bottom"/>
           </w:tcPr>
           <w:p>
@@ -3124,7 +3216,7 @@
         </w:tc>
         <w:tc>
           <w:tcPr>
-            <w:tcW w:w="5664" w:type="dxa"/>
+            <w:tcW w:w="5496" w:type="dxa"/>
             <w:vAlign w:val="bottom"/>
           </w:tcPr>
           <w:p>
@@ -3170,7 +3262,7 @@
         </w:tc>
         <w:tc>
           <w:tcPr>
-            <w:tcW w:w="913" w:type="dxa"/>
+            <w:tcW w:w="1081" w:type="dxa"/>
             <w:vAlign w:val="bottom"/>
           </w:tcPr>
           <w:p>
@@ -3193,7 +3285,7 @@
         </w:tc>
         <w:tc>
           <w:tcPr>
-            <w:tcW w:w="5664" w:type="dxa"/>
+            <w:tcW w:w="5496" w:type="dxa"/>
             <w:vAlign w:val="bottom"/>
           </w:tcPr>
           <w:p>
@@ -3239,7 +3331,7 @@
         </w:tc>
         <w:tc>
           <w:tcPr>
-            <w:tcW w:w="913" w:type="dxa"/>
+            <w:tcW w:w="1081" w:type="dxa"/>
             <w:vAlign w:val="bottom"/>
           </w:tcPr>
           <w:p>
@@ -3262,7 +3354,7 @@
         </w:tc>
         <w:tc>
           <w:tcPr>
-            <w:tcW w:w="5664" w:type="dxa"/>
+            <w:tcW w:w="5496" w:type="dxa"/>
             <w:vAlign w:val="bottom"/>
           </w:tcPr>
           <w:p>
@@ -3308,7 +3400,7 @@
         </w:tc>
         <w:tc>
           <w:tcPr>
-            <w:tcW w:w="913" w:type="dxa"/>
+            <w:tcW w:w="1081" w:type="dxa"/>
             <w:vAlign w:val="bottom"/>
           </w:tcPr>
           <w:p>
@@ -3331,7 +3423,7 @@
         </w:tc>
         <w:tc>
           <w:tcPr>
-            <w:tcW w:w="5664" w:type="dxa"/>
+            <w:tcW w:w="5496" w:type="dxa"/>
             <w:vAlign w:val="bottom"/>
           </w:tcPr>
           <w:p>
@@ -3377,7 +3469,7 @@
         </w:tc>
         <w:tc>
           <w:tcPr>
-            <w:tcW w:w="913" w:type="dxa"/>
+            <w:tcW w:w="1081" w:type="dxa"/>
             <w:vAlign w:val="bottom"/>
           </w:tcPr>
           <w:p>
@@ -3400,7 +3492,7 @@
         </w:tc>
         <w:tc>
           <w:tcPr>
-            <w:tcW w:w="5664" w:type="dxa"/>
+            <w:tcW w:w="5496" w:type="dxa"/>
             <w:vAlign w:val="bottom"/>
           </w:tcPr>
           <w:p>
@@ -3446,7 +3538,7 @@
         </w:tc>
         <w:tc>
           <w:tcPr>
-            <w:tcW w:w="913" w:type="dxa"/>
+            <w:tcW w:w="1081" w:type="dxa"/>
             <w:vAlign w:val="bottom"/>
           </w:tcPr>
           <w:p>
@@ -3469,36 +3561,22 @@
         </w:tc>
         <w:tc>
           <w:tcPr>
-            <w:tcW w:w="5664" w:type="dxa"/>
-            <w:vAlign w:val="bottom"/>
-          </w:tcPr>
-          <w:p>
-            <w:pPr>
-              <w:rPr>
-                <w:rFonts w:ascii="Calibri" w:hAnsi="Calibri" w:cs="Calibri"/>
-                <w:color w:val="000000"/>
-              </w:rPr>
-            </w:pPr>
-            <w:r>
-              <w:rPr>
-                <w:rFonts w:ascii="Calibri" w:hAnsi="Calibri" w:cs="Calibri"/>
-                <w:color w:val="000000"/>
-              </w:rPr>
-              <w:t>Bott</w:t>
-            </w:r>
-            <w:r>
-              <w:rPr>
-                <w:rFonts w:ascii="Calibri" w:hAnsi="Calibri" w:cs="Calibri"/>
-                <w:color w:val="000000"/>
-              </w:rPr>
-              <w:t>o</w:t>
-            </w:r>
-            <w:r>
-              <w:rPr>
-                <w:rFonts w:ascii="Calibri" w:hAnsi="Calibri" w:cs="Calibri"/>
-                <w:color w:val="000000"/>
-              </w:rPr>
-              <w:t>ne che permette all'operatore di accedere alla funzione di validazione del codice personale</w:t>
+            <w:tcW w:w="5496" w:type="dxa"/>
+            <w:vAlign w:val="bottom"/>
+          </w:tcPr>
+          <w:p>
+            <w:pPr>
+              <w:rPr>
+                <w:rFonts w:ascii="Calibri" w:hAnsi="Calibri" w:cs="Calibri"/>
+                <w:color w:val="000000"/>
+              </w:rPr>
+            </w:pPr>
+            <w:r>
+              <w:rPr>
+                <w:rFonts w:ascii="Calibri" w:hAnsi="Calibri" w:cs="Calibri"/>
+                <w:color w:val="000000"/>
+              </w:rPr>
+              <w:t>Bottone che permette all'operatore di accedere alla funzione di validazione del codice personale</w:t>
             </w:r>
           </w:p>
         </w:tc>
@@ -3529,7 +3607,7 @@
         </w:tc>
         <w:tc>
           <w:tcPr>
-            <w:tcW w:w="913" w:type="dxa"/>
+            <w:tcW w:w="1081" w:type="dxa"/>
             <w:vAlign w:val="bottom"/>
           </w:tcPr>
           <w:p>
@@ -3552,7 +3630,7 @@
         </w:tc>
         <w:tc>
           <w:tcPr>
-            <w:tcW w:w="5664" w:type="dxa"/>
+            <w:tcW w:w="5496" w:type="dxa"/>
             <w:vAlign w:val="bottom"/>
           </w:tcPr>
           <w:p>
@@ -3598,7 +3676,7 @@
         </w:tc>
         <w:tc>
           <w:tcPr>
-            <w:tcW w:w="913" w:type="dxa"/>
+            <w:tcW w:w="1081" w:type="dxa"/>
             <w:vAlign w:val="bottom"/>
           </w:tcPr>
           <w:p>
@@ -3621,36 +3699,22 @@
         </w:tc>
         <w:tc>
           <w:tcPr>
-            <w:tcW w:w="5664" w:type="dxa"/>
-            <w:vAlign w:val="bottom"/>
-          </w:tcPr>
-          <w:p>
-            <w:pPr>
-              <w:rPr>
-                <w:rFonts w:ascii="Calibri" w:hAnsi="Calibri" w:cs="Calibri"/>
-                <w:color w:val="000000"/>
-              </w:rPr>
-            </w:pPr>
-            <w:r>
-              <w:rPr>
-                <w:rFonts w:ascii="Calibri" w:hAnsi="Calibri" w:cs="Calibri"/>
-                <w:color w:val="000000"/>
-              </w:rPr>
-              <w:t>Un</w:t>
-            </w:r>
-            <w:r>
-              <w:rPr>
-                <w:rFonts w:ascii="Calibri" w:hAnsi="Calibri" w:cs="Calibri"/>
-                <w:color w:val="000000"/>
-              </w:rPr>
-              <w:t>’</w:t>
-            </w:r>
-            <w:r>
-              <w:rPr>
-                <w:rFonts w:ascii="Calibri" w:hAnsi="Calibri" w:cs="Calibri"/>
-                <w:color w:val="000000"/>
-              </w:rPr>
-              <w:t xml:space="preserve">interfaccia con le piattaforme esterne che permette di addebitare punti </w:t>
+            <w:tcW w:w="5496" w:type="dxa"/>
+            <w:vAlign w:val="bottom"/>
+          </w:tcPr>
+          <w:p>
+            <w:pPr>
+              <w:rPr>
+                <w:rFonts w:ascii="Calibri" w:hAnsi="Calibri" w:cs="Calibri"/>
+                <w:color w:val="000000"/>
+              </w:rPr>
+            </w:pPr>
+            <w:r>
+              <w:rPr>
+                <w:rFonts w:ascii="Calibri" w:hAnsi="Calibri" w:cs="Calibri"/>
+                <w:color w:val="000000"/>
+              </w:rPr>
+              <w:t xml:space="preserve">Un’interfaccia con le piattaforme esterne che permette di addebitare punti </w:t>
             </w:r>
             <w:proofErr w:type="spellStart"/>
             <w:r>
@@ -3697,7 +3761,7 @@
         </w:tc>
         <w:tc>
           <w:tcPr>
-            <w:tcW w:w="913" w:type="dxa"/>
+            <w:tcW w:w="1081" w:type="dxa"/>
             <w:vAlign w:val="bottom"/>
           </w:tcPr>
           <w:p>
@@ -3720,7 +3784,7 @@
         </w:tc>
         <w:tc>
           <w:tcPr>
-            <w:tcW w:w="5664" w:type="dxa"/>
+            <w:tcW w:w="5496" w:type="dxa"/>
             <w:vAlign w:val="bottom"/>
           </w:tcPr>
           <w:p>
@@ -3759,6 +3823,7 @@
                 <w:rFonts w:ascii="Calibri" w:hAnsi="Calibri" w:cs="Calibri"/>
                 <w:color w:val="000000"/>
               </w:rPr>
+              <w:lastRenderedPageBreak/>
               <w:t>CreaEventoButton</w:t>
             </w:r>
             <w:proofErr w:type="spellEnd"/>
@@ -3766,7 +3831,7 @@
         </w:tc>
         <w:tc>
           <w:tcPr>
-            <w:tcW w:w="913" w:type="dxa"/>
+            <w:tcW w:w="1081" w:type="dxa"/>
             <w:vAlign w:val="bottom"/>
           </w:tcPr>
           <w:p>
@@ -3789,7 +3854,7 @@
         </w:tc>
         <w:tc>
           <w:tcPr>
-            <w:tcW w:w="5664" w:type="dxa"/>
+            <w:tcW w:w="5496" w:type="dxa"/>
             <w:vAlign w:val="bottom"/>
           </w:tcPr>
           <w:p>
@@ -3835,7 +3900,7 @@
         </w:tc>
         <w:tc>
           <w:tcPr>
-            <w:tcW w:w="913" w:type="dxa"/>
+            <w:tcW w:w="1081" w:type="dxa"/>
             <w:vAlign w:val="bottom"/>
           </w:tcPr>
           <w:p>
@@ -3858,7 +3923,7 @@
         </w:tc>
         <w:tc>
           <w:tcPr>
-            <w:tcW w:w="5664" w:type="dxa"/>
+            <w:tcW w:w="5496" w:type="dxa"/>
             <w:vAlign w:val="bottom"/>
           </w:tcPr>
           <w:p>
@@ -3897,7 +3962,284 @@
                 <w:rFonts w:ascii="Calibri" w:hAnsi="Calibri" w:cs="Calibri"/>
                 <w:color w:val="000000"/>
               </w:rPr>
-              <w:lastRenderedPageBreak/>
+              <w:t>SegnalazioneCommentoButton</w:t>
+            </w:r>
+            <w:proofErr w:type="spellEnd"/>
+          </w:p>
+        </w:tc>
+        <w:tc>
+          <w:tcPr>
+            <w:tcW w:w="1081" w:type="dxa"/>
+            <w:vAlign w:val="bottom"/>
+          </w:tcPr>
+          <w:p>
+            <w:pPr>
+              <w:rPr>
+                <w:rFonts w:ascii="Calibri" w:hAnsi="Calibri" w:cs="Calibri"/>
+                <w:color w:val="000000"/>
+              </w:rPr>
+            </w:pPr>
+            <w:proofErr w:type="spellStart"/>
+            <w:r>
+              <w:rPr>
+                <w:rFonts w:ascii="Calibri" w:hAnsi="Calibri" w:cs="Calibri"/>
+                <w:color w:val="000000"/>
+              </w:rPr>
+              <w:t>Boundary</w:t>
+            </w:r>
+            <w:proofErr w:type="spellEnd"/>
+          </w:p>
+        </w:tc>
+        <w:tc>
+          <w:tcPr>
+            <w:tcW w:w="5496" w:type="dxa"/>
+            <w:vAlign w:val="bottom"/>
+          </w:tcPr>
+          <w:p>
+            <w:pPr>
+              <w:rPr>
+                <w:rFonts w:ascii="Calibri" w:hAnsi="Calibri" w:cs="Calibri"/>
+                <w:color w:val="000000"/>
+              </w:rPr>
+            </w:pPr>
+            <w:r>
+              <w:rPr>
+                <w:rFonts w:ascii="Calibri" w:hAnsi="Calibri" w:cs="Calibri"/>
+                <w:color w:val="000000"/>
+              </w:rPr>
+              <w:t>Bottone che permette all’utente di poter segnalare un commento</w:t>
+            </w:r>
+          </w:p>
+        </w:tc>
+      </w:tr>
+      <w:tr>
+        <w:tc>
+          <w:tcPr>
+            <w:tcW w:w="3051" w:type="dxa"/>
+            <w:vAlign w:val="bottom"/>
+          </w:tcPr>
+          <w:p>
+            <w:pPr>
+              <w:rPr>
+                <w:rFonts w:ascii="Calibri" w:hAnsi="Calibri" w:cs="Calibri"/>
+                <w:color w:val="000000"/>
+              </w:rPr>
+            </w:pPr>
+            <w:proofErr w:type="spellStart"/>
+            <w:r>
+              <w:rPr>
+                <w:rFonts w:ascii="Calibri" w:hAnsi="Calibri" w:cs="Calibri"/>
+                <w:color w:val="000000"/>
+              </w:rPr>
+              <w:t>SegnalazioneEventoButton</w:t>
+            </w:r>
+            <w:proofErr w:type="spellEnd"/>
+          </w:p>
+        </w:tc>
+        <w:tc>
+          <w:tcPr>
+            <w:tcW w:w="1081" w:type="dxa"/>
+            <w:vAlign w:val="bottom"/>
+          </w:tcPr>
+          <w:p>
+            <w:pPr>
+              <w:rPr>
+                <w:rFonts w:ascii="Calibri" w:hAnsi="Calibri" w:cs="Calibri"/>
+                <w:color w:val="000000"/>
+              </w:rPr>
+            </w:pPr>
+            <w:proofErr w:type="spellStart"/>
+            <w:r>
+              <w:rPr>
+                <w:rFonts w:ascii="Calibri" w:hAnsi="Calibri" w:cs="Calibri"/>
+                <w:color w:val="000000"/>
+              </w:rPr>
+              <w:t>Boundary</w:t>
+            </w:r>
+            <w:proofErr w:type="spellEnd"/>
+          </w:p>
+        </w:tc>
+        <w:tc>
+          <w:tcPr>
+            <w:tcW w:w="5496" w:type="dxa"/>
+            <w:vAlign w:val="bottom"/>
+          </w:tcPr>
+          <w:p>
+            <w:pPr>
+              <w:rPr>
+                <w:rFonts w:ascii="Calibri" w:hAnsi="Calibri" w:cs="Calibri"/>
+                <w:color w:val="000000"/>
+              </w:rPr>
+            </w:pPr>
+            <w:r>
+              <w:rPr>
+                <w:rFonts w:ascii="Calibri" w:hAnsi="Calibri" w:cs="Calibri"/>
+                <w:color w:val="000000"/>
+              </w:rPr>
+              <w:t>Bottone che permette all’utente di poter segnalare un evento</w:t>
+            </w:r>
+          </w:p>
+        </w:tc>
+      </w:tr>
+      <w:tr>
+        <w:tc>
+          <w:tcPr>
+            <w:tcW w:w="3051" w:type="dxa"/>
+            <w:vAlign w:val="bottom"/>
+          </w:tcPr>
+          <w:p>
+            <w:pPr>
+              <w:rPr>
+                <w:rFonts w:ascii="Calibri" w:hAnsi="Calibri" w:cs="Calibri"/>
+                <w:color w:val="000000"/>
+              </w:rPr>
+            </w:pPr>
+            <w:proofErr w:type="spellStart"/>
+            <w:r>
+              <w:rPr>
+                <w:rFonts w:ascii="Calibri" w:hAnsi="Calibri" w:cs="Calibri"/>
+                <w:color w:val="000000"/>
+              </w:rPr>
+              <w:t>NotificationSuccess</w:t>
+            </w:r>
+            <w:proofErr w:type="spellEnd"/>
+          </w:p>
+        </w:tc>
+        <w:tc>
+          <w:tcPr>
+            <w:tcW w:w="1081" w:type="dxa"/>
+            <w:vAlign w:val="bottom"/>
+          </w:tcPr>
+          <w:p>
+            <w:pPr>
+              <w:rPr>
+                <w:rFonts w:ascii="Calibri" w:hAnsi="Calibri" w:cs="Calibri"/>
+                <w:color w:val="000000"/>
+              </w:rPr>
+            </w:pPr>
+            <w:proofErr w:type="spellStart"/>
+            <w:r>
+              <w:rPr>
+                <w:rFonts w:ascii="Calibri" w:hAnsi="Calibri" w:cs="Calibri"/>
+                <w:color w:val="000000"/>
+              </w:rPr>
+              <w:t>Boundary</w:t>
+            </w:r>
+            <w:proofErr w:type="spellEnd"/>
+          </w:p>
+        </w:tc>
+        <w:tc>
+          <w:tcPr>
+            <w:tcW w:w="5496" w:type="dxa"/>
+            <w:vAlign w:val="bottom"/>
+          </w:tcPr>
+          <w:p>
+            <w:pPr>
+              <w:rPr>
+                <w:rFonts w:ascii="Calibri" w:hAnsi="Calibri" w:cs="Calibri"/>
+                <w:color w:val="000000"/>
+              </w:rPr>
+            </w:pPr>
+            <w:r>
+              <w:rPr>
+                <w:rFonts w:ascii="Calibri" w:hAnsi="Calibri" w:cs="Calibri"/>
+                <w:color w:val="000000"/>
+              </w:rPr>
+              <w:t>Notifica che avvisa l’utente che l’operazione svolta è stata svolta con successo</w:t>
+            </w:r>
+          </w:p>
+        </w:tc>
+      </w:tr>
+      <w:tr>
+        <w:tc>
+          <w:tcPr>
+            <w:tcW w:w="3051" w:type="dxa"/>
+            <w:vAlign w:val="bottom"/>
+          </w:tcPr>
+          <w:p>
+            <w:pPr>
+              <w:rPr>
+                <w:rFonts w:ascii="Calibri" w:hAnsi="Calibri" w:cs="Calibri"/>
+                <w:color w:val="000000"/>
+              </w:rPr>
+            </w:pPr>
+            <w:proofErr w:type="spellStart"/>
+            <w:r>
+              <w:rPr>
+                <w:rFonts w:ascii="Calibri" w:hAnsi="Calibri" w:cs="Calibri"/>
+                <w:color w:val="000000"/>
+              </w:rPr>
+              <w:t>RegModForm</w:t>
+            </w:r>
+            <w:proofErr w:type="spellEnd"/>
+          </w:p>
+        </w:tc>
+        <w:tc>
+          <w:tcPr>
+            <w:tcW w:w="1081" w:type="dxa"/>
+            <w:vAlign w:val="bottom"/>
+          </w:tcPr>
+          <w:p>
+            <w:pPr>
+              <w:rPr>
+                <w:rFonts w:ascii="Calibri" w:hAnsi="Calibri" w:cs="Calibri"/>
+                <w:color w:val="000000"/>
+              </w:rPr>
+            </w:pPr>
+            <w:proofErr w:type="spellStart"/>
+            <w:r>
+              <w:rPr>
+                <w:rFonts w:ascii="Calibri" w:hAnsi="Calibri" w:cs="Calibri"/>
+                <w:color w:val="000000"/>
+              </w:rPr>
+              <w:t>Boundary</w:t>
+            </w:r>
+            <w:proofErr w:type="spellEnd"/>
+          </w:p>
+        </w:tc>
+        <w:tc>
+          <w:tcPr>
+            <w:tcW w:w="5496" w:type="dxa"/>
+            <w:vAlign w:val="bottom"/>
+          </w:tcPr>
+          <w:p>
+            <w:pPr>
+              <w:rPr>
+                <w:rFonts w:ascii="Calibri" w:hAnsi="Calibri" w:cs="Calibri"/>
+                <w:color w:val="000000"/>
+              </w:rPr>
+            </w:pPr>
+            <w:r>
+              <w:rPr>
+                <w:rFonts w:ascii="Calibri" w:hAnsi="Calibri" w:cs="Calibri"/>
+                <w:color w:val="000000"/>
+              </w:rPr>
+              <w:t>Form dove il super-Admin inserisce l’username del futuro moderatore</w:t>
+            </w:r>
+            <w:bookmarkStart w:id="0" w:name="_GoBack"/>
+            <w:bookmarkEnd w:id="0"/>
+          </w:p>
+        </w:tc>
+      </w:tr>
+      <w:tr>
+        <w:tc>
+          <w:tcPr>
+            <w:tcW w:w="3051" w:type="dxa"/>
+            <w:vAlign w:val="bottom"/>
+          </w:tcPr>
+          <w:p>
+            <w:pPr>
+              <w:rPr>
+                <w:rFonts w:ascii="Calibri" w:hAnsi="Calibri" w:cs="Calibri"/>
+                <w:color w:val="000000"/>
+              </w:rPr>
+            </w:pPr>
+            <w:proofErr w:type="spellStart"/>
+            <w:r>
+              <w:rPr>
+                <w:rFonts w:ascii="Calibri" w:hAnsi="Calibri" w:cs="Calibri"/>
+                <w:color w:val="000000"/>
+              </w:rPr>
               <w:t>LoginControl</w:t>
             </w:r>
             <w:proofErr w:type="spellEnd"/>
@@ -3905,7 +4247,7 @@
         </w:tc>
         <w:tc>
           <w:tcPr>
-            <w:tcW w:w="913" w:type="dxa"/>
+            <w:tcW w:w="1081" w:type="dxa"/>
             <w:vAlign w:val="bottom"/>
           </w:tcPr>
           <w:p>
@@ -3926,7 +4268,7 @@
         </w:tc>
         <w:tc>
           <w:tcPr>
-            <w:tcW w:w="5664" w:type="dxa"/>
+            <w:tcW w:w="5496" w:type="dxa"/>
             <w:vAlign w:val="bottom"/>
           </w:tcPr>
           <w:p>
@@ -4060,7 +4402,7 @@
         </w:tc>
         <w:tc>
           <w:tcPr>
-            <w:tcW w:w="913" w:type="dxa"/>
+            <w:tcW w:w="1081" w:type="dxa"/>
             <w:vAlign w:val="bottom"/>
           </w:tcPr>
           <w:p>
@@ -4081,7 +4423,7 @@
         </w:tc>
         <w:tc>
           <w:tcPr>
-            <w:tcW w:w="5664" w:type="dxa"/>
+            <w:tcW w:w="5496" w:type="dxa"/>
             <w:vAlign w:val="bottom"/>
           </w:tcPr>
           <w:p>
@@ -4207,7 +4549,7 @@
         </w:tc>
         <w:tc>
           <w:tcPr>
-            <w:tcW w:w="913" w:type="dxa"/>
+            <w:tcW w:w="1081" w:type="dxa"/>
             <w:vAlign w:val="bottom"/>
           </w:tcPr>
           <w:p>
@@ -4228,7 +4570,7 @@
         </w:tc>
         <w:tc>
           <w:tcPr>
-            <w:tcW w:w="5664" w:type="dxa"/>
+            <w:tcW w:w="5496" w:type="dxa"/>
             <w:vAlign w:val="bottom"/>
           </w:tcPr>
           <w:p>
@@ -4283,23 +4625,7 @@
                 <w:rFonts w:ascii="Calibri" w:hAnsi="Calibri" w:cs="Calibri"/>
                 <w:color w:val="000000"/>
               </w:rPr>
-              <w:t xml:space="preserve">. Alla sottomissione del </w:t>
-            </w:r>
-            <w:proofErr w:type="spellStart"/>
-            <w:r>
-              <w:rPr>
-                <w:rFonts w:ascii="Calibri" w:hAnsi="Calibri" w:cs="Calibri"/>
-                <w:color w:val="000000"/>
-              </w:rPr>
-              <w:t>form</w:t>
-            </w:r>
-            <w:proofErr w:type="spellEnd"/>
-            <w:r>
-              <w:rPr>
-                <w:rFonts w:ascii="Calibri" w:hAnsi="Calibri" w:cs="Calibri"/>
-                <w:color w:val="000000"/>
-              </w:rPr>
-              <w:t xml:space="preserve"> crea l'evento descritto e notifica l'utente della creazione dello stesso </w:t>
+              <w:t xml:space="preserve"> e notifica l'utente della creazione dello stesso </w:t>
             </w:r>
           </w:p>
         </w:tc>
@@ -4330,7 +4656,7 @@
         </w:tc>
         <w:tc>
           <w:tcPr>
-            <w:tcW w:w="913" w:type="dxa"/>
+            <w:tcW w:w="1081" w:type="dxa"/>
             <w:vAlign w:val="bottom"/>
           </w:tcPr>
           <w:p>
@@ -4351,7 +4677,7 @@
         </w:tc>
         <w:tc>
           <w:tcPr>
-            <w:tcW w:w="5664" w:type="dxa"/>
+            <w:tcW w:w="5496" w:type="dxa"/>
             <w:vAlign w:val="bottom"/>
           </w:tcPr>
           <w:p>
@@ -4406,81 +4732,7 @@
                 <w:color w:val="000000"/>
               </w:rPr>
               <w:br/>
-              <w:t xml:space="preserve">Permette la visualizzazione di tutti i commenti creando un </w:t>
-            </w:r>
-            <w:proofErr w:type="spellStart"/>
-            <w:r>
-              <w:rPr>
-                <w:rFonts w:ascii="Calibri" w:hAnsi="Calibri" w:cs="Calibri"/>
-                <w:color w:val="000000"/>
-              </w:rPr>
-              <w:t>CommentBoundary</w:t>
-            </w:r>
-            <w:proofErr w:type="spellEnd"/>
-            <w:r>
-              <w:rPr>
-                <w:rFonts w:ascii="Calibri" w:hAnsi="Calibri" w:cs="Calibri"/>
-                <w:color w:val="000000"/>
-              </w:rPr>
-              <w:t xml:space="preserve"> e la creazione di un nuovo commento tramite </w:t>
-            </w:r>
-            <w:proofErr w:type="spellStart"/>
-            <w:r>
-              <w:rPr>
-                <w:rFonts w:ascii="Calibri" w:hAnsi="Calibri" w:cs="Calibri"/>
-                <w:color w:val="000000"/>
-              </w:rPr>
-              <w:t>SendButton</w:t>
-            </w:r>
-            <w:proofErr w:type="spellEnd"/>
-            <w:r>
-              <w:rPr>
-                <w:rFonts w:ascii="Calibri" w:hAnsi="Calibri" w:cs="Calibri"/>
-                <w:color w:val="000000"/>
-              </w:rPr>
-              <w:t xml:space="preserve"> e </w:t>
-            </w:r>
-            <w:proofErr w:type="spellStart"/>
-            <w:r>
-              <w:rPr>
-                <w:rFonts w:ascii="Calibri" w:hAnsi="Calibri" w:cs="Calibri"/>
-                <w:color w:val="000000"/>
-              </w:rPr>
-              <w:t>CommentForm</w:t>
-            </w:r>
-            <w:proofErr w:type="spellEnd"/>
-            <w:r>
-              <w:rPr>
-                <w:rFonts w:ascii="Calibri" w:hAnsi="Calibri" w:cs="Calibri"/>
-                <w:color w:val="000000"/>
-              </w:rPr>
-              <w:t xml:space="preserve">. All'attivazione del </w:t>
-            </w:r>
-            <w:proofErr w:type="spellStart"/>
-            <w:r>
-              <w:rPr>
-                <w:rFonts w:ascii="Calibri" w:hAnsi="Calibri" w:cs="Calibri"/>
-                <w:color w:val="000000"/>
-              </w:rPr>
-              <w:t>SendButton</w:t>
-            </w:r>
-            <w:proofErr w:type="spellEnd"/>
-            <w:r>
-              <w:rPr>
-                <w:rFonts w:ascii="Calibri" w:hAnsi="Calibri" w:cs="Calibri"/>
-                <w:color w:val="000000"/>
-              </w:rPr>
-              <w:t xml:space="preserve"> viene creato un nuovo commento relativo all'evento che contiene il testo presente nel </w:t>
-            </w:r>
-            <w:proofErr w:type="spellStart"/>
-            <w:r>
-              <w:rPr>
-                <w:rFonts w:ascii="Calibri" w:hAnsi="Calibri" w:cs="Calibri"/>
-                <w:color w:val="000000"/>
-              </w:rPr>
-              <w:t>CommentForm</w:t>
-            </w:r>
-            <w:proofErr w:type="spellEnd"/>
+            </w:r>
           </w:p>
         </w:tc>
       </w:tr>
@@ -4510,7 +4762,7 @@
         </w:tc>
         <w:tc>
           <w:tcPr>
-            <w:tcW w:w="913" w:type="dxa"/>
+            <w:tcW w:w="1081" w:type="dxa"/>
             <w:vAlign w:val="bottom"/>
           </w:tcPr>
           <w:p>
@@ -4531,7 +4783,7 @@
         </w:tc>
         <w:tc>
           <w:tcPr>
-            <w:tcW w:w="5664" w:type="dxa"/>
+            <w:tcW w:w="5496" w:type="dxa"/>
             <w:vAlign w:val="bottom"/>
           </w:tcPr>
           <w:p>
@@ -4578,35 +4830,7 @@
                 <w:color w:val="000000"/>
               </w:rPr>
               <w:br/>
-              <w:t xml:space="preserve">Si occupa di aggiornare le statistiche </w:t>
-            </w:r>
-            <w:r>
-              <w:rPr>
-                <w:rFonts w:ascii="Calibri" w:hAnsi="Calibri" w:cs="Calibri"/>
-                <w:color w:val="000000"/>
-              </w:rPr>
-              <w:t>relative</w:t>
-            </w:r>
-            <w:r>
-              <w:rPr>
-                <w:rFonts w:ascii="Calibri" w:hAnsi="Calibri" w:cs="Calibri"/>
-                <w:color w:val="000000"/>
-              </w:rPr>
-              <w:t xml:space="preserve"> all'evento a cui l'utente ha </w:t>
-            </w:r>
-            <w:r>
-              <w:rPr>
-                <w:rFonts w:ascii="Calibri" w:hAnsi="Calibri" w:cs="Calibri"/>
-                <w:color w:val="000000"/>
-              </w:rPr>
-              <w:t>espresso</w:t>
-            </w:r>
-            <w:r>
-              <w:rPr>
-                <w:rFonts w:ascii="Calibri" w:hAnsi="Calibri" w:cs="Calibri"/>
-                <w:color w:val="000000"/>
-              </w:rPr>
-              <w:t xml:space="preserve"> la volontà di partecipare e notifica l'utente</w:t>
+              <w:t>Si occupa di aggiornare le statistiche relative all'evento a cui l'utente ha espresso la volontà di partecipare e notifica l'utente</w:t>
             </w:r>
           </w:p>
         </w:tc>
@@ -4637,7 +4861,7 @@
         </w:tc>
         <w:tc>
           <w:tcPr>
-            <w:tcW w:w="913" w:type="dxa"/>
+            <w:tcW w:w="1081" w:type="dxa"/>
             <w:vAlign w:val="bottom"/>
           </w:tcPr>
           <w:p>
@@ -4658,7 +4882,7 @@
         </w:tc>
         <w:tc>
           <w:tcPr>
-            <w:tcW w:w="5664" w:type="dxa"/>
+            <w:tcW w:w="5496" w:type="dxa"/>
             <w:vAlign w:val="bottom"/>
           </w:tcPr>
           <w:p>
@@ -4682,8 +4906,32 @@
                 <w:rFonts w:ascii="Calibri" w:hAnsi="Calibri" w:cs="Calibri"/>
                 <w:color w:val="000000"/>
               </w:rPr>
-              <w:t xml:space="preserve"> la richiesta di validazione ad un evento</w:t>
-            </w:r>
+              <w:t xml:space="preserve"> la richiesta di validazione ad un evento.</w:t>
+            </w:r>
+          </w:p>
+          <w:p>
+            <w:pPr>
+              <w:rPr>
+                <w:rFonts w:ascii="Calibri" w:hAnsi="Calibri" w:cs="Calibri"/>
+                <w:color w:val="000000"/>
+              </w:rPr>
+            </w:pPr>
+            <w:r>
+              <w:rPr>
+                <w:rFonts w:ascii="Calibri" w:hAnsi="Calibri" w:cs="Calibri"/>
+                <w:color w:val="000000"/>
+              </w:rPr>
+              <w:t xml:space="preserve">Viene creato quando l0’utente attiva la funzione tramite il </w:t>
+            </w:r>
+            <w:proofErr w:type="spellStart"/>
+            <w:r>
+              <w:rPr>
+                <w:rFonts w:ascii="Calibri" w:hAnsi="Calibri" w:cs="Calibri"/>
+                <w:color w:val="000000"/>
+              </w:rPr>
+              <w:t>ValidationButton</w:t>
+            </w:r>
+            <w:proofErr w:type="spellEnd"/>
             <w:r>
               <w:rPr>
                 <w:rFonts w:ascii="Calibri" w:hAnsi="Calibri" w:cs="Calibri"/>
@@ -4704,59 +4952,7 @@
                 <w:rFonts w:ascii="Calibri" w:hAnsi="Calibri" w:cs="Calibri"/>
                 <w:color w:val="000000"/>
               </w:rPr>
-              <w:t xml:space="preserve">Viene creato quando l0’utente attiva la funzione tramite il </w:t>
-            </w:r>
-            <w:proofErr w:type="spellStart"/>
-            <w:r>
-              <w:rPr>
-                <w:rFonts w:ascii="Calibri" w:hAnsi="Calibri" w:cs="Calibri"/>
-                <w:color w:val="000000"/>
-              </w:rPr>
-              <w:t>ValidationButton</w:t>
-            </w:r>
-            <w:proofErr w:type="spellEnd"/>
-            <w:r>
-              <w:rPr>
-                <w:rFonts w:ascii="Calibri" w:hAnsi="Calibri" w:cs="Calibri"/>
-                <w:color w:val="000000"/>
-              </w:rPr>
-              <w:t>.</w:t>
-            </w:r>
-          </w:p>
-          <w:p>
-            <w:pPr>
-              <w:rPr>
-                <w:rFonts w:ascii="Calibri" w:hAnsi="Calibri" w:cs="Calibri"/>
-                <w:color w:val="000000"/>
-              </w:rPr>
-            </w:pPr>
-            <w:r>
-              <w:rPr>
-                <w:rFonts w:ascii="Calibri" w:hAnsi="Calibri" w:cs="Calibri"/>
-                <w:color w:val="000000"/>
-              </w:rPr>
-              <w:t xml:space="preserve">Si occupa di aggiornare le statistiche relative all'evento a cui l'utente ha espresso la </w:t>
-            </w:r>
-            <w:r>
-              <w:rPr>
-                <w:rFonts w:ascii="Calibri" w:hAnsi="Calibri" w:cs="Calibri"/>
-                <w:color w:val="000000"/>
-              </w:rPr>
-              <w:t>sua attuale partecipazione</w:t>
-            </w:r>
-            <w:r>
-              <w:rPr>
-                <w:rFonts w:ascii="Calibri" w:hAnsi="Calibri" w:cs="Calibri"/>
-                <w:color w:val="000000"/>
-              </w:rPr>
-              <w:t xml:space="preserve"> e</w:t>
-            </w:r>
-            <w:r>
-              <w:rPr>
-                <w:rFonts w:ascii="Calibri" w:hAnsi="Calibri" w:cs="Calibri"/>
-                <w:color w:val="000000"/>
-              </w:rPr>
-              <w:t xml:space="preserve"> notifica l'utente</w:t>
+              <w:t>Si occupa di aggiornare le statistiche relative all'evento a cui l'utente ha espresso la sua attuale partecipazione e notifica l'utente</w:t>
             </w:r>
           </w:p>
         </w:tc>
@@ -4787,7 +4983,7 @@
         </w:tc>
         <w:tc>
           <w:tcPr>
-            <w:tcW w:w="913" w:type="dxa"/>
+            <w:tcW w:w="1081" w:type="dxa"/>
             <w:vAlign w:val="bottom"/>
           </w:tcPr>
           <w:p>
@@ -4808,7 +5004,7 @@
         </w:tc>
         <w:tc>
           <w:tcPr>
-            <w:tcW w:w="5664" w:type="dxa"/>
+            <w:tcW w:w="5496" w:type="dxa"/>
             <w:vAlign w:val="bottom"/>
           </w:tcPr>
           <w:p>
@@ -4831,21 +5027,7 @@
                 <w:color w:val="000000"/>
               </w:rPr>
               <w:br/>
-              <w:t>Viene creato quando l'utente attiva la funzione tramite il bott</w:t>
-            </w:r>
-            <w:r>
-              <w:rPr>
-                <w:rFonts w:ascii="Calibri" w:hAnsi="Calibri" w:cs="Calibri"/>
-                <w:color w:val="000000"/>
-              </w:rPr>
-              <w:t>o</w:t>
-            </w:r>
-            <w:r>
-              <w:rPr>
-                <w:rFonts w:ascii="Calibri" w:hAnsi="Calibri" w:cs="Calibri"/>
-                <w:color w:val="000000"/>
-              </w:rPr>
-              <w:t xml:space="preserve">ne </w:t>
+              <w:t xml:space="preserve">Viene creato quando l'utente attiva la funzione tramite il bottone </w:t>
             </w:r>
             <w:proofErr w:type="spellStart"/>
             <w:r>
@@ -4908,7 +5090,7 @@
         </w:tc>
         <w:tc>
           <w:tcPr>
-            <w:tcW w:w="913" w:type="dxa"/>
+            <w:tcW w:w="1081" w:type="dxa"/>
             <w:vAlign w:val="bottom"/>
           </w:tcPr>
           <w:p>
@@ -4929,7 +5111,7 @@
         </w:tc>
         <w:tc>
           <w:tcPr>
-            <w:tcW w:w="5664" w:type="dxa"/>
+            <w:tcW w:w="5496" w:type="dxa"/>
             <w:vAlign w:val="bottom"/>
           </w:tcPr>
           <w:p>
@@ -4952,21 +5134,15 @@
                 <w:color w:val="000000"/>
               </w:rPr>
               <w:br/>
-              <w:t>Viene creato quando l'utente attiva la funzione tramite il bott</w:t>
-            </w:r>
-            <w:r>
-              <w:rPr>
-                <w:rFonts w:ascii="Calibri" w:hAnsi="Calibri" w:cs="Calibri"/>
-                <w:color w:val="000000"/>
-              </w:rPr>
-              <w:t>o</w:t>
-            </w:r>
-            <w:r>
-              <w:rPr>
-                <w:rFonts w:ascii="Calibri" w:hAnsi="Calibri" w:cs="Calibri"/>
-                <w:color w:val="000000"/>
-              </w:rPr>
-              <w:t xml:space="preserve">ne </w:t>
+              <w:t xml:space="preserve">Viene creato quando l'utente attiva la funzione tramite il </w:t>
+            </w:r>
+            <w:r>
+              <w:rPr>
+                <w:rFonts w:ascii="Calibri" w:hAnsi="Calibri" w:cs="Calibri"/>
+                <w:color w:val="000000"/>
+              </w:rPr>
+              <w:lastRenderedPageBreak/>
+              <w:t xml:space="preserve">bottone </w:t>
             </w:r>
             <w:proofErr w:type="spellStart"/>
             <w:r>
@@ -5022,6 +5198,7 @@
                 <w:rFonts w:ascii="Calibri" w:hAnsi="Calibri" w:cs="Calibri"/>
                 <w:color w:val="000000"/>
               </w:rPr>
+              <w:lastRenderedPageBreak/>
               <w:t>SearchControl</w:t>
             </w:r>
             <w:proofErr w:type="spellEnd"/>
@@ -5029,7 +5206,7 @@
         </w:tc>
         <w:tc>
           <w:tcPr>
-            <w:tcW w:w="913" w:type="dxa"/>
+            <w:tcW w:w="1081" w:type="dxa"/>
             <w:vAlign w:val="bottom"/>
           </w:tcPr>
           <w:p>
@@ -5050,7 +5227,7 @@
         </w:tc>
         <w:tc>
           <w:tcPr>
-            <w:tcW w:w="5664" w:type="dxa"/>
+            <w:tcW w:w="5496" w:type="dxa"/>
             <w:vAlign w:val="bottom"/>
           </w:tcPr>
           <w:p>
@@ -5112,15 +5289,7 @@
                 <w:rFonts w:ascii="Calibri" w:hAnsi="Calibri" w:cs="Calibri"/>
                 <w:color w:val="000000"/>
               </w:rPr>
-              <w:t xml:space="preserve"> e alla </w:t>
-            </w:r>
-            <w:r>
-              <w:rPr>
-                <w:rFonts w:ascii="Calibri" w:hAnsi="Calibri" w:cs="Calibri"/>
-                <w:color w:val="000000"/>
-              </w:rPr>
-              <w:lastRenderedPageBreak/>
-              <w:t xml:space="preserve">sottomissione dei </w:t>
+              <w:t xml:space="preserve"> e alla sottomissione dei </w:t>
             </w:r>
             <w:proofErr w:type="spellStart"/>
             <w:r>
@@ -5217,7 +5386,6 @@
                 <w:rFonts w:ascii="Calibri" w:hAnsi="Calibri" w:cs="Calibri"/>
                 <w:color w:val="000000"/>
               </w:rPr>
-              <w:lastRenderedPageBreak/>
               <w:t>ProfiloEsternoControl</w:t>
             </w:r>
             <w:proofErr w:type="spellEnd"/>
@@ -5225,7 +5393,7 @@
         </w:tc>
         <w:tc>
           <w:tcPr>
-            <w:tcW w:w="913" w:type="dxa"/>
+            <w:tcW w:w="1081" w:type="dxa"/>
             <w:vAlign w:val="bottom"/>
           </w:tcPr>
           <w:p>
@@ -5246,7 +5414,7 @@
         </w:tc>
         <w:tc>
           <w:tcPr>
-            <w:tcW w:w="5664" w:type="dxa"/>
+            <w:tcW w:w="5496" w:type="dxa"/>
             <w:vAlign w:val="bottom"/>
           </w:tcPr>
           <w:p>
@@ -5348,7 +5516,7 @@
         </w:tc>
         <w:tc>
           <w:tcPr>
-            <w:tcW w:w="913" w:type="dxa"/>
+            <w:tcW w:w="1081" w:type="dxa"/>
             <w:vAlign w:val="bottom"/>
           </w:tcPr>
           <w:p>
@@ -5369,7 +5537,7 @@
         </w:tc>
         <w:tc>
           <w:tcPr>
-            <w:tcW w:w="5664" w:type="dxa"/>
+            <w:tcW w:w="5496" w:type="dxa"/>
             <w:vAlign w:val="bottom"/>
           </w:tcPr>
           <w:p>
@@ -5431,7 +5599,7 @@
         </w:tc>
         <w:tc>
           <w:tcPr>
-            <w:tcW w:w="913" w:type="dxa"/>
+            <w:tcW w:w="1081" w:type="dxa"/>
             <w:vAlign w:val="bottom"/>
           </w:tcPr>
           <w:p>
@@ -5452,38 +5620,22 @@
         </w:tc>
         <w:tc>
           <w:tcPr>
-            <w:tcW w:w="5664" w:type="dxa"/>
-            <w:vAlign w:val="bottom"/>
-          </w:tcPr>
-          <w:p>
-            <w:pPr>
-              <w:rPr>
-                <w:rFonts w:ascii="Calibri" w:hAnsi="Calibri" w:cs="Calibri"/>
-                <w:color w:val="000000"/>
-              </w:rPr>
-            </w:pPr>
-            <w:r>
-              <w:rPr>
-                <w:rFonts w:ascii="Calibri" w:hAnsi="Calibri" w:cs="Calibri"/>
-                <w:color w:val="000000"/>
-              </w:rPr>
-              <w:t>Gestisce l’invio di una Segnalazione</w:t>
-            </w:r>
-            <w:r>
-              <w:rPr>
-                <w:rFonts w:ascii="Calibri" w:hAnsi="Calibri" w:cs="Calibri"/>
-                <w:color w:val="000000"/>
-              </w:rPr>
-              <w:t>Evento</w:t>
-            </w:r>
-            <w:bookmarkStart w:id="0" w:name="_GoBack"/>
-            <w:bookmarkEnd w:id="0"/>
-            <w:r>
-              <w:rPr>
-                <w:rFonts w:ascii="Calibri" w:hAnsi="Calibri" w:cs="Calibri"/>
-                <w:color w:val="000000"/>
-              </w:rPr>
-              <w:t xml:space="preserve"> da parte di un utente ad un moderatore che dovrà valutare la segnalazione fatta.</w:t>
+            <w:tcW w:w="5496" w:type="dxa"/>
+            <w:vAlign w:val="bottom"/>
+          </w:tcPr>
+          <w:p>
+            <w:pPr>
+              <w:rPr>
+                <w:rFonts w:ascii="Calibri" w:hAnsi="Calibri" w:cs="Calibri"/>
+                <w:color w:val="000000"/>
+              </w:rPr>
+            </w:pPr>
+            <w:r>
+              <w:rPr>
+                <w:rFonts w:ascii="Calibri" w:hAnsi="Calibri" w:cs="Calibri"/>
+                <w:color w:val="000000"/>
+              </w:rPr>
+              <w:t>Gestisce l’invio di una SegnalazioneEvento da parte di un utente ad un moderatore che dovrà valutare la segnalazione fatta.</w:t>
             </w:r>
           </w:p>
         </w:tc>
@@ -5514,7 +5666,7 @@
         </w:tc>
         <w:tc>
           <w:tcPr>
-            <w:tcW w:w="913" w:type="dxa"/>
+            <w:tcW w:w="1081" w:type="dxa"/>
             <w:vAlign w:val="bottom"/>
           </w:tcPr>
           <w:p>
@@ -5535,7 +5687,7 @@
         </w:tc>
         <w:tc>
           <w:tcPr>
-            <w:tcW w:w="5664" w:type="dxa"/>
+            <w:tcW w:w="5496" w:type="dxa"/>
             <w:vAlign w:val="bottom"/>
           </w:tcPr>
           <w:p>
@@ -5653,7 +5805,7 @@
         </w:tc>
         <w:tc>
           <w:tcPr>
-            <w:tcW w:w="913" w:type="dxa"/>
+            <w:tcW w:w="1081" w:type="dxa"/>
             <w:vAlign w:val="bottom"/>
           </w:tcPr>
           <w:p>
@@ -5674,7 +5826,7 @@
         </w:tc>
         <w:tc>
           <w:tcPr>
-            <w:tcW w:w="5664" w:type="dxa"/>
+            <w:tcW w:w="5496" w:type="dxa"/>
             <w:vAlign w:val="bottom"/>
           </w:tcPr>
           <w:p>
@@ -5751,7 +5903,7 @@
         </w:tc>
         <w:tc>
           <w:tcPr>
-            <w:tcW w:w="913" w:type="dxa"/>
+            <w:tcW w:w="1081" w:type="dxa"/>
             <w:vAlign w:val="bottom"/>
           </w:tcPr>
           <w:p>
@@ -5772,7 +5924,7 @@
         </w:tc>
         <w:tc>
           <w:tcPr>
-            <w:tcW w:w="5664" w:type="dxa"/>
+            <w:tcW w:w="5496" w:type="dxa"/>
             <w:vAlign w:val="bottom"/>
           </w:tcPr>
           <w:p>
@@ -5938,7 +6090,7 @@
         </w:tc>
         <w:tc>
           <w:tcPr>
-            <w:tcW w:w="913" w:type="dxa"/>
+            <w:tcW w:w="1081" w:type="dxa"/>
             <w:vAlign w:val="bottom"/>
           </w:tcPr>
           <w:p>
@@ -5959,7 +6111,7 @@
         </w:tc>
         <w:tc>
           <w:tcPr>
-            <w:tcW w:w="5664" w:type="dxa"/>
+            <w:tcW w:w="5496" w:type="dxa"/>
             <w:vAlign w:val="bottom"/>
           </w:tcPr>
           <w:p>
@@ -6022,7 +6174,15 @@
                 <w:color w:val="000000"/>
               </w:rPr>
               <w:br/>
-              <w:t xml:space="preserve">Aggiorna il rating di un evento concordemente alle informazioni ricevute dal </w:t>
+              <w:t xml:space="preserve">Aggiorna il rating di un evento concordemente alle </w:t>
+            </w:r>
+            <w:r>
+              <w:rPr>
+                <w:rFonts w:ascii="Calibri" w:hAnsi="Calibri" w:cs="Calibri"/>
+                <w:color w:val="000000"/>
+              </w:rPr>
+              <w:lastRenderedPageBreak/>
+              <w:t xml:space="preserve">informazioni ricevute dal </w:t>
             </w:r>
             <w:proofErr w:type="spellStart"/>
             <w:r>
@@ -6062,6 +6222,7 @@
                 <w:rFonts w:ascii="Calibri" w:hAnsi="Calibri" w:cs="Calibri"/>
                 <w:color w:val="000000"/>
               </w:rPr>
+              <w:lastRenderedPageBreak/>
               <w:t>BusinessEventControl</w:t>
             </w:r>
             <w:proofErr w:type="spellEnd"/>
@@ -6069,7 +6230,7 @@
         </w:tc>
         <w:tc>
           <w:tcPr>
-            <w:tcW w:w="913" w:type="dxa"/>
+            <w:tcW w:w="1081" w:type="dxa"/>
             <w:vAlign w:val="bottom"/>
           </w:tcPr>
           <w:p>
@@ -6090,7 +6251,7 @@
         </w:tc>
         <w:tc>
           <w:tcPr>
-            <w:tcW w:w="5664" w:type="dxa"/>
+            <w:tcW w:w="5496" w:type="dxa"/>
             <w:vAlign w:val="bottom"/>
           </w:tcPr>
           <w:p>
@@ -6155,6 +6316,538 @@
               </w:rPr>
               <w:t>, alla cui sottomissione viene creato l'evento</w:t>
             </w:r>
+          </w:p>
+        </w:tc>
+      </w:tr>
+      <w:tr>
+        <w:tc>
+          <w:tcPr>
+            <w:tcW w:w="3051" w:type="dxa"/>
+            <w:vAlign w:val="bottom"/>
+          </w:tcPr>
+          <w:p>
+            <w:pPr>
+              <w:rPr>
+                <w:rFonts w:ascii="Calibri" w:hAnsi="Calibri" w:cs="Calibri"/>
+                <w:color w:val="000000"/>
+              </w:rPr>
+            </w:pPr>
+            <w:proofErr w:type="spellStart"/>
+            <w:r>
+              <w:rPr>
+                <w:rFonts w:ascii="Calibri" w:hAnsi="Calibri" w:cs="Calibri"/>
+                <w:color w:val="000000"/>
+              </w:rPr>
+              <w:t>ManagerEvento</w:t>
+            </w:r>
+            <w:proofErr w:type="spellEnd"/>
+          </w:p>
+        </w:tc>
+        <w:tc>
+          <w:tcPr>
+            <w:tcW w:w="1081" w:type="dxa"/>
+            <w:vAlign w:val="bottom"/>
+          </w:tcPr>
+          <w:p>
+            <w:pPr>
+              <w:rPr>
+                <w:rFonts w:ascii="Calibri" w:hAnsi="Calibri" w:cs="Calibri"/>
+                <w:color w:val="000000"/>
+              </w:rPr>
+            </w:pPr>
+            <w:r>
+              <w:rPr>
+                <w:rFonts w:ascii="Calibri" w:hAnsi="Calibri" w:cs="Calibri"/>
+                <w:color w:val="000000"/>
+              </w:rPr>
+              <w:t>Control</w:t>
+            </w:r>
+          </w:p>
+        </w:tc>
+        <w:tc>
+          <w:tcPr>
+            <w:tcW w:w="5496" w:type="dxa"/>
+            <w:vAlign w:val="bottom"/>
+          </w:tcPr>
+          <w:p>
+            <w:pPr>
+              <w:rPr>
+                <w:rFonts w:ascii="Calibri" w:hAnsi="Calibri" w:cs="Calibri"/>
+                <w:color w:val="000000"/>
+              </w:rPr>
+            </w:pPr>
+            <w:r>
+              <w:rPr>
+                <w:rFonts w:ascii="Calibri" w:hAnsi="Calibri" w:cs="Calibri"/>
+                <w:color w:val="000000"/>
+              </w:rPr>
+              <w:t xml:space="preserve">Viene richiamato dal </w:t>
+            </w:r>
+            <w:proofErr w:type="spellStart"/>
+            <w:r>
+              <w:rPr>
+                <w:rFonts w:ascii="Calibri" w:hAnsi="Calibri" w:cs="Calibri"/>
+                <w:color w:val="000000"/>
+              </w:rPr>
+              <w:t>EventControl</w:t>
+            </w:r>
+            <w:proofErr w:type="spellEnd"/>
+            <w:r>
+              <w:rPr>
+                <w:rFonts w:ascii="Calibri" w:hAnsi="Calibri" w:cs="Calibri"/>
+                <w:color w:val="000000"/>
+              </w:rPr>
+              <w:t xml:space="preserve"> per poter interagire con gli </w:t>
+            </w:r>
+            <w:proofErr w:type="spellStart"/>
+            <w:r>
+              <w:rPr>
+                <w:rFonts w:ascii="Calibri" w:hAnsi="Calibri" w:cs="Calibri"/>
+                <w:color w:val="000000"/>
+              </w:rPr>
+              <w:t>entity</w:t>
+            </w:r>
+            <w:proofErr w:type="spellEnd"/>
+            <w:r>
+              <w:rPr>
+                <w:rFonts w:ascii="Calibri" w:hAnsi="Calibri" w:cs="Calibri"/>
+                <w:color w:val="000000"/>
+              </w:rPr>
+              <w:t xml:space="preserve"> di tipo Evento e alla chiamata da parte dell’</w:t>
+            </w:r>
+            <w:proofErr w:type="spellStart"/>
+            <w:r>
+              <w:rPr>
+                <w:rFonts w:ascii="Calibri" w:hAnsi="Calibri" w:cs="Calibri"/>
+                <w:color w:val="000000"/>
+              </w:rPr>
+              <w:t>EventControl</w:t>
+            </w:r>
+            <w:proofErr w:type="spellEnd"/>
+            <w:r>
+              <w:rPr>
+                <w:rFonts w:ascii="Calibri" w:hAnsi="Calibri" w:cs="Calibri"/>
+                <w:color w:val="000000"/>
+              </w:rPr>
+              <w:t xml:space="preserve"> può creare un evento.</w:t>
+            </w:r>
+          </w:p>
+        </w:tc>
+      </w:tr>
+      <w:tr>
+        <w:tc>
+          <w:tcPr>
+            <w:tcW w:w="3051" w:type="dxa"/>
+            <w:vAlign w:val="bottom"/>
+          </w:tcPr>
+          <w:p>
+            <w:pPr>
+              <w:rPr>
+                <w:rFonts w:ascii="Calibri" w:hAnsi="Calibri" w:cs="Calibri"/>
+                <w:color w:val="000000"/>
+              </w:rPr>
+            </w:pPr>
+            <w:proofErr w:type="spellStart"/>
+            <w:r>
+              <w:rPr>
+                <w:rFonts w:ascii="Calibri" w:hAnsi="Calibri" w:cs="Calibri"/>
+                <w:color w:val="000000"/>
+              </w:rPr>
+              <w:t>ManagerUtente</w:t>
+            </w:r>
+            <w:proofErr w:type="spellEnd"/>
+          </w:p>
+        </w:tc>
+        <w:tc>
+          <w:tcPr>
+            <w:tcW w:w="1081" w:type="dxa"/>
+            <w:vAlign w:val="bottom"/>
+          </w:tcPr>
+          <w:p>
+            <w:pPr>
+              <w:rPr>
+                <w:rFonts w:ascii="Calibri" w:hAnsi="Calibri" w:cs="Calibri"/>
+                <w:color w:val="000000"/>
+              </w:rPr>
+            </w:pPr>
+            <w:r>
+              <w:rPr>
+                <w:rFonts w:ascii="Calibri" w:hAnsi="Calibri" w:cs="Calibri"/>
+                <w:color w:val="000000"/>
+              </w:rPr>
+              <w:t>Control</w:t>
+            </w:r>
+          </w:p>
+        </w:tc>
+        <w:tc>
+          <w:tcPr>
+            <w:tcW w:w="5496" w:type="dxa"/>
+            <w:vAlign w:val="bottom"/>
+          </w:tcPr>
+          <w:p>
+            <w:pPr>
+              <w:rPr>
+                <w:rFonts w:ascii="Calibri" w:hAnsi="Calibri" w:cs="Calibri"/>
+                <w:color w:val="000000"/>
+              </w:rPr>
+            </w:pPr>
+            <w:r>
+              <w:rPr>
+                <w:rFonts w:ascii="Calibri" w:hAnsi="Calibri" w:cs="Calibri"/>
+                <w:color w:val="000000"/>
+              </w:rPr>
+              <w:t xml:space="preserve">Viene richiamato dal </w:t>
+            </w:r>
+            <w:proofErr w:type="spellStart"/>
+            <w:r>
+              <w:rPr>
+                <w:rFonts w:ascii="Calibri" w:hAnsi="Calibri" w:cs="Calibri"/>
+                <w:color w:val="000000"/>
+              </w:rPr>
+              <w:t>UtenteControl</w:t>
+            </w:r>
+            <w:proofErr w:type="spellEnd"/>
+            <w:r>
+              <w:rPr>
+                <w:rFonts w:ascii="Calibri" w:hAnsi="Calibri" w:cs="Calibri"/>
+                <w:color w:val="000000"/>
+              </w:rPr>
+              <w:t xml:space="preserve"> per poter interagire con gli </w:t>
+            </w:r>
+            <w:proofErr w:type="spellStart"/>
+            <w:r>
+              <w:rPr>
+                <w:rFonts w:ascii="Calibri" w:hAnsi="Calibri" w:cs="Calibri"/>
+                <w:color w:val="000000"/>
+              </w:rPr>
+              <w:t>entity</w:t>
+            </w:r>
+            <w:proofErr w:type="spellEnd"/>
+            <w:r>
+              <w:rPr>
+                <w:rFonts w:ascii="Calibri" w:hAnsi="Calibri" w:cs="Calibri"/>
+                <w:color w:val="000000"/>
+              </w:rPr>
+              <w:t xml:space="preserve"> di tipo Utente</w:t>
+            </w:r>
+          </w:p>
+        </w:tc>
+      </w:tr>
+      <w:tr>
+        <w:tc>
+          <w:tcPr>
+            <w:tcW w:w="3051" w:type="dxa"/>
+            <w:vAlign w:val="bottom"/>
+          </w:tcPr>
+          <w:p>
+            <w:pPr>
+              <w:rPr>
+                <w:rFonts w:ascii="Calibri" w:hAnsi="Calibri" w:cs="Calibri"/>
+                <w:color w:val="000000"/>
+              </w:rPr>
+            </w:pPr>
+            <w:proofErr w:type="spellStart"/>
+            <w:r>
+              <w:rPr>
+                <w:rFonts w:ascii="Calibri" w:hAnsi="Calibri" w:cs="Calibri"/>
+                <w:color w:val="000000"/>
+              </w:rPr>
+              <w:t>ManagerSegnalazione</w:t>
+            </w:r>
+            <w:proofErr w:type="spellEnd"/>
+          </w:p>
+        </w:tc>
+        <w:tc>
+          <w:tcPr>
+            <w:tcW w:w="1081" w:type="dxa"/>
+            <w:vAlign w:val="bottom"/>
+          </w:tcPr>
+          <w:p>
+            <w:pPr>
+              <w:rPr>
+                <w:rFonts w:ascii="Calibri" w:hAnsi="Calibri" w:cs="Calibri"/>
+                <w:color w:val="000000"/>
+              </w:rPr>
+            </w:pPr>
+            <w:r>
+              <w:rPr>
+                <w:rFonts w:ascii="Calibri" w:hAnsi="Calibri" w:cs="Calibri"/>
+                <w:color w:val="000000"/>
+              </w:rPr>
+              <w:t>Control</w:t>
+            </w:r>
+          </w:p>
+        </w:tc>
+        <w:tc>
+          <w:tcPr>
+            <w:tcW w:w="5496" w:type="dxa"/>
+            <w:vAlign w:val="bottom"/>
+          </w:tcPr>
+          <w:p>
+            <w:pPr>
+              <w:rPr>
+                <w:rFonts w:ascii="Calibri" w:hAnsi="Calibri" w:cs="Calibri"/>
+                <w:color w:val="000000"/>
+              </w:rPr>
+            </w:pPr>
+            <w:r>
+              <w:rPr>
+                <w:rFonts w:ascii="Calibri" w:hAnsi="Calibri" w:cs="Calibri"/>
+                <w:color w:val="000000"/>
+              </w:rPr>
+              <w:t xml:space="preserve">Viene richiamato dal </w:t>
+            </w:r>
+            <w:proofErr w:type="spellStart"/>
+            <w:r>
+              <w:rPr>
+                <w:rFonts w:ascii="Calibri" w:hAnsi="Calibri" w:cs="Calibri"/>
+                <w:color w:val="000000"/>
+              </w:rPr>
+              <w:t>SegnalazioneControl</w:t>
+            </w:r>
+            <w:proofErr w:type="spellEnd"/>
+            <w:r>
+              <w:rPr>
+                <w:rFonts w:ascii="Calibri" w:hAnsi="Calibri" w:cs="Calibri"/>
+                <w:color w:val="000000"/>
+              </w:rPr>
+              <w:t xml:space="preserve"> per poter interagire con gli </w:t>
+            </w:r>
+            <w:proofErr w:type="spellStart"/>
+            <w:r>
+              <w:rPr>
+                <w:rFonts w:ascii="Calibri" w:hAnsi="Calibri" w:cs="Calibri"/>
+                <w:color w:val="000000"/>
+              </w:rPr>
+              <w:t>entity</w:t>
+            </w:r>
+            <w:proofErr w:type="spellEnd"/>
+            <w:r>
+              <w:rPr>
+                <w:rFonts w:ascii="Calibri" w:hAnsi="Calibri" w:cs="Calibri"/>
+                <w:color w:val="000000"/>
+              </w:rPr>
+              <w:t xml:space="preserve"> di tipo </w:t>
+            </w:r>
+            <w:proofErr w:type="spellStart"/>
+            <w:r>
+              <w:rPr>
+                <w:rFonts w:ascii="Calibri" w:hAnsi="Calibri" w:cs="Calibri"/>
+                <w:color w:val="000000"/>
+              </w:rPr>
+              <w:t>SegnalazioneCommento</w:t>
+            </w:r>
+            <w:proofErr w:type="spellEnd"/>
+            <w:r>
+              <w:rPr>
+                <w:rFonts w:ascii="Calibri" w:hAnsi="Calibri" w:cs="Calibri"/>
+                <w:color w:val="000000"/>
+              </w:rPr>
+              <w:t xml:space="preserve"> e </w:t>
+            </w:r>
+            <w:proofErr w:type="spellStart"/>
+            <w:r>
+              <w:rPr>
+                <w:rFonts w:ascii="Calibri" w:hAnsi="Calibri" w:cs="Calibri"/>
+                <w:color w:val="000000"/>
+              </w:rPr>
+              <w:t>SegnalazioneEvento</w:t>
+            </w:r>
+            <w:proofErr w:type="spellEnd"/>
+            <w:r>
+              <w:rPr>
+                <w:rFonts w:ascii="Calibri" w:hAnsi="Calibri" w:cs="Calibri"/>
+                <w:color w:val="000000"/>
+              </w:rPr>
+              <w:t xml:space="preserve"> creando una nuova segnalazione</w:t>
+            </w:r>
+          </w:p>
+        </w:tc>
+      </w:tr>
+      <w:tr>
+        <w:tc>
+          <w:tcPr>
+            <w:tcW w:w="3051" w:type="dxa"/>
+            <w:vAlign w:val="bottom"/>
+          </w:tcPr>
+          <w:p>
+            <w:pPr>
+              <w:rPr>
+                <w:rFonts w:ascii="Calibri" w:hAnsi="Calibri" w:cs="Calibri"/>
+                <w:color w:val="000000"/>
+              </w:rPr>
+            </w:pPr>
+            <w:proofErr w:type="spellStart"/>
+            <w:r>
+              <w:rPr>
+                <w:rFonts w:ascii="Calibri" w:hAnsi="Calibri" w:cs="Calibri"/>
+                <w:color w:val="000000"/>
+              </w:rPr>
+              <w:t>ManagerCommento</w:t>
+            </w:r>
+            <w:proofErr w:type="spellEnd"/>
+          </w:p>
+        </w:tc>
+        <w:tc>
+          <w:tcPr>
+            <w:tcW w:w="1081" w:type="dxa"/>
+            <w:vAlign w:val="bottom"/>
+          </w:tcPr>
+          <w:p>
+            <w:pPr>
+              <w:rPr>
+                <w:rFonts w:ascii="Calibri" w:hAnsi="Calibri" w:cs="Calibri"/>
+                <w:color w:val="000000"/>
+              </w:rPr>
+            </w:pPr>
+            <w:r>
+              <w:rPr>
+                <w:rFonts w:ascii="Calibri" w:hAnsi="Calibri" w:cs="Calibri"/>
+                <w:color w:val="000000"/>
+              </w:rPr>
+              <w:t>Control</w:t>
+            </w:r>
+          </w:p>
+        </w:tc>
+        <w:tc>
+          <w:tcPr>
+            <w:tcW w:w="5496" w:type="dxa"/>
+            <w:vAlign w:val="bottom"/>
+          </w:tcPr>
+          <w:p>
+            <w:pPr>
+              <w:rPr>
+                <w:rFonts w:ascii="Calibri" w:hAnsi="Calibri" w:cs="Calibri"/>
+                <w:color w:val="000000"/>
+              </w:rPr>
+            </w:pPr>
+            <w:r>
+              <w:rPr>
+                <w:rFonts w:ascii="Calibri" w:hAnsi="Calibri" w:cs="Calibri"/>
+                <w:color w:val="000000"/>
+              </w:rPr>
+              <w:t xml:space="preserve">Viene richiamato dal </w:t>
+            </w:r>
+            <w:proofErr w:type="spellStart"/>
+            <w:r>
+              <w:rPr>
+                <w:rFonts w:ascii="Calibri" w:hAnsi="Calibri" w:cs="Calibri"/>
+                <w:color w:val="000000"/>
+              </w:rPr>
+              <w:t>CommentControl</w:t>
+            </w:r>
+            <w:proofErr w:type="spellEnd"/>
+            <w:r>
+              <w:rPr>
+                <w:rFonts w:ascii="Calibri" w:hAnsi="Calibri" w:cs="Calibri"/>
+                <w:color w:val="000000"/>
+              </w:rPr>
+              <w:t xml:space="preserve"> per poter interagire con gli </w:t>
+            </w:r>
+            <w:proofErr w:type="spellStart"/>
+            <w:r>
+              <w:rPr>
+                <w:rFonts w:ascii="Calibri" w:hAnsi="Calibri" w:cs="Calibri"/>
+                <w:color w:val="000000"/>
+              </w:rPr>
+              <w:t>entity</w:t>
+            </w:r>
+            <w:proofErr w:type="spellEnd"/>
+            <w:r>
+              <w:rPr>
+                <w:rFonts w:ascii="Calibri" w:hAnsi="Calibri" w:cs="Calibri"/>
+                <w:color w:val="000000"/>
+              </w:rPr>
+              <w:t xml:space="preserve"> di tipo Commento</w:t>
+            </w:r>
+          </w:p>
+          <w:p>
+            <w:pPr>
+              <w:rPr>
+                <w:rFonts w:ascii="Calibri" w:hAnsi="Calibri" w:cs="Calibri"/>
+                <w:color w:val="000000"/>
+              </w:rPr>
+            </w:pPr>
+            <w:r>
+              <w:rPr>
+                <w:rFonts w:ascii="Calibri" w:hAnsi="Calibri" w:cs="Calibri"/>
+                <w:color w:val="000000"/>
+              </w:rPr>
+              <w:t xml:space="preserve">Permette la visualizzazione di tutti i commenti creando un </w:t>
+            </w:r>
+            <w:proofErr w:type="spellStart"/>
+            <w:r>
+              <w:rPr>
+                <w:rFonts w:ascii="Calibri" w:hAnsi="Calibri" w:cs="Calibri"/>
+                <w:color w:val="000000"/>
+              </w:rPr>
+              <w:t>CommentBoundary</w:t>
+            </w:r>
+            <w:proofErr w:type="spellEnd"/>
+            <w:r>
+              <w:rPr>
+                <w:rFonts w:ascii="Calibri" w:hAnsi="Calibri" w:cs="Calibri"/>
+                <w:color w:val="000000"/>
+              </w:rPr>
+              <w:t xml:space="preserve"> e la creazione di un nuovo commento tramite </w:t>
+            </w:r>
+            <w:proofErr w:type="spellStart"/>
+            <w:r>
+              <w:rPr>
+                <w:rFonts w:ascii="Calibri" w:hAnsi="Calibri" w:cs="Calibri"/>
+                <w:color w:val="000000"/>
+              </w:rPr>
+              <w:t>SendButton</w:t>
+            </w:r>
+            <w:proofErr w:type="spellEnd"/>
+            <w:r>
+              <w:rPr>
+                <w:rFonts w:ascii="Calibri" w:hAnsi="Calibri" w:cs="Calibri"/>
+                <w:color w:val="000000"/>
+              </w:rPr>
+              <w:t xml:space="preserve"> e </w:t>
+            </w:r>
+            <w:proofErr w:type="spellStart"/>
+            <w:r>
+              <w:rPr>
+                <w:rFonts w:ascii="Calibri" w:hAnsi="Calibri" w:cs="Calibri"/>
+                <w:color w:val="000000"/>
+              </w:rPr>
+              <w:t>CommentForm</w:t>
+            </w:r>
+            <w:proofErr w:type="spellEnd"/>
+            <w:r>
+              <w:rPr>
+                <w:rFonts w:ascii="Calibri" w:hAnsi="Calibri" w:cs="Calibri"/>
+                <w:color w:val="000000"/>
+              </w:rPr>
+              <w:t xml:space="preserve">. All'attivazione del </w:t>
+            </w:r>
+            <w:proofErr w:type="spellStart"/>
+            <w:r>
+              <w:rPr>
+                <w:rFonts w:ascii="Calibri" w:hAnsi="Calibri" w:cs="Calibri"/>
+                <w:color w:val="000000"/>
+              </w:rPr>
+              <w:t>SendButton</w:t>
+            </w:r>
+            <w:proofErr w:type="spellEnd"/>
+            <w:r>
+              <w:rPr>
+                <w:rFonts w:ascii="Calibri" w:hAnsi="Calibri" w:cs="Calibri"/>
+                <w:color w:val="000000"/>
+              </w:rPr>
+              <w:t xml:space="preserve"> viene creato un nuovo commento relativo all'evento che contiene il testo presente nel </w:t>
+            </w:r>
+            <w:proofErr w:type="spellStart"/>
+            <w:r>
+              <w:rPr>
+                <w:rFonts w:ascii="Calibri" w:hAnsi="Calibri" w:cs="Calibri"/>
+                <w:color w:val="000000"/>
+              </w:rPr>
+              <w:t>CommentForm</w:t>
+            </w:r>
+            <w:proofErr w:type="spellEnd"/>
           </w:p>
         </w:tc>
       </w:tr>

</xml_diff>

<commit_message>
Da rivedere le classi per la ricerca e la creazione degli utenti in seguito all'inserimento di classi di supporto (manager) Aggiunte classi: CommentVisManager, SearchTypeControl, SearchEventManager Da aggiungerne altre, controllare i sequence diagram per sapere quali aggiungere
</commit_message>
<xml_diff>
--- a/Internal work product/Classi.docx
+++ b/Internal work product/Classi.docx
@@ -38,7 +38,7 @@
         </w:tc>
         <w:tc>
           <w:tcPr>
-            <w:tcW w:w="913" w:type="dxa"/>
+            <w:tcW w:w="1081" w:type="dxa"/>
             <w:vAlign w:val="bottom"/>
           </w:tcPr>
           <w:p>
@@ -59,7 +59,7 @@
         </w:tc>
         <w:tc>
           <w:tcPr>
-            <w:tcW w:w="5664" w:type="dxa"/>
+            <w:tcW w:w="5496" w:type="dxa"/>
             <w:vAlign w:val="bottom"/>
           </w:tcPr>
           <w:p>
@@ -103,7 +103,7 @@
         </w:tc>
         <w:tc>
           <w:tcPr>
-            <w:tcW w:w="913" w:type="dxa"/>
+            <w:tcW w:w="1081" w:type="dxa"/>
             <w:vAlign w:val="bottom"/>
           </w:tcPr>
           <w:p>
@@ -126,7 +126,7 @@
         </w:tc>
         <w:tc>
           <w:tcPr>
-            <w:tcW w:w="5664" w:type="dxa"/>
+            <w:tcW w:w="5496" w:type="dxa"/>
             <w:vAlign w:val="bottom"/>
           </w:tcPr>
           <w:p>
@@ -170,7 +170,7 @@
         </w:tc>
         <w:tc>
           <w:tcPr>
-            <w:tcW w:w="913" w:type="dxa"/>
+            <w:tcW w:w="1081" w:type="dxa"/>
             <w:vAlign w:val="bottom"/>
           </w:tcPr>
           <w:p>
@@ -193,7 +193,7 @@
         </w:tc>
         <w:tc>
           <w:tcPr>
-            <w:tcW w:w="5664" w:type="dxa"/>
+            <w:tcW w:w="5496" w:type="dxa"/>
             <w:vAlign w:val="bottom"/>
           </w:tcPr>
           <w:p>
@@ -237,7 +237,7 @@
         </w:tc>
         <w:tc>
           <w:tcPr>
-            <w:tcW w:w="913" w:type="dxa"/>
+            <w:tcW w:w="1081" w:type="dxa"/>
             <w:vAlign w:val="bottom"/>
           </w:tcPr>
           <w:p>
@@ -260,7 +260,7 @@
         </w:tc>
         <w:tc>
           <w:tcPr>
-            <w:tcW w:w="5664" w:type="dxa"/>
+            <w:tcW w:w="5496" w:type="dxa"/>
             <w:vAlign w:val="bottom"/>
           </w:tcPr>
           <w:p>
@@ -304,7 +304,7 @@
         </w:tc>
         <w:tc>
           <w:tcPr>
-            <w:tcW w:w="913" w:type="dxa"/>
+            <w:tcW w:w="1081" w:type="dxa"/>
             <w:vAlign w:val="bottom"/>
           </w:tcPr>
           <w:p>
@@ -327,7 +327,7 @@
         </w:tc>
         <w:tc>
           <w:tcPr>
-            <w:tcW w:w="5664" w:type="dxa"/>
+            <w:tcW w:w="5496" w:type="dxa"/>
             <w:vAlign w:val="bottom"/>
           </w:tcPr>
           <w:p>
@@ -373,7 +373,7 @@
         </w:tc>
         <w:tc>
           <w:tcPr>
-            <w:tcW w:w="913" w:type="dxa"/>
+            <w:tcW w:w="1081" w:type="dxa"/>
             <w:vAlign w:val="bottom"/>
           </w:tcPr>
           <w:p>
@@ -396,7 +396,7 @@
         </w:tc>
         <w:tc>
           <w:tcPr>
-            <w:tcW w:w="5664" w:type="dxa"/>
+            <w:tcW w:w="5496" w:type="dxa"/>
             <w:vAlign w:val="bottom"/>
           </w:tcPr>
           <w:p>
@@ -442,7 +442,7 @@
         </w:tc>
         <w:tc>
           <w:tcPr>
-            <w:tcW w:w="913" w:type="dxa"/>
+            <w:tcW w:w="1081" w:type="dxa"/>
             <w:vAlign w:val="bottom"/>
           </w:tcPr>
           <w:p>
@@ -465,7 +465,7 @@
         </w:tc>
         <w:tc>
           <w:tcPr>
-            <w:tcW w:w="5664" w:type="dxa"/>
+            <w:tcW w:w="5496" w:type="dxa"/>
             <w:vAlign w:val="bottom"/>
           </w:tcPr>
           <w:p>
@@ -509,7 +509,7 @@
         </w:tc>
         <w:tc>
           <w:tcPr>
-            <w:tcW w:w="913" w:type="dxa"/>
+            <w:tcW w:w="1081" w:type="dxa"/>
             <w:vAlign w:val="bottom"/>
           </w:tcPr>
           <w:p>
@@ -532,7 +532,7 @@
         </w:tc>
         <w:tc>
           <w:tcPr>
-            <w:tcW w:w="5664" w:type="dxa"/>
+            <w:tcW w:w="5496" w:type="dxa"/>
             <w:vAlign w:val="bottom"/>
           </w:tcPr>
           <w:p>
@@ -576,7 +576,7 @@
         </w:tc>
         <w:tc>
           <w:tcPr>
-            <w:tcW w:w="913" w:type="dxa"/>
+            <w:tcW w:w="1081" w:type="dxa"/>
             <w:vAlign w:val="bottom"/>
           </w:tcPr>
           <w:p>
@@ -599,7 +599,7 @@
         </w:tc>
         <w:tc>
           <w:tcPr>
-            <w:tcW w:w="5664" w:type="dxa"/>
+            <w:tcW w:w="5496" w:type="dxa"/>
             <w:vAlign w:val="bottom"/>
           </w:tcPr>
           <w:p>
@@ -645,7 +645,7 @@
         </w:tc>
         <w:tc>
           <w:tcPr>
-            <w:tcW w:w="913" w:type="dxa"/>
+            <w:tcW w:w="1081" w:type="dxa"/>
             <w:vAlign w:val="bottom"/>
           </w:tcPr>
           <w:p>
@@ -668,7 +668,7 @@
         </w:tc>
         <w:tc>
           <w:tcPr>
-            <w:tcW w:w="5664" w:type="dxa"/>
+            <w:tcW w:w="5496" w:type="dxa"/>
             <w:vAlign w:val="bottom"/>
           </w:tcPr>
           <w:p>
@@ -726,7 +726,7 @@
         </w:tc>
         <w:tc>
           <w:tcPr>
-            <w:tcW w:w="913" w:type="dxa"/>
+            <w:tcW w:w="1081" w:type="dxa"/>
             <w:vAlign w:val="bottom"/>
           </w:tcPr>
           <w:p>
@@ -749,7 +749,7 @@
         </w:tc>
         <w:tc>
           <w:tcPr>
-            <w:tcW w:w="5664" w:type="dxa"/>
+            <w:tcW w:w="5496" w:type="dxa"/>
             <w:vAlign w:val="bottom"/>
           </w:tcPr>
           <w:p>
@@ -795,7 +795,7 @@
         </w:tc>
         <w:tc>
           <w:tcPr>
-            <w:tcW w:w="913" w:type="dxa"/>
+            <w:tcW w:w="1081" w:type="dxa"/>
             <w:vAlign w:val="bottom"/>
           </w:tcPr>
           <w:p>
@@ -818,7 +818,7 @@
         </w:tc>
         <w:tc>
           <w:tcPr>
-            <w:tcW w:w="5664" w:type="dxa"/>
+            <w:tcW w:w="5496" w:type="dxa"/>
             <w:vAlign w:val="bottom"/>
           </w:tcPr>
           <w:p>
@@ -864,7 +864,7 @@
         </w:tc>
         <w:tc>
           <w:tcPr>
-            <w:tcW w:w="913" w:type="dxa"/>
+            <w:tcW w:w="1081" w:type="dxa"/>
             <w:vAlign w:val="bottom"/>
           </w:tcPr>
           <w:p>
@@ -887,7 +887,7 @@
         </w:tc>
         <w:tc>
           <w:tcPr>
-            <w:tcW w:w="5664" w:type="dxa"/>
+            <w:tcW w:w="5496" w:type="dxa"/>
             <w:vAlign w:val="bottom"/>
           </w:tcPr>
           <w:p>
@@ -942,7 +942,7 @@
         </w:tc>
         <w:tc>
           <w:tcPr>
-            <w:tcW w:w="913" w:type="dxa"/>
+            <w:tcW w:w="1081" w:type="dxa"/>
             <w:vAlign w:val="bottom"/>
           </w:tcPr>
           <w:p>
@@ -965,7 +965,7 @@
         </w:tc>
         <w:tc>
           <w:tcPr>
-            <w:tcW w:w="5664" w:type="dxa"/>
+            <w:tcW w:w="5496" w:type="dxa"/>
             <w:vAlign w:val="bottom"/>
           </w:tcPr>
           <w:p>
@@ -1011,7 +1011,7 @@
         </w:tc>
         <w:tc>
           <w:tcPr>
-            <w:tcW w:w="913" w:type="dxa"/>
+            <w:tcW w:w="1081" w:type="dxa"/>
             <w:vAlign w:val="bottom"/>
           </w:tcPr>
           <w:p>
@@ -1034,7 +1034,7 @@
         </w:tc>
         <w:tc>
           <w:tcPr>
-            <w:tcW w:w="5664" w:type="dxa"/>
+            <w:tcW w:w="5496" w:type="dxa"/>
             <w:vAlign w:val="bottom"/>
           </w:tcPr>
           <w:p>
@@ -1080,7 +1080,7 @@
         </w:tc>
         <w:tc>
           <w:tcPr>
-            <w:tcW w:w="913" w:type="dxa"/>
+            <w:tcW w:w="1081" w:type="dxa"/>
             <w:vAlign w:val="bottom"/>
           </w:tcPr>
           <w:p>
@@ -1103,7 +1103,7 @@
         </w:tc>
         <w:tc>
           <w:tcPr>
-            <w:tcW w:w="5664" w:type="dxa"/>
+            <w:tcW w:w="5496" w:type="dxa"/>
             <w:vAlign w:val="bottom"/>
           </w:tcPr>
           <w:p>
@@ -1149,7 +1149,7 @@
         </w:tc>
         <w:tc>
           <w:tcPr>
-            <w:tcW w:w="913" w:type="dxa"/>
+            <w:tcW w:w="1081" w:type="dxa"/>
             <w:vAlign w:val="bottom"/>
           </w:tcPr>
           <w:p>
@@ -1172,7 +1172,7 @@
         </w:tc>
         <w:tc>
           <w:tcPr>
-            <w:tcW w:w="5664" w:type="dxa"/>
+            <w:tcW w:w="5496" w:type="dxa"/>
             <w:vAlign w:val="bottom"/>
           </w:tcPr>
           <w:p>
@@ -1234,7 +1234,7 @@
         </w:tc>
         <w:tc>
           <w:tcPr>
-            <w:tcW w:w="913" w:type="dxa"/>
+            <w:tcW w:w="1081" w:type="dxa"/>
             <w:vAlign w:val="bottom"/>
           </w:tcPr>
           <w:p>
@@ -1257,7 +1257,7 @@
         </w:tc>
         <w:tc>
           <w:tcPr>
-            <w:tcW w:w="5664" w:type="dxa"/>
+            <w:tcW w:w="5496" w:type="dxa"/>
             <w:vAlign w:val="bottom"/>
           </w:tcPr>
           <w:p>
@@ -1303,7 +1303,7 @@
         </w:tc>
         <w:tc>
           <w:tcPr>
-            <w:tcW w:w="913" w:type="dxa"/>
+            <w:tcW w:w="1081" w:type="dxa"/>
             <w:vAlign w:val="bottom"/>
           </w:tcPr>
           <w:p>
@@ -1326,7 +1326,7 @@
         </w:tc>
         <w:tc>
           <w:tcPr>
-            <w:tcW w:w="5664" w:type="dxa"/>
+            <w:tcW w:w="5496" w:type="dxa"/>
             <w:vAlign w:val="bottom"/>
           </w:tcPr>
           <w:p>
@@ -1381,7 +1381,7 @@
         </w:tc>
         <w:tc>
           <w:tcPr>
-            <w:tcW w:w="913" w:type="dxa"/>
+            <w:tcW w:w="1081" w:type="dxa"/>
             <w:vAlign w:val="bottom"/>
           </w:tcPr>
           <w:p>
@@ -1404,7 +1404,7 @@
         </w:tc>
         <w:tc>
           <w:tcPr>
-            <w:tcW w:w="5664" w:type="dxa"/>
+            <w:tcW w:w="5496" w:type="dxa"/>
             <w:vAlign w:val="bottom"/>
           </w:tcPr>
           <w:p>
@@ -1423,8 +1423,6 @@
             </w:r>
           </w:p>
         </w:tc>
-        <w:bookmarkStart w:id="0" w:name="_GoBack"/>
-        <w:bookmarkEnd w:id="0"/>
       </w:tr>
       <w:tr>
         <w:tc>
@@ -1452,7 +1450,7 @@
         </w:tc>
         <w:tc>
           <w:tcPr>
-            <w:tcW w:w="913" w:type="dxa"/>
+            <w:tcW w:w="1081" w:type="dxa"/>
             <w:vAlign w:val="bottom"/>
           </w:tcPr>
           <w:p>
@@ -1475,7 +1473,7 @@
         </w:tc>
         <w:tc>
           <w:tcPr>
-            <w:tcW w:w="5664" w:type="dxa"/>
+            <w:tcW w:w="5496" w:type="dxa"/>
             <w:vAlign w:val="bottom"/>
           </w:tcPr>
           <w:p>
@@ -1529,7 +1527,7 @@
         </w:tc>
         <w:tc>
           <w:tcPr>
-            <w:tcW w:w="913" w:type="dxa"/>
+            <w:tcW w:w="1081" w:type="dxa"/>
             <w:vAlign w:val="bottom"/>
           </w:tcPr>
           <w:p>
@@ -1552,7 +1550,7 @@
         </w:tc>
         <w:tc>
           <w:tcPr>
-            <w:tcW w:w="5664" w:type="dxa"/>
+            <w:tcW w:w="5496" w:type="dxa"/>
             <w:vAlign w:val="bottom"/>
           </w:tcPr>
           <w:p>
@@ -1621,7 +1619,7 @@
         </w:tc>
         <w:tc>
           <w:tcPr>
-            <w:tcW w:w="913" w:type="dxa"/>
+            <w:tcW w:w="1081" w:type="dxa"/>
             <w:vAlign w:val="bottom"/>
           </w:tcPr>
           <w:p>
@@ -1644,7 +1642,7 @@
         </w:tc>
         <w:tc>
           <w:tcPr>
-            <w:tcW w:w="5664" w:type="dxa"/>
+            <w:tcW w:w="5496" w:type="dxa"/>
             <w:vAlign w:val="bottom"/>
           </w:tcPr>
           <w:p>
@@ -1720,7 +1718,7 @@
         </w:tc>
         <w:tc>
           <w:tcPr>
-            <w:tcW w:w="913" w:type="dxa"/>
+            <w:tcW w:w="1081" w:type="dxa"/>
             <w:vAlign w:val="bottom"/>
           </w:tcPr>
           <w:p>
@@ -1743,7 +1741,7 @@
         </w:tc>
         <w:tc>
           <w:tcPr>
-            <w:tcW w:w="5664" w:type="dxa"/>
+            <w:tcW w:w="5496" w:type="dxa"/>
             <w:vAlign w:val="bottom"/>
           </w:tcPr>
           <w:p>
@@ -1798,7 +1796,7 @@
         </w:tc>
         <w:tc>
           <w:tcPr>
-            <w:tcW w:w="913" w:type="dxa"/>
+            <w:tcW w:w="1081" w:type="dxa"/>
             <w:vAlign w:val="bottom"/>
           </w:tcPr>
           <w:p>
@@ -1821,7 +1819,7 @@
         </w:tc>
         <w:tc>
           <w:tcPr>
-            <w:tcW w:w="5664" w:type="dxa"/>
+            <w:tcW w:w="5496" w:type="dxa"/>
             <w:vAlign w:val="bottom"/>
           </w:tcPr>
           <w:p>
@@ -1881,7 +1879,7 @@
         </w:tc>
         <w:tc>
           <w:tcPr>
-            <w:tcW w:w="913" w:type="dxa"/>
+            <w:tcW w:w="1081" w:type="dxa"/>
             <w:vAlign w:val="bottom"/>
           </w:tcPr>
           <w:p>
@@ -1904,7 +1902,7 @@
         </w:tc>
         <w:tc>
           <w:tcPr>
-            <w:tcW w:w="5664" w:type="dxa"/>
+            <w:tcW w:w="5496" w:type="dxa"/>
             <w:vAlign w:val="bottom"/>
           </w:tcPr>
           <w:p>
@@ -1975,7 +1973,7 @@
         </w:tc>
         <w:tc>
           <w:tcPr>
-            <w:tcW w:w="913" w:type="dxa"/>
+            <w:tcW w:w="1081" w:type="dxa"/>
             <w:vAlign w:val="bottom"/>
           </w:tcPr>
           <w:p>
@@ -1998,7 +1996,7 @@
         </w:tc>
         <w:tc>
           <w:tcPr>
-            <w:tcW w:w="5664" w:type="dxa"/>
+            <w:tcW w:w="5496" w:type="dxa"/>
             <w:vAlign w:val="bottom"/>
           </w:tcPr>
           <w:p>
@@ -2044,7 +2042,7 @@
         </w:tc>
         <w:tc>
           <w:tcPr>
-            <w:tcW w:w="913" w:type="dxa"/>
+            <w:tcW w:w="1081" w:type="dxa"/>
             <w:vAlign w:val="bottom"/>
           </w:tcPr>
           <w:p>
@@ -2067,7 +2065,7 @@
         </w:tc>
         <w:tc>
           <w:tcPr>
-            <w:tcW w:w="5664" w:type="dxa"/>
+            <w:tcW w:w="5496" w:type="dxa"/>
             <w:vAlign w:val="bottom"/>
           </w:tcPr>
           <w:p>
@@ -2127,7 +2125,7 @@
         </w:tc>
         <w:tc>
           <w:tcPr>
-            <w:tcW w:w="913" w:type="dxa"/>
+            <w:tcW w:w="1081" w:type="dxa"/>
             <w:vAlign w:val="bottom"/>
           </w:tcPr>
           <w:p>
@@ -2150,7 +2148,7 @@
         </w:tc>
         <w:tc>
           <w:tcPr>
-            <w:tcW w:w="5664" w:type="dxa"/>
+            <w:tcW w:w="5496" w:type="dxa"/>
             <w:vAlign w:val="bottom"/>
           </w:tcPr>
           <w:p>
@@ -2196,7 +2194,7 @@
         </w:tc>
         <w:tc>
           <w:tcPr>
-            <w:tcW w:w="913" w:type="dxa"/>
+            <w:tcW w:w="1081" w:type="dxa"/>
             <w:vAlign w:val="bottom"/>
           </w:tcPr>
           <w:p>
@@ -2219,7 +2217,7 @@
         </w:tc>
         <w:tc>
           <w:tcPr>
-            <w:tcW w:w="5664" w:type="dxa"/>
+            <w:tcW w:w="5496" w:type="dxa"/>
             <w:vAlign w:val="bottom"/>
           </w:tcPr>
           <w:p>
@@ -2274,7 +2272,7 @@
         </w:tc>
         <w:tc>
           <w:tcPr>
-            <w:tcW w:w="913" w:type="dxa"/>
+            <w:tcW w:w="1081" w:type="dxa"/>
             <w:vAlign w:val="bottom"/>
           </w:tcPr>
           <w:p>
@@ -2297,7 +2295,7 @@
         </w:tc>
         <w:tc>
           <w:tcPr>
-            <w:tcW w:w="5664" w:type="dxa"/>
+            <w:tcW w:w="5496" w:type="dxa"/>
             <w:vAlign w:val="bottom"/>
           </w:tcPr>
           <w:p>
@@ -2343,7 +2341,7 @@
         </w:tc>
         <w:tc>
           <w:tcPr>
-            <w:tcW w:w="913" w:type="dxa"/>
+            <w:tcW w:w="1081" w:type="dxa"/>
             <w:vAlign w:val="bottom"/>
           </w:tcPr>
           <w:p>
@@ -2366,7 +2364,7 @@
         </w:tc>
         <w:tc>
           <w:tcPr>
-            <w:tcW w:w="5664" w:type="dxa"/>
+            <w:tcW w:w="5496" w:type="dxa"/>
             <w:vAlign w:val="bottom"/>
           </w:tcPr>
           <w:p>
@@ -2434,7 +2432,7 @@
         </w:tc>
         <w:tc>
           <w:tcPr>
-            <w:tcW w:w="913" w:type="dxa"/>
+            <w:tcW w:w="1081" w:type="dxa"/>
             <w:vAlign w:val="bottom"/>
           </w:tcPr>
           <w:p>
@@ -2457,7 +2455,7 @@
         </w:tc>
         <w:tc>
           <w:tcPr>
-            <w:tcW w:w="5664" w:type="dxa"/>
+            <w:tcW w:w="5496" w:type="dxa"/>
             <w:vAlign w:val="bottom"/>
           </w:tcPr>
           <w:p>
@@ -2510,7 +2508,7 @@
         </w:tc>
         <w:tc>
           <w:tcPr>
-            <w:tcW w:w="913" w:type="dxa"/>
+            <w:tcW w:w="1081" w:type="dxa"/>
             <w:vAlign w:val="bottom"/>
           </w:tcPr>
           <w:p>
@@ -2533,7 +2531,7 @@
         </w:tc>
         <w:tc>
           <w:tcPr>
-            <w:tcW w:w="5664" w:type="dxa"/>
+            <w:tcW w:w="5496" w:type="dxa"/>
             <w:vAlign w:val="bottom"/>
           </w:tcPr>
           <w:p>
@@ -2582,7 +2580,7 @@
         </w:tc>
         <w:tc>
           <w:tcPr>
-            <w:tcW w:w="913" w:type="dxa"/>
+            <w:tcW w:w="1081" w:type="dxa"/>
             <w:vAlign w:val="bottom"/>
           </w:tcPr>
           <w:p>
@@ -2605,7 +2603,7 @@
         </w:tc>
         <w:tc>
           <w:tcPr>
-            <w:tcW w:w="5664" w:type="dxa"/>
+            <w:tcW w:w="5496" w:type="dxa"/>
             <w:vAlign w:val="bottom"/>
           </w:tcPr>
           <w:p>
@@ -2651,7 +2649,7 @@
         </w:tc>
         <w:tc>
           <w:tcPr>
-            <w:tcW w:w="913" w:type="dxa"/>
+            <w:tcW w:w="1081" w:type="dxa"/>
             <w:vAlign w:val="bottom"/>
           </w:tcPr>
           <w:p>
@@ -2674,7 +2672,7 @@
         </w:tc>
         <w:tc>
           <w:tcPr>
-            <w:tcW w:w="5664" w:type="dxa"/>
+            <w:tcW w:w="5496" w:type="dxa"/>
             <w:vAlign w:val="bottom"/>
           </w:tcPr>
           <w:p>
@@ -2720,7 +2718,7 @@
         </w:tc>
         <w:tc>
           <w:tcPr>
-            <w:tcW w:w="913" w:type="dxa"/>
+            <w:tcW w:w="1081" w:type="dxa"/>
             <w:vAlign w:val="bottom"/>
           </w:tcPr>
           <w:p>
@@ -2743,7 +2741,7 @@
         </w:tc>
         <w:tc>
           <w:tcPr>
-            <w:tcW w:w="5664" w:type="dxa"/>
+            <w:tcW w:w="5496" w:type="dxa"/>
             <w:vAlign w:val="bottom"/>
           </w:tcPr>
           <w:p>
@@ -2780,21 +2778,21 @@
         </w:tc>
         <w:tc>
           <w:tcPr>
-            <w:tcW w:w="913" w:type="dxa"/>
-            <w:vAlign w:val="bottom"/>
-          </w:tcPr>
-          <w:p>
-            <w:pPr>
-              <w:rPr>
-                <w:rFonts w:ascii="Calibri" w:hAnsi="Calibri" w:cs="Calibri"/>
-                <w:color w:val="000000"/>
-              </w:rPr>
-            </w:pPr>
-          </w:p>
-        </w:tc>
-        <w:tc>
-          <w:tcPr>
-            <w:tcW w:w="5664" w:type="dxa"/>
+            <w:tcW w:w="1081" w:type="dxa"/>
+            <w:vAlign w:val="bottom"/>
+          </w:tcPr>
+          <w:p>
+            <w:pPr>
+              <w:rPr>
+                <w:rFonts w:ascii="Calibri" w:hAnsi="Calibri" w:cs="Calibri"/>
+                <w:color w:val="000000"/>
+              </w:rPr>
+            </w:pPr>
+          </w:p>
+        </w:tc>
+        <w:tc>
+          <w:tcPr>
+            <w:tcW w:w="5496" w:type="dxa"/>
             <w:vAlign w:val="bottom"/>
           </w:tcPr>
           <w:p>
@@ -2833,7 +2831,7 @@
         </w:tc>
         <w:tc>
           <w:tcPr>
-            <w:tcW w:w="913" w:type="dxa"/>
+            <w:tcW w:w="1081" w:type="dxa"/>
             <w:vAlign w:val="bottom"/>
           </w:tcPr>
           <w:p>
@@ -2856,7 +2854,7 @@
         </w:tc>
         <w:tc>
           <w:tcPr>
-            <w:tcW w:w="5664" w:type="dxa"/>
+            <w:tcW w:w="5496" w:type="dxa"/>
             <w:vAlign w:val="bottom"/>
           </w:tcPr>
           <w:p>
@@ -2902,7 +2900,7 @@
         </w:tc>
         <w:tc>
           <w:tcPr>
-            <w:tcW w:w="913" w:type="dxa"/>
+            <w:tcW w:w="1081" w:type="dxa"/>
             <w:vAlign w:val="bottom"/>
           </w:tcPr>
           <w:p>
@@ -2925,7 +2923,7 @@
         </w:tc>
         <w:tc>
           <w:tcPr>
-            <w:tcW w:w="5664" w:type="dxa"/>
+            <w:tcW w:w="5496" w:type="dxa"/>
             <w:vAlign w:val="bottom"/>
           </w:tcPr>
           <w:p>
@@ -2979,7 +2977,7 @@
         </w:tc>
         <w:tc>
           <w:tcPr>
-            <w:tcW w:w="913" w:type="dxa"/>
+            <w:tcW w:w="1081" w:type="dxa"/>
             <w:vAlign w:val="bottom"/>
           </w:tcPr>
           <w:p>
@@ -3002,7 +3000,7 @@
         </w:tc>
         <w:tc>
           <w:tcPr>
-            <w:tcW w:w="5664" w:type="dxa"/>
+            <w:tcW w:w="5496" w:type="dxa"/>
             <w:vAlign w:val="bottom"/>
           </w:tcPr>
           <w:p>
@@ -3048,7 +3046,7 @@
         </w:tc>
         <w:tc>
           <w:tcPr>
-            <w:tcW w:w="913" w:type="dxa"/>
+            <w:tcW w:w="1081" w:type="dxa"/>
             <w:vAlign w:val="bottom"/>
           </w:tcPr>
           <w:p>
@@ -3071,7 +3069,7 @@
         </w:tc>
         <w:tc>
           <w:tcPr>
-            <w:tcW w:w="5664" w:type="dxa"/>
+            <w:tcW w:w="5496" w:type="dxa"/>
             <w:vAlign w:val="bottom"/>
           </w:tcPr>
           <w:p>
@@ -3110,7 +3108,7 @@
         </w:tc>
         <w:tc>
           <w:tcPr>
-            <w:tcW w:w="913" w:type="dxa"/>
+            <w:tcW w:w="1081" w:type="dxa"/>
             <w:vAlign w:val="bottom"/>
           </w:tcPr>
           <w:p>
@@ -3133,7 +3131,7 @@
         </w:tc>
         <w:tc>
           <w:tcPr>
-            <w:tcW w:w="5664" w:type="dxa"/>
+            <w:tcW w:w="5496" w:type="dxa"/>
             <w:vAlign w:val="bottom"/>
           </w:tcPr>
           <w:p>
@@ -3179,7 +3177,7 @@
         </w:tc>
         <w:tc>
           <w:tcPr>
-            <w:tcW w:w="913" w:type="dxa"/>
+            <w:tcW w:w="1081" w:type="dxa"/>
             <w:vAlign w:val="bottom"/>
           </w:tcPr>
           <w:p>
@@ -3202,7 +3200,7 @@
         </w:tc>
         <w:tc>
           <w:tcPr>
-            <w:tcW w:w="5664" w:type="dxa"/>
+            <w:tcW w:w="5496" w:type="dxa"/>
             <w:vAlign w:val="bottom"/>
           </w:tcPr>
           <w:p>
@@ -3248,7 +3246,7 @@
         </w:tc>
         <w:tc>
           <w:tcPr>
-            <w:tcW w:w="913" w:type="dxa"/>
+            <w:tcW w:w="1081" w:type="dxa"/>
             <w:vAlign w:val="bottom"/>
           </w:tcPr>
           <w:p>
@@ -3271,7 +3269,7 @@
         </w:tc>
         <w:tc>
           <w:tcPr>
-            <w:tcW w:w="5664" w:type="dxa"/>
+            <w:tcW w:w="5496" w:type="dxa"/>
             <w:vAlign w:val="bottom"/>
           </w:tcPr>
           <w:p>
@@ -3317,7 +3315,7 @@
         </w:tc>
         <w:tc>
           <w:tcPr>
-            <w:tcW w:w="913" w:type="dxa"/>
+            <w:tcW w:w="1081" w:type="dxa"/>
             <w:vAlign w:val="bottom"/>
           </w:tcPr>
           <w:p>
@@ -3340,7 +3338,7 @@
         </w:tc>
         <w:tc>
           <w:tcPr>
-            <w:tcW w:w="5664" w:type="dxa"/>
+            <w:tcW w:w="5496" w:type="dxa"/>
             <w:vAlign w:val="bottom"/>
           </w:tcPr>
           <w:p>
@@ -3386,7 +3384,7 @@
         </w:tc>
         <w:tc>
           <w:tcPr>
-            <w:tcW w:w="913" w:type="dxa"/>
+            <w:tcW w:w="1081" w:type="dxa"/>
             <w:vAlign w:val="bottom"/>
           </w:tcPr>
           <w:p>
@@ -3409,7 +3407,7 @@
         </w:tc>
         <w:tc>
           <w:tcPr>
-            <w:tcW w:w="5664" w:type="dxa"/>
+            <w:tcW w:w="5496" w:type="dxa"/>
             <w:vAlign w:val="bottom"/>
           </w:tcPr>
           <w:p>
@@ -3455,7 +3453,7 @@
         </w:tc>
         <w:tc>
           <w:tcPr>
-            <w:tcW w:w="913" w:type="dxa"/>
+            <w:tcW w:w="1081" w:type="dxa"/>
             <w:vAlign w:val="bottom"/>
           </w:tcPr>
           <w:p>
@@ -3478,7 +3476,7 @@
         </w:tc>
         <w:tc>
           <w:tcPr>
-            <w:tcW w:w="5664" w:type="dxa"/>
+            <w:tcW w:w="5496" w:type="dxa"/>
             <w:vAlign w:val="bottom"/>
           </w:tcPr>
           <w:p>
@@ -3538,7 +3536,7 @@
         </w:tc>
         <w:tc>
           <w:tcPr>
-            <w:tcW w:w="913" w:type="dxa"/>
+            <w:tcW w:w="1081" w:type="dxa"/>
             <w:vAlign w:val="bottom"/>
           </w:tcPr>
           <w:p>
@@ -3561,7 +3559,7 @@
         </w:tc>
         <w:tc>
           <w:tcPr>
-            <w:tcW w:w="5664" w:type="dxa"/>
+            <w:tcW w:w="5496" w:type="dxa"/>
             <w:vAlign w:val="bottom"/>
           </w:tcPr>
           <w:p>
@@ -3607,7 +3605,7 @@
         </w:tc>
         <w:tc>
           <w:tcPr>
-            <w:tcW w:w="913" w:type="dxa"/>
+            <w:tcW w:w="1081" w:type="dxa"/>
             <w:vAlign w:val="bottom"/>
           </w:tcPr>
           <w:p>
@@ -3630,7 +3628,7 @@
         </w:tc>
         <w:tc>
           <w:tcPr>
-            <w:tcW w:w="5664" w:type="dxa"/>
+            <w:tcW w:w="5496" w:type="dxa"/>
             <w:vAlign w:val="bottom"/>
           </w:tcPr>
           <w:p>
@@ -3706,7 +3704,7 @@
         </w:tc>
         <w:tc>
           <w:tcPr>
-            <w:tcW w:w="913" w:type="dxa"/>
+            <w:tcW w:w="1081" w:type="dxa"/>
             <w:vAlign w:val="bottom"/>
           </w:tcPr>
           <w:p>
@@ -3729,7 +3727,7 @@
         </w:tc>
         <w:tc>
           <w:tcPr>
-            <w:tcW w:w="5664" w:type="dxa"/>
+            <w:tcW w:w="5496" w:type="dxa"/>
             <w:vAlign w:val="bottom"/>
           </w:tcPr>
           <w:p>
@@ -3775,7 +3773,7 @@
         </w:tc>
         <w:tc>
           <w:tcPr>
-            <w:tcW w:w="913" w:type="dxa"/>
+            <w:tcW w:w="1081" w:type="dxa"/>
             <w:vAlign w:val="bottom"/>
           </w:tcPr>
           <w:p>
@@ -3798,7 +3796,7 @@
         </w:tc>
         <w:tc>
           <w:tcPr>
-            <w:tcW w:w="5664" w:type="dxa"/>
+            <w:tcW w:w="5496" w:type="dxa"/>
             <w:vAlign w:val="bottom"/>
           </w:tcPr>
           <w:p>
@@ -3844,7 +3842,7 @@
         </w:tc>
         <w:tc>
           <w:tcPr>
-            <w:tcW w:w="913" w:type="dxa"/>
+            <w:tcW w:w="1081" w:type="dxa"/>
             <w:vAlign w:val="bottom"/>
           </w:tcPr>
           <w:p>
@@ -3867,7 +3865,7 @@
         </w:tc>
         <w:tc>
           <w:tcPr>
-            <w:tcW w:w="5664" w:type="dxa"/>
+            <w:tcW w:w="5496" w:type="dxa"/>
             <w:vAlign w:val="bottom"/>
           </w:tcPr>
           <w:p>
@@ -3914,7 +3912,7 @@
         </w:tc>
         <w:tc>
           <w:tcPr>
-            <w:tcW w:w="913" w:type="dxa"/>
+            <w:tcW w:w="1081" w:type="dxa"/>
             <w:vAlign w:val="bottom"/>
           </w:tcPr>
           <w:p>
@@ -3935,7 +3933,7 @@
         </w:tc>
         <w:tc>
           <w:tcPr>
-            <w:tcW w:w="5664" w:type="dxa"/>
+            <w:tcW w:w="5496" w:type="dxa"/>
             <w:vAlign w:val="bottom"/>
           </w:tcPr>
           <w:p>
@@ -4069,7 +4067,7 @@
         </w:tc>
         <w:tc>
           <w:tcPr>
-            <w:tcW w:w="913" w:type="dxa"/>
+            <w:tcW w:w="1081" w:type="dxa"/>
             <w:vAlign w:val="bottom"/>
           </w:tcPr>
           <w:p>
@@ -4090,7 +4088,7 @@
         </w:tc>
         <w:tc>
           <w:tcPr>
-            <w:tcW w:w="5664" w:type="dxa"/>
+            <w:tcW w:w="5496" w:type="dxa"/>
             <w:vAlign w:val="bottom"/>
           </w:tcPr>
           <w:p>
@@ -4216,7 +4214,7 @@
         </w:tc>
         <w:tc>
           <w:tcPr>
-            <w:tcW w:w="913" w:type="dxa"/>
+            <w:tcW w:w="1081" w:type="dxa"/>
             <w:vAlign w:val="bottom"/>
           </w:tcPr>
           <w:p>
@@ -4237,7 +4235,7 @@
         </w:tc>
         <w:tc>
           <w:tcPr>
-            <w:tcW w:w="5664" w:type="dxa"/>
+            <w:tcW w:w="5496" w:type="dxa"/>
             <w:vAlign w:val="bottom"/>
           </w:tcPr>
           <w:p>
@@ -4339,7 +4337,7 @@
         </w:tc>
         <w:tc>
           <w:tcPr>
-            <w:tcW w:w="913" w:type="dxa"/>
+            <w:tcW w:w="1081" w:type="dxa"/>
             <w:vAlign w:val="bottom"/>
           </w:tcPr>
           <w:p>
@@ -4360,7 +4358,7 @@
         </w:tc>
         <w:tc>
           <w:tcPr>
-            <w:tcW w:w="5664" w:type="dxa"/>
+            <w:tcW w:w="5496" w:type="dxa"/>
             <w:vAlign w:val="bottom"/>
           </w:tcPr>
           <w:p>
@@ -4391,31 +4389,7 @@
                 <w:rFonts w:ascii="Calibri" w:hAnsi="Calibri" w:cs="Calibri"/>
                 <w:color w:val="000000"/>
               </w:rPr>
-              <w:t xml:space="preserve"> relativi ad un evento. Viene creato da </w:t>
-            </w:r>
-            <w:proofErr w:type="spellStart"/>
-            <w:r>
-              <w:rPr>
-                <w:rFonts w:ascii="Calibri" w:hAnsi="Calibri" w:cs="Calibri"/>
-                <w:color w:val="000000"/>
-              </w:rPr>
-              <w:t>EventInfoControl</w:t>
-            </w:r>
-            <w:proofErr w:type="spellEnd"/>
-            <w:r>
-              <w:rPr>
-                <w:rFonts w:ascii="Calibri" w:hAnsi="Calibri" w:cs="Calibri"/>
-                <w:color w:val="000000"/>
-              </w:rPr>
-              <w:t>.</w:t>
-            </w:r>
-            <w:r>
-              <w:rPr>
-                <w:rFonts w:ascii="Calibri" w:hAnsi="Calibri" w:cs="Calibri"/>
-                <w:color w:val="000000"/>
-              </w:rPr>
-              <w:br/>
-              <w:t xml:space="preserve">Permette la visualizzazione di tutti i commenti creando un </w:t>
+              <w:t xml:space="preserve"> relativi ad un evento. Permette la visualizzazione di tutti i commenti creando un </w:t>
             </w:r>
             <w:proofErr w:type="spellStart"/>
             <w:r>
@@ -4431,6 +4405,13 @@
                 <w:rFonts w:ascii="Calibri" w:hAnsi="Calibri" w:cs="Calibri"/>
                 <w:color w:val="000000"/>
               </w:rPr>
+              <w:t xml:space="preserve"> /*</w:t>
+            </w:r>
+            <w:r>
+              <w:rPr>
+                <w:rFonts w:ascii="Calibri" w:hAnsi="Calibri" w:cs="Calibri"/>
+                <w:color w:val="000000"/>
+              </w:rPr>
               <w:t xml:space="preserve"> e la creazione di un nuovo commento tramite </w:t>
             </w:r>
             <w:proofErr w:type="spellStart"/>
@@ -4490,6 +4471,44 @@
               <w:t>CommentForm</w:t>
             </w:r>
             <w:proofErr w:type="spellEnd"/>
+            <w:r>
+              <w:rPr>
+                <w:rFonts w:ascii="Calibri" w:hAnsi="Calibri" w:cs="Calibri"/>
+                <w:color w:val="000000"/>
+              </w:rPr>
+              <w:t>*/</w:t>
+            </w:r>
+          </w:p>
+          <w:p>
+            <w:pPr>
+              <w:rPr>
+                <w:rFonts w:ascii="Calibri" w:hAnsi="Calibri" w:cs="Calibri"/>
+                <w:color w:val="000000"/>
+              </w:rPr>
+            </w:pPr>
+            <w:r>
+              <w:rPr>
+                <w:rFonts w:ascii="Calibri" w:hAnsi="Calibri" w:cs="Calibri"/>
+                <w:color w:val="000000"/>
+              </w:rPr>
+              <w:t xml:space="preserve">Utilizza il </w:t>
+            </w:r>
+            <w:proofErr w:type="spellStart"/>
+            <w:r>
+              <w:rPr>
+                <w:rFonts w:ascii="Calibri" w:hAnsi="Calibri" w:cs="Calibri"/>
+                <w:color w:val="000000"/>
+              </w:rPr>
+              <w:t>CommentVisManager</w:t>
+            </w:r>
+            <w:proofErr w:type="spellEnd"/>
+            <w:r>
+              <w:rPr>
+                <w:rFonts w:ascii="Calibri" w:hAnsi="Calibri" w:cs="Calibri"/>
+                <w:color w:val="000000"/>
+              </w:rPr>
+              <w:t xml:space="preserve"> per ottenere le informazioni sugli eventi</w:t>
+            </w:r>
           </w:p>
         </w:tc>
       </w:tr>
@@ -4512,6 +4531,73 @@
                 <w:rFonts w:ascii="Calibri" w:hAnsi="Calibri" w:cs="Calibri"/>
                 <w:color w:val="000000"/>
               </w:rPr>
+              <w:t>CommentVisManager</w:t>
+            </w:r>
+            <w:proofErr w:type="spellEnd"/>
+          </w:p>
+        </w:tc>
+        <w:tc>
+          <w:tcPr>
+            <w:tcW w:w="1081" w:type="dxa"/>
+            <w:vAlign w:val="bottom"/>
+          </w:tcPr>
+          <w:p>
+            <w:pPr>
+              <w:rPr>
+                <w:rFonts w:ascii="Calibri" w:hAnsi="Calibri" w:cs="Calibri"/>
+                <w:color w:val="000000"/>
+              </w:rPr>
+            </w:pPr>
+            <w:r>
+              <w:rPr>
+                <w:rFonts w:ascii="Calibri" w:hAnsi="Calibri" w:cs="Calibri"/>
+                <w:color w:val="000000"/>
+              </w:rPr>
+              <w:t>Control</w:t>
+            </w:r>
+          </w:p>
+        </w:tc>
+        <w:tc>
+          <w:tcPr>
+            <w:tcW w:w="5496" w:type="dxa"/>
+            <w:vAlign w:val="bottom"/>
+          </w:tcPr>
+          <w:p>
+            <w:pPr>
+              <w:rPr>
+                <w:rFonts w:ascii="Calibri" w:hAnsi="Calibri" w:cs="Calibri"/>
+                <w:color w:val="000000"/>
+              </w:rPr>
+            </w:pPr>
+            <w:r>
+              <w:rPr>
+                <w:rFonts w:ascii="Calibri" w:hAnsi="Calibri" w:cs="Calibri"/>
+                <w:color w:val="000000"/>
+              </w:rPr>
+              <w:t xml:space="preserve">Gestisce le informazioni sui commenti, permette la creazione di nuovi commenti, l’eliminazione e la visualizzazione dei commenti preesistenti e l’ottenimento dei loro metadati </w:t>
+            </w:r>
+          </w:p>
+        </w:tc>
+      </w:tr>
+      <w:tr>
+        <w:tc>
+          <w:tcPr>
+            <w:tcW w:w="3051" w:type="dxa"/>
+            <w:vAlign w:val="bottom"/>
+          </w:tcPr>
+          <w:p>
+            <w:pPr>
+              <w:rPr>
+                <w:rFonts w:ascii="Calibri" w:hAnsi="Calibri" w:cs="Calibri"/>
+                <w:color w:val="000000"/>
+              </w:rPr>
+            </w:pPr>
+            <w:proofErr w:type="spellStart"/>
+            <w:r>
+              <w:rPr>
+                <w:rFonts w:ascii="Calibri" w:hAnsi="Calibri" w:cs="Calibri"/>
+                <w:color w:val="000000"/>
+              </w:rPr>
               <w:t>PartecipationControl</w:t>
             </w:r>
             <w:proofErr w:type="spellEnd"/>
@@ -4519,7 +4605,7 @@
         </w:tc>
         <w:tc>
           <w:tcPr>
-            <w:tcW w:w="913" w:type="dxa"/>
+            <w:tcW w:w="1081" w:type="dxa"/>
             <w:vAlign w:val="bottom"/>
           </w:tcPr>
           <w:p>
@@ -4540,7 +4626,7 @@
         </w:tc>
         <w:tc>
           <w:tcPr>
-            <w:tcW w:w="5664" w:type="dxa"/>
+            <w:tcW w:w="5496" w:type="dxa"/>
             <w:vAlign w:val="bottom"/>
           </w:tcPr>
           <w:p>
@@ -4646,7 +4732,7 @@
         </w:tc>
         <w:tc>
           <w:tcPr>
-            <w:tcW w:w="913" w:type="dxa"/>
+            <w:tcW w:w="1081" w:type="dxa"/>
             <w:vAlign w:val="bottom"/>
           </w:tcPr>
           <w:p>
@@ -4667,7 +4753,7 @@
         </w:tc>
         <w:tc>
           <w:tcPr>
-            <w:tcW w:w="5664" w:type="dxa"/>
+            <w:tcW w:w="5496" w:type="dxa"/>
             <w:vAlign w:val="bottom"/>
           </w:tcPr>
           <w:p>
@@ -4789,7 +4875,7 @@
         </w:tc>
         <w:tc>
           <w:tcPr>
-            <w:tcW w:w="913" w:type="dxa"/>
+            <w:tcW w:w="1081" w:type="dxa"/>
             <w:vAlign w:val="bottom"/>
           </w:tcPr>
           <w:p>
@@ -4810,7 +4896,7 @@
         </w:tc>
         <w:tc>
           <w:tcPr>
-            <w:tcW w:w="5664" w:type="dxa"/>
+            <w:tcW w:w="5496" w:type="dxa"/>
             <w:vAlign w:val="bottom"/>
           </w:tcPr>
           <w:p>
@@ -4910,7 +4996,7 @@
         </w:tc>
         <w:tc>
           <w:tcPr>
-            <w:tcW w:w="913" w:type="dxa"/>
+            <w:tcW w:w="1081" w:type="dxa"/>
             <w:vAlign w:val="bottom"/>
           </w:tcPr>
           <w:p>
@@ -4931,7 +5017,7 @@
         </w:tc>
         <w:tc>
           <w:tcPr>
-            <w:tcW w:w="5664" w:type="dxa"/>
+            <w:tcW w:w="5496" w:type="dxa"/>
             <w:vAlign w:val="bottom"/>
           </w:tcPr>
           <w:p>
@@ -4984,7 +5070,15 @@
                 <w:rFonts w:ascii="Calibri" w:hAnsi="Calibri" w:cs="Calibri"/>
                 <w:color w:val="000000"/>
               </w:rPr>
-              <w:t xml:space="preserve">. Recupera le informazioni relative al profilo e crea un </w:t>
+              <w:t xml:space="preserve">. Recupera le informazioni </w:t>
+            </w:r>
+            <w:r>
+              <w:rPr>
+                <w:rFonts w:ascii="Calibri" w:hAnsi="Calibri" w:cs="Calibri"/>
+                <w:color w:val="000000"/>
+              </w:rPr>
+              <w:lastRenderedPageBreak/>
+              <w:t xml:space="preserve">relative al profilo e crea un </w:t>
             </w:r>
             <w:proofErr w:type="spellStart"/>
             <w:r>
@@ -5024,6 +5118,7 @@
                 <w:rFonts w:ascii="Calibri" w:hAnsi="Calibri" w:cs="Calibri"/>
                 <w:color w:val="000000"/>
               </w:rPr>
+              <w:lastRenderedPageBreak/>
               <w:t>SearchControl</w:t>
             </w:r>
             <w:proofErr w:type="spellEnd"/>
@@ -5031,7 +5126,7 @@
         </w:tc>
         <w:tc>
           <w:tcPr>
-            <w:tcW w:w="913" w:type="dxa"/>
+            <w:tcW w:w="1081" w:type="dxa"/>
             <w:vAlign w:val="bottom"/>
           </w:tcPr>
           <w:p>
@@ -5052,7 +5147,7 @@
         </w:tc>
         <w:tc>
           <w:tcPr>
-            <w:tcW w:w="5664" w:type="dxa"/>
+            <w:tcW w:w="5496" w:type="dxa"/>
             <w:vAlign w:val="bottom"/>
           </w:tcPr>
           <w:p>
@@ -5114,15 +5209,14 @@
                 <w:rFonts w:ascii="Calibri" w:hAnsi="Calibri" w:cs="Calibri"/>
                 <w:color w:val="000000"/>
               </w:rPr>
-              <w:t xml:space="preserve"> e alla </w:t>
-            </w:r>
-            <w:r>
-              <w:rPr>
-                <w:rFonts w:ascii="Calibri" w:hAnsi="Calibri" w:cs="Calibri"/>
-                <w:color w:val="000000"/>
-              </w:rPr>
-              <w:lastRenderedPageBreak/>
-              <w:t xml:space="preserve">sottomissione dei </w:t>
+              <w:t xml:space="preserve"> /*</w:t>
+            </w:r>
+            <w:r>
+              <w:rPr>
+                <w:rFonts w:ascii="Calibri" w:hAnsi="Calibri" w:cs="Calibri"/>
+                <w:color w:val="000000"/>
+              </w:rPr>
+              <w:t xml:space="preserve"> e alla sottomissione dei </w:t>
             </w:r>
             <w:proofErr w:type="spellStart"/>
             <w:r>
@@ -5197,6 +5291,15 @@
               <w:t>SearchPanel</w:t>
             </w:r>
             <w:proofErr w:type="spellEnd"/>
+            <w:r>
+              <w:rPr>
+                <w:rFonts w:ascii="Calibri" w:hAnsi="Calibri" w:cs="Calibri"/>
+                <w:color w:val="000000"/>
+              </w:rPr>
+              <w:t>*/</w:t>
+            </w:r>
+            <w:bookmarkStart w:id="0" w:name="_GoBack"/>
+            <w:bookmarkEnd w:id="0"/>
           </w:p>
         </w:tc>
       </w:tr>
@@ -5219,7 +5322,213 @@
                 <w:rFonts w:ascii="Calibri" w:hAnsi="Calibri" w:cs="Calibri"/>
                 <w:color w:val="000000"/>
               </w:rPr>
-              <w:lastRenderedPageBreak/>
+              <w:t>SearchTypeControl</w:t>
+            </w:r>
+            <w:proofErr w:type="spellEnd"/>
+          </w:p>
+        </w:tc>
+        <w:tc>
+          <w:tcPr>
+            <w:tcW w:w="1081" w:type="dxa"/>
+            <w:vAlign w:val="bottom"/>
+          </w:tcPr>
+          <w:p>
+            <w:pPr>
+              <w:rPr>
+                <w:rFonts w:ascii="Calibri" w:hAnsi="Calibri" w:cs="Calibri"/>
+                <w:color w:val="000000"/>
+              </w:rPr>
+            </w:pPr>
+            <w:r>
+              <w:rPr>
+                <w:rFonts w:ascii="Calibri" w:hAnsi="Calibri" w:cs="Calibri"/>
+                <w:color w:val="000000"/>
+              </w:rPr>
+              <w:t>Control</w:t>
+            </w:r>
+          </w:p>
+        </w:tc>
+        <w:tc>
+          <w:tcPr>
+            <w:tcW w:w="5496" w:type="dxa"/>
+            <w:vAlign w:val="bottom"/>
+          </w:tcPr>
+          <w:p>
+            <w:pPr>
+              <w:rPr>
+                <w:rFonts w:ascii="Calibri" w:hAnsi="Calibri" w:cs="Calibri"/>
+                <w:color w:val="000000"/>
+              </w:rPr>
+            </w:pPr>
+            <w:r>
+              <w:rPr>
+                <w:rFonts w:ascii="Calibri" w:hAnsi="Calibri" w:cs="Calibri"/>
+                <w:color w:val="000000"/>
+              </w:rPr>
+              <w:t>Permette la creazione dell’</w:t>
+            </w:r>
+            <w:proofErr w:type="spellStart"/>
+            <w:r>
+              <w:rPr>
+                <w:rFonts w:ascii="Calibri" w:hAnsi="Calibri" w:cs="Calibri"/>
+                <w:color w:val="000000"/>
+              </w:rPr>
+              <w:t>ogetto</w:t>
+            </w:r>
+            <w:proofErr w:type="spellEnd"/>
+            <w:r>
+              <w:rPr>
+                <w:rFonts w:ascii="Calibri" w:hAnsi="Calibri" w:cs="Calibri"/>
+                <w:color w:val="000000"/>
+              </w:rPr>
+              <w:t xml:space="preserve"> </w:t>
+            </w:r>
+            <w:proofErr w:type="spellStart"/>
+            <w:r>
+              <w:rPr>
+                <w:rFonts w:ascii="Calibri" w:hAnsi="Calibri" w:cs="Calibri"/>
+                <w:color w:val="000000"/>
+              </w:rPr>
+              <w:t>boundary</w:t>
+            </w:r>
+            <w:proofErr w:type="spellEnd"/>
+            <w:r>
+              <w:rPr>
+                <w:rFonts w:ascii="Calibri" w:hAnsi="Calibri" w:cs="Calibri"/>
+                <w:color w:val="000000"/>
+              </w:rPr>
+              <w:t xml:space="preserve"> giusto a scenda della scelta effettuata tramite il </w:t>
+            </w:r>
+            <w:proofErr w:type="spellStart"/>
+            <w:r>
+              <w:rPr>
+                <w:rFonts w:ascii="Calibri" w:hAnsi="Calibri" w:cs="Calibri"/>
+                <w:color w:val="000000"/>
+              </w:rPr>
+              <w:t>SearchTypeSelector</w:t>
+            </w:r>
+            <w:proofErr w:type="spellEnd"/>
+            <w:r>
+              <w:rPr>
+                <w:rFonts w:ascii="Calibri" w:hAnsi="Calibri" w:cs="Calibri"/>
+                <w:color w:val="000000"/>
+              </w:rPr>
+              <w:t xml:space="preserve">. Crea un </w:t>
+            </w:r>
+            <w:proofErr w:type="spellStart"/>
+            <w:r>
+              <w:rPr>
+                <w:rFonts w:ascii="Calibri" w:hAnsi="Calibri" w:cs="Calibri"/>
+                <w:color w:val="000000"/>
+              </w:rPr>
+              <w:t>SearchEventForm</w:t>
+            </w:r>
+            <w:proofErr w:type="spellEnd"/>
+            <w:r>
+              <w:rPr>
+                <w:rFonts w:ascii="Calibri" w:hAnsi="Calibri" w:cs="Calibri"/>
+                <w:color w:val="000000"/>
+              </w:rPr>
+              <w:t xml:space="preserve"> oppure un </w:t>
+            </w:r>
+            <w:proofErr w:type="spellStart"/>
+            <w:r>
+              <w:rPr>
+                <w:rFonts w:ascii="Calibri" w:hAnsi="Calibri" w:cs="Calibri"/>
+                <w:color w:val="000000"/>
+              </w:rPr>
+              <w:t>SearchUserForm</w:t>
+            </w:r>
+            <w:proofErr w:type="spellEnd"/>
+          </w:p>
+        </w:tc>
+      </w:tr>
+      <w:tr>
+        <w:tc>
+          <w:tcPr>
+            <w:tcW w:w="3051" w:type="dxa"/>
+            <w:vAlign w:val="bottom"/>
+          </w:tcPr>
+          <w:p>
+            <w:pPr>
+              <w:rPr>
+                <w:rFonts w:ascii="Calibri" w:hAnsi="Calibri" w:cs="Calibri"/>
+                <w:color w:val="000000"/>
+              </w:rPr>
+            </w:pPr>
+            <w:proofErr w:type="spellStart"/>
+            <w:r>
+              <w:rPr>
+                <w:rFonts w:ascii="Calibri" w:hAnsi="Calibri" w:cs="Calibri"/>
+                <w:color w:val="000000"/>
+              </w:rPr>
+              <w:t>SearchEventManager</w:t>
+            </w:r>
+            <w:proofErr w:type="spellEnd"/>
+          </w:p>
+        </w:tc>
+        <w:tc>
+          <w:tcPr>
+            <w:tcW w:w="1081" w:type="dxa"/>
+            <w:vAlign w:val="bottom"/>
+          </w:tcPr>
+          <w:p>
+            <w:pPr>
+              <w:rPr>
+                <w:rFonts w:ascii="Calibri" w:hAnsi="Calibri" w:cs="Calibri"/>
+                <w:color w:val="000000"/>
+              </w:rPr>
+            </w:pPr>
+            <w:r>
+              <w:rPr>
+                <w:rFonts w:ascii="Calibri" w:hAnsi="Calibri" w:cs="Calibri"/>
+                <w:color w:val="000000"/>
+              </w:rPr>
+              <w:t>Control</w:t>
+            </w:r>
+          </w:p>
+        </w:tc>
+        <w:tc>
+          <w:tcPr>
+            <w:tcW w:w="5496" w:type="dxa"/>
+            <w:vAlign w:val="bottom"/>
+          </w:tcPr>
+          <w:p>
+            <w:pPr>
+              <w:rPr>
+                <w:rFonts w:ascii="Calibri" w:hAnsi="Calibri" w:cs="Calibri"/>
+                <w:color w:val="000000"/>
+              </w:rPr>
+            </w:pPr>
+            <w:r>
+              <w:rPr>
+                <w:rFonts w:ascii="Calibri" w:hAnsi="Calibri" w:cs="Calibri"/>
+                <w:color w:val="000000"/>
+              </w:rPr>
+              <w:t>Gestisce l’accesso ai dati necessari per la ricerca</w:t>
+            </w:r>
+          </w:p>
+        </w:tc>
+      </w:tr>
+      <w:tr>
+        <w:tc>
+          <w:tcPr>
+            <w:tcW w:w="3051" w:type="dxa"/>
+            <w:vAlign w:val="bottom"/>
+          </w:tcPr>
+          <w:p>
+            <w:pPr>
+              <w:rPr>
+                <w:rFonts w:ascii="Calibri" w:hAnsi="Calibri" w:cs="Calibri"/>
+                <w:color w:val="000000"/>
+              </w:rPr>
+            </w:pPr>
+            <w:proofErr w:type="spellStart"/>
+            <w:r>
+              <w:rPr>
+                <w:rFonts w:ascii="Calibri" w:hAnsi="Calibri" w:cs="Calibri"/>
+                <w:color w:val="000000"/>
+              </w:rPr>
               <w:t>ProfiloEsternoControl</w:t>
             </w:r>
             <w:proofErr w:type="spellEnd"/>
@@ -5227,7 +5536,7 @@
         </w:tc>
         <w:tc>
           <w:tcPr>
-            <w:tcW w:w="913" w:type="dxa"/>
+            <w:tcW w:w="1081" w:type="dxa"/>
             <w:vAlign w:val="bottom"/>
           </w:tcPr>
           <w:p>
@@ -5248,7 +5557,7 @@
         </w:tc>
         <w:tc>
           <w:tcPr>
-            <w:tcW w:w="5664" w:type="dxa"/>
+            <w:tcW w:w="5496" w:type="dxa"/>
             <w:vAlign w:val="bottom"/>
           </w:tcPr>
           <w:p>
@@ -5350,7 +5659,7 @@
         </w:tc>
         <w:tc>
           <w:tcPr>
-            <w:tcW w:w="913" w:type="dxa"/>
+            <w:tcW w:w="1081" w:type="dxa"/>
             <w:vAlign w:val="bottom"/>
           </w:tcPr>
           <w:p>
@@ -5371,7 +5680,7 @@
         </w:tc>
         <w:tc>
           <w:tcPr>
-            <w:tcW w:w="5664" w:type="dxa"/>
+            <w:tcW w:w="5496" w:type="dxa"/>
             <w:vAlign w:val="bottom"/>
           </w:tcPr>
           <w:p>
@@ -5433,7 +5742,7 @@
         </w:tc>
         <w:tc>
           <w:tcPr>
-            <w:tcW w:w="913" w:type="dxa"/>
+            <w:tcW w:w="1081" w:type="dxa"/>
             <w:vAlign w:val="bottom"/>
           </w:tcPr>
           <w:p>
@@ -5454,7 +5763,7 @@
         </w:tc>
         <w:tc>
           <w:tcPr>
-            <w:tcW w:w="5664" w:type="dxa"/>
+            <w:tcW w:w="5496" w:type="dxa"/>
             <w:vAlign w:val="bottom"/>
           </w:tcPr>
           <w:p>
@@ -5500,7 +5809,7 @@
         </w:tc>
         <w:tc>
           <w:tcPr>
-            <w:tcW w:w="913" w:type="dxa"/>
+            <w:tcW w:w="1081" w:type="dxa"/>
             <w:vAlign w:val="bottom"/>
           </w:tcPr>
           <w:p>
@@ -5521,7 +5830,7 @@
         </w:tc>
         <w:tc>
           <w:tcPr>
-            <w:tcW w:w="5664" w:type="dxa"/>
+            <w:tcW w:w="5496" w:type="dxa"/>
             <w:vAlign w:val="bottom"/>
           </w:tcPr>
           <w:p>
@@ -5639,7 +5948,7 @@
         </w:tc>
         <w:tc>
           <w:tcPr>
-            <w:tcW w:w="913" w:type="dxa"/>
+            <w:tcW w:w="1081" w:type="dxa"/>
             <w:vAlign w:val="bottom"/>
           </w:tcPr>
           <w:p>
@@ -5660,7 +5969,7 @@
         </w:tc>
         <w:tc>
           <w:tcPr>
-            <w:tcW w:w="5664" w:type="dxa"/>
+            <w:tcW w:w="5496" w:type="dxa"/>
             <w:vAlign w:val="bottom"/>
           </w:tcPr>
           <w:p>
@@ -5737,7 +6046,7 @@
         </w:tc>
         <w:tc>
           <w:tcPr>
-            <w:tcW w:w="913" w:type="dxa"/>
+            <w:tcW w:w="1081" w:type="dxa"/>
             <w:vAlign w:val="bottom"/>
           </w:tcPr>
           <w:p>
@@ -5758,7 +6067,7 @@
         </w:tc>
         <w:tc>
           <w:tcPr>
-            <w:tcW w:w="5664" w:type="dxa"/>
+            <w:tcW w:w="5496" w:type="dxa"/>
             <w:vAlign w:val="bottom"/>
           </w:tcPr>
           <w:p>
@@ -5917,6 +6226,7 @@
                 <w:rFonts w:ascii="Calibri" w:hAnsi="Calibri" w:cs="Calibri"/>
                 <w:color w:val="000000"/>
               </w:rPr>
+              <w:lastRenderedPageBreak/>
               <w:t>RatingControl</w:t>
             </w:r>
             <w:proofErr w:type="spellEnd"/>
@@ -5924,7 +6234,7 @@
         </w:tc>
         <w:tc>
           <w:tcPr>
-            <w:tcW w:w="913" w:type="dxa"/>
+            <w:tcW w:w="1081" w:type="dxa"/>
             <w:vAlign w:val="bottom"/>
           </w:tcPr>
           <w:p>
@@ -5945,7 +6255,7 @@
         </w:tc>
         <w:tc>
           <w:tcPr>
-            <w:tcW w:w="5664" w:type="dxa"/>
+            <w:tcW w:w="5496" w:type="dxa"/>
             <w:vAlign w:val="bottom"/>
           </w:tcPr>
           <w:p>
@@ -6055,7 +6365,7 @@
         </w:tc>
         <w:tc>
           <w:tcPr>
-            <w:tcW w:w="913" w:type="dxa"/>
+            <w:tcW w:w="1081" w:type="dxa"/>
             <w:vAlign w:val="bottom"/>
           </w:tcPr>
           <w:p>
@@ -6076,7 +6386,7 @@
         </w:tc>
         <w:tc>
           <w:tcPr>
-            <w:tcW w:w="5664" w:type="dxa"/>
+            <w:tcW w:w="5496" w:type="dxa"/>
             <w:vAlign w:val="bottom"/>
           </w:tcPr>
           <w:p>

</xml_diff>

<commit_message>
In class aggiunte le classi: UtenteRegistrato, Super-Admin Modifucate: Azienda->UtenteBusiness, CodicePersonale->CodiceConferma (controllare riferimenti in altri file per essere sicuri siano consistenti con i nuovi nomi) Eliminata: PuntiMeet
</commit_message>
<xml_diff>
--- a/Internal work product/Classi.docx
+++ b/Internal work product/Classi.docx
@@ -141,6 +141,89 @@
                 <w:rFonts w:ascii="Calibri" w:hAnsi="Calibri" w:cs="Calibri"/>
                 <w:color w:val="000000"/>
               </w:rPr>
+              <w:t xml:space="preserve">Un utente </w:t>
+            </w:r>
+            <w:r>
+              <w:rPr>
+                <w:rFonts w:ascii="Calibri" w:hAnsi="Calibri" w:cs="Calibri"/>
+                <w:color w:val="000000"/>
+              </w:rPr>
+              <w:t>generico della</w:t>
+            </w:r>
+            <w:r>
+              <w:rPr>
+                <w:rFonts w:ascii="Calibri" w:hAnsi="Calibri" w:cs="Calibri"/>
+                <w:color w:val="000000"/>
+              </w:rPr>
+              <w:t xml:space="preserve"> piattaforma</w:t>
+            </w:r>
+          </w:p>
+        </w:tc>
+      </w:tr>
+      <w:tr>
+        <w:tc>
+          <w:tcPr>
+            <w:tcW w:w="3051" w:type="dxa"/>
+            <w:vAlign w:val="bottom"/>
+          </w:tcPr>
+          <w:p>
+            <w:pPr>
+              <w:rPr>
+                <w:rFonts w:ascii="Calibri" w:hAnsi="Calibri" w:cs="Calibri"/>
+                <w:color w:val="000000"/>
+              </w:rPr>
+            </w:pPr>
+            <w:proofErr w:type="spellStart"/>
+            <w:r>
+              <w:rPr>
+                <w:rFonts w:ascii="Calibri" w:hAnsi="Calibri" w:cs="Calibri"/>
+                <w:color w:val="000000"/>
+              </w:rPr>
+              <w:t>UtenteRegistrato</w:t>
+            </w:r>
+            <w:proofErr w:type="spellEnd"/>
+          </w:p>
+        </w:tc>
+        <w:tc>
+          <w:tcPr>
+            <w:tcW w:w="1081" w:type="dxa"/>
+            <w:vAlign w:val="bottom"/>
+          </w:tcPr>
+          <w:p>
+            <w:pPr>
+              <w:rPr>
+                <w:rFonts w:ascii="Calibri" w:hAnsi="Calibri" w:cs="Calibri"/>
+                <w:color w:val="000000"/>
+              </w:rPr>
+            </w:pPr>
+            <w:proofErr w:type="spellStart"/>
+            <w:r>
+              <w:rPr>
+                <w:rFonts w:ascii="Calibri" w:hAnsi="Calibri" w:cs="Calibri"/>
+                <w:color w:val="000000"/>
+              </w:rPr>
+              <w:t>Entity</w:t>
+            </w:r>
+            <w:proofErr w:type="spellEnd"/>
+          </w:p>
+        </w:tc>
+        <w:tc>
+          <w:tcPr>
+            <w:tcW w:w="5496" w:type="dxa"/>
+            <w:vAlign w:val="bottom"/>
+          </w:tcPr>
+          <w:p>
+            <w:pPr>
+              <w:rPr>
+                <w:rFonts w:ascii="Calibri" w:hAnsi="Calibri" w:cs="Calibri"/>
+                <w:color w:val="000000"/>
+              </w:rPr>
+            </w:pPr>
+            <w:r>
+              <w:rPr>
+                <w:rFonts w:ascii="Calibri" w:hAnsi="Calibri" w:cs="Calibri"/>
+                <w:color w:val="000000"/>
+              </w:rPr>
               <w:t>Un utente iscritto alla piattaforma</w:t>
             </w:r>
           </w:p>
@@ -498,13 +581,15 @@
                 <w:color w:val="000000"/>
               </w:rPr>
             </w:pPr>
-            <w:r>
-              <w:rPr>
-                <w:rFonts w:ascii="Calibri" w:hAnsi="Calibri" w:cs="Calibri"/>
-                <w:color w:val="000000"/>
-              </w:rPr>
-              <w:t>Azienda</w:t>
-            </w:r>
+            <w:proofErr w:type="spellStart"/>
+            <w:r>
+              <w:rPr>
+                <w:rFonts w:ascii="Calibri" w:hAnsi="Calibri" w:cs="Calibri"/>
+                <w:color w:val="000000"/>
+              </w:rPr>
+              <w:t>UtenteBusiness</w:t>
+            </w:r>
+            <w:proofErr w:type="spellEnd"/>
           </w:p>
         </w:tc>
         <w:tc>
@@ -632,15 +717,13 @@
                 <w:color w:val="000000"/>
               </w:rPr>
             </w:pPr>
-            <w:proofErr w:type="spellStart"/>
-            <w:r>
-              <w:rPr>
-                <w:rFonts w:ascii="Calibri" w:hAnsi="Calibri" w:cs="Calibri"/>
-                <w:color w:val="000000"/>
-              </w:rPr>
-              <w:t>PuntiMeet</w:t>
-            </w:r>
-            <w:proofErr w:type="spellEnd"/>
+            <w:r>
+              <w:rPr>
+                <w:rFonts w:ascii="Calibri" w:hAnsi="Calibri" w:cs="Calibri"/>
+                <w:color w:val="000000"/>
+              </w:rPr>
+              <w:t>Operatore</w:t>
+            </w:r>
           </w:p>
         </w:tc>
         <w:tc>
@@ -683,44 +766,30 @@
                 <w:rFonts w:ascii="Calibri" w:hAnsi="Calibri" w:cs="Calibri"/>
                 <w:color w:val="000000"/>
               </w:rPr>
-              <w:t>?? Magari attributo di evento per</w:t>
-            </w:r>
-            <w:r>
-              <w:rPr>
-                <w:rFonts w:ascii="Calibri" w:hAnsi="Calibri" w:cs="Calibri"/>
-                <w:color w:val="000000"/>
-              </w:rPr>
-              <w:t>ò</w:t>
-            </w:r>
-            <w:r>
-              <w:rPr>
-                <w:rFonts w:ascii="Calibri" w:hAnsi="Calibri" w:cs="Calibri"/>
-                <w:color w:val="000000"/>
-              </w:rPr>
-              <w:t xml:space="preserve"> compare anche da altre parti</w:t>
-            </w:r>
-          </w:p>
-        </w:tc>
-      </w:tr>
-      <w:tr>
-        <w:tc>
-          <w:tcPr>
-            <w:tcW w:w="3051" w:type="dxa"/>
-            <w:vAlign w:val="bottom"/>
-          </w:tcPr>
-          <w:p>
-            <w:pPr>
-              <w:rPr>
-                <w:rFonts w:ascii="Calibri" w:hAnsi="Calibri" w:cs="Calibri"/>
-                <w:color w:val="000000"/>
-              </w:rPr>
-            </w:pPr>
-            <w:r>
-              <w:rPr>
-                <w:rFonts w:ascii="Calibri" w:hAnsi="Calibri" w:cs="Calibri"/>
-                <w:color w:val="000000"/>
-              </w:rPr>
-              <w:t>Operatore</w:t>
+              <w:t>Rappresenta un utente di tipo operatore</w:t>
+            </w:r>
+          </w:p>
+        </w:tc>
+      </w:tr>
+      <w:tr>
+        <w:tc>
+          <w:tcPr>
+            <w:tcW w:w="3051" w:type="dxa"/>
+            <w:vAlign w:val="bottom"/>
+          </w:tcPr>
+          <w:p>
+            <w:pPr>
+              <w:rPr>
+                <w:rFonts w:ascii="Calibri" w:hAnsi="Calibri" w:cs="Calibri"/>
+                <w:color w:val="000000"/>
+              </w:rPr>
+            </w:pPr>
+            <w:r>
+              <w:rPr>
+                <w:rFonts w:ascii="Calibri" w:hAnsi="Calibri" w:cs="Calibri"/>
+                <w:color w:val="000000"/>
+              </w:rPr>
+              <w:t>Super-Admin</w:t>
             </w:r>
           </w:p>
         </w:tc>
@@ -764,31 +833,31 @@
                 <w:rFonts w:ascii="Calibri" w:hAnsi="Calibri" w:cs="Calibri"/>
                 <w:color w:val="000000"/>
               </w:rPr>
-              <w:t>Rappresenta un utente di tipo operatore</w:t>
-            </w:r>
-          </w:p>
-        </w:tc>
-      </w:tr>
-      <w:tr>
-        <w:tc>
-          <w:tcPr>
-            <w:tcW w:w="3051" w:type="dxa"/>
-            <w:vAlign w:val="bottom"/>
-          </w:tcPr>
-          <w:p>
-            <w:pPr>
-              <w:rPr>
-                <w:rFonts w:ascii="Calibri" w:hAnsi="Calibri" w:cs="Calibri"/>
-                <w:color w:val="000000"/>
-              </w:rPr>
-            </w:pPr>
-            <w:proofErr w:type="spellStart"/>
-            <w:r>
-              <w:rPr>
-                <w:rFonts w:ascii="Calibri" w:hAnsi="Calibri" w:cs="Calibri"/>
-                <w:color w:val="000000"/>
-              </w:rPr>
-              <w:t>CodicePersonale</w:t>
+              <w:t>Rappresenta un utente con privilegi assoluti</w:t>
+            </w:r>
+          </w:p>
+        </w:tc>
+      </w:tr>
+      <w:tr>
+        <w:tc>
+          <w:tcPr>
+            <w:tcW w:w="3051" w:type="dxa"/>
+            <w:vAlign w:val="bottom"/>
+          </w:tcPr>
+          <w:p>
+            <w:pPr>
+              <w:rPr>
+                <w:rFonts w:ascii="Calibri" w:hAnsi="Calibri" w:cs="Calibri"/>
+                <w:color w:val="000000"/>
+              </w:rPr>
+            </w:pPr>
+            <w:proofErr w:type="spellStart"/>
+            <w:r>
+              <w:rPr>
+                <w:rFonts w:ascii="Calibri" w:hAnsi="Calibri" w:cs="Calibri"/>
+                <w:color w:val="000000"/>
+              </w:rPr>
+              <w:t>CodiceConferma</w:t>
             </w:r>
             <w:proofErr w:type="spellEnd"/>
           </w:p>
@@ -833,31 +902,47 @@
                 <w:rFonts w:ascii="Calibri" w:hAnsi="Calibri" w:cs="Calibri"/>
                 <w:color w:val="000000"/>
               </w:rPr>
-              <w:t>Rappresenta un codice personale per la validazione della presenza ad un evento sponsorizzato</w:t>
-            </w:r>
-          </w:p>
-        </w:tc>
-      </w:tr>
-      <w:tr>
-        <w:tc>
-          <w:tcPr>
-            <w:tcW w:w="3051" w:type="dxa"/>
-            <w:vAlign w:val="bottom"/>
-          </w:tcPr>
-          <w:p>
-            <w:pPr>
-              <w:rPr>
-                <w:rFonts w:ascii="Calibri" w:hAnsi="Calibri" w:cs="Calibri"/>
-                <w:color w:val="000000"/>
-              </w:rPr>
-            </w:pPr>
-            <w:proofErr w:type="spellStart"/>
-            <w:r>
-              <w:rPr>
-                <w:rFonts w:ascii="Calibri" w:hAnsi="Calibri" w:cs="Calibri"/>
-                <w:color w:val="000000"/>
-              </w:rPr>
-              <w:t>PiattaformaEstrena</w:t>
+              <w:t>Rappresenta un codice di conferma per la validazione della presenza ad un evento sponsorizzato</w:t>
+            </w:r>
+          </w:p>
+        </w:tc>
+      </w:tr>
+      <w:tr>
+        <w:tc>
+          <w:tcPr>
+            <w:tcW w:w="3051" w:type="dxa"/>
+            <w:vAlign w:val="bottom"/>
+          </w:tcPr>
+          <w:p>
+            <w:pPr>
+              <w:rPr>
+                <w:rFonts w:ascii="Calibri" w:hAnsi="Calibri" w:cs="Calibri"/>
+                <w:color w:val="000000"/>
+              </w:rPr>
+            </w:pPr>
+            <w:proofErr w:type="spellStart"/>
+            <w:r>
+              <w:rPr>
+                <w:rFonts w:ascii="Calibri" w:hAnsi="Calibri" w:cs="Calibri"/>
+                <w:color w:val="000000"/>
+              </w:rPr>
+              <w:t>PiattaformaEst</w:t>
+            </w:r>
+            <w:r>
+              <w:rPr>
+                <w:rFonts w:ascii="Calibri" w:hAnsi="Calibri" w:cs="Calibri"/>
+                <w:color w:val="000000"/>
+              </w:rPr>
+              <w:t>er</w:t>
+            </w:r>
+            <w:bookmarkStart w:id="0" w:name="_GoBack"/>
+            <w:bookmarkEnd w:id="0"/>
+            <w:r>
+              <w:rPr>
+                <w:rFonts w:ascii="Calibri" w:hAnsi="Calibri" w:cs="Calibri"/>
+                <w:color w:val="000000"/>
+              </w:rPr>
+              <w:t>na</w:t>
             </w:r>
             <w:proofErr w:type="spellEnd"/>
           </w:p>
@@ -4216,8 +4301,6 @@
               </w:rPr>
               <w:t>Form dove il super-Admin inserisce l’username del futuro moderatore</w:t>
             </w:r>
-            <w:bookmarkStart w:id="0" w:name="_GoBack"/>
-            <w:bookmarkEnd w:id="0"/>
           </w:p>
         </w:tc>
       </w:tr>

</xml_diff>

<commit_message>
Completato merge del commit 4b4c20d Fix: grammatica Classi Eliminate: PoolSegnalazioneCommento, PoolSegnalazioneEvento Corretta descrizione di SearchControl
</commit_message>
<xml_diff>
--- a/Internal work product/Classi.docx
+++ b/Internal work product/Classi.docx
@@ -935,8 +935,6 @@
               </w:rPr>
               <w:t>er</w:t>
             </w:r>
-            <w:bookmarkStart w:id="0" w:name="_GoBack"/>
-            <w:bookmarkEnd w:id="0"/>
             <w:r>
               <w:rPr>
                 <w:rFonts w:ascii="Calibri" w:hAnsi="Calibri" w:cs="Calibri"/>
@@ -1135,213 +1133,6 @@
                 <w:color w:val="000000"/>
               </w:rPr>
               <w:t>Rappresenta un evento sponsorizzato sulla piattaforma</w:t>
-            </w:r>
-          </w:p>
-        </w:tc>
-      </w:tr>
-      <w:tr>
-        <w:tc>
-          <w:tcPr>
-            <w:tcW w:w="3051" w:type="dxa"/>
-            <w:vAlign w:val="bottom"/>
-          </w:tcPr>
-          <w:p>
-            <w:pPr>
-              <w:rPr>
-                <w:rFonts w:ascii="Calibri" w:hAnsi="Calibri" w:cs="Calibri"/>
-                <w:color w:val="000000"/>
-              </w:rPr>
-            </w:pPr>
-            <w:proofErr w:type="spellStart"/>
-            <w:r>
-              <w:rPr>
-                <w:rFonts w:ascii="Calibri" w:hAnsi="Calibri" w:cs="Calibri"/>
-                <w:color w:val="000000"/>
-              </w:rPr>
-              <w:t>BusinessEventForm</w:t>
-            </w:r>
-            <w:proofErr w:type="spellEnd"/>
-          </w:p>
-        </w:tc>
-        <w:tc>
-          <w:tcPr>
-            <w:tcW w:w="1081" w:type="dxa"/>
-            <w:vAlign w:val="bottom"/>
-          </w:tcPr>
-          <w:p>
-            <w:pPr>
-              <w:rPr>
-                <w:rFonts w:ascii="Calibri" w:hAnsi="Calibri" w:cs="Calibri"/>
-                <w:color w:val="000000"/>
-              </w:rPr>
-            </w:pPr>
-            <w:proofErr w:type="spellStart"/>
-            <w:r>
-              <w:rPr>
-                <w:rFonts w:ascii="Calibri" w:hAnsi="Calibri" w:cs="Calibri"/>
-                <w:color w:val="000000"/>
-              </w:rPr>
-              <w:t>Entity</w:t>
-            </w:r>
-            <w:proofErr w:type="spellEnd"/>
-          </w:p>
-        </w:tc>
-        <w:tc>
-          <w:tcPr>
-            <w:tcW w:w="5496" w:type="dxa"/>
-            <w:vAlign w:val="bottom"/>
-          </w:tcPr>
-          <w:p>
-            <w:pPr>
-              <w:rPr>
-                <w:rFonts w:ascii="Calibri" w:hAnsi="Calibri" w:cs="Calibri"/>
-                <w:color w:val="000000"/>
-              </w:rPr>
-            </w:pPr>
-            <w:r>
-              <w:rPr>
-                <w:rFonts w:ascii="Calibri" w:hAnsi="Calibri" w:cs="Calibri"/>
-                <w:color w:val="000000"/>
-              </w:rPr>
-              <w:t>Form che permette l'inserimento delle informazioni relative ad un evento sponsorizzato</w:t>
-            </w:r>
-          </w:p>
-        </w:tc>
-      </w:tr>
-      <w:tr>
-        <w:tc>
-          <w:tcPr>
-            <w:tcW w:w="3051" w:type="dxa"/>
-            <w:vAlign w:val="bottom"/>
-          </w:tcPr>
-          <w:p>
-            <w:pPr>
-              <w:rPr>
-                <w:rFonts w:ascii="Calibri" w:hAnsi="Calibri" w:cs="Calibri"/>
-                <w:color w:val="000000"/>
-              </w:rPr>
-            </w:pPr>
-            <w:proofErr w:type="spellStart"/>
-            <w:r>
-              <w:rPr>
-                <w:rFonts w:ascii="Calibri" w:hAnsi="Calibri" w:cs="Calibri"/>
-                <w:color w:val="000000"/>
-              </w:rPr>
-              <w:t>PoolSegnalazioneCommento</w:t>
-            </w:r>
-            <w:proofErr w:type="spellEnd"/>
-          </w:p>
-        </w:tc>
-        <w:tc>
-          <w:tcPr>
-            <w:tcW w:w="1081" w:type="dxa"/>
-            <w:vAlign w:val="bottom"/>
-          </w:tcPr>
-          <w:p>
-            <w:pPr>
-              <w:rPr>
-                <w:rFonts w:ascii="Calibri" w:hAnsi="Calibri" w:cs="Calibri"/>
-                <w:color w:val="000000"/>
-              </w:rPr>
-            </w:pPr>
-            <w:proofErr w:type="spellStart"/>
-            <w:r>
-              <w:rPr>
-                <w:rFonts w:ascii="Calibri" w:hAnsi="Calibri" w:cs="Calibri"/>
-                <w:color w:val="000000"/>
-              </w:rPr>
-              <w:t>Entity</w:t>
-            </w:r>
-            <w:proofErr w:type="spellEnd"/>
-          </w:p>
-        </w:tc>
-        <w:tc>
-          <w:tcPr>
-            <w:tcW w:w="5496" w:type="dxa"/>
-            <w:vAlign w:val="bottom"/>
-          </w:tcPr>
-          <w:p>
-            <w:pPr>
-              <w:rPr>
-                <w:rFonts w:ascii="Calibri" w:hAnsi="Calibri" w:cs="Calibri"/>
-                <w:color w:val="000000"/>
-              </w:rPr>
-            </w:pPr>
-            <w:r>
-              <w:rPr>
-                <w:rFonts w:ascii="Calibri" w:hAnsi="Calibri" w:cs="Calibri"/>
-                <w:color w:val="000000"/>
-              </w:rPr>
-              <w:t>??</w:t>
-            </w:r>
-          </w:p>
-        </w:tc>
-      </w:tr>
-      <w:tr>
-        <w:tc>
-          <w:tcPr>
-            <w:tcW w:w="3051" w:type="dxa"/>
-            <w:vAlign w:val="bottom"/>
-          </w:tcPr>
-          <w:p>
-            <w:pPr>
-              <w:rPr>
-                <w:rFonts w:ascii="Calibri" w:hAnsi="Calibri" w:cs="Calibri"/>
-                <w:color w:val="000000"/>
-              </w:rPr>
-            </w:pPr>
-            <w:proofErr w:type="spellStart"/>
-            <w:r>
-              <w:rPr>
-                <w:rFonts w:ascii="Calibri" w:hAnsi="Calibri" w:cs="Calibri"/>
-                <w:color w:val="000000"/>
-              </w:rPr>
-              <w:t>PoolSegnalazioneEvento</w:t>
-            </w:r>
-            <w:proofErr w:type="spellEnd"/>
-          </w:p>
-        </w:tc>
-        <w:tc>
-          <w:tcPr>
-            <w:tcW w:w="1081" w:type="dxa"/>
-            <w:vAlign w:val="bottom"/>
-          </w:tcPr>
-          <w:p>
-            <w:pPr>
-              <w:rPr>
-                <w:rFonts w:ascii="Calibri" w:hAnsi="Calibri" w:cs="Calibri"/>
-                <w:color w:val="000000"/>
-              </w:rPr>
-            </w:pPr>
-            <w:proofErr w:type="spellStart"/>
-            <w:r>
-              <w:rPr>
-                <w:rFonts w:ascii="Calibri" w:hAnsi="Calibri" w:cs="Calibri"/>
-                <w:color w:val="000000"/>
-              </w:rPr>
-              <w:t>Entity</w:t>
-            </w:r>
-            <w:proofErr w:type="spellEnd"/>
-          </w:p>
-        </w:tc>
-        <w:tc>
-          <w:tcPr>
-            <w:tcW w:w="5496" w:type="dxa"/>
-            <w:vAlign w:val="bottom"/>
-          </w:tcPr>
-          <w:p>
-            <w:pPr>
-              <w:rPr>
-                <w:rFonts w:ascii="Calibri" w:hAnsi="Calibri" w:cs="Calibri"/>
-                <w:color w:val="000000"/>
-              </w:rPr>
-            </w:pPr>
-            <w:r>
-              <w:rPr>
-                <w:rFonts w:ascii="Calibri" w:hAnsi="Calibri" w:cs="Calibri"/>
-                <w:color w:val="000000"/>
-              </w:rPr>
-              <w:t>??</w:t>
             </w:r>
           </w:p>
         </w:tc>
@@ -2361,145 +2152,153 @@
                 <w:rFonts w:ascii="Calibri" w:hAnsi="Calibri" w:cs="Calibri"/>
                 <w:color w:val="000000"/>
               </w:rPr>
+              <w:t>EventInfoButton</w:t>
+            </w:r>
+            <w:proofErr w:type="spellEnd"/>
+          </w:p>
+        </w:tc>
+        <w:tc>
+          <w:tcPr>
+            <w:tcW w:w="1081" w:type="dxa"/>
+            <w:vAlign w:val="bottom"/>
+          </w:tcPr>
+          <w:p>
+            <w:pPr>
+              <w:rPr>
+                <w:rFonts w:ascii="Calibri" w:hAnsi="Calibri" w:cs="Calibri"/>
+                <w:color w:val="000000"/>
+              </w:rPr>
+            </w:pPr>
+            <w:proofErr w:type="spellStart"/>
+            <w:r>
+              <w:rPr>
+                <w:rFonts w:ascii="Calibri" w:hAnsi="Calibri" w:cs="Calibri"/>
+                <w:color w:val="000000"/>
+              </w:rPr>
+              <w:t>Boundary</w:t>
+            </w:r>
+            <w:proofErr w:type="spellEnd"/>
+          </w:p>
+        </w:tc>
+        <w:tc>
+          <w:tcPr>
+            <w:tcW w:w="5496" w:type="dxa"/>
+            <w:vAlign w:val="bottom"/>
+          </w:tcPr>
+          <w:p>
+            <w:pPr>
+              <w:rPr>
+                <w:rFonts w:ascii="Calibri" w:hAnsi="Calibri" w:cs="Calibri"/>
+                <w:color w:val="000000"/>
+              </w:rPr>
+            </w:pPr>
+            <w:r>
+              <w:rPr>
+                <w:rFonts w:ascii="Calibri" w:hAnsi="Calibri" w:cs="Calibri"/>
+                <w:color w:val="000000"/>
+              </w:rPr>
+              <w:t>Bottone che permette all'utente di attivare la funzione di visualizzazione delle info su un evento</w:t>
+            </w:r>
+          </w:p>
+        </w:tc>
+      </w:tr>
+      <w:tr>
+        <w:tc>
+          <w:tcPr>
+            <w:tcW w:w="3051" w:type="dxa"/>
+            <w:vAlign w:val="bottom"/>
+          </w:tcPr>
+          <w:p>
+            <w:pPr>
+              <w:rPr>
+                <w:rFonts w:ascii="Calibri" w:hAnsi="Calibri" w:cs="Calibri"/>
+                <w:color w:val="000000"/>
+              </w:rPr>
+            </w:pPr>
+            <w:proofErr w:type="spellStart"/>
+            <w:r>
+              <w:rPr>
+                <w:rFonts w:ascii="Calibri" w:hAnsi="Calibri" w:cs="Calibri"/>
+                <w:color w:val="000000"/>
+              </w:rPr>
+              <w:t>EventInfoPanel</w:t>
+            </w:r>
+            <w:proofErr w:type="spellEnd"/>
+          </w:p>
+        </w:tc>
+        <w:tc>
+          <w:tcPr>
+            <w:tcW w:w="1081" w:type="dxa"/>
+            <w:vAlign w:val="bottom"/>
+          </w:tcPr>
+          <w:p>
+            <w:pPr>
+              <w:rPr>
+                <w:rFonts w:ascii="Calibri" w:hAnsi="Calibri" w:cs="Calibri"/>
+                <w:color w:val="000000"/>
+              </w:rPr>
+            </w:pPr>
+            <w:proofErr w:type="spellStart"/>
+            <w:r>
+              <w:rPr>
+                <w:rFonts w:ascii="Calibri" w:hAnsi="Calibri" w:cs="Calibri"/>
+                <w:color w:val="000000"/>
+              </w:rPr>
+              <w:t>Boundary</w:t>
+            </w:r>
+            <w:proofErr w:type="spellEnd"/>
+          </w:p>
+        </w:tc>
+        <w:tc>
+          <w:tcPr>
+            <w:tcW w:w="5496" w:type="dxa"/>
+            <w:vAlign w:val="bottom"/>
+          </w:tcPr>
+          <w:p>
+            <w:pPr>
+              <w:rPr>
+                <w:rFonts w:ascii="Calibri" w:hAnsi="Calibri" w:cs="Calibri"/>
+                <w:color w:val="000000"/>
+              </w:rPr>
+            </w:pPr>
+            <w:r>
+              <w:rPr>
+                <w:rFonts w:ascii="Calibri" w:hAnsi="Calibri" w:cs="Calibri"/>
+                <w:color w:val="000000"/>
+              </w:rPr>
+              <w:t xml:space="preserve">Pannello che permette la visualizzazione delle informazioni relative e all'evento. Informazioni quali: tipologia dell’evento, nome dell’evento, la sua descrizione, la </w:t>
+            </w:r>
+            <w:r>
+              <w:rPr>
+                <w:rFonts w:ascii="Calibri" w:hAnsi="Calibri" w:cs="Calibri"/>
+                <w:color w:val="000000"/>
+              </w:rPr>
               <w:lastRenderedPageBreak/>
-              <w:t>EventInfoButton</w:t>
-            </w:r>
-            <w:proofErr w:type="spellEnd"/>
-          </w:p>
-        </w:tc>
-        <w:tc>
-          <w:tcPr>
-            <w:tcW w:w="1081" w:type="dxa"/>
-            <w:vAlign w:val="bottom"/>
-          </w:tcPr>
-          <w:p>
-            <w:pPr>
-              <w:rPr>
-                <w:rFonts w:ascii="Calibri" w:hAnsi="Calibri" w:cs="Calibri"/>
-                <w:color w:val="000000"/>
-              </w:rPr>
-            </w:pPr>
-            <w:proofErr w:type="spellStart"/>
-            <w:r>
-              <w:rPr>
-                <w:rFonts w:ascii="Calibri" w:hAnsi="Calibri" w:cs="Calibri"/>
-                <w:color w:val="000000"/>
-              </w:rPr>
-              <w:t>Boundary</w:t>
-            </w:r>
-            <w:proofErr w:type="spellEnd"/>
-          </w:p>
-        </w:tc>
-        <w:tc>
-          <w:tcPr>
-            <w:tcW w:w="5496" w:type="dxa"/>
-            <w:vAlign w:val="bottom"/>
-          </w:tcPr>
-          <w:p>
-            <w:pPr>
-              <w:rPr>
-                <w:rFonts w:ascii="Calibri" w:hAnsi="Calibri" w:cs="Calibri"/>
-                <w:color w:val="000000"/>
-              </w:rPr>
-            </w:pPr>
-            <w:r>
-              <w:rPr>
-                <w:rFonts w:ascii="Calibri" w:hAnsi="Calibri" w:cs="Calibri"/>
-                <w:color w:val="000000"/>
-              </w:rPr>
-              <w:t>Bottone che permette all'utente di attivare la funzione di visualizzazione delle info su un evento</w:t>
-            </w:r>
-          </w:p>
-        </w:tc>
-      </w:tr>
-      <w:tr>
-        <w:tc>
-          <w:tcPr>
-            <w:tcW w:w="3051" w:type="dxa"/>
-            <w:vAlign w:val="bottom"/>
-          </w:tcPr>
-          <w:p>
-            <w:pPr>
-              <w:rPr>
-                <w:rFonts w:ascii="Calibri" w:hAnsi="Calibri" w:cs="Calibri"/>
-                <w:color w:val="000000"/>
-              </w:rPr>
-            </w:pPr>
-            <w:proofErr w:type="spellStart"/>
-            <w:r>
-              <w:rPr>
-                <w:rFonts w:ascii="Calibri" w:hAnsi="Calibri" w:cs="Calibri"/>
-                <w:color w:val="000000"/>
-              </w:rPr>
-              <w:t>EventInfoPanel</w:t>
-            </w:r>
-            <w:proofErr w:type="spellEnd"/>
-          </w:p>
-        </w:tc>
-        <w:tc>
-          <w:tcPr>
-            <w:tcW w:w="1081" w:type="dxa"/>
-            <w:vAlign w:val="bottom"/>
-          </w:tcPr>
-          <w:p>
-            <w:pPr>
-              <w:rPr>
-                <w:rFonts w:ascii="Calibri" w:hAnsi="Calibri" w:cs="Calibri"/>
-                <w:color w:val="000000"/>
-              </w:rPr>
-            </w:pPr>
-            <w:proofErr w:type="spellStart"/>
-            <w:r>
-              <w:rPr>
-                <w:rFonts w:ascii="Calibri" w:hAnsi="Calibri" w:cs="Calibri"/>
-                <w:color w:val="000000"/>
-              </w:rPr>
-              <w:t>Boundary</w:t>
-            </w:r>
-            <w:proofErr w:type="spellEnd"/>
-          </w:p>
-        </w:tc>
-        <w:tc>
-          <w:tcPr>
-            <w:tcW w:w="5496" w:type="dxa"/>
-            <w:vAlign w:val="bottom"/>
-          </w:tcPr>
-          <w:p>
-            <w:pPr>
-              <w:rPr>
-                <w:rFonts w:ascii="Calibri" w:hAnsi="Calibri" w:cs="Calibri"/>
-                <w:color w:val="000000"/>
-              </w:rPr>
-            </w:pPr>
-            <w:r>
-              <w:rPr>
-                <w:rFonts w:ascii="Calibri" w:hAnsi="Calibri" w:cs="Calibri"/>
-                <w:color w:val="000000"/>
-              </w:rPr>
-              <w:t>Pannello che permette la visualizzazione delle informazioni relative e all'evento. Informazioni quali: tipologia dell’evento, nome dell’evento, la sua descrizione, la locazione e la fascia oraria in cui si svolge. Permette inoltre l'accesso ad ulteriori funzionalità relative all'evento come la partecipazione, la validazione della presenza e la visualizzazione dei commenti tramite i relativi oggetti</w:t>
-            </w:r>
-          </w:p>
-        </w:tc>
-      </w:tr>
-      <w:tr>
-        <w:tc>
-          <w:tcPr>
-            <w:tcW w:w="3051" w:type="dxa"/>
-            <w:vAlign w:val="bottom"/>
-          </w:tcPr>
-          <w:p>
-            <w:pPr>
-              <w:rPr>
-                <w:rFonts w:ascii="Calibri" w:hAnsi="Calibri" w:cs="Calibri"/>
-                <w:color w:val="000000"/>
-              </w:rPr>
-            </w:pPr>
-            <w:proofErr w:type="spellStart"/>
-            <w:r>
-              <w:rPr>
-                <w:rFonts w:ascii="Calibri" w:hAnsi="Calibri" w:cs="Calibri"/>
-                <w:color w:val="000000"/>
-              </w:rPr>
+              <w:t>locazione e la fascia oraria in cui si svolge. Permette inoltre l'accesso ad ulteriori funzionalità relative all'evento come la partecipazione, la validazione della presenza e la visualizzazione dei commenti tramite i relativi oggetti</w:t>
+            </w:r>
+          </w:p>
+        </w:tc>
+      </w:tr>
+      <w:tr>
+        <w:tc>
+          <w:tcPr>
+            <w:tcW w:w="3051" w:type="dxa"/>
+            <w:vAlign w:val="bottom"/>
+          </w:tcPr>
+          <w:p>
+            <w:pPr>
+              <w:rPr>
+                <w:rFonts w:ascii="Calibri" w:hAnsi="Calibri" w:cs="Calibri"/>
+                <w:color w:val="000000"/>
+              </w:rPr>
+            </w:pPr>
+            <w:proofErr w:type="spellStart"/>
+            <w:r>
+              <w:rPr>
+                <w:rFonts w:ascii="Calibri" w:hAnsi="Calibri" w:cs="Calibri"/>
+                <w:color w:val="000000"/>
+              </w:rPr>
+              <w:lastRenderedPageBreak/>
               <w:t>VisualizzaProfiloButton</w:t>
             </w:r>
             <w:proofErr w:type="spellEnd"/>
@@ -3908,76 +3707,145 @@
                 <w:rFonts w:ascii="Calibri" w:hAnsi="Calibri" w:cs="Calibri"/>
                 <w:color w:val="000000"/>
               </w:rPr>
+              <w:t>CreaEventoButton</w:t>
+            </w:r>
+            <w:proofErr w:type="spellEnd"/>
+          </w:p>
+        </w:tc>
+        <w:tc>
+          <w:tcPr>
+            <w:tcW w:w="1081" w:type="dxa"/>
+            <w:vAlign w:val="bottom"/>
+          </w:tcPr>
+          <w:p>
+            <w:pPr>
+              <w:rPr>
+                <w:rFonts w:ascii="Calibri" w:hAnsi="Calibri" w:cs="Calibri"/>
+                <w:color w:val="000000"/>
+              </w:rPr>
+            </w:pPr>
+            <w:proofErr w:type="spellStart"/>
+            <w:r>
+              <w:rPr>
+                <w:rFonts w:ascii="Calibri" w:hAnsi="Calibri" w:cs="Calibri"/>
+                <w:color w:val="000000"/>
+              </w:rPr>
+              <w:t>Boundary</w:t>
+            </w:r>
+            <w:proofErr w:type="spellEnd"/>
+          </w:p>
+        </w:tc>
+        <w:tc>
+          <w:tcPr>
+            <w:tcW w:w="5496" w:type="dxa"/>
+            <w:vAlign w:val="bottom"/>
+          </w:tcPr>
+          <w:p>
+            <w:pPr>
+              <w:rPr>
+                <w:rFonts w:ascii="Calibri" w:hAnsi="Calibri" w:cs="Calibri"/>
+                <w:color w:val="000000"/>
+              </w:rPr>
+            </w:pPr>
+            <w:r>
+              <w:rPr>
+                <w:rFonts w:ascii="Calibri" w:hAnsi="Calibri" w:cs="Calibri"/>
+                <w:color w:val="000000"/>
+              </w:rPr>
+              <w:t>Bottone che permette all'utente di accedere alla funzione di creazione di un evento</w:t>
+            </w:r>
+          </w:p>
+        </w:tc>
+      </w:tr>
+      <w:tr>
+        <w:tc>
+          <w:tcPr>
+            <w:tcW w:w="3051" w:type="dxa"/>
+            <w:vAlign w:val="bottom"/>
+          </w:tcPr>
+          <w:p>
+            <w:pPr>
+              <w:rPr>
+                <w:rFonts w:ascii="Calibri" w:hAnsi="Calibri" w:cs="Calibri"/>
+                <w:color w:val="000000"/>
+              </w:rPr>
+            </w:pPr>
+            <w:proofErr w:type="spellStart"/>
+            <w:r>
+              <w:rPr>
+                <w:rFonts w:ascii="Calibri" w:hAnsi="Calibri" w:cs="Calibri"/>
+                <w:color w:val="000000"/>
+              </w:rPr>
+              <w:t>BusinessEventForm</w:t>
+            </w:r>
+            <w:proofErr w:type="spellEnd"/>
+          </w:p>
+        </w:tc>
+        <w:tc>
+          <w:tcPr>
+            <w:tcW w:w="1081" w:type="dxa"/>
+            <w:vAlign w:val="bottom"/>
+          </w:tcPr>
+          <w:p>
+            <w:pPr>
+              <w:rPr>
+                <w:rFonts w:ascii="Calibri" w:hAnsi="Calibri" w:cs="Calibri"/>
+                <w:color w:val="000000"/>
+              </w:rPr>
+            </w:pPr>
+            <w:proofErr w:type="spellStart"/>
+            <w:r>
+              <w:rPr>
+                <w:rFonts w:ascii="Calibri" w:hAnsi="Calibri" w:cs="Calibri"/>
+                <w:color w:val="000000"/>
+              </w:rPr>
+              <w:t>Boundary</w:t>
+            </w:r>
+            <w:proofErr w:type="spellEnd"/>
+          </w:p>
+        </w:tc>
+        <w:tc>
+          <w:tcPr>
+            <w:tcW w:w="5496" w:type="dxa"/>
+            <w:vAlign w:val="bottom"/>
+          </w:tcPr>
+          <w:p>
+            <w:pPr>
+              <w:rPr>
+                <w:rFonts w:ascii="Calibri" w:hAnsi="Calibri" w:cs="Calibri"/>
+                <w:color w:val="000000"/>
+              </w:rPr>
+            </w:pPr>
+            <w:r>
+              <w:rPr>
+                <w:rFonts w:ascii="Calibri" w:hAnsi="Calibri" w:cs="Calibri"/>
+                <w:color w:val="000000"/>
+              </w:rPr>
+              <w:t>Form che permette l'inserimento delle informazioni relative ad un evento sponsorizzato</w:t>
+            </w:r>
+          </w:p>
+        </w:tc>
+      </w:tr>
+      <w:tr>
+        <w:tc>
+          <w:tcPr>
+            <w:tcW w:w="3051" w:type="dxa"/>
+            <w:vAlign w:val="bottom"/>
+          </w:tcPr>
+          <w:p>
+            <w:pPr>
+              <w:rPr>
+                <w:rFonts w:ascii="Calibri" w:hAnsi="Calibri" w:cs="Calibri"/>
+                <w:color w:val="000000"/>
+              </w:rPr>
+            </w:pPr>
+            <w:proofErr w:type="spellStart"/>
+            <w:r>
+              <w:rPr>
+                <w:rFonts w:ascii="Calibri" w:hAnsi="Calibri" w:cs="Calibri"/>
+                <w:color w:val="000000"/>
+              </w:rPr>
               <w:lastRenderedPageBreak/>
-              <w:t>CreaEventoButton</w:t>
-            </w:r>
-            <w:proofErr w:type="spellEnd"/>
-          </w:p>
-        </w:tc>
-        <w:tc>
-          <w:tcPr>
-            <w:tcW w:w="1081" w:type="dxa"/>
-            <w:vAlign w:val="bottom"/>
-          </w:tcPr>
-          <w:p>
-            <w:pPr>
-              <w:rPr>
-                <w:rFonts w:ascii="Calibri" w:hAnsi="Calibri" w:cs="Calibri"/>
-                <w:color w:val="000000"/>
-              </w:rPr>
-            </w:pPr>
-            <w:proofErr w:type="spellStart"/>
-            <w:r>
-              <w:rPr>
-                <w:rFonts w:ascii="Calibri" w:hAnsi="Calibri" w:cs="Calibri"/>
-                <w:color w:val="000000"/>
-              </w:rPr>
-              <w:t>Boundary</w:t>
-            </w:r>
-            <w:proofErr w:type="spellEnd"/>
-          </w:p>
-        </w:tc>
-        <w:tc>
-          <w:tcPr>
-            <w:tcW w:w="5496" w:type="dxa"/>
-            <w:vAlign w:val="bottom"/>
-          </w:tcPr>
-          <w:p>
-            <w:pPr>
-              <w:rPr>
-                <w:rFonts w:ascii="Calibri" w:hAnsi="Calibri" w:cs="Calibri"/>
-                <w:color w:val="000000"/>
-              </w:rPr>
-            </w:pPr>
-            <w:r>
-              <w:rPr>
-                <w:rFonts w:ascii="Calibri" w:hAnsi="Calibri" w:cs="Calibri"/>
-                <w:color w:val="000000"/>
-              </w:rPr>
-              <w:t>Bottone che permette all'utente di accedere alla funzione di creazione di un evento</w:t>
-            </w:r>
-          </w:p>
-        </w:tc>
-      </w:tr>
-      <w:tr>
-        <w:tc>
-          <w:tcPr>
-            <w:tcW w:w="3051" w:type="dxa"/>
-            <w:vAlign w:val="bottom"/>
-          </w:tcPr>
-          <w:p>
-            <w:pPr>
-              <w:rPr>
-                <w:rFonts w:ascii="Calibri" w:hAnsi="Calibri" w:cs="Calibri"/>
-                <w:color w:val="000000"/>
-              </w:rPr>
-            </w:pPr>
-            <w:proofErr w:type="spellStart"/>
-            <w:r>
-              <w:rPr>
-                <w:rFonts w:ascii="Calibri" w:hAnsi="Calibri" w:cs="Calibri"/>
-                <w:color w:val="000000"/>
-              </w:rPr>
               <w:t>BusinessEventButton</w:t>
             </w:r>
             <w:proofErr w:type="spellEnd"/>
@@ -4775,46 +4643,127 @@
                 <w:rFonts w:ascii="Calibri" w:hAnsi="Calibri" w:cs="Calibri"/>
                 <w:color w:val="000000"/>
               </w:rPr>
-              <w:t xml:space="preserve">Gestisce la visualizzazione e creazione di </w:t>
-            </w:r>
-            <w:proofErr w:type="gramStart"/>
-            <w:r>
-              <w:rPr>
-                <w:rFonts w:ascii="Calibri" w:hAnsi="Calibri" w:cs="Calibri"/>
-                <w:color w:val="000000"/>
-              </w:rPr>
-              <w:t>un commenti</w:t>
-            </w:r>
-            <w:proofErr w:type="gramEnd"/>
-            <w:r>
-              <w:rPr>
-                <w:rFonts w:ascii="Calibri" w:hAnsi="Calibri" w:cs="Calibri"/>
-                <w:color w:val="000000"/>
-              </w:rPr>
-              <w:t xml:space="preserve"> relativi ad un evento. Viene creato da </w:t>
-            </w:r>
-            <w:proofErr w:type="spellStart"/>
-            <w:r>
-              <w:rPr>
-                <w:rFonts w:ascii="Calibri" w:hAnsi="Calibri" w:cs="Calibri"/>
-                <w:color w:val="000000"/>
-              </w:rPr>
-              <w:t>EventInfoControl</w:t>
-            </w:r>
-            <w:proofErr w:type="spellEnd"/>
-            <w:r>
-              <w:rPr>
-                <w:rFonts w:ascii="Calibri" w:hAnsi="Calibri" w:cs="Calibri"/>
-                <w:color w:val="000000"/>
-              </w:rPr>
-              <w:t>.</w:t>
-            </w:r>
-            <w:r>
-              <w:rPr>
-                <w:rFonts w:ascii="Calibri" w:hAnsi="Calibri" w:cs="Calibri"/>
-                <w:color w:val="000000"/>
-              </w:rPr>
-              <w:br/>
+              <w:t>Gestisce la visualizzazione e creazione di un comment</w:t>
+            </w:r>
+            <w:r>
+              <w:rPr>
+                <w:rFonts w:ascii="Calibri" w:hAnsi="Calibri" w:cs="Calibri"/>
+                <w:color w:val="000000"/>
+              </w:rPr>
+              <w:t>o</w:t>
+            </w:r>
+            <w:r>
+              <w:rPr>
+                <w:rFonts w:ascii="Calibri" w:hAnsi="Calibri" w:cs="Calibri"/>
+                <w:color w:val="000000"/>
+              </w:rPr>
+              <w:t xml:space="preserve"> relativi ad un evento.</w:t>
+            </w:r>
+            <w:r>
+              <w:rPr>
+                <w:rFonts w:ascii="Calibri" w:hAnsi="Calibri" w:cs="Calibri"/>
+                <w:color w:val="000000"/>
+              </w:rPr>
+              <w:t xml:space="preserve"> </w:t>
+            </w:r>
+            <w:r>
+              <w:rPr>
+                <w:rFonts w:ascii="Calibri" w:hAnsi="Calibri" w:cs="Calibri"/>
+                <w:color w:val="000000"/>
+              </w:rPr>
+              <w:t xml:space="preserve">Permette la visualizzazione di tutti i commenti creando un </w:t>
+            </w:r>
+            <w:proofErr w:type="spellStart"/>
+            <w:r>
+              <w:rPr>
+                <w:rFonts w:ascii="Calibri" w:hAnsi="Calibri" w:cs="Calibri"/>
+                <w:color w:val="000000"/>
+              </w:rPr>
+              <w:t>CommentBoundary</w:t>
+            </w:r>
+            <w:proofErr w:type="spellEnd"/>
+            <w:r>
+              <w:rPr>
+                <w:rFonts w:ascii="Calibri" w:hAnsi="Calibri" w:cs="Calibri"/>
+                <w:color w:val="000000"/>
+              </w:rPr>
+              <w:t xml:space="preserve">. Permette l’inserimento di nuovi commenti creando un </w:t>
+            </w:r>
+            <w:proofErr w:type="spellStart"/>
+            <w:r>
+              <w:rPr>
+                <w:rFonts w:ascii="Calibri" w:hAnsi="Calibri" w:cs="Calibri"/>
+                <w:color w:val="000000"/>
+              </w:rPr>
+              <w:t>CommentForm</w:t>
+            </w:r>
+            <w:proofErr w:type="spellEnd"/>
+          </w:p>
+        </w:tc>
+      </w:tr>
+      <w:tr>
+        <w:tc>
+          <w:tcPr>
+            <w:tcW w:w="3051" w:type="dxa"/>
+            <w:vAlign w:val="bottom"/>
+          </w:tcPr>
+          <w:p>
+            <w:pPr>
+              <w:rPr>
+                <w:rFonts w:ascii="Calibri" w:hAnsi="Calibri" w:cs="Calibri"/>
+                <w:color w:val="000000"/>
+              </w:rPr>
+            </w:pPr>
+            <w:proofErr w:type="spellStart"/>
+            <w:r>
+              <w:rPr>
+                <w:rFonts w:ascii="Calibri" w:hAnsi="Calibri" w:cs="Calibri"/>
+                <w:color w:val="000000"/>
+              </w:rPr>
+              <w:t>CommentVisManager</w:t>
+            </w:r>
+            <w:proofErr w:type="spellEnd"/>
+          </w:p>
+        </w:tc>
+        <w:tc>
+          <w:tcPr>
+            <w:tcW w:w="1081" w:type="dxa"/>
+            <w:vAlign w:val="bottom"/>
+          </w:tcPr>
+          <w:p>
+            <w:pPr>
+              <w:rPr>
+                <w:rFonts w:ascii="Calibri" w:hAnsi="Calibri" w:cs="Calibri"/>
+                <w:color w:val="000000"/>
+              </w:rPr>
+            </w:pPr>
+            <w:r>
+              <w:rPr>
+                <w:rFonts w:ascii="Calibri" w:hAnsi="Calibri" w:cs="Calibri"/>
+                <w:color w:val="000000"/>
+              </w:rPr>
+              <w:t>Control</w:t>
+            </w:r>
+          </w:p>
+        </w:tc>
+        <w:tc>
+          <w:tcPr>
+            <w:tcW w:w="5496" w:type="dxa"/>
+            <w:vAlign w:val="bottom"/>
+          </w:tcPr>
+          <w:p>
+            <w:pPr>
+              <w:rPr>
+                <w:rFonts w:ascii="Calibri" w:hAnsi="Calibri" w:cs="Calibri"/>
+                <w:color w:val="000000"/>
+              </w:rPr>
+            </w:pPr>
+            <w:r>
+              <w:rPr>
+                <w:rFonts w:ascii="Calibri" w:hAnsi="Calibri" w:cs="Calibri"/>
+                <w:color w:val="000000"/>
+              </w:rPr>
+              <w:t>Gestisce le informazioni sui commenti, permette la creazione di nuovi commenti, l’eliminazione e la visualizzazione dei commenti preesistenti e l’ottenimento dei loro metadati</w:t>
             </w:r>
           </w:p>
         </w:tc>
@@ -5126,7 +5075,15 @@
                 <w:rFonts w:ascii="Calibri" w:hAnsi="Calibri" w:cs="Calibri"/>
                 <w:color w:val="000000"/>
               </w:rPr>
-              <w:t xml:space="preserve">. Recupera le informazioni relative all'evento e crea un </w:t>
+              <w:t xml:space="preserve">. Recupera le informazioni </w:t>
+            </w:r>
+            <w:r>
+              <w:rPr>
+                <w:rFonts w:ascii="Calibri" w:hAnsi="Calibri" w:cs="Calibri"/>
+                <w:color w:val="000000"/>
+              </w:rPr>
+              <w:lastRenderedPageBreak/>
+              <w:t xml:space="preserve">relative all'evento e crea un </w:t>
             </w:r>
             <w:proofErr w:type="spellStart"/>
             <w:r>
@@ -5166,6 +5123,7 @@
                 <w:rFonts w:ascii="Calibri" w:hAnsi="Calibri" w:cs="Calibri"/>
                 <w:color w:val="000000"/>
               </w:rPr>
+              <w:lastRenderedPageBreak/>
               <w:t>ProfiloControl</w:t>
             </w:r>
             <w:proofErr w:type="spellEnd"/>
@@ -5217,15 +5175,7 @@
                 <w:color w:val="000000"/>
               </w:rPr>
               <w:br/>
-              <w:t xml:space="preserve">Viene creato quando l'utente attiva la funzione tramite il </w:t>
-            </w:r>
-            <w:r>
-              <w:rPr>
-                <w:rFonts w:ascii="Calibri" w:hAnsi="Calibri" w:cs="Calibri"/>
-                <w:color w:val="000000"/>
-              </w:rPr>
-              <w:lastRenderedPageBreak/>
-              <w:t xml:space="preserve">bottone </w:t>
+              <w:t xml:space="preserve">Viene creato quando l'utente attiva la funzione tramite il bottone </w:t>
             </w:r>
             <w:proofErr w:type="spellStart"/>
             <w:r>
@@ -5281,7 +5231,6 @@
                 <w:rFonts w:ascii="Calibri" w:hAnsi="Calibri" w:cs="Calibri"/>
                 <w:color w:val="000000"/>
               </w:rPr>
-              <w:lastRenderedPageBreak/>
               <w:t>SearchControl</w:t>
             </w:r>
             <w:proofErr w:type="spellEnd"/>
@@ -5325,86 +5274,154 @@
                 <w:rFonts w:ascii="Calibri" w:hAnsi="Calibri" w:cs="Calibri"/>
                 <w:color w:val="000000"/>
               </w:rPr>
-              <w:t>Gestisce la ricerca degli item all’interno della piattaforma.</w:t>
-            </w:r>
-          </w:p>
-          <w:p>
-            <w:pPr>
-              <w:rPr>
-                <w:rFonts w:ascii="Calibri" w:hAnsi="Calibri" w:cs="Calibri"/>
-                <w:color w:val="000000"/>
-              </w:rPr>
-            </w:pPr>
-            <w:r>
-              <w:rPr>
-                <w:rFonts w:ascii="Calibri" w:hAnsi="Calibri" w:cs="Calibri"/>
-                <w:color w:val="000000"/>
-              </w:rPr>
-              <w:t xml:space="preserve">Viene creato quando l’utente attiva la funzione tramite </w:t>
-            </w:r>
-            <w:proofErr w:type="spellStart"/>
-            <w:r>
-              <w:rPr>
-                <w:rFonts w:ascii="Calibri" w:hAnsi="Calibri" w:cs="Calibri"/>
-                <w:color w:val="000000"/>
-              </w:rPr>
-              <w:t>SearchButton</w:t>
-            </w:r>
-            <w:proofErr w:type="spellEnd"/>
-            <w:r>
-              <w:rPr>
-                <w:rFonts w:ascii="Calibri" w:hAnsi="Calibri" w:cs="Calibri"/>
-                <w:color w:val="000000"/>
-              </w:rPr>
-              <w:t xml:space="preserve">. Presenta all’utente il </w:t>
-            </w:r>
-            <w:proofErr w:type="spellStart"/>
-            <w:r>
-              <w:rPr>
-                <w:rFonts w:ascii="Calibri" w:hAnsi="Calibri" w:cs="Calibri"/>
-                <w:color w:val="000000"/>
-              </w:rPr>
-              <w:t>SearchPanel</w:t>
-            </w:r>
-            <w:proofErr w:type="spellEnd"/>
-            <w:r>
-              <w:rPr>
-                <w:rFonts w:ascii="Calibri" w:hAnsi="Calibri" w:cs="Calibri"/>
-                <w:color w:val="000000"/>
-              </w:rPr>
-              <w:t xml:space="preserve"> e alla sottomissione dei </w:t>
-            </w:r>
-            <w:proofErr w:type="spellStart"/>
-            <w:r>
-              <w:rPr>
-                <w:rFonts w:ascii="Calibri" w:hAnsi="Calibri" w:cs="Calibri"/>
-                <w:color w:val="000000"/>
-              </w:rPr>
-              <w:t>form</w:t>
-            </w:r>
-            <w:proofErr w:type="spellEnd"/>
-            <w:r>
-              <w:rPr>
-                <w:rFonts w:ascii="Calibri" w:hAnsi="Calibri" w:cs="Calibri"/>
-                <w:color w:val="000000"/>
-              </w:rPr>
-              <w:t xml:space="preserve"> in </w:t>
-            </w:r>
-            <w:proofErr w:type="spellStart"/>
-            <w:r>
-              <w:rPr>
-                <w:rFonts w:ascii="Calibri" w:hAnsi="Calibri" w:cs="Calibri"/>
-                <w:color w:val="000000"/>
-              </w:rPr>
-              <w:t>SerchPanel</w:t>
-            </w:r>
-            <w:proofErr w:type="spellEnd"/>
-            <w:r>
-              <w:rPr>
-                <w:rFonts w:ascii="Calibri" w:hAnsi="Calibri" w:cs="Calibri"/>
-                <w:color w:val="000000"/>
-              </w:rPr>
-              <w:t xml:space="preserve"> elabora i dati forniti ed effettua la ricerca dell’item richiesto secondo i criteri indicati dall’utente nello </w:t>
+              <w:t xml:space="preserve">All’attivazione della funzione di ricerca presenta all’utente il </w:t>
+            </w:r>
+            <w:proofErr w:type="spellStart"/>
+            <w:r>
+              <w:rPr>
+                <w:rFonts w:ascii="Calibri" w:hAnsi="Calibri" w:cs="Calibri"/>
+                <w:color w:val="000000"/>
+              </w:rPr>
+              <w:t>SearchTypeSelector</w:t>
+            </w:r>
+            <w:proofErr w:type="spellEnd"/>
+            <w:r>
+              <w:rPr>
+                <w:rFonts w:ascii="Calibri" w:hAnsi="Calibri" w:cs="Calibri"/>
+                <w:color w:val="000000"/>
+              </w:rPr>
+              <w:t xml:space="preserve"> che gli permetterà di selezionare il tipo di ricerca richiesto</w:t>
+            </w:r>
+          </w:p>
+        </w:tc>
+      </w:tr>
+      <w:tr>
+        <w:tc>
+          <w:tcPr>
+            <w:tcW w:w="3051" w:type="dxa"/>
+            <w:vAlign w:val="bottom"/>
+          </w:tcPr>
+          <w:p>
+            <w:pPr>
+              <w:rPr>
+                <w:rFonts w:ascii="Calibri" w:hAnsi="Calibri" w:cs="Calibri"/>
+                <w:color w:val="000000"/>
+              </w:rPr>
+            </w:pPr>
+            <w:proofErr w:type="spellStart"/>
+            <w:r>
+              <w:rPr>
+                <w:rFonts w:ascii="Calibri" w:hAnsi="Calibri" w:cs="Calibri"/>
+                <w:color w:val="000000"/>
+              </w:rPr>
+              <w:t>SearchTypeControl</w:t>
+            </w:r>
+            <w:proofErr w:type="spellEnd"/>
+          </w:p>
+        </w:tc>
+        <w:tc>
+          <w:tcPr>
+            <w:tcW w:w="1081" w:type="dxa"/>
+            <w:vAlign w:val="bottom"/>
+          </w:tcPr>
+          <w:p>
+            <w:pPr>
+              <w:rPr>
+                <w:rFonts w:ascii="Calibri" w:hAnsi="Calibri" w:cs="Calibri"/>
+                <w:color w:val="000000"/>
+              </w:rPr>
+            </w:pPr>
+            <w:r>
+              <w:rPr>
+                <w:rFonts w:ascii="Calibri" w:hAnsi="Calibri" w:cs="Calibri"/>
+                <w:color w:val="000000"/>
+              </w:rPr>
+              <w:t>Control</w:t>
+            </w:r>
+          </w:p>
+        </w:tc>
+        <w:tc>
+          <w:tcPr>
+            <w:tcW w:w="5496" w:type="dxa"/>
+            <w:vAlign w:val="bottom"/>
+          </w:tcPr>
+          <w:p>
+            <w:pPr>
+              <w:rPr>
+                <w:rFonts w:ascii="Calibri" w:hAnsi="Calibri" w:cs="Calibri"/>
+                <w:color w:val="000000"/>
+              </w:rPr>
+            </w:pPr>
+            <w:r>
+              <w:rPr>
+                <w:rFonts w:ascii="Calibri" w:hAnsi="Calibri" w:cs="Calibri"/>
+                <w:color w:val="000000"/>
+              </w:rPr>
+              <w:t>Permette la creazione dell’o</w:t>
+            </w:r>
+            <w:r>
+              <w:rPr>
+                <w:rFonts w:ascii="Calibri" w:hAnsi="Calibri" w:cs="Calibri"/>
+                <w:color w:val="000000"/>
+              </w:rPr>
+              <w:t>g</w:t>
+            </w:r>
+            <w:r>
+              <w:rPr>
+                <w:rFonts w:ascii="Calibri" w:hAnsi="Calibri" w:cs="Calibri"/>
+                <w:color w:val="000000"/>
+              </w:rPr>
+              <w:t xml:space="preserve">getto </w:t>
+            </w:r>
+            <w:proofErr w:type="spellStart"/>
+            <w:r>
+              <w:rPr>
+                <w:rFonts w:ascii="Calibri" w:hAnsi="Calibri" w:cs="Calibri"/>
+                <w:color w:val="000000"/>
+              </w:rPr>
+              <w:t>boundary</w:t>
+            </w:r>
+            <w:proofErr w:type="spellEnd"/>
+            <w:r>
+              <w:rPr>
+                <w:rFonts w:ascii="Calibri" w:hAnsi="Calibri" w:cs="Calibri"/>
+                <w:color w:val="000000"/>
+              </w:rPr>
+              <w:t xml:space="preserve"> giusto a scenda della scelta effettuata tramite il </w:t>
+            </w:r>
+            <w:proofErr w:type="spellStart"/>
+            <w:r>
+              <w:rPr>
+                <w:rFonts w:ascii="Calibri" w:hAnsi="Calibri" w:cs="Calibri"/>
+                <w:color w:val="000000"/>
+              </w:rPr>
+              <w:t>SearchTypeSelector</w:t>
+            </w:r>
+            <w:proofErr w:type="spellEnd"/>
+            <w:r>
+              <w:rPr>
+                <w:rFonts w:ascii="Calibri" w:hAnsi="Calibri" w:cs="Calibri"/>
+                <w:color w:val="000000"/>
+              </w:rPr>
+              <w:t xml:space="preserve">. Crea un </w:t>
+            </w:r>
+            <w:bookmarkStart w:id="0" w:name="_GoBack"/>
+            <w:proofErr w:type="spellStart"/>
+            <w:r>
+              <w:rPr>
+                <w:rFonts w:ascii="Calibri" w:hAnsi="Calibri" w:cs="Calibri"/>
+                <w:color w:val="000000"/>
+              </w:rPr>
+              <w:t>SearchEventForm</w:t>
+            </w:r>
+            <w:bookmarkEnd w:id="0"/>
+            <w:proofErr w:type="spellEnd"/>
+            <w:r>
+              <w:rPr>
+                <w:rFonts w:ascii="Calibri" w:hAnsi="Calibri" w:cs="Calibri"/>
+                <w:color w:val="000000"/>
+              </w:rPr>
+              <w:t xml:space="preserve"> oppure un </w:t>
             </w:r>
             <w:proofErr w:type="spellStart"/>
             <w:r>
@@ -5413,38 +5430,6 @@
                 <w:color w:val="000000"/>
               </w:rPr>
               <w:t>SearchUserForm</w:t>
-            </w:r>
-            <w:proofErr w:type="spellEnd"/>
-            <w:r>
-              <w:rPr>
-                <w:rFonts w:ascii="Calibri" w:hAnsi="Calibri" w:cs="Calibri"/>
-                <w:color w:val="000000"/>
-              </w:rPr>
-              <w:t xml:space="preserve"> o </w:t>
-            </w:r>
-            <w:proofErr w:type="spellStart"/>
-            <w:r>
-              <w:rPr>
-                <w:rFonts w:ascii="Calibri" w:hAnsi="Calibri" w:cs="Calibri"/>
-                <w:color w:val="000000"/>
-              </w:rPr>
-              <w:t>SearchEventForm</w:t>
-            </w:r>
-            <w:proofErr w:type="spellEnd"/>
-            <w:r>
-              <w:rPr>
-                <w:rFonts w:ascii="Calibri" w:hAnsi="Calibri" w:cs="Calibri"/>
-                <w:color w:val="000000"/>
-              </w:rPr>
-              <w:t xml:space="preserve">. Dopo di che mostra i risultati all’utente tramite il </w:t>
-            </w:r>
-            <w:proofErr w:type="spellStart"/>
-            <w:r>
-              <w:rPr>
-                <w:rFonts w:ascii="Calibri" w:hAnsi="Calibri" w:cs="Calibri"/>
-                <w:color w:val="000000"/>
-              </w:rPr>
-              <w:t>SearchPanel</w:t>
             </w:r>
             <w:proofErr w:type="spellEnd"/>
           </w:p>
@@ -6166,6 +6151,7 @@
                 <w:rFonts w:ascii="Calibri" w:hAnsi="Calibri" w:cs="Calibri"/>
                 <w:color w:val="000000"/>
               </w:rPr>
+              <w:lastRenderedPageBreak/>
               <w:t>RatingControl</w:t>
             </w:r>
             <w:proofErr w:type="spellEnd"/>
@@ -6257,15 +6243,7 @@
                 <w:color w:val="000000"/>
               </w:rPr>
               <w:br/>
-              <w:t xml:space="preserve">Aggiorna il rating di un evento concordemente alle </w:t>
-            </w:r>
-            <w:r>
-              <w:rPr>
-                <w:rFonts w:ascii="Calibri" w:hAnsi="Calibri" w:cs="Calibri"/>
-                <w:color w:val="000000"/>
-              </w:rPr>
-              <w:lastRenderedPageBreak/>
-              <w:t xml:space="preserve">informazioni ricevute dal </w:t>
+              <w:t xml:space="preserve">Aggiorna il rating di un evento concordemente alle informazioni ricevute dal </w:t>
             </w:r>
             <w:proofErr w:type="spellStart"/>
             <w:r>
@@ -6305,7 +6283,6 @@
                 <w:rFonts w:ascii="Calibri" w:hAnsi="Calibri" w:cs="Calibri"/>
                 <w:color w:val="000000"/>
               </w:rPr>
-              <w:lastRenderedPageBreak/>
               <w:t>BusinessEventControl</w:t>
             </w:r>
             <w:proofErr w:type="spellEnd"/>

</xml_diff>

<commit_message>
Ho apparato tutto secondo le nuove direttive.
</commit_message>
<xml_diff>
--- a/Internal work product/Classi.docx
+++ b/Internal work product/Classi.docx
@@ -581,15 +581,13 @@
                 <w:color w:val="000000"/>
               </w:rPr>
             </w:pPr>
-            <w:proofErr w:type="spellStart"/>
-            <w:r>
-              <w:rPr>
-                <w:rFonts w:ascii="Calibri" w:hAnsi="Calibri" w:cs="Calibri"/>
-                <w:color w:val="000000"/>
-              </w:rPr>
-              <w:t>UtenteBusiness</w:t>
-            </w:r>
-            <w:proofErr w:type="spellEnd"/>
+            <w:r>
+              <w:rPr>
+                <w:rFonts w:ascii="Calibri" w:hAnsi="Calibri" w:cs="Calibri"/>
+                <w:color w:val="000000"/>
+              </w:rPr>
+              <w:t>Pagamento</w:t>
+            </w:r>
           </w:p>
         </w:tc>
         <w:tc>
@@ -632,30 +630,30 @@
                 <w:rFonts w:ascii="Calibri" w:hAnsi="Calibri" w:cs="Calibri"/>
                 <w:color w:val="000000"/>
               </w:rPr>
-              <w:t>Rappresenta un'azienda con un profilo sulla piattaforma</w:t>
-            </w:r>
-          </w:p>
-        </w:tc>
-      </w:tr>
-      <w:tr>
-        <w:tc>
-          <w:tcPr>
-            <w:tcW w:w="3051" w:type="dxa"/>
-            <w:vAlign w:val="bottom"/>
-          </w:tcPr>
-          <w:p>
-            <w:pPr>
-              <w:rPr>
-                <w:rFonts w:ascii="Calibri" w:hAnsi="Calibri" w:cs="Calibri"/>
-                <w:color w:val="000000"/>
-              </w:rPr>
-            </w:pPr>
-            <w:r>
-              <w:rPr>
-                <w:rFonts w:ascii="Calibri" w:hAnsi="Calibri" w:cs="Calibri"/>
-                <w:color w:val="000000"/>
-              </w:rPr>
-              <w:t>Pagamento</w:t>
+              <w:t>Rappresenta un pagamento per un profilo business</w:t>
+            </w:r>
+          </w:p>
+        </w:tc>
+      </w:tr>
+      <w:tr>
+        <w:tc>
+          <w:tcPr>
+            <w:tcW w:w="3051" w:type="dxa"/>
+            <w:vAlign w:val="bottom"/>
+          </w:tcPr>
+          <w:p>
+            <w:pPr>
+              <w:rPr>
+                <w:rFonts w:ascii="Calibri" w:hAnsi="Calibri" w:cs="Calibri"/>
+                <w:color w:val="000000"/>
+              </w:rPr>
+            </w:pPr>
+            <w:r>
+              <w:rPr>
+                <w:rFonts w:ascii="Calibri" w:hAnsi="Calibri" w:cs="Calibri"/>
+                <w:color w:val="000000"/>
+              </w:rPr>
+              <w:t>Super-Admin</w:t>
             </w:r>
           </w:p>
         </w:tc>
@@ -699,31 +697,33 @@
                 <w:rFonts w:ascii="Calibri" w:hAnsi="Calibri" w:cs="Calibri"/>
                 <w:color w:val="000000"/>
               </w:rPr>
-              <w:t>Rappresenta un pagamento per un profilo business</w:t>
-            </w:r>
-          </w:p>
-        </w:tc>
-      </w:tr>
-      <w:tr>
-        <w:tc>
-          <w:tcPr>
-            <w:tcW w:w="3051" w:type="dxa"/>
-            <w:vAlign w:val="bottom"/>
-          </w:tcPr>
-          <w:p>
-            <w:pPr>
-              <w:rPr>
-                <w:rFonts w:ascii="Calibri" w:hAnsi="Calibri" w:cs="Calibri"/>
-                <w:color w:val="000000"/>
-              </w:rPr>
-            </w:pPr>
-            <w:r>
-              <w:rPr>
-                <w:rFonts w:ascii="Calibri" w:hAnsi="Calibri" w:cs="Calibri"/>
-                <w:color w:val="000000"/>
-              </w:rPr>
-              <w:t>Operatore</w:t>
-            </w:r>
+              <w:t>Rappresenta un utente con privilegi assoluti</w:t>
+            </w:r>
+          </w:p>
+        </w:tc>
+      </w:tr>
+      <w:tr>
+        <w:tc>
+          <w:tcPr>
+            <w:tcW w:w="3051" w:type="dxa"/>
+            <w:vAlign w:val="bottom"/>
+          </w:tcPr>
+          <w:p>
+            <w:pPr>
+              <w:rPr>
+                <w:rFonts w:ascii="Calibri" w:hAnsi="Calibri" w:cs="Calibri"/>
+                <w:color w:val="000000"/>
+              </w:rPr>
+            </w:pPr>
+            <w:proofErr w:type="spellStart"/>
+            <w:r>
+              <w:rPr>
+                <w:rFonts w:ascii="Calibri" w:hAnsi="Calibri" w:cs="Calibri"/>
+                <w:color w:val="000000"/>
+              </w:rPr>
+              <w:t>RatingEvento</w:t>
+            </w:r>
+            <w:proofErr w:type="spellEnd"/>
           </w:p>
         </w:tc>
         <w:tc>
@@ -766,373 +766,7 @@
                 <w:rFonts w:ascii="Calibri" w:hAnsi="Calibri" w:cs="Calibri"/>
                 <w:color w:val="000000"/>
               </w:rPr>
-              <w:t>Rappresenta un utente di tipo operatore</w:t>
-            </w:r>
-          </w:p>
-        </w:tc>
-      </w:tr>
-      <w:tr>
-        <w:tc>
-          <w:tcPr>
-            <w:tcW w:w="3051" w:type="dxa"/>
-            <w:vAlign w:val="bottom"/>
-          </w:tcPr>
-          <w:p>
-            <w:pPr>
-              <w:rPr>
-                <w:rFonts w:ascii="Calibri" w:hAnsi="Calibri" w:cs="Calibri"/>
-                <w:color w:val="000000"/>
-              </w:rPr>
-            </w:pPr>
-            <w:r>
-              <w:rPr>
-                <w:rFonts w:ascii="Calibri" w:hAnsi="Calibri" w:cs="Calibri"/>
-                <w:color w:val="000000"/>
-              </w:rPr>
-              <w:t>Super-Admin</w:t>
-            </w:r>
-          </w:p>
-        </w:tc>
-        <w:tc>
-          <w:tcPr>
-            <w:tcW w:w="1081" w:type="dxa"/>
-            <w:vAlign w:val="bottom"/>
-          </w:tcPr>
-          <w:p>
-            <w:pPr>
-              <w:rPr>
-                <w:rFonts w:ascii="Calibri" w:hAnsi="Calibri" w:cs="Calibri"/>
-                <w:color w:val="000000"/>
-              </w:rPr>
-            </w:pPr>
-            <w:proofErr w:type="spellStart"/>
-            <w:r>
-              <w:rPr>
-                <w:rFonts w:ascii="Calibri" w:hAnsi="Calibri" w:cs="Calibri"/>
-                <w:color w:val="000000"/>
-              </w:rPr>
-              <w:t>Entity</w:t>
-            </w:r>
-            <w:proofErr w:type="spellEnd"/>
-          </w:p>
-        </w:tc>
-        <w:tc>
-          <w:tcPr>
-            <w:tcW w:w="5496" w:type="dxa"/>
-            <w:vAlign w:val="bottom"/>
-          </w:tcPr>
-          <w:p>
-            <w:pPr>
-              <w:rPr>
-                <w:rFonts w:ascii="Calibri" w:hAnsi="Calibri" w:cs="Calibri"/>
-                <w:color w:val="000000"/>
-              </w:rPr>
-            </w:pPr>
-            <w:r>
-              <w:rPr>
-                <w:rFonts w:ascii="Calibri" w:hAnsi="Calibri" w:cs="Calibri"/>
-                <w:color w:val="000000"/>
-              </w:rPr>
-              <w:t>Rappresenta un utente con privilegi assoluti</w:t>
-            </w:r>
-          </w:p>
-        </w:tc>
-      </w:tr>
-      <w:tr>
-        <w:tc>
-          <w:tcPr>
-            <w:tcW w:w="3051" w:type="dxa"/>
-            <w:vAlign w:val="bottom"/>
-          </w:tcPr>
-          <w:p>
-            <w:pPr>
-              <w:rPr>
-                <w:rFonts w:ascii="Calibri" w:hAnsi="Calibri" w:cs="Calibri"/>
-                <w:color w:val="000000"/>
-              </w:rPr>
-            </w:pPr>
-            <w:proofErr w:type="spellStart"/>
-            <w:r>
-              <w:rPr>
-                <w:rFonts w:ascii="Calibri" w:hAnsi="Calibri" w:cs="Calibri"/>
-                <w:color w:val="000000"/>
-              </w:rPr>
-              <w:t>CodiceConferma</w:t>
-            </w:r>
-            <w:proofErr w:type="spellEnd"/>
-          </w:p>
-        </w:tc>
-        <w:tc>
-          <w:tcPr>
-            <w:tcW w:w="1081" w:type="dxa"/>
-            <w:vAlign w:val="bottom"/>
-          </w:tcPr>
-          <w:p>
-            <w:pPr>
-              <w:rPr>
-                <w:rFonts w:ascii="Calibri" w:hAnsi="Calibri" w:cs="Calibri"/>
-                <w:color w:val="000000"/>
-              </w:rPr>
-            </w:pPr>
-            <w:proofErr w:type="spellStart"/>
-            <w:r>
-              <w:rPr>
-                <w:rFonts w:ascii="Calibri" w:hAnsi="Calibri" w:cs="Calibri"/>
-                <w:color w:val="000000"/>
-              </w:rPr>
-              <w:t>Entity</w:t>
-            </w:r>
-            <w:proofErr w:type="spellEnd"/>
-          </w:p>
-        </w:tc>
-        <w:tc>
-          <w:tcPr>
-            <w:tcW w:w="5496" w:type="dxa"/>
-            <w:vAlign w:val="bottom"/>
-          </w:tcPr>
-          <w:p>
-            <w:pPr>
-              <w:rPr>
-                <w:rFonts w:ascii="Calibri" w:hAnsi="Calibri" w:cs="Calibri"/>
-                <w:color w:val="000000"/>
-              </w:rPr>
-            </w:pPr>
-            <w:r>
-              <w:rPr>
-                <w:rFonts w:ascii="Calibri" w:hAnsi="Calibri" w:cs="Calibri"/>
-                <w:color w:val="000000"/>
-              </w:rPr>
-              <w:t>Rappresenta un codice di conferma per la validazione della presenza ad un evento sponsorizzato</w:t>
-            </w:r>
-          </w:p>
-        </w:tc>
-      </w:tr>
-      <w:tr>
-        <w:tc>
-          <w:tcPr>
-            <w:tcW w:w="3051" w:type="dxa"/>
-            <w:vAlign w:val="bottom"/>
-          </w:tcPr>
-          <w:p>
-            <w:pPr>
-              <w:rPr>
-                <w:rFonts w:ascii="Calibri" w:hAnsi="Calibri" w:cs="Calibri"/>
-                <w:color w:val="000000"/>
-              </w:rPr>
-            </w:pPr>
-            <w:proofErr w:type="spellStart"/>
-            <w:r>
-              <w:rPr>
-                <w:rFonts w:ascii="Calibri" w:hAnsi="Calibri" w:cs="Calibri"/>
-                <w:color w:val="000000"/>
-              </w:rPr>
-              <w:t>PiattaformaEst</w:t>
-            </w:r>
-            <w:r>
-              <w:rPr>
-                <w:rFonts w:ascii="Calibri" w:hAnsi="Calibri" w:cs="Calibri"/>
-                <w:color w:val="000000"/>
-              </w:rPr>
-              <w:t>er</w:t>
-            </w:r>
-            <w:r>
-              <w:rPr>
-                <w:rFonts w:ascii="Calibri" w:hAnsi="Calibri" w:cs="Calibri"/>
-                <w:color w:val="000000"/>
-              </w:rPr>
-              <w:t>na</w:t>
-            </w:r>
-            <w:proofErr w:type="spellEnd"/>
-          </w:p>
-        </w:tc>
-        <w:tc>
-          <w:tcPr>
-            <w:tcW w:w="1081" w:type="dxa"/>
-            <w:vAlign w:val="bottom"/>
-          </w:tcPr>
-          <w:p>
-            <w:pPr>
-              <w:rPr>
-                <w:rFonts w:ascii="Calibri" w:hAnsi="Calibri" w:cs="Calibri"/>
-                <w:color w:val="000000"/>
-              </w:rPr>
-            </w:pPr>
-            <w:proofErr w:type="spellStart"/>
-            <w:r>
-              <w:rPr>
-                <w:rFonts w:ascii="Calibri" w:hAnsi="Calibri" w:cs="Calibri"/>
-                <w:color w:val="000000"/>
-              </w:rPr>
-              <w:t>Entity</w:t>
-            </w:r>
-            <w:proofErr w:type="spellEnd"/>
-          </w:p>
-        </w:tc>
-        <w:tc>
-          <w:tcPr>
-            <w:tcW w:w="5496" w:type="dxa"/>
-            <w:vAlign w:val="bottom"/>
-          </w:tcPr>
-          <w:p>
-            <w:pPr>
-              <w:rPr>
-                <w:rFonts w:ascii="Calibri" w:hAnsi="Calibri" w:cs="Calibri"/>
-                <w:color w:val="000000"/>
-              </w:rPr>
-            </w:pPr>
-            <w:r>
-              <w:rPr>
-                <w:rFonts w:ascii="Calibri" w:hAnsi="Calibri" w:cs="Calibri"/>
-                <w:color w:val="000000"/>
-              </w:rPr>
-              <w:t xml:space="preserve">Rappresenta una piattaforma esterna abilitata ad accettare punti </w:t>
-            </w:r>
-            <w:proofErr w:type="spellStart"/>
-            <w:r>
-              <w:rPr>
-                <w:rFonts w:ascii="Calibri" w:hAnsi="Calibri" w:cs="Calibri"/>
-                <w:color w:val="000000"/>
-              </w:rPr>
-              <w:t>meet</w:t>
-            </w:r>
-            <w:proofErr w:type="spellEnd"/>
-          </w:p>
-        </w:tc>
-      </w:tr>
-      <w:tr>
-        <w:tc>
-          <w:tcPr>
-            <w:tcW w:w="3051" w:type="dxa"/>
-            <w:vAlign w:val="bottom"/>
-          </w:tcPr>
-          <w:p>
-            <w:pPr>
-              <w:rPr>
-                <w:rFonts w:ascii="Calibri" w:hAnsi="Calibri" w:cs="Calibri"/>
-                <w:color w:val="000000"/>
-              </w:rPr>
-            </w:pPr>
-            <w:proofErr w:type="spellStart"/>
-            <w:r>
-              <w:rPr>
-                <w:rFonts w:ascii="Calibri" w:hAnsi="Calibri" w:cs="Calibri"/>
-                <w:color w:val="000000"/>
-              </w:rPr>
-              <w:t>RatingEvento</w:t>
-            </w:r>
-            <w:proofErr w:type="spellEnd"/>
-          </w:p>
-        </w:tc>
-        <w:tc>
-          <w:tcPr>
-            <w:tcW w:w="1081" w:type="dxa"/>
-            <w:vAlign w:val="bottom"/>
-          </w:tcPr>
-          <w:p>
-            <w:pPr>
-              <w:rPr>
-                <w:rFonts w:ascii="Calibri" w:hAnsi="Calibri" w:cs="Calibri"/>
-                <w:color w:val="000000"/>
-              </w:rPr>
-            </w:pPr>
-            <w:proofErr w:type="spellStart"/>
-            <w:r>
-              <w:rPr>
-                <w:rFonts w:ascii="Calibri" w:hAnsi="Calibri" w:cs="Calibri"/>
-                <w:color w:val="000000"/>
-              </w:rPr>
-              <w:t>Entity</w:t>
-            </w:r>
-            <w:proofErr w:type="spellEnd"/>
-          </w:p>
-        </w:tc>
-        <w:tc>
-          <w:tcPr>
-            <w:tcW w:w="5496" w:type="dxa"/>
-            <w:vAlign w:val="bottom"/>
-          </w:tcPr>
-          <w:p>
-            <w:pPr>
-              <w:rPr>
-                <w:rFonts w:ascii="Calibri" w:hAnsi="Calibri" w:cs="Calibri"/>
-                <w:color w:val="000000"/>
-              </w:rPr>
-            </w:pPr>
-            <w:r>
-              <w:rPr>
-                <w:rFonts w:ascii="Calibri" w:hAnsi="Calibri" w:cs="Calibri"/>
-                <w:color w:val="000000"/>
-              </w:rPr>
               <w:t>Rappresenta una valutazione binaria di un evento</w:t>
-            </w:r>
-          </w:p>
-        </w:tc>
-      </w:tr>
-      <w:tr>
-        <w:tc>
-          <w:tcPr>
-            <w:tcW w:w="3051" w:type="dxa"/>
-            <w:vAlign w:val="bottom"/>
-          </w:tcPr>
-          <w:p>
-            <w:pPr>
-              <w:rPr>
-                <w:rFonts w:ascii="Calibri" w:hAnsi="Calibri" w:cs="Calibri"/>
-                <w:color w:val="000000"/>
-              </w:rPr>
-            </w:pPr>
-            <w:proofErr w:type="spellStart"/>
-            <w:r>
-              <w:rPr>
-                <w:rFonts w:ascii="Calibri" w:hAnsi="Calibri" w:cs="Calibri"/>
-                <w:color w:val="000000"/>
-              </w:rPr>
-              <w:t>EventoBusiness</w:t>
-            </w:r>
-            <w:proofErr w:type="spellEnd"/>
-          </w:p>
-        </w:tc>
-        <w:tc>
-          <w:tcPr>
-            <w:tcW w:w="1081" w:type="dxa"/>
-            <w:vAlign w:val="bottom"/>
-          </w:tcPr>
-          <w:p>
-            <w:pPr>
-              <w:rPr>
-                <w:rFonts w:ascii="Calibri" w:hAnsi="Calibri" w:cs="Calibri"/>
-                <w:color w:val="000000"/>
-              </w:rPr>
-            </w:pPr>
-            <w:proofErr w:type="spellStart"/>
-            <w:r>
-              <w:rPr>
-                <w:rFonts w:ascii="Calibri" w:hAnsi="Calibri" w:cs="Calibri"/>
-                <w:color w:val="000000"/>
-              </w:rPr>
-              <w:t>Entity</w:t>
-            </w:r>
-            <w:proofErr w:type="spellEnd"/>
-          </w:p>
-        </w:tc>
-        <w:tc>
-          <w:tcPr>
-            <w:tcW w:w="5496" w:type="dxa"/>
-            <w:vAlign w:val="bottom"/>
-          </w:tcPr>
-          <w:p>
-            <w:pPr>
-              <w:rPr>
-                <w:rFonts w:ascii="Calibri" w:hAnsi="Calibri" w:cs="Calibri"/>
-                <w:color w:val="000000"/>
-              </w:rPr>
-            </w:pPr>
-            <w:r>
-              <w:rPr>
-                <w:rFonts w:ascii="Calibri" w:hAnsi="Calibri" w:cs="Calibri"/>
-                <w:color w:val="000000"/>
-              </w:rPr>
-              <w:t>Rappresenta un evento sponsorizzato sulla piattaforma</w:t>
             </w:r>
           </w:p>
         </w:tc>
@@ -2266,108 +1900,100 @@
                 <w:rFonts w:ascii="Calibri" w:hAnsi="Calibri" w:cs="Calibri"/>
                 <w:color w:val="000000"/>
               </w:rPr>
-              <w:t xml:space="preserve">Pannello che permette la visualizzazione delle informazioni relative e all'evento. Informazioni quali: tipologia dell’evento, nome dell’evento, la sua descrizione, la </w:t>
-            </w:r>
+              <w:t>Pannello che permette la visualizzazione delle informazioni relative e all'evento. Informazioni quali: tipologia dell’evento, nome dell’evento, la sua descrizione, la locazione e la fascia oraria in cui si svolge. Permette inoltre l'accesso ad ulteriori funzionalità relative all'evento come la partecipazione, la validazione della presenza e la visualizzazione dei commenti tramite i relativi oggetti</w:t>
+            </w:r>
+          </w:p>
+        </w:tc>
+      </w:tr>
+      <w:tr>
+        <w:tc>
+          <w:tcPr>
+            <w:tcW w:w="3051" w:type="dxa"/>
+            <w:vAlign w:val="bottom"/>
+          </w:tcPr>
+          <w:p>
+            <w:pPr>
+              <w:rPr>
+                <w:rFonts w:ascii="Calibri" w:hAnsi="Calibri" w:cs="Calibri"/>
+                <w:color w:val="000000"/>
+              </w:rPr>
+            </w:pPr>
+            <w:proofErr w:type="spellStart"/>
+            <w:r>
+              <w:rPr>
+                <w:rFonts w:ascii="Calibri" w:hAnsi="Calibri" w:cs="Calibri"/>
+                <w:color w:val="000000"/>
+              </w:rPr>
+              <w:t>VisualizzaProfiloButton</w:t>
+            </w:r>
+            <w:proofErr w:type="spellEnd"/>
+          </w:p>
+        </w:tc>
+        <w:tc>
+          <w:tcPr>
+            <w:tcW w:w="1081" w:type="dxa"/>
+            <w:vAlign w:val="bottom"/>
+          </w:tcPr>
+          <w:p>
+            <w:pPr>
+              <w:rPr>
+                <w:rFonts w:ascii="Calibri" w:hAnsi="Calibri" w:cs="Calibri"/>
+                <w:color w:val="000000"/>
+              </w:rPr>
+            </w:pPr>
+            <w:proofErr w:type="spellStart"/>
+            <w:r>
+              <w:rPr>
+                <w:rFonts w:ascii="Calibri" w:hAnsi="Calibri" w:cs="Calibri"/>
+                <w:color w:val="000000"/>
+              </w:rPr>
+              <w:t>Boundary</w:t>
+            </w:r>
+            <w:proofErr w:type="spellEnd"/>
+          </w:p>
+        </w:tc>
+        <w:tc>
+          <w:tcPr>
+            <w:tcW w:w="5496" w:type="dxa"/>
+            <w:vAlign w:val="bottom"/>
+          </w:tcPr>
+          <w:p>
+            <w:pPr>
+              <w:rPr>
+                <w:rFonts w:ascii="Calibri" w:hAnsi="Calibri" w:cs="Calibri"/>
+                <w:color w:val="000000"/>
+              </w:rPr>
+            </w:pPr>
+            <w:r>
+              <w:rPr>
+                <w:rFonts w:ascii="Calibri" w:hAnsi="Calibri" w:cs="Calibri"/>
+                <w:color w:val="000000"/>
+              </w:rPr>
+              <w:t>Bottone che permette all'utente di attivare la funzione di visualizzazione delle informazioni relative al suo profilo</w:t>
+            </w:r>
+          </w:p>
+        </w:tc>
+      </w:tr>
+      <w:tr>
+        <w:tc>
+          <w:tcPr>
+            <w:tcW w:w="3051" w:type="dxa"/>
+            <w:vAlign w:val="bottom"/>
+          </w:tcPr>
+          <w:p>
+            <w:pPr>
+              <w:rPr>
+                <w:rFonts w:ascii="Calibri" w:hAnsi="Calibri" w:cs="Calibri"/>
+                <w:color w:val="000000"/>
+              </w:rPr>
+            </w:pPr>
+            <w:proofErr w:type="spellStart"/>
             <w:r>
               <w:rPr>
                 <w:rFonts w:ascii="Calibri" w:hAnsi="Calibri" w:cs="Calibri"/>
                 <w:color w:val="000000"/>
               </w:rPr>
               <w:lastRenderedPageBreak/>
-              <w:t>locazione e la fascia oraria in cui si svolge. Permette inoltre l'accesso ad ulteriori funzionalità relative all'evento come la partecipazione, la validazione della presenza e la visualizzazione dei commenti tramite i relativi oggetti</w:t>
-            </w:r>
-          </w:p>
-        </w:tc>
-      </w:tr>
-      <w:tr>
-        <w:tc>
-          <w:tcPr>
-            <w:tcW w:w="3051" w:type="dxa"/>
-            <w:vAlign w:val="bottom"/>
-          </w:tcPr>
-          <w:p>
-            <w:pPr>
-              <w:rPr>
-                <w:rFonts w:ascii="Calibri" w:hAnsi="Calibri" w:cs="Calibri"/>
-                <w:color w:val="000000"/>
-              </w:rPr>
-            </w:pPr>
-            <w:proofErr w:type="spellStart"/>
-            <w:r>
-              <w:rPr>
-                <w:rFonts w:ascii="Calibri" w:hAnsi="Calibri" w:cs="Calibri"/>
-                <w:color w:val="000000"/>
-              </w:rPr>
-              <w:lastRenderedPageBreak/>
-              <w:t>VisualizzaProfiloButton</w:t>
-            </w:r>
-            <w:proofErr w:type="spellEnd"/>
-          </w:p>
-        </w:tc>
-        <w:tc>
-          <w:tcPr>
-            <w:tcW w:w="1081" w:type="dxa"/>
-            <w:vAlign w:val="bottom"/>
-          </w:tcPr>
-          <w:p>
-            <w:pPr>
-              <w:rPr>
-                <w:rFonts w:ascii="Calibri" w:hAnsi="Calibri" w:cs="Calibri"/>
-                <w:color w:val="000000"/>
-              </w:rPr>
-            </w:pPr>
-            <w:proofErr w:type="spellStart"/>
-            <w:r>
-              <w:rPr>
-                <w:rFonts w:ascii="Calibri" w:hAnsi="Calibri" w:cs="Calibri"/>
-                <w:color w:val="000000"/>
-              </w:rPr>
-              <w:t>Boundary</w:t>
-            </w:r>
-            <w:proofErr w:type="spellEnd"/>
-          </w:p>
-        </w:tc>
-        <w:tc>
-          <w:tcPr>
-            <w:tcW w:w="5496" w:type="dxa"/>
-            <w:vAlign w:val="bottom"/>
-          </w:tcPr>
-          <w:p>
-            <w:pPr>
-              <w:rPr>
-                <w:rFonts w:ascii="Calibri" w:hAnsi="Calibri" w:cs="Calibri"/>
-                <w:color w:val="000000"/>
-              </w:rPr>
-            </w:pPr>
-            <w:r>
-              <w:rPr>
-                <w:rFonts w:ascii="Calibri" w:hAnsi="Calibri" w:cs="Calibri"/>
-                <w:color w:val="000000"/>
-              </w:rPr>
-              <w:t>Bottone che permette all'utente di attivare la funzione di visualizzazione delle informazioni relative al suo profilo</w:t>
-            </w:r>
-          </w:p>
-        </w:tc>
-      </w:tr>
-      <w:tr>
-        <w:tc>
-          <w:tcPr>
-            <w:tcW w:w="3051" w:type="dxa"/>
-            <w:vAlign w:val="bottom"/>
-          </w:tcPr>
-          <w:p>
-            <w:pPr>
-              <w:rPr>
-                <w:rFonts w:ascii="Calibri" w:hAnsi="Calibri" w:cs="Calibri"/>
-                <w:color w:val="000000"/>
-              </w:rPr>
-            </w:pPr>
-            <w:proofErr w:type="spellStart"/>
-            <w:r>
-              <w:rPr>
-                <w:rFonts w:ascii="Calibri" w:hAnsi="Calibri" w:cs="Calibri"/>
-                <w:color w:val="000000"/>
-              </w:rPr>
               <w:t>ProfiloPanel</w:t>
             </w:r>
             <w:proofErr w:type="spellEnd"/>
@@ -3208,7 +2834,7 @@
                 <w:rFonts w:ascii="Calibri" w:hAnsi="Calibri" w:cs="Calibri"/>
                 <w:color w:val="000000"/>
               </w:rPr>
-              <w:t>UserTypeSelector</w:t>
+              <w:t>InteractiveMapButton</w:t>
             </w:r>
             <w:proofErr w:type="spellEnd"/>
           </w:p>
@@ -3253,31 +2879,31 @@
                 <w:rFonts w:ascii="Calibri" w:hAnsi="Calibri" w:cs="Calibri"/>
                 <w:color w:val="000000"/>
               </w:rPr>
-              <w:t>Elemento che permette di scegliere il tipo di utente da creare</w:t>
-            </w:r>
-          </w:p>
-        </w:tc>
-      </w:tr>
-      <w:tr>
-        <w:tc>
-          <w:tcPr>
-            <w:tcW w:w="3051" w:type="dxa"/>
-            <w:vAlign w:val="bottom"/>
-          </w:tcPr>
-          <w:p>
-            <w:pPr>
-              <w:rPr>
-                <w:rFonts w:ascii="Calibri" w:hAnsi="Calibri" w:cs="Calibri"/>
-                <w:color w:val="000000"/>
-              </w:rPr>
-            </w:pPr>
-            <w:proofErr w:type="spellStart"/>
-            <w:r>
-              <w:rPr>
-                <w:rFonts w:ascii="Calibri" w:hAnsi="Calibri" w:cs="Calibri"/>
-                <w:color w:val="000000"/>
-              </w:rPr>
-              <w:t>InfoAziendaForm</w:t>
+              <w:t>Bottone che permette di accedere alla mappa interattiva</w:t>
+            </w:r>
+          </w:p>
+        </w:tc>
+      </w:tr>
+      <w:tr>
+        <w:tc>
+          <w:tcPr>
+            <w:tcW w:w="3051" w:type="dxa"/>
+            <w:vAlign w:val="bottom"/>
+          </w:tcPr>
+          <w:p>
+            <w:pPr>
+              <w:rPr>
+                <w:rFonts w:ascii="Calibri" w:hAnsi="Calibri" w:cs="Calibri"/>
+                <w:color w:val="000000"/>
+              </w:rPr>
+            </w:pPr>
+            <w:proofErr w:type="spellStart"/>
+            <w:r>
+              <w:rPr>
+                <w:rFonts w:ascii="Calibri" w:hAnsi="Calibri" w:cs="Calibri"/>
+                <w:color w:val="000000"/>
+              </w:rPr>
+              <w:t>SpesaPuntiBuondary</w:t>
             </w:r>
             <w:proofErr w:type="spellEnd"/>
           </w:p>
@@ -3322,31 +2948,47 @@
                 <w:rFonts w:ascii="Calibri" w:hAnsi="Calibri" w:cs="Calibri"/>
                 <w:color w:val="000000"/>
               </w:rPr>
-              <w:t>Form che permette di inserire le informazioni relative all'azienda che vuole creare un profilo sulla piattaforma</w:t>
-            </w:r>
-          </w:p>
-        </w:tc>
-      </w:tr>
-      <w:tr>
-        <w:tc>
-          <w:tcPr>
-            <w:tcW w:w="3051" w:type="dxa"/>
-            <w:vAlign w:val="bottom"/>
-          </w:tcPr>
-          <w:p>
-            <w:pPr>
-              <w:rPr>
-                <w:rFonts w:ascii="Calibri" w:hAnsi="Calibri" w:cs="Calibri"/>
-                <w:color w:val="000000"/>
-              </w:rPr>
-            </w:pPr>
-            <w:proofErr w:type="spellStart"/>
-            <w:r>
-              <w:rPr>
-                <w:rFonts w:ascii="Calibri" w:hAnsi="Calibri" w:cs="Calibri"/>
-                <w:color w:val="000000"/>
-              </w:rPr>
-              <w:t>CodiceForm</w:t>
+              <w:t xml:space="preserve">Un’interfaccia con le piattaforme esterne che permette di addebitare punti </w:t>
+            </w:r>
+            <w:proofErr w:type="spellStart"/>
+            <w:r>
+              <w:rPr>
+                <w:rFonts w:ascii="Calibri" w:hAnsi="Calibri" w:cs="Calibri"/>
+                <w:color w:val="000000"/>
+              </w:rPr>
+              <w:t>meet</w:t>
+            </w:r>
+            <w:proofErr w:type="spellEnd"/>
+            <w:r>
+              <w:rPr>
+                <w:rFonts w:ascii="Calibri" w:hAnsi="Calibri" w:cs="Calibri"/>
+                <w:color w:val="000000"/>
+              </w:rPr>
+              <w:t xml:space="preserve"> ad un utente della nostra piattaforma</w:t>
+            </w:r>
+          </w:p>
+        </w:tc>
+      </w:tr>
+      <w:tr>
+        <w:tc>
+          <w:tcPr>
+            <w:tcW w:w="3051" w:type="dxa"/>
+            <w:vAlign w:val="bottom"/>
+          </w:tcPr>
+          <w:p>
+            <w:pPr>
+              <w:rPr>
+                <w:rFonts w:ascii="Calibri" w:hAnsi="Calibri" w:cs="Calibri"/>
+                <w:color w:val="000000"/>
+              </w:rPr>
+            </w:pPr>
+            <w:proofErr w:type="spellStart"/>
+            <w:r>
+              <w:rPr>
+                <w:rFonts w:ascii="Calibri" w:hAnsi="Calibri" w:cs="Calibri"/>
+                <w:color w:val="000000"/>
+              </w:rPr>
+              <w:t>RatingForm</w:t>
             </w:r>
             <w:proofErr w:type="spellEnd"/>
           </w:p>
@@ -3391,31 +3033,31 @@
                 <w:rFonts w:ascii="Calibri" w:hAnsi="Calibri" w:cs="Calibri"/>
                 <w:color w:val="000000"/>
               </w:rPr>
-              <w:t>Form attraverso il quale un operatore può inserire il codice personale di un utente cha ha intenzione di validare la presenza ad un evento sponsorizzato</w:t>
-            </w:r>
-          </w:p>
-        </w:tc>
-      </w:tr>
-      <w:tr>
-        <w:tc>
-          <w:tcPr>
-            <w:tcW w:w="3051" w:type="dxa"/>
-            <w:vAlign w:val="bottom"/>
-          </w:tcPr>
-          <w:p>
-            <w:pPr>
-              <w:rPr>
-                <w:rFonts w:ascii="Calibri" w:hAnsi="Calibri" w:cs="Calibri"/>
-                <w:color w:val="000000"/>
-              </w:rPr>
-            </w:pPr>
-            <w:proofErr w:type="spellStart"/>
-            <w:r>
-              <w:rPr>
-                <w:rFonts w:ascii="Calibri" w:hAnsi="Calibri" w:cs="Calibri"/>
-                <w:color w:val="000000"/>
-              </w:rPr>
-              <w:t>CodiceButton</w:t>
+              <w:t>Form che permette la valutazione binaria di un evento</w:t>
+            </w:r>
+          </w:p>
+        </w:tc>
+      </w:tr>
+      <w:tr>
+        <w:tc>
+          <w:tcPr>
+            <w:tcW w:w="3051" w:type="dxa"/>
+            <w:vAlign w:val="bottom"/>
+          </w:tcPr>
+          <w:p>
+            <w:pPr>
+              <w:rPr>
+                <w:rFonts w:ascii="Calibri" w:hAnsi="Calibri" w:cs="Calibri"/>
+                <w:color w:val="000000"/>
+              </w:rPr>
+            </w:pPr>
+            <w:proofErr w:type="spellStart"/>
+            <w:r>
+              <w:rPr>
+                <w:rFonts w:ascii="Calibri" w:hAnsi="Calibri" w:cs="Calibri"/>
+                <w:color w:val="000000"/>
+              </w:rPr>
+              <w:t>CreaEventoButton</w:t>
             </w:r>
             <w:proofErr w:type="spellEnd"/>
           </w:p>
@@ -3460,438 +3102,7 @@
                 <w:rFonts w:ascii="Calibri" w:hAnsi="Calibri" w:cs="Calibri"/>
                 <w:color w:val="000000"/>
               </w:rPr>
-              <w:t>Bottone che permette all'operatore di accedere alla funzione di validazione del codice personale</w:t>
-            </w:r>
-          </w:p>
-        </w:tc>
-      </w:tr>
-      <w:tr>
-        <w:tc>
-          <w:tcPr>
-            <w:tcW w:w="3051" w:type="dxa"/>
-            <w:vAlign w:val="bottom"/>
-          </w:tcPr>
-          <w:p>
-            <w:pPr>
-              <w:rPr>
-                <w:rFonts w:ascii="Calibri" w:hAnsi="Calibri" w:cs="Calibri"/>
-                <w:color w:val="000000"/>
-              </w:rPr>
-            </w:pPr>
-            <w:proofErr w:type="spellStart"/>
-            <w:r>
-              <w:rPr>
-                <w:rFonts w:ascii="Calibri" w:hAnsi="Calibri" w:cs="Calibri"/>
-                <w:color w:val="000000"/>
-              </w:rPr>
-              <w:t>InteractiveMapButton</w:t>
-            </w:r>
-            <w:proofErr w:type="spellEnd"/>
-          </w:p>
-        </w:tc>
-        <w:tc>
-          <w:tcPr>
-            <w:tcW w:w="1081" w:type="dxa"/>
-            <w:vAlign w:val="bottom"/>
-          </w:tcPr>
-          <w:p>
-            <w:pPr>
-              <w:rPr>
-                <w:rFonts w:ascii="Calibri" w:hAnsi="Calibri" w:cs="Calibri"/>
-                <w:color w:val="000000"/>
-              </w:rPr>
-            </w:pPr>
-            <w:proofErr w:type="spellStart"/>
-            <w:r>
-              <w:rPr>
-                <w:rFonts w:ascii="Calibri" w:hAnsi="Calibri" w:cs="Calibri"/>
-                <w:color w:val="000000"/>
-              </w:rPr>
-              <w:t>Boundary</w:t>
-            </w:r>
-            <w:proofErr w:type="spellEnd"/>
-          </w:p>
-        </w:tc>
-        <w:tc>
-          <w:tcPr>
-            <w:tcW w:w="5496" w:type="dxa"/>
-            <w:vAlign w:val="bottom"/>
-          </w:tcPr>
-          <w:p>
-            <w:pPr>
-              <w:rPr>
-                <w:rFonts w:ascii="Calibri" w:hAnsi="Calibri" w:cs="Calibri"/>
-                <w:color w:val="000000"/>
-              </w:rPr>
-            </w:pPr>
-            <w:r>
-              <w:rPr>
-                <w:rFonts w:ascii="Calibri" w:hAnsi="Calibri" w:cs="Calibri"/>
-                <w:color w:val="000000"/>
-              </w:rPr>
-              <w:t>Bottone che permette di accedere alla mappa interattiva</w:t>
-            </w:r>
-          </w:p>
-        </w:tc>
-      </w:tr>
-      <w:tr>
-        <w:tc>
-          <w:tcPr>
-            <w:tcW w:w="3051" w:type="dxa"/>
-            <w:vAlign w:val="bottom"/>
-          </w:tcPr>
-          <w:p>
-            <w:pPr>
-              <w:rPr>
-                <w:rFonts w:ascii="Calibri" w:hAnsi="Calibri" w:cs="Calibri"/>
-                <w:color w:val="000000"/>
-              </w:rPr>
-            </w:pPr>
-            <w:proofErr w:type="spellStart"/>
-            <w:r>
-              <w:rPr>
-                <w:rFonts w:ascii="Calibri" w:hAnsi="Calibri" w:cs="Calibri"/>
-                <w:color w:val="000000"/>
-              </w:rPr>
-              <w:t>SpesaPuntiBuondary</w:t>
-            </w:r>
-            <w:proofErr w:type="spellEnd"/>
-          </w:p>
-        </w:tc>
-        <w:tc>
-          <w:tcPr>
-            <w:tcW w:w="1081" w:type="dxa"/>
-            <w:vAlign w:val="bottom"/>
-          </w:tcPr>
-          <w:p>
-            <w:pPr>
-              <w:rPr>
-                <w:rFonts w:ascii="Calibri" w:hAnsi="Calibri" w:cs="Calibri"/>
-                <w:color w:val="000000"/>
-              </w:rPr>
-            </w:pPr>
-            <w:proofErr w:type="spellStart"/>
-            <w:r>
-              <w:rPr>
-                <w:rFonts w:ascii="Calibri" w:hAnsi="Calibri" w:cs="Calibri"/>
-                <w:color w:val="000000"/>
-              </w:rPr>
-              <w:t>Boundary</w:t>
-            </w:r>
-            <w:proofErr w:type="spellEnd"/>
-          </w:p>
-        </w:tc>
-        <w:tc>
-          <w:tcPr>
-            <w:tcW w:w="5496" w:type="dxa"/>
-            <w:vAlign w:val="bottom"/>
-          </w:tcPr>
-          <w:p>
-            <w:pPr>
-              <w:rPr>
-                <w:rFonts w:ascii="Calibri" w:hAnsi="Calibri" w:cs="Calibri"/>
-                <w:color w:val="000000"/>
-              </w:rPr>
-            </w:pPr>
-            <w:r>
-              <w:rPr>
-                <w:rFonts w:ascii="Calibri" w:hAnsi="Calibri" w:cs="Calibri"/>
-                <w:color w:val="000000"/>
-              </w:rPr>
-              <w:t xml:space="preserve">Un’interfaccia con le piattaforme esterne che permette di addebitare punti </w:t>
-            </w:r>
-            <w:proofErr w:type="spellStart"/>
-            <w:r>
-              <w:rPr>
-                <w:rFonts w:ascii="Calibri" w:hAnsi="Calibri" w:cs="Calibri"/>
-                <w:color w:val="000000"/>
-              </w:rPr>
-              <w:t>meet</w:t>
-            </w:r>
-            <w:proofErr w:type="spellEnd"/>
-            <w:r>
-              <w:rPr>
-                <w:rFonts w:ascii="Calibri" w:hAnsi="Calibri" w:cs="Calibri"/>
-                <w:color w:val="000000"/>
-              </w:rPr>
-              <w:t xml:space="preserve"> ad un utente della nostra piattaforma</w:t>
-            </w:r>
-          </w:p>
-        </w:tc>
-      </w:tr>
-      <w:tr>
-        <w:tc>
-          <w:tcPr>
-            <w:tcW w:w="3051" w:type="dxa"/>
-            <w:vAlign w:val="bottom"/>
-          </w:tcPr>
-          <w:p>
-            <w:pPr>
-              <w:rPr>
-                <w:rFonts w:ascii="Calibri" w:hAnsi="Calibri" w:cs="Calibri"/>
-                <w:color w:val="000000"/>
-              </w:rPr>
-            </w:pPr>
-            <w:proofErr w:type="spellStart"/>
-            <w:r>
-              <w:rPr>
-                <w:rFonts w:ascii="Calibri" w:hAnsi="Calibri" w:cs="Calibri"/>
-                <w:color w:val="000000"/>
-              </w:rPr>
-              <w:t>RatingForm</w:t>
-            </w:r>
-            <w:proofErr w:type="spellEnd"/>
-          </w:p>
-        </w:tc>
-        <w:tc>
-          <w:tcPr>
-            <w:tcW w:w="1081" w:type="dxa"/>
-            <w:vAlign w:val="bottom"/>
-          </w:tcPr>
-          <w:p>
-            <w:pPr>
-              <w:rPr>
-                <w:rFonts w:ascii="Calibri" w:hAnsi="Calibri" w:cs="Calibri"/>
-                <w:color w:val="000000"/>
-              </w:rPr>
-            </w:pPr>
-            <w:proofErr w:type="spellStart"/>
-            <w:r>
-              <w:rPr>
-                <w:rFonts w:ascii="Calibri" w:hAnsi="Calibri" w:cs="Calibri"/>
-                <w:color w:val="000000"/>
-              </w:rPr>
-              <w:t>Boundary</w:t>
-            </w:r>
-            <w:proofErr w:type="spellEnd"/>
-          </w:p>
-        </w:tc>
-        <w:tc>
-          <w:tcPr>
-            <w:tcW w:w="5496" w:type="dxa"/>
-            <w:vAlign w:val="bottom"/>
-          </w:tcPr>
-          <w:p>
-            <w:pPr>
-              <w:rPr>
-                <w:rFonts w:ascii="Calibri" w:hAnsi="Calibri" w:cs="Calibri"/>
-                <w:color w:val="000000"/>
-              </w:rPr>
-            </w:pPr>
-            <w:r>
-              <w:rPr>
-                <w:rFonts w:ascii="Calibri" w:hAnsi="Calibri" w:cs="Calibri"/>
-                <w:color w:val="000000"/>
-              </w:rPr>
-              <w:t>Form che permette la valutazione binaria di un evento</w:t>
-            </w:r>
-          </w:p>
-        </w:tc>
-      </w:tr>
-      <w:tr>
-        <w:tc>
-          <w:tcPr>
-            <w:tcW w:w="3051" w:type="dxa"/>
-            <w:vAlign w:val="bottom"/>
-          </w:tcPr>
-          <w:p>
-            <w:pPr>
-              <w:rPr>
-                <w:rFonts w:ascii="Calibri" w:hAnsi="Calibri" w:cs="Calibri"/>
-                <w:color w:val="000000"/>
-              </w:rPr>
-            </w:pPr>
-            <w:proofErr w:type="spellStart"/>
-            <w:r>
-              <w:rPr>
-                <w:rFonts w:ascii="Calibri" w:hAnsi="Calibri" w:cs="Calibri"/>
-                <w:color w:val="000000"/>
-              </w:rPr>
-              <w:t>CreaEventoButton</w:t>
-            </w:r>
-            <w:proofErr w:type="spellEnd"/>
-          </w:p>
-        </w:tc>
-        <w:tc>
-          <w:tcPr>
-            <w:tcW w:w="1081" w:type="dxa"/>
-            <w:vAlign w:val="bottom"/>
-          </w:tcPr>
-          <w:p>
-            <w:pPr>
-              <w:rPr>
-                <w:rFonts w:ascii="Calibri" w:hAnsi="Calibri" w:cs="Calibri"/>
-                <w:color w:val="000000"/>
-              </w:rPr>
-            </w:pPr>
-            <w:proofErr w:type="spellStart"/>
-            <w:r>
-              <w:rPr>
-                <w:rFonts w:ascii="Calibri" w:hAnsi="Calibri" w:cs="Calibri"/>
-                <w:color w:val="000000"/>
-              </w:rPr>
-              <w:t>Boundary</w:t>
-            </w:r>
-            <w:proofErr w:type="spellEnd"/>
-          </w:p>
-        </w:tc>
-        <w:tc>
-          <w:tcPr>
-            <w:tcW w:w="5496" w:type="dxa"/>
-            <w:vAlign w:val="bottom"/>
-          </w:tcPr>
-          <w:p>
-            <w:pPr>
-              <w:rPr>
-                <w:rFonts w:ascii="Calibri" w:hAnsi="Calibri" w:cs="Calibri"/>
-                <w:color w:val="000000"/>
-              </w:rPr>
-            </w:pPr>
-            <w:r>
-              <w:rPr>
-                <w:rFonts w:ascii="Calibri" w:hAnsi="Calibri" w:cs="Calibri"/>
-                <w:color w:val="000000"/>
-              </w:rPr>
               <w:t>Bottone che permette all'utente di accedere alla funzione di creazione di un evento</w:t>
-            </w:r>
-          </w:p>
-        </w:tc>
-      </w:tr>
-      <w:tr>
-        <w:tc>
-          <w:tcPr>
-            <w:tcW w:w="3051" w:type="dxa"/>
-            <w:vAlign w:val="bottom"/>
-          </w:tcPr>
-          <w:p>
-            <w:pPr>
-              <w:rPr>
-                <w:rFonts w:ascii="Calibri" w:hAnsi="Calibri" w:cs="Calibri"/>
-                <w:color w:val="000000"/>
-              </w:rPr>
-            </w:pPr>
-            <w:proofErr w:type="spellStart"/>
-            <w:r>
-              <w:rPr>
-                <w:rFonts w:ascii="Calibri" w:hAnsi="Calibri" w:cs="Calibri"/>
-                <w:color w:val="000000"/>
-              </w:rPr>
-              <w:t>BusinessEventForm</w:t>
-            </w:r>
-            <w:proofErr w:type="spellEnd"/>
-          </w:p>
-        </w:tc>
-        <w:tc>
-          <w:tcPr>
-            <w:tcW w:w="1081" w:type="dxa"/>
-            <w:vAlign w:val="bottom"/>
-          </w:tcPr>
-          <w:p>
-            <w:pPr>
-              <w:rPr>
-                <w:rFonts w:ascii="Calibri" w:hAnsi="Calibri" w:cs="Calibri"/>
-                <w:color w:val="000000"/>
-              </w:rPr>
-            </w:pPr>
-            <w:proofErr w:type="spellStart"/>
-            <w:r>
-              <w:rPr>
-                <w:rFonts w:ascii="Calibri" w:hAnsi="Calibri" w:cs="Calibri"/>
-                <w:color w:val="000000"/>
-              </w:rPr>
-              <w:t>Boundary</w:t>
-            </w:r>
-            <w:proofErr w:type="spellEnd"/>
-          </w:p>
-        </w:tc>
-        <w:tc>
-          <w:tcPr>
-            <w:tcW w:w="5496" w:type="dxa"/>
-            <w:vAlign w:val="bottom"/>
-          </w:tcPr>
-          <w:p>
-            <w:pPr>
-              <w:rPr>
-                <w:rFonts w:ascii="Calibri" w:hAnsi="Calibri" w:cs="Calibri"/>
-                <w:color w:val="000000"/>
-              </w:rPr>
-            </w:pPr>
-            <w:r>
-              <w:rPr>
-                <w:rFonts w:ascii="Calibri" w:hAnsi="Calibri" w:cs="Calibri"/>
-                <w:color w:val="000000"/>
-              </w:rPr>
-              <w:t>Form che permette l'inserimento delle informazioni relative ad un evento sponsorizzato</w:t>
-            </w:r>
-          </w:p>
-        </w:tc>
-      </w:tr>
-      <w:tr>
-        <w:tc>
-          <w:tcPr>
-            <w:tcW w:w="3051" w:type="dxa"/>
-            <w:vAlign w:val="bottom"/>
-          </w:tcPr>
-          <w:p>
-            <w:pPr>
-              <w:rPr>
-                <w:rFonts w:ascii="Calibri" w:hAnsi="Calibri" w:cs="Calibri"/>
-                <w:color w:val="000000"/>
-              </w:rPr>
-            </w:pPr>
-            <w:proofErr w:type="spellStart"/>
-            <w:r>
-              <w:rPr>
-                <w:rFonts w:ascii="Calibri" w:hAnsi="Calibri" w:cs="Calibri"/>
-                <w:color w:val="000000"/>
-              </w:rPr>
-              <w:lastRenderedPageBreak/>
-              <w:t>BusinessEventButton</w:t>
-            </w:r>
-            <w:proofErr w:type="spellEnd"/>
-          </w:p>
-        </w:tc>
-        <w:tc>
-          <w:tcPr>
-            <w:tcW w:w="1081" w:type="dxa"/>
-            <w:vAlign w:val="bottom"/>
-          </w:tcPr>
-          <w:p>
-            <w:pPr>
-              <w:rPr>
-                <w:rFonts w:ascii="Calibri" w:hAnsi="Calibri" w:cs="Calibri"/>
-                <w:color w:val="000000"/>
-              </w:rPr>
-            </w:pPr>
-            <w:proofErr w:type="spellStart"/>
-            <w:r>
-              <w:rPr>
-                <w:rFonts w:ascii="Calibri" w:hAnsi="Calibri" w:cs="Calibri"/>
-                <w:color w:val="000000"/>
-              </w:rPr>
-              <w:t>Boundary</w:t>
-            </w:r>
-            <w:proofErr w:type="spellEnd"/>
-          </w:p>
-        </w:tc>
-        <w:tc>
-          <w:tcPr>
-            <w:tcW w:w="5496" w:type="dxa"/>
-            <w:vAlign w:val="bottom"/>
-          </w:tcPr>
-          <w:p>
-            <w:pPr>
-              <w:rPr>
-                <w:rFonts w:ascii="Calibri" w:hAnsi="Calibri" w:cs="Calibri"/>
-                <w:color w:val="000000"/>
-              </w:rPr>
-            </w:pPr>
-            <w:r>
-              <w:rPr>
-                <w:rFonts w:ascii="Calibri" w:hAnsi="Calibri" w:cs="Calibri"/>
-                <w:color w:val="000000"/>
-              </w:rPr>
-              <w:t>Bottone che permette all'utente business di creare un evento sponsorizzato</w:t>
             </w:r>
           </w:p>
         </w:tc>
@@ -4413,6 +3624,13 @@
                 <w:color w:val="000000"/>
               </w:rPr>
               <w:br/>
+            </w:r>
+            <w:r>
+              <w:rPr>
+                <w:rFonts w:ascii="Calibri" w:hAnsi="Calibri" w:cs="Calibri"/>
+                <w:color w:val="000000"/>
+              </w:rPr>
+              <w:lastRenderedPageBreak/>
               <w:t xml:space="preserve">Viene creato quando un utente attiva la funzione di </w:t>
             </w:r>
             <w:proofErr w:type="spellStart"/>
@@ -4493,6 +3711,7 @@
                 <w:rFonts w:ascii="Calibri" w:hAnsi="Calibri" w:cs="Calibri"/>
                 <w:color w:val="000000"/>
               </w:rPr>
+              <w:lastRenderedPageBreak/>
               <w:t>EventControl</w:t>
             </w:r>
             <w:proofErr w:type="spellEnd"/>
@@ -4664,14 +3883,7 @@
                 <w:rFonts w:ascii="Calibri" w:hAnsi="Calibri" w:cs="Calibri"/>
                 <w:color w:val="000000"/>
               </w:rPr>
-              <w:t xml:space="preserve"> </w:t>
-            </w:r>
-            <w:r>
-              <w:rPr>
-                <w:rFonts w:ascii="Calibri" w:hAnsi="Calibri" w:cs="Calibri"/>
-                <w:color w:val="000000"/>
-              </w:rPr>
-              <w:t xml:space="preserve">Permette la visualizzazione di tutti i commenti creando un </w:t>
+              <w:t xml:space="preserve"> Permette la visualizzazione di tutti i commenti creando un </w:t>
             </w:r>
             <w:proofErr w:type="spellStart"/>
             <w:r>
@@ -5075,15 +4287,7 @@
                 <w:rFonts w:ascii="Calibri" w:hAnsi="Calibri" w:cs="Calibri"/>
                 <w:color w:val="000000"/>
               </w:rPr>
-              <w:t xml:space="preserve">. Recupera le informazioni </w:t>
-            </w:r>
-            <w:r>
-              <w:rPr>
-                <w:rFonts w:ascii="Calibri" w:hAnsi="Calibri" w:cs="Calibri"/>
-                <w:color w:val="000000"/>
-              </w:rPr>
-              <w:lastRenderedPageBreak/>
-              <w:t xml:space="preserve">relative all'evento e crea un </w:t>
+              <w:t xml:space="preserve">. Recupera le informazioni relative all'evento e crea un </w:t>
             </w:r>
             <w:proofErr w:type="spellStart"/>
             <w:r>
@@ -5123,7 +4327,6 @@
                 <w:rFonts w:ascii="Calibri" w:hAnsi="Calibri" w:cs="Calibri"/>
                 <w:color w:val="000000"/>
               </w:rPr>
-              <w:lastRenderedPageBreak/>
               <w:t>ProfiloControl</w:t>
             </w:r>
             <w:proofErr w:type="spellEnd"/>
@@ -5357,21 +4560,7 @@
                 <w:rFonts w:ascii="Calibri" w:hAnsi="Calibri" w:cs="Calibri"/>
                 <w:color w:val="000000"/>
               </w:rPr>
-              <w:t>Permette la creazione dell’o</w:t>
-            </w:r>
-            <w:r>
-              <w:rPr>
-                <w:rFonts w:ascii="Calibri" w:hAnsi="Calibri" w:cs="Calibri"/>
-                <w:color w:val="000000"/>
-              </w:rPr>
-              <w:t>g</w:t>
-            </w:r>
-            <w:r>
-              <w:rPr>
-                <w:rFonts w:ascii="Calibri" w:hAnsi="Calibri" w:cs="Calibri"/>
-                <w:color w:val="000000"/>
-              </w:rPr>
-              <w:t xml:space="preserve">getto </w:t>
+              <w:t xml:space="preserve">Permette la creazione dell’oggetto </w:t>
             </w:r>
             <w:proofErr w:type="spellStart"/>
             <w:r>
@@ -5405,7 +4594,6 @@
               </w:rPr>
               <w:t xml:space="preserve">. Crea un </w:t>
             </w:r>
-            <w:bookmarkStart w:id="0" w:name="_GoBack"/>
             <w:proofErr w:type="spellStart"/>
             <w:r>
               <w:rPr>
@@ -5414,7 +4602,6 @@
               </w:rPr>
               <w:t>SearchEventForm</w:t>
             </w:r>
-            <w:bookmarkEnd w:id="0"/>
             <w:proofErr w:type="spellEnd"/>
             <w:r>
               <w:rPr>
@@ -5577,6 +4764,7 @@
                 <w:rFonts w:ascii="Calibri" w:hAnsi="Calibri" w:cs="Calibri"/>
                 <w:color w:val="000000"/>
               </w:rPr>
+              <w:lastRenderedPageBreak/>
               <w:t>SegnalazioneCommentoControl</w:t>
             </w:r>
             <w:proofErr w:type="spellEnd"/>
@@ -5964,194 +5152,6 @@
                 <w:rFonts w:ascii="Calibri" w:hAnsi="Calibri" w:cs="Calibri"/>
                 <w:color w:val="000000"/>
               </w:rPr>
-              <w:t>SpesaPuntiControl</w:t>
-            </w:r>
-            <w:proofErr w:type="spellEnd"/>
-          </w:p>
-        </w:tc>
-        <w:tc>
-          <w:tcPr>
-            <w:tcW w:w="1081" w:type="dxa"/>
-            <w:vAlign w:val="bottom"/>
-          </w:tcPr>
-          <w:p>
-            <w:pPr>
-              <w:rPr>
-                <w:rFonts w:ascii="Calibri" w:hAnsi="Calibri" w:cs="Calibri"/>
-                <w:color w:val="000000"/>
-              </w:rPr>
-            </w:pPr>
-            <w:r>
-              <w:rPr>
-                <w:rFonts w:ascii="Calibri" w:hAnsi="Calibri" w:cs="Calibri"/>
-                <w:color w:val="000000"/>
-              </w:rPr>
-              <w:t>Control</w:t>
-            </w:r>
-          </w:p>
-        </w:tc>
-        <w:tc>
-          <w:tcPr>
-            <w:tcW w:w="5496" w:type="dxa"/>
-            <w:vAlign w:val="bottom"/>
-          </w:tcPr>
-          <w:p>
-            <w:pPr>
-              <w:rPr>
-                <w:rFonts w:ascii="Calibri" w:hAnsi="Calibri" w:cs="Calibri"/>
-                <w:color w:val="000000"/>
-              </w:rPr>
-            </w:pPr>
-            <w:r>
-              <w:rPr>
-                <w:rFonts w:ascii="Calibri" w:hAnsi="Calibri" w:cs="Calibri"/>
-                <w:color w:val="000000"/>
-              </w:rPr>
-              <w:t xml:space="preserve">Viene creato quando una piattaforma esterna utilizza la </w:t>
-            </w:r>
-            <w:proofErr w:type="spellStart"/>
-            <w:r>
-              <w:rPr>
-                <w:rFonts w:ascii="Calibri" w:hAnsi="Calibri" w:cs="Calibri"/>
-                <w:color w:val="000000"/>
-              </w:rPr>
-              <w:t>SpesaPuntiBoundary</w:t>
-            </w:r>
-            <w:proofErr w:type="spellEnd"/>
-            <w:r>
-              <w:rPr>
-                <w:rFonts w:ascii="Calibri" w:hAnsi="Calibri" w:cs="Calibri"/>
-                <w:color w:val="000000"/>
-              </w:rPr>
-              <w:t>.</w:t>
-            </w:r>
-            <w:r>
-              <w:rPr>
-                <w:rFonts w:ascii="Calibri" w:hAnsi="Calibri" w:cs="Calibri"/>
-                <w:color w:val="000000"/>
-              </w:rPr>
-              <w:br/>
-              <w:t xml:space="preserve">Permette </w:t>
-            </w:r>
-            <w:proofErr w:type="spellStart"/>
-            <w:r>
-              <w:rPr>
-                <w:rFonts w:ascii="Calibri" w:hAnsi="Calibri" w:cs="Calibri"/>
-                <w:color w:val="000000"/>
-              </w:rPr>
-              <w:t>tramitre</w:t>
-            </w:r>
-            <w:proofErr w:type="spellEnd"/>
-            <w:r>
-              <w:rPr>
-                <w:rFonts w:ascii="Calibri" w:hAnsi="Calibri" w:cs="Calibri"/>
-                <w:color w:val="000000"/>
-              </w:rPr>
-              <w:t xml:space="preserve"> </w:t>
-            </w:r>
-            <w:proofErr w:type="spellStart"/>
-            <w:r>
-              <w:rPr>
-                <w:rFonts w:ascii="Calibri" w:hAnsi="Calibri" w:cs="Calibri"/>
-                <w:color w:val="000000"/>
-              </w:rPr>
-              <w:t>SpesaPuntiBoundary</w:t>
-            </w:r>
-            <w:proofErr w:type="spellEnd"/>
-            <w:r>
-              <w:rPr>
-                <w:rFonts w:ascii="Calibri" w:hAnsi="Calibri" w:cs="Calibri"/>
-                <w:color w:val="000000"/>
-              </w:rPr>
-              <w:t xml:space="preserve"> la comunicazione tra la nostra piattaforma e quella esterna.</w:t>
-            </w:r>
-            <w:r>
-              <w:rPr>
-                <w:rFonts w:ascii="Calibri" w:hAnsi="Calibri" w:cs="Calibri"/>
-                <w:color w:val="000000"/>
-              </w:rPr>
-              <w:br/>
-              <w:t xml:space="preserve">La piattaforma esterna richiede l'addebito di una quantità di punti </w:t>
-            </w:r>
-            <w:proofErr w:type="spellStart"/>
-            <w:r>
-              <w:rPr>
-                <w:rFonts w:ascii="Calibri" w:hAnsi="Calibri" w:cs="Calibri"/>
-                <w:color w:val="000000"/>
-              </w:rPr>
-              <w:t>meet</w:t>
-            </w:r>
-            <w:proofErr w:type="spellEnd"/>
-            <w:r>
-              <w:rPr>
-                <w:rFonts w:ascii="Calibri" w:hAnsi="Calibri" w:cs="Calibri"/>
-                <w:color w:val="000000"/>
-              </w:rPr>
-              <w:t xml:space="preserve"> ad un </w:t>
-            </w:r>
-            <w:proofErr w:type="spellStart"/>
-            <w:r>
-              <w:rPr>
-                <w:rFonts w:ascii="Calibri" w:hAnsi="Calibri" w:cs="Calibri"/>
-                <w:color w:val="000000"/>
-              </w:rPr>
-              <w:t>untente</w:t>
-            </w:r>
-            <w:proofErr w:type="spellEnd"/>
-            <w:r>
-              <w:rPr>
-                <w:rFonts w:ascii="Calibri" w:hAnsi="Calibri" w:cs="Calibri"/>
-                <w:color w:val="000000"/>
-              </w:rPr>
-              <w:t xml:space="preserve"> specifico.</w:t>
-            </w:r>
-            <w:r>
-              <w:rPr>
-                <w:rFonts w:ascii="Calibri" w:hAnsi="Calibri" w:cs="Calibri"/>
-                <w:color w:val="000000"/>
-              </w:rPr>
-              <w:br/>
-              <w:t xml:space="preserve">Il sistema invia un link tramite </w:t>
-            </w:r>
-            <w:proofErr w:type="spellStart"/>
-            <w:r>
-              <w:rPr>
-                <w:rFonts w:ascii="Calibri" w:hAnsi="Calibri" w:cs="Calibri"/>
-                <w:color w:val="000000"/>
-              </w:rPr>
-              <w:t>SpesaPuntiBoundary</w:t>
-            </w:r>
-            <w:proofErr w:type="spellEnd"/>
-            <w:r>
-              <w:rPr>
-                <w:rFonts w:ascii="Calibri" w:hAnsi="Calibri" w:cs="Calibri"/>
-                <w:color w:val="000000"/>
-              </w:rPr>
-              <w:t xml:space="preserve"> che permetterà l'autenticazione all'utente e l'effettiva conferma da parte dell'utente dell'addebito e l'effettivo addebito. Confermato l'addebito viene comunicato alla piattaforma esterna e all'utente la buona riuscita dell'operazione</w:t>
-            </w:r>
-          </w:p>
-        </w:tc>
-      </w:tr>
-      <w:tr>
-        <w:tc>
-          <w:tcPr>
-            <w:tcW w:w="3051" w:type="dxa"/>
-            <w:vAlign w:val="bottom"/>
-          </w:tcPr>
-          <w:p>
-            <w:pPr>
-              <w:rPr>
-                <w:rFonts w:ascii="Calibri" w:hAnsi="Calibri" w:cs="Calibri"/>
-                <w:color w:val="000000"/>
-              </w:rPr>
-            </w:pPr>
-            <w:proofErr w:type="spellStart"/>
-            <w:r>
-              <w:rPr>
-                <w:rFonts w:ascii="Calibri" w:hAnsi="Calibri" w:cs="Calibri"/>
-                <w:color w:val="000000"/>
-              </w:rPr>
-              <w:lastRenderedPageBreak/>
               <w:t>RatingControl</w:t>
             </w:r>
             <w:proofErr w:type="spellEnd"/>
@@ -6277,121 +5277,8 @@
                 <w:color w:val="000000"/>
               </w:rPr>
             </w:pPr>
-            <w:proofErr w:type="spellStart"/>
-            <w:r>
-              <w:rPr>
-                <w:rFonts w:ascii="Calibri" w:hAnsi="Calibri" w:cs="Calibri"/>
-                <w:color w:val="000000"/>
-              </w:rPr>
-              <w:t>BusinessEventControl</w:t>
-            </w:r>
-            <w:proofErr w:type="spellEnd"/>
-          </w:p>
-        </w:tc>
-        <w:tc>
-          <w:tcPr>
-            <w:tcW w:w="1081" w:type="dxa"/>
-            <w:vAlign w:val="bottom"/>
-          </w:tcPr>
-          <w:p>
-            <w:pPr>
-              <w:rPr>
-                <w:rFonts w:ascii="Calibri" w:hAnsi="Calibri" w:cs="Calibri"/>
-                <w:color w:val="000000"/>
-              </w:rPr>
-            </w:pPr>
-            <w:r>
-              <w:rPr>
-                <w:rFonts w:ascii="Calibri" w:hAnsi="Calibri" w:cs="Calibri"/>
-                <w:color w:val="000000"/>
-              </w:rPr>
-              <w:t>Control</w:t>
-            </w:r>
-          </w:p>
-        </w:tc>
-        <w:tc>
-          <w:tcPr>
-            <w:tcW w:w="5496" w:type="dxa"/>
-            <w:vAlign w:val="bottom"/>
-          </w:tcPr>
-          <w:p>
-            <w:pPr>
-              <w:rPr>
-                <w:rFonts w:ascii="Calibri" w:hAnsi="Calibri" w:cs="Calibri"/>
-                <w:color w:val="000000"/>
-              </w:rPr>
-            </w:pPr>
-            <w:r>
-              <w:rPr>
-                <w:rFonts w:ascii="Calibri" w:hAnsi="Calibri" w:cs="Calibri"/>
-                <w:color w:val="000000"/>
-              </w:rPr>
-              <w:t>Gestisce la creazione di un evento business.</w:t>
-            </w:r>
-            <w:r>
-              <w:rPr>
-                <w:rFonts w:ascii="Calibri" w:hAnsi="Calibri" w:cs="Calibri"/>
-                <w:color w:val="000000"/>
-              </w:rPr>
-              <w:br/>
-              <w:t xml:space="preserve">Viene creato quando l'utente business attiva la funzione tramite </w:t>
-            </w:r>
-            <w:proofErr w:type="spellStart"/>
-            <w:r>
-              <w:rPr>
-                <w:rFonts w:ascii="Calibri" w:hAnsi="Calibri" w:cs="Calibri"/>
-                <w:color w:val="000000"/>
-              </w:rPr>
-              <w:t>BusinessEventButton</w:t>
-            </w:r>
-            <w:proofErr w:type="spellEnd"/>
-            <w:r>
-              <w:rPr>
-                <w:rFonts w:ascii="Calibri" w:hAnsi="Calibri" w:cs="Calibri"/>
-                <w:color w:val="000000"/>
-              </w:rPr>
-              <w:t>.</w:t>
-            </w:r>
-            <w:r>
-              <w:rPr>
-                <w:rFonts w:ascii="Calibri" w:hAnsi="Calibri" w:cs="Calibri"/>
-                <w:color w:val="000000"/>
-              </w:rPr>
-              <w:br/>
-              <w:t xml:space="preserve">Mostra all'utente business il </w:t>
-            </w:r>
-            <w:proofErr w:type="spellStart"/>
-            <w:r>
-              <w:rPr>
-                <w:rFonts w:ascii="Calibri" w:hAnsi="Calibri" w:cs="Calibri"/>
-                <w:color w:val="000000"/>
-              </w:rPr>
-              <w:t>BusinessEventForm</w:t>
-            </w:r>
-            <w:proofErr w:type="spellEnd"/>
-            <w:r>
-              <w:rPr>
-                <w:rFonts w:ascii="Calibri" w:hAnsi="Calibri" w:cs="Calibri"/>
-                <w:color w:val="000000"/>
-              </w:rPr>
-              <w:t>, alla cui sottomissione viene creato l'evento</w:t>
-            </w:r>
-          </w:p>
-        </w:tc>
-      </w:tr>
-      <w:tr>
-        <w:tc>
-          <w:tcPr>
-            <w:tcW w:w="3051" w:type="dxa"/>
-            <w:vAlign w:val="bottom"/>
-          </w:tcPr>
-          <w:p>
-            <w:pPr>
-              <w:rPr>
-                <w:rFonts w:ascii="Calibri" w:hAnsi="Calibri" w:cs="Calibri"/>
-                <w:color w:val="000000"/>
-              </w:rPr>
-            </w:pPr>
+            <w:bookmarkStart w:id="0" w:name="_GoBack"/>
+            <w:bookmarkEnd w:id="0"/>
             <w:proofErr w:type="spellStart"/>
             <w:r>
               <w:rPr>

</xml_diff>

<commit_message>
aggiornamento sopra rating aggiumger descirizone id nuovpo
</commit_message>
<xml_diff>
--- a/Internal work product/Classi.docx
+++ b/Internal work product/Classi.docx
@@ -586,23 +586,22 @@
                 <w:rFonts w:ascii="Calibri" w:hAnsi="Calibri" w:cs="Calibri"/>
                 <w:color w:val="000000"/>
               </w:rPr>
-              <w:t>Pagamento</w:t>
-            </w:r>
-          </w:p>
-        </w:tc>
-        <w:tc>
-          <w:tcPr>
-            <w:tcW w:w="1081" w:type="dxa"/>
-            <w:vAlign w:val="bottom"/>
-          </w:tcPr>
-          <w:p>
-            <w:pPr>
-              <w:rPr>
-                <w:rFonts w:ascii="Calibri" w:hAnsi="Calibri" w:cs="Calibri"/>
-                <w:color w:val="000000"/>
-              </w:rPr>
-            </w:pPr>
-            <w:proofErr w:type="spellStart"/>
+              <w:t>Rating</w:t>
+            </w:r>
+          </w:p>
+        </w:tc>
+        <w:tc>
+          <w:tcPr>
+            <w:tcW w:w="1081" w:type="dxa"/>
+            <w:vAlign w:val="bottom"/>
+          </w:tcPr>
+          <w:p>
+            <w:pPr>
+              <w:rPr>
+                <w:rFonts w:ascii="Calibri" w:hAnsi="Calibri" w:cs="Calibri"/>
+                <w:color w:val="000000"/>
+              </w:rPr>
+            </w:pPr>
             <w:r>
               <w:rPr>
                 <w:rFonts w:ascii="Calibri" w:hAnsi="Calibri" w:cs="Calibri"/>
@@ -610,28 +609,22 @@
               </w:rPr>
               <w:t>Entity</w:t>
             </w:r>
-            <w:proofErr w:type="spellEnd"/>
-          </w:p>
-        </w:tc>
-        <w:tc>
-          <w:tcPr>
-            <w:tcW w:w="5496" w:type="dxa"/>
-            <w:vAlign w:val="bottom"/>
-          </w:tcPr>
-          <w:p>
-            <w:pPr>
-              <w:rPr>
-                <w:rFonts w:ascii="Calibri" w:hAnsi="Calibri" w:cs="Calibri"/>
-                <w:color w:val="000000"/>
-              </w:rPr>
-            </w:pPr>
-            <w:r>
-              <w:rPr>
-                <w:rFonts w:ascii="Calibri" w:hAnsi="Calibri" w:cs="Calibri"/>
-                <w:color w:val="000000"/>
-              </w:rPr>
-              <w:t>Rappresenta un pagamento per un profilo business</w:t>
-            </w:r>
+            <w:bookmarkStart w:id="0" w:name="_GoBack"/>
+            <w:bookmarkEnd w:id="0"/>
+          </w:p>
+        </w:tc>
+        <w:tc>
+          <w:tcPr>
+            <w:tcW w:w="5496" w:type="dxa"/>
+            <w:vAlign w:val="bottom"/>
+          </w:tcPr>
+          <w:p>
+            <w:pPr>
+              <w:rPr>
+                <w:rFonts w:ascii="Calibri" w:hAnsi="Calibri" w:cs="Calibri"/>
+                <w:color w:val="000000"/>
+              </w:rPr>
+            </w:pPr>
           </w:p>
         </w:tc>
       </w:tr>
@@ -698,75 +691,6 @@
                 <w:color w:val="000000"/>
               </w:rPr>
               <w:t>Rappresenta un utente con privilegi assoluti</w:t>
-            </w:r>
-          </w:p>
-        </w:tc>
-      </w:tr>
-      <w:tr>
-        <w:tc>
-          <w:tcPr>
-            <w:tcW w:w="3051" w:type="dxa"/>
-            <w:vAlign w:val="bottom"/>
-          </w:tcPr>
-          <w:p>
-            <w:pPr>
-              <w:rPr>
-                <w:rFonts w:ascii="Calibri" w:hAnsi="Calibri" w:cs="Calibri"/>
-                <w:color w:val="000000"/>
-              </w:rPr>
-            </w:pPr>
-            <w:proofErr w:type="spellStart"/>
-            <w:r>
-              <w:rPr>
-                <w:rFonts w:ascii="Calibri" w:hAnsi="Calibri" w:cs="Calibri"/>
-                <w:color w:val="000000"/>
-              </w:rPr>
-              <w:t>RatingEvento</w:t>
-            </w:r>
-            <w:proofErr w:type="spellEnd"/>
-          </w:p>
-        </w:tc>
-        <w:tc>
-          <w:tcPr>
-            <w:tcW w:w="1081" w:type="dxa"/>
-            <w:vAlign w:val="bottom"/>
-          </w:tcPr>
-          <w:p>
-            <w:pPr>
-              <w:rPr>
-                <w:rFonts w:ascii="Calibri" w:hAnsi="Calibri" w:cs="Calibri"/>
-                <w:color w:val="000000"/>
-              </w:rPr>
-            </w:pPr>
-            <w:proofErr w:type="spellStart"/>
-            <w:r>
-              <w:rPr>
-                <w:rFonts w:ascii="Calibri" w:hAnsi="Calibri" w:cs="Calibri"/>
-                <w:color w:val="000000"/>
-              </w:rPr>
-              <w:t>Entity</w:t>
-            </w:r>
-            <w:proofErr w:type="spellEnd"/>
-          </w:p>
-        </w:tc>
-        <w:tc>
-          <w:tcPr>
-            <w:tcW w:w="5496" w:type="dxa"/>
-            <w:vAlign w:val="bottom"/>
-          </w:tcPr>
-          <w:p>
-            <w:pPr>
-              <w:rPr>
-                <w:rFonts w:ascii="Calibri" w:hAnsi="Calibri" w:cs="Calibri"/>
-                <w:color w:val="000000"/>
-              </w:rPr>
-            </w:pPr>
-            <w:r>
-              <w:rPr>
-                <w:rFonts w:ascii="Calibri" w:hAnsi="Calibri" w:cs="Calibri"/>
-                <w:color w:val="000000"/>
-              </w:rPr>
-              <w:t>Rappresenta una valutazione binaria di un evento</w:t>
             </w:r>
           </w:p>
         </w:tc>
@@ -1993,60 +1917,66 @@
                 <w:rFonts w:ascii="Calibri" w:hAnsi="Calibri" w:cs="Calibri"/>
                 <w:color w:val="000000"/>
               </w:rPr>
+              <w:t>ProfiloPanel</w:t>
+            </w:r>
+            <w:proofErr w:type="spellEnd"/>
+          </w:p>
+        </w:tc>
+        <w:tc>
+          <w:tcPr>
+            <w:tcW w:w="1081" w:type="dxa"/>
+            <w:vAlign w:val="bottom"/>
+          </w:tcPr>
+          <w:p>
+            <w:pPr>
+              <w:rPr>
+                <w:rFonts w:ascii="Calibri" w:hAnsi="Calibri" w:cs="Calibri"/>
+                <w:color w:val="000000"/>
+              </w:rPr>
+            </w:pPr>
+            <w:proofErr w:type="spellStart"/>
+            <w:r>
+              <w:rPr>
+                <w:rFonts w:ascii="Calibri" w:hAnsi="Calibri" w:cs="Calibri"/>
+                <w:color w:val="000000"/>
+              </w:rPr>
+              <w:t>Boundary</w:t>
+            </w:r>
+            <w:proofErr w:type="spellEnd"/>
+          </w:p>
+        </w:tc>
+        <w:tc>
+          <w:tcPr>
+            <w:tcW w:w="5496" w:type="dxa"/>
+            <w:vAlign w:val="bottom"/>
+          </w:tcPr>
+          <w:p>
+            <w:pPr>
+              <w:rPr>
+                <w:rFonts w:ascii="Calibri" w:hAnsi="Calibri" w:cs="Calibri"/>
+                <w:color w:val="000000"/>
+              </w:rPr>
+            </w:pPr>
+            <w:r>
+              <w:rPr>
+                <w:rFonts w:ascii="Calibri" w:hAnsi="Calibri" w:cs="Calibri"/>
+                <w:color w:val="000000"/>
+              </w:rPr>
+              <w:t>Pannello che visualizza informazioni sul profilo dell'utente loggato.</w:t>
+            </w:r>
+            <w:r>
+              <w:rPr>
+                <w:rFonts w:ascii="Calibri" w:hAnsi="Calibri" w:cs="Calibri"/>
+                <w:color w:val="000000"/>
+              </w:rPr>
+              <w:br/>
+            </w:r>
+            <w:r>
+              <w:rPr>
+                <w:rFonts w:ascii="Calibri" w:hAnsi="Calibri" w:cs="Calibri"/>
+                <w:color w:val="000000"/>
+              </w:rPr>
               <w:lastRenderedPageBreak/>
-              <w:t>ProfiloPanel</w:t>
-            </w:r>
-            <w:proofErr w:type="spellEnd"/>
-          </w:p>
-        </w:tc>
-        <w:tc>
-          <w:tcPr>
-            <w:tcW w:w="1081" w:type="dxa"/>
-            <w:vAlign w:val="bottom"/>
-          </w:tcPr>
-          <w:p>
-            <w:pPr>
-              <w:rPr>
-                <w:rFonts w:ascii="Calibri" w:hAnsi="Calibri" w:cs="Calibri"/>
-                <w:color w:val="000000"/>
-              </w:rPr>
-            </w:pPr>
-            <w:proofErr w:type="spellStart"/>
-            <w:r>
-              <w:rPr>
-                <w:rFonts w:ascii="Calibri" w:hAnsi="Calibri" w:cs="Calibri"/>
-                <w:color w:val="000000"/>
-              </w:rPr>
-              <w:t>Boundary</w:t>
-            </w:r>
-            <w:proofErr w:type="spellEnd"/>
-          </w:p>
-        </w:tc>
-        <w:tc>
-          <w:tcPr>
-            <w:tcW w:w="5496" w:type="dxa"/>
-            <w:vAlign w:val="bottom"/>
-          </w:tcPr>
-          <w:p>
-            <w:pPr>
-              <w:rPr>
-                <w:rFonts w:ascii="Calibri" w:hAnsi="Calibri" w:cs="Calibri"/>
-                <w:color w:val="000000"/>
-              </w:rPr>
-            </w:pPr>
-            <w:r>
-              <w:rPr>
-                <w:rFonts w:ascii="Calibri" w:hAnsi="Calibri" w:cs="Calibri"/>
-                <w:color w:val="000000"/>
-              </w:rPr>
-              <w:t>Pannello che visualizza informazioni sul profilo dell'utente loggato.</w:t>
-            </w:r>
-            <w:r>
-              <w:rPr>
-                <w:rFonts w:ascii="Calibri" w:hAnsi="Calibri" w:cs="Calibri"/>
-                <w:color w:val="000000"/>
-              </w:rPr>
-              <w:br/>
               <w:t>Le informazioni sono quelle che ha inserito durante la fase di registrazione, gli eventi da lui creati ed il suo rating</w:t>
             </w:r>
           </w:p>
@@ -2071,6 +2001,7 @@
                 <w:rFonts w:ascii="Calibri" w:hAnsi="Calibri" w:cs="Calibri"/>
                 <w:color w:val="000000"/>
               </w:rPr>
+              <w:lastRenderedPageBreak/>
               <w:t>SearchUserForm</w:t>
             </w:r>
             <w:proofErr w:type="spellEnd"/>
@@ -3624,6 +3555,23 @@
                 <w:color w:val="000000"/>
               </w:rPr>
               <w:br/>
+              <w:t xml:space="preserve">Viene creato quando un utente attiva la funzione di </w:t>
+            </w:r>
+            <w:proofErr w:type="spellStart"/>
+            <w:r>
+              <w:rPr>
+                <w:rFonts w:ascii="Calibri" w:hAnsi="Calibri" w:cs="Calibri"/>
+                <w:color w:val="000000"/>
+              </w:rPr>
+              <w:t>logout</w:t>
+            </w:r>
+            <w:proofErr w:type="spellEnd"/>
+            <w:r>
+              <w:rPr>
+                <w:rFonts w:ascii="Calibri" w:hAnsi="Calibri" w:cs="Calibri"/>
+                <w:color w:val="000000"/>
+              </w:rPr>
+              <w:t xml:space="preserve"> </w:t>
             </w:r>
             <w:r>
               <w:rPr>
@@ -3631,23 +3579,7 @@
                 <w:color w:val="000000"/>
               </w:rPr>
               <w:lastRenderedPageBreak/>
-              <w:t xml:space="preserve">Viene creato quando un utente attiva la funzione di </w:t>
-            </w:r>
-            <w:proofErr w:type="spellStart"/>
-            <w:r>
-              <w:rPr>
-                <w:rFonts w:ascii="Calibri" w:hAnsi="Calibri" w:cs="Calibri"/>
-                <w:color w:val="000000"/>
-              </w:rPr>
-              <w:t>logout</w:t>
-            </w:r>
-            <w:proofErr w:type="spellEnd"/>
-            <w:r>
-              <w:rPr>
-                <w:rFonts w:ascii="Calibri" w:hAnsi="Calibri" w:cs="Calibri"/>
-                <w:color w:val="000000"/>
-              </w:rPr>
-              <w:t xml:space="preserve"> tramite </w:t>
+              <w:t xml:space="preserve">tramite </w:t>
             </w:r>
             <w:proofErr w:type="spellStart"/>
             <w:r>
@@ -5277,8 +5209,6 @@
                 <w:color w:val="000000"/>
               </w:rPr>
             </w:pPr>
-            <w:bookmarkStart w:id="0" w:name="_GoBack"/>
-            <w:bookmarkEnd w:id="0"/>
             <w:proofErr w:type="spellStart"/>
             <w:r>
               <w:rPr>

</xml_diff>

<commit_message>
Aggiunta dell'accettazione della segnalazione, sia come use case sia come sequence
</commit_message>
<xml_diff>
--- a/Internal work product/Classi.docx
+++ b/Internal work product/Classi.docx
@@ -9,9 +9,9 @@
         <w:tblLook w:val="04A0" w:firstRow="1" w:lastRow="0" w:firstColumn="1" w:lastColumn="0" w:noHBand="0" w:noVBand="1"/>
       </w:tblPr>
       <w:tblGrid>
-        <w:gridCol w:w="3051"/>
+        <w:gridCol w:w="3206"/>
         <w:gridCol w:w="1081"/>
-        <w:gridCol w:w="5496"/>
+        <w:gridCol w:w="5341"/>
       </w:tblGrid>
       <w:tr>
         <w:tc>
@@ -1862,6 +1862,7 @@
                 <w:rFonts w:ascii="Calibri" w:hAnsi="Calibri" w:cs="Calibri"/>
                 <w:color w:val="000000"/>
               </w:rPr>
+              <w:lastRenderedPageBreak/>
               <w:t>VisualizzaProfiloButton</w:t>
             </w:r>
             <w:proofErr w:type="spellEnd"/>
@@ -1984,13 +1985,6 @@
                 <w:color w:val="000000"/>
               </w:rPr>
               <w:br/>
-            </w:r>
-            <w:r>
-              <w:rPr>
-                <w:rFonts w:ascii="Calibri" w:hAnsi="Calibri" w:cs="Calibri"/>
-                <w:color w:val="000000"/>
-              </w:rPr>
-              <w:lastRenderedPageBreak/>
               <w:t>Le informazioni sono quelle che ha inserito durante la fase di registrazione, gli eventi da lui creati ed il suo rating</w:t>
             </w:r>
           </w:p>
@@ -2015,7 +2009,6 @@
                 <w:rFonts w:ascii="Calibri" w:hAnsi="Calibri" w:cs="Calibri"/>
                 <w:color w:val="000000"/>
               </w:rPr>
-              <w:lastRenderedPageBreak/>
               <w:t>SearchUserForm</w:t>
             </w:r>
             <w:proofErr w:type="spellEnd"/>
@@ -3124,6 +3117,77 @@
                 <w:rFonts w:ascii="Calibri" w:hAnsi="Calibri" w:cs="Calibri"/>
                 <w:color w:val="000000"/>
               </w:rPr>
+              <w:t>AccettazioneEventoButton</w:t>
+            </w:r>
+            <w:proofErr w:type="spellEnd"/>
+          </w:p>
+        </w:tc>
+        <w:tc>
+          <w:tcPr>
+            <w:tcW w:w="1081" w:type="dxa"/>
+            <w:vAlign w:val="bottom"/>
+          </w:tcPr>
+          <w:p>
+            <w:pPr>
+              <w:rPr>
+                <w:rFonts w:ascii="Calibri" w:hAnsi="Calibri" w:cs="Calibri"/>
+                <w:color w:val="000000"/>
+              </w:rPr>
+            </w:pPr>
+            <w:proofErr w:type="spellStart"/>
+            <w:r>
+              <w:rPr>
+                <w:rFonts w:ascii="Calibri" w:hAnsi="Calibri" w:cs="Calibri"/>
+                <w:color w:val="000000"/>
+              </w:rPr>
+              <w:t>Boundary</w:t>
+            </w:r>
+            <w:proofErr w:type="spellEnd"/>
+          </w:p>
+        </w:tc>
+        <w:tc>
+          <w:tcPr>
+            <w:tcW w:w="5496" w:type="dxa"/>
+            <w:vAlign w:val="bottom"/>
+          </w:tcPr>
+          <w:p>
+            <w:pPr>
+              <w:rPr>
+                <w:rFonts w:ascii="Calibri" w:hAnsi="Calibri" w:cs="Calibri"/>
+                <w:color w:val="000000"/>
+              </w:rPr>
+            </w:pPr>
+            <w:r>
+              <w:rPr>
+                <w:rFonts w:ascii="Calibri" w:hAnsi="Calibri" w:cs="Calibri"/>
+                <w:color w:val="000000"/>
+              </w:rPr>
+              <w:t>Bottone che permette al moderatore di accettare una segnalazione.</w:t>
+            </w:r>
+            <w:bookmarkStart w:id="0" w:name="_GoBack"/>
+            <w:bookmarkEnd w:id="0"/>
+          </w:p>
+        </w:tc>
+      </w:tr>
+      <w:tr>
+        <w:tc>
+          <w:tcPr>
+            <w:tcW w:w="3051" w:type="dxa"/>
+            <w:vAlign w:val="bottom"/>
+          </w:tcPr>
+          <w:p>
+            <w:pPr>
+              <w:rPr>
+                <w:rFonts w:ascii="Calibri" w:hAnsi="Calibri" w:cs="Calibri"/>
+                <w:color w:val="000000"/>
+              </w:rPr>
+            </w:pPr>
+            <w:proofErr w:type="spellStart"/>
+            <w:r>
+              <w:rPr>
+                <w:rFonts w:ascii="Calibri" w:hAnsi="Calibri" w:cs="Calibri"/>
+                <w:color w:val="000000"/>
+              </w:rPr>
               <w:t>NotificationSuccess</w:t>
             </w:r>
             <w:proofErr w:type="spellEnd"/>
@@ -3417,6 +3481,7 @@
                 <w:rFonts w:ascii="Calibri" w:hAnsi="Calibri" w:cs="Calibri"/>
                 <w:color w:val="000000"/>
               </w:rPr>
+              <w:lastRenderedPageBreak/>
               <w:t>LogoutControl</w:t>
             </w:r>
             <w:proofErr w:type="spellEnd"/>
@@ -3615,15 +3680,7 @@
                 <w:color w:val="000000"/>
               </w:rPr>
               <w:br/>
-              <w:t xml:space="preserve">Viene creato quando un utente attiva tale funzione. </w:t>
-            </w:r>
-            <w:r>
-              <w:rPr>
-                <w:rFonts w:ascii="Calibri" w:hAnsi="Calibri" w:cs="Calibri"/>
-                <w:color w:val="000000"/>
-              </w:rPr>
-              <w:lastRenderedPageBreak/>
-              <w:t xml:space="preserve">Presenta all'utente il </w:t>
+              <w:t xml:space="preserve">Viene creato quando un utente attiva tale funzione. Presenta all'utente il </w:t>
             </w:r>
             <w:proofErr w:type="spellStart"/>
             <w:r>
@@ -3679,7 +3736,6 @@
                 <w:rFonts w:ascii="Calibri" w:hAnsi="Calibri" w:cs="Calibri"/>
                 <w:color w:val="000000"/>
               </w:rPr>
-              <w:lastRenderedPageBreak/>
               <w:t>CommentControl</w:t>
             </w:r>
             <w:proofErr w:type="spellEnd"/>
@@ -4075,6 +4131,13 @@
                 <w:color w:val="000000"/>
               </w:rPr>
             </w:pPr>
+            <w:r>
+              <w:rPr>
+                <w:rFonts w:ascii="Calibri" w:hAnsi="Calibri" w:cs="Calibri"/>
+                <w:color w:val="000000"/>
+              </w:rPr>
+              <w:t xml:space="preserve"> </w:t>
+            </w:r>
             <w:proofErr w:type="spellStart"/>
             <w:r>
               <w:rPr>
@@ -4561,6 +4624,7 @@
                 <w:rFonts w:ascii="Calibri" w:hAnsi="Calibri" w:cs="Calibri"/>
                 <w:color w:val="000000"/>
               </w:rPr>
+              <w:lastRenderedPageBreak/>
               <w:t>SelectProfileButton</w:t>
             </w:r>
             <w:proofErr w:type="spellEnd"/>
@@ -4625,6 +4689,7 @@
                 <w:rFonts w:ascii="Calibri" w:hAnsi="Calibri" w:cs="Calibri"/>
                 <w:color w:val="000000"/>
               </w:rPr>
+              <w:lastRenderedPageBreak/>
               <w:t>SegnalazioneCommentoControl</w:t>
             </w:r>
             <w:proofErr w:type="spellEnd"/>
@@ -4708,7 +4773,6 @@
                 <w:rFonts w:ascii="Calibri" w:hAnsi="Calibri" w:cs="Calibri"/>
                 <w:color w:val="000000"/>
               </w:rPr>
-              <w:lastRenderedPageBreak/>
               <w:t>SegnalazioneEventoControl</w:t>
             </w:r>
             <w:proofErr w:type="spellEnd"/>
@@ -4753,6 +4817,121 @@
                 <w:color w:val="000000"/>
               </w:rPr>
               <w:t>Gestisce l’invio di una SegnalazioneEvento da parte di un utente ad un moderatore che dovrà valutare la segnalazione fatta.</w:t>
+            </w:r>
+          </w:p>
+        </w:tc>
+      </w:tr>
+      <w:tr>
+        <w:tc>
+          <w:tcPr>
+            <w:tcW w:w="3051" w:type="dxa"/>
+            <w:vAlign w:val="bottom"/>
+          </w:tcPr>
+          <w:p>
+            <w:pPr>
+              <w:rPr>
+                <w:rFonts w:ascii="Calibri" w:hAnsi="Calibri" w:cs="Calibri"/>
+                <w:color w:val="000000"/>
+              </w:rPr>
+            </w:pPr>
+            <w:proofErr w:type="spellStart"/>
+            <w:r>
+              <w:rPr>
+                <w:rFonts w:ascii="Calibri" w:hAnsi="Calibri" w:cs="Calibri"/>
+                <w:color w:val="000000"/>
+              </w:rPr>
+              <w:t>AccettazioneSegnalazioneControl</w:t>
+            </w:r>
+            <w:proofErr w:type="spellEnd"/>
+          </w:p>
+        </w:tc>
+        <w:tc>
+          <w:tcPr>
+            <w:tcW w:w="1081" w:type="dxa"/>
+            <w:vAlign w:val="bottom"/>
+          </w:tcPr>
+          <w:p>
+            <w:pPr>
+              <w:rPr>
+                <w:rFonts w:ascii="Calibri" w:hAnsi="Calibri" w:cs="Calibri"/>
+                <w:color w:val="000000"/>
+              </w:rPr>
+            </w:pPr>
+            <w:r>
+              <w:rPr>
+                <w:rFonts w:ascii="Calibri" w:hAnsi="Calibri" w:cs="Calibri"/>
+                <w:color w:val="000000"/>
+              </w:rPr>
+              <w:t>Control</w:t>
+            </w:r>
+          </w:p>
+        </w:tc>
+        <w:tc>
+          <w:tcPr>
+            <w:tcW w:w="5496" w:type="dxa"/>
+            <w:vAlign w:val="bottom"/>
+          </w:tcPr>
+          <w:p>
+            <w:pPr>
+              <w:rPr>
+                <w:rFonts w:ascii="Calibri" w:hAnsi="Calibri" w:cs="Calibri"/>
+                <w:color w:val="000000"/>
+              </w:rPr>
+            </w:pPr>
+            <w:r>
+              <w:rPr>
+                <w:rFonts w:ascii="Calibri" w:hAnsi="Calibri" w:cs="Calibri"/>
+                <w:color w:val="000000"/>
+              </w:rPr>
+              <w:t xml:space="preserve">Gestisce l’accettazione di un evento da parte del Moderatore il quale poi chiama </w:t>
+            </w:r>
+            <w:proofErr w:type="spellStart"/>
+            <w:r>
+              <w:rPr>
+                <w:rFonts w:ascii="Calibri" w:hAnsi="Calibri" w:cs="Calibri"/>
+                <w:color w:val="000000"/>
+              </w:rPr>
+              <w:t>ManagerUtente</w:t>
+            </w:r>
+            <w:proofErr w:type="spellEnd"/>
+            <w:r>
+              <w:rPr>
+                <w:rFonts w:ascii="Calibri" w:hAnsi="Calibri" w:cs="Calibri"/>
+                <w:color w:val="000000"/>
+              </w:rPr>
+              <w:t xml:space="preserve"> per sospendere l’utente, </w:t>
+            </w:r>
+            <w:proofErr w:type="spellStart"/>
+            <w:r>
+              <w:rPr>
+                <w:rFonts w:ascii="Calibri" w:hAnsi="Calibri" w:cs="Calibri"/>
+                <w:color w:val="000000"/>
+              </w:rPr>
+              <w:t>ManagerEvento</w:t>
+            </w:r>
+            <w:proofErr w:type="spellEnd"/>
+            <w:r>
+              <w:rPr>
+                <w:rFonts w:ascii="Calibri" w:hAnsi="Calibri" w:cs="Calibri"/>
+                <w:color w:val="000000"/>
+              </w:rPr>
+              <w:t xml:space="preserve"> per eliminare l’evento segnalato, </w:t>
+            </w:r>
+            <w:proofErr w:type="spellStart"/>
+            <w:r>
+              <w:rPr>
+                <w:rFonts w:ascii="Calibri" w:hAnsi="Calibri" w:cs="Calibri"/>
+                <w:color w:val="000000"/>
+              </w:rPr>
+              <w:t>ManagerSegnalazione</w:t>
+            </w:r>
+            <w:proofErr w:type="spellEnd"/>
+            <w:r>
+              <w:rPr>
+                <w:rFonts w:ascii="Calibri" w:hAnsi="Calibri" w:cs="Calibri"/>
+                <w:color w:val="000000"/>
+              </w:rPr>
+              <w:t xml:space="preserve"> per eliminare la Segnalazione accettata.</w:t>
             </w:r>
           </w:p>
         </w:tc>
@@ -5375,8 +5554,6 @@
               </w:rPr>
               <w:t>VerificationCode</w:t>
             </w:r>
-            <w:bookmarkStart w:id="0" w:name="_GoBack"/>
-            <w:bookmarkEnd w:id="0"/>
             <w:proofErr w:type="spellEnd"/>
           </w:p>
         </w:tc>
@@ -5883,7 +6060,15 @@
                 <w:rFonts w:ascii="Calibri" w:hAnsi="Calibri" w:cs="Calibri"/>
                 <w:color w:val="000000"/>
               </w:rPr>
-              <w:t xml:space="preserve">. All'attivazione del </w:t>
+              <w:t xml:space="preserve">. </w:t>
+            </w:r>
+            <w:r>
+              <w:rPr>
+                <w:rFonts w:ascii="Calibri" w:hAnsi="Calibri" w:cs="Calibri"/>
+                <w:color w:val="000000"/>
+              </w:rPr>
+              <w:lastRenderedPageBreak/>
+              <w:t xml:space="preserve">All'attivazione del </w:t>
             </w:r>
             <w:proofErr w:type="spellStart"/>
             <w:r>
@@ -5932,6 +6117,7 @@
                 <w:rFonts w:ascii="Calibri" w:hAnsi="Calibri" w:cs="Calibri"/>
                 <w:color w:val="000000"/>
               </w:rPr>
+              <w:lastRenderedPageBreak/>
               <w:t>ManagerCodiceVerifica</w:t>
             </w:r>
             <w:proofErr w:type="spellEnd"/>

</xml_diff>

<commit_message>
Revisione con tracciabilità dei requisiti Modifiche: -classi.docx aggiunte diverse classi mancanti per l'implementazione dei requsiti di ricerca -ClassDiagram per riflettere i cambianti nelle classi -rettifica del class diagram (diverse instanze di classi sostituite da id) -modificato SDD per riflettere i cambiamenti delle classi
</commit_message>
<xml_diff>
--- a/Internal work product/Classi.docx
+++ b/Internal work product/Classi.docx
@@ -9,9 +9,9 @@
         <w:tblLook w:val="04A0" w:firstRow="1" w:lastRow="0" w:firstColumn="1" w:lastColumn="0" w:noHBand="0" w:noVBand="1"/>
       </w:tblPr>
       <w:tblGrid>
-        <w:gridCol w:w="3206"/>
+        <w:gridCol w:w="3242"/>
         <w:gridCol w:w="1081"/>
-        <w:gridCol w:w="5341"/>
+        <w:gridCol w:w="5305"/>
       </w:tblGrid>
       <w:tr>
         <w:tc>
@@ -443,6 +443,73 @@
                 <w:color w:val="000000"/>
               </w:rPr>
             </w:pPr>
+            <w:r>
+              <w:rPr>
+                <w:rFonts w:ascii="Calibri" w:hAnsi="Calibri" w:cs="Calibri"/>
+                <w:color w:val="000000"/>
+              </w:rPr>
+              <w:t>Partecipazione</w:t>
+            </w:r>
+          </w:p>
+        </w:tc>
+        <w:tc>
+          <w:tcPr>
+            <w:tcW w:w="1081" w:type="dxa"/>
+            <w:vAlign w:val="bottom"/>
+          </w:tcPr>
+          <w:p>
+            <w:pPr>
+              <w:rPr>
+                <w:rFonts w:ascii="Calibri" w:hAnsi="Calibri" w:cs="Calibri"/>
+                <w:color w:val="000000"/>
+              </w:rPr>
+            </w:pPr>
+            <w:proofErr w:type="spellStart"/>
+            <w:r>
+              <w:rPr>
+                <w:rFonts w:ascii="Calibri" w:hAnsi="Calibri" w:cs="Calibri"/>
+                <w:color w:val="000000"/>
+              </w:rPr>
+              <w:t>Entity</w:t>
+            </w:r>
+            <w:proofErr w:type="spellEnd"/>
+          </w:p>
+        </w:tc>
+        <w:tc>
+          <w:tcPr>
+            <w:tcW w:w="5496" w:type="dxa"/>
+            <w:vAlign w:val="bottom"/>
+          </w:tcPr>
+          <w:p>
+            <w:pPr>
+              <w:rPr>
+                <w:rFonts w:ascii="Calibri" w:hAnsi="Calibri" w:cs="Calibri"/>
+                <w:color w:val="000000"/>
+              </w:rPr>
+            </w:pPr>
+            <w:r>
+              <w:rPr>
+                <w:rFonts w:ascii="Calibri" w:hAnsi="Calibri" w:cs="Calibri"/>
+                <w:color w:val="000000"/>
+              </w:rPr>
+              <w:t>Rappresenta una partecipazione da parte di un utente ad uno specifico evento</w:t>
+            </w:r>
+          </w:p>
+        </w:tc>
+      </w:tr>
+      <w:tr>
+        <w:tc>
+          <w:tcPr>
+            <w:tcW w:w="3051" w:type="dxa"/>
+            <w:vAlign w:val="bottom"/>
+          </w:tcPr>
+          <w:p>
+            <w:pPr>
+              <w:rPr>
+                <w:rFonts w:ascii="Calibri" w:hAnsi="Calibri" w:cs="Calibri"/>
+                <w:color w:val="000000"/>
+              </w:rPr>
+            </w:pPr>
             <w:proofErr w:type="spellStart"/>
             <w:r>
               <w:rPr>
@@ -708,6 +775,13 @@
                 <w:color w:val="000000"/>
               </w:rPr>
             </w:pPr>
+            <w:r>
+              <w:rPr>
+                <w:rFonts w:ascii="Calibri" w:hAnsi="Calibri" w:cs="Calibri"/>
+                <w:color w:val="000000"/>
+              </w:rPr>
+              <w:t>Rappresenta una votazione di un particolare utente ad un particolare evento</w:t>
+            </w:r>
           </w:p>
         </w:tc>
       </w:tr>
@@ -1838,7 +1912,15 @@
                 <w:rFonts w:ascii="Calibri" w:hAnsi="Calibri" w:cs="Calibri"/>
                 <w:color w:val="000000"/>
               </w:rPr>
-              <w:t>Pannello che permette la visualizzazione delle informazioni relative e all'evento. Informazioni quali: tipologia dell’evento, nome dell’evento, la sua descrizione, la locazione e la fascia oraria in cui si svolge. Permette inoltre l'accesso ad ulteriori funzionalità relative all'evento come la partecipazione, la validazione della presenza e la visualizzazione dei commenti tramite i relativi oggetti</w:t>
+              <w:t xml:space="preserve">Pannello che permette la visualizzazione delle informazioni relative e all'evento. Informazioni quali: tipologia dell’evento, nome dell’evento, la sua descrizione, la locazione e la fascia oraria in cui si svolge. Permette inoltre l'accesso ad ulteriori funzionalità relative all'evento come la partecipazione, la validazione </w:t>
+            </w:r>
+            <w:r>
+              <w:rPr>
+                <w:rFonts w:ascii="Calibri" w:hAnsi="Calibri" w:cs="Calibri"/>
+                <w:color w:val="000000"/>
+              </w:rPr>
+              <w:lastRenderedPageBreak/>
+              <w:t>della presenza e la visualizzazione dei commenti tramite i relativi oggetti</w:t>
             </w:r>
           </w:p>
         </w:tc>
@@ -3164,2051 +3246,2268 @@
               </w:rPr>
               <w:t>Bottone che permette al moderatore di accettare una segnalazione.</w:t>
             </w:r>
+          </w:p>
+        </w:tc>
+      </w:tr>
+      <w:tr>
+        <w:tc>
+          <w:tcPr>
+            <w:tcW w:w="3051" w:type="dxa"/>
+            <w:vAlign w:val="bottom"/>
+          </w:tcPr>
+          <w:p>
+            <w:pPr>
+              <w:rPr>
+                <w:rFonts w:ascii="Calibri" w:hAnsi="Calibri" w:cs="Calibri"/>
+                <w:color w:val="000000"/>
+              </w:rPr>
+            </w:pPr>
+            <w:proofErr w:type="spellStart"/>
+            <w:r>
+              <w:rPr>
+                <w:rFonts w:ascii="Calibri" w:hAnsi="Calibri" w:cs="Calibri"/>
+                <w:color w:val="000000"/>
+              </w:rPr>
+              <w:t>NotificationSuccess</w:t>
+            </w:r>
+            <w:proofErr w:type="spellEnd"/>
+          </w:p>
+        </w:tc>
+        <w:tc>
+          <w:tcPr>
+            <w:tcW w:w="1081" w:type="dxa"/>
+            <w:vAlign w:val="bottom"/>
+          </w:tcPr>
+          <w:p>
+            <w:pPr>
+              <w:rPr>
+                <w:rFonts w:ascii="Calibri" w:hAnsi="Calibri" w:cs="Calibri"/>
+                <w:color w:val="000000"/>
+              </w:rPr>
+            </w:pPr>
+            <w:proofErr w:type="spellStart"/>
+            <w:r>
+              <w:rPr>
+                <w:rFonts w:ascii="Calibri" w:hAnsi="Calibri" w:cs="Calibri"/>
+                <w:color w:val="000000"/>
+              </w:rPr>
+              <w:t>Boundary</w:t>
+            </w:r>
+            <w:proofErr w:type="spellEnd"/>
+          </w:p>
+        </w:tc>
+        <w:tc>
+          <w:tcPr>
+            <w:tcW w:w="5496" w:type="dxa"/>
+            <w:vAlign w:val="bottom"/>
+          </w:tcPr>
+          <w:p>
+            <w:pPr>
+              <w:rPr>
+                <w:rFonts w:ascii="Calibri" w:hAnsi="Calibri" w:cs="Calibri"/>
+                <w:color w:val="000000"/>
+              </w:rPr>
+            </w:pPr>
+            <w:r>
+              <w:rPr>
+                <w:rFonts w:ascii="Calibri" w:hAnsi="Calibri" w:cs="Calibri"/>
+                <w:color w:val="000000"/>
+              </w:rPr>
+              <w:t>Notifica che avvisa l’utente che l’operazione svolta è stata svolta con successo</w:t>
+            </w:r>
+          </w:p>
+        </w:tc>
+      </w:tr>
+      <w:tr>
+        <w:tc>
+          <w:tcPr>
+            <w:tcW w:w="3051" w:type="dxa"/>
+            <w:vAlign w:val="bottom"/>
+          </w:tcPr>
+          <w:p>
+            <w:pPr>
+              <w:rPr>
+                <w:rFonts w:ascii="Calibri" w:hAnsi="Calibri" w:cs="Calibri"/>
+                <w:color w:val="000000"/>
+              </w:rPr>
+            </w:pPr>
+            <w:proofErr w:type="spellStart"/>
+            <w:r>
+              <w:rPr>
+                <w:rFonts w:ascii="Calibri" w:hAnsi="Calibri" w:cs="Calibri"/>
+                <w:color w:val="000000"/>
+              </w:rPr>
+              <w:t>RegModForm</w:t>
+            </w:r>
+            <w:proofErr w:type="spellEnd"/>
+          </w:p>
+        </w:tc>
+        <w:tc>
+          <w:tcPr>
+            <w:tcW w:w="1081" w:type="dxa"/>
+            <w:vAlign w:val="bottom"/>
+          </w:tcPr>
+          <w:p>
+            <w:pPr>
+              <w:rPr>
+                <w:rFonts w:ascii="Calibri" w:hAnsi="Calibri" w:cs="Calibri"/>
+                <w:color w:val="000000"/>
+              </w:rPr>
+            </w:pPr>
+            <w:proofErr w:type="spellStart"/>
+            <w:r>
+              <w:rPr>
+                <w:rFonts w:ascii="Calibri" w:hAnsi="Calibri" w:cs="Calibri"/>
+                <w:color w:val="000000"/>
+              </w:rPr>
+              <w:t>Boundary</w:t>
+            </w:r>
+            <w:proofErr w:type="spellEnd"/>
+          </w:p>
+        </w:tc>
+        <w:tc>
+          <w:tcPr>
+            <w:tcW w:w="5496" w:type="dxa"/>
+            <w:vAlign w:val="bottom"/>
+          </w:tcPr>
+          <w:p>
+            <w:pPr>
+              <w:rPr>
+                <w:rFonts w:ascii="Calibri" w:hAnsi="Calibri" w:cs="Calibri"/>
+                <w:color w:val="000000"/>
+              </w:rPr>
+            </w:pPr>
+            <w:r>
+              <w:rPr>
+                <w:rFonts w:ascii="Calibri" w:hAnsi="Calibri" w:cs="Calibri"/>
+                <w:color w:val="000000"/>
+              </w:rPr>
+              <w:t>Form dove il super-Admin inserisce l’username del futuro moderatore</w:t>
+            </w:r>
+          </w:p>
+        </w:tc>
+      </w:tr>
+      <w:tr>
+        <w:tc>
+          <w:tcPr>
+            <w:tcW w:w="3051" w:type="dxa"/>
+            <w:vAlign w:val="bottom"/>
+          </w:tcPr>
+          <w:p>
+            <w:pPr>
+              <w:rPr>
+                <w:rFonts w:ascii="Calibri" w:hAnsi="Calibri" w:cs="Calibri"/>
+                <w:color w:val="000000"/>
+              </w:rPr>
+            </w:pPr>
+            <w:proofErr w:type="spellStart"/>
+            <w:r>
+              <w:rPr>
+                <w:rFonts w:ascii="Calibri" w:hAnsi="Calibri" w:cs="Calibri"/>
+                <w:color w:val="000000"/>
+              </w:rPr>
+              <w:t>CancelEventButton</w:t>
+            </w:r>
+            <w:proofErr w:type="spellEnd"/>
+          </w:p>
+        </w:tc>
+        <w:tc>
+          <w:tcPr>
+            <w:tcW w:w="1081" w:type="dxa"/>
+            <w:vAlign w:val="bottom"/>
+          </w:tcPr>
+          <w:p>
+            <w:pPr>
+              <w:rPr>
+                <w:rFonts w:ascii="Calibri" w:hAnsi="Calibri" w:cs="Calibri"/>
+                <w:color w:val="000000"/>
+              </w:rPr>
+            </w:pPr>
+          </w:p>
+        </w:tc>
+        <w:tc>
+          <w:tcPr>
+            <w:tcW w:w="5496" w:type="dxa"/>
+            <w:vAlign w:val="bottom"/>
+          </w:tcPr>
+          <w:p>
+            <w:pPr>
+              <w:rPr>
+                <w:rFonts w:ascii="Calibri" w:hAnsi="Calibri" w:cs="Calibri"/>
+                <w:color w:val="000000"/>
+              </w:rPr>
+            </w:pPr>
+            <w:r>
+              <w:rPr>
+                <w:rFonts w:ascii="Calibri" w:hAnsi="Calibri" w:cs="Calibri"/>
+                <w:color w:val="000000"/>
+              </w:rPr>
+              <w:t>Attiva la funzione di cancellazione di un evento</w:t>
+            </w:r>
+          </w:p>
+        </w:tc>
+      </w:tr>
+      <w:tr>
+        <w:tc>
+          <w:tcPr>
+            <w:tcW w:w="3051" w:type="dxa"/>
+            <w:vAlign w:val="bottom"/>
+          </w:tcPr>
+          <w:p>
+            <w:pPr>
+              <w:rPr>
+                <w:rFonts w:ascii="Calibri" w:hAnsi="Calibri" w:cs="Calibri"/>
+                <w:color w:val="000000"/>
+              </w:rPr>
+            </w:pPr>
+            <w:proofErr w:type="spellStart"/>
+            <w:r>
+              <w:rPr>
+                <w:rFonts w:ascii="Calibri" w:hAnsi="Calibri" w:cs="Calibri"/>
+                <w:color w:val="000000"/>
+              </w:rPr>
+              <w:t>CancelEventConfirmationBoudary</w:t>
+            </w:r>
+            <w:proofErr w:type="spellEnd"/>
+          </w:p>
+        </w:tc>
+        <w:tc>
+          <w:tcPr>
+            <w:tcW w:w="1081" w:type="dxa"/>
+            <w:vAlign w:val="bottom"/>
+          </w:tcPr>
+          <w:p>
+            <w:pPr>
+              <w:rPr>
+                <w:rFonts w:ascii="Calibri" w:hAnsi="Calibri" w:cs="Calibri"/>
+                <w:color w:val="000000"/>
+              </w:rPr>
+            </w:pPr>
+            <w:proofErr w:type="spellStart"/>
+            <w:r>
+              <w:rPr>
+                <w:rFonts w:ascii="Calibri" w:hAnsi="Calibri" w:cs="Calibri"/>
+                <w:color w:val="000000"/>
+              </w:rPr>
+              <w:t>Boundary</w:t>
+            </w:r>
+            <w:proofErr w:type="spellEnd"/>
+          </w:p>
+        </w:tc>
+        <w:tc>
+          <w:tcPr>
+            <w:tcW w:w="5496" w:type="dxa"/>
+            <w:vAlign w:val="bottom"/>
+          </w:tcPr>
+          <w:p>
+            <w:pPr>
+              <w:rPr>
+                <w:rFonts w:ascii="Calibri" w:hAnsi="Calibri" w:cs="Calibri"/>
+                <w:color w:val="000000"/>
+              </w:rPr>
+            </w:pPr>
+            <w:r>
+              <w:rPr>
+                <w:rFonts w:ascii="Calibri" w:hAnsi="Calibri" w:cs="Calibri"/>
+                <w:color w:val="000000"/>
+              </w:rPr>
+              <w:t>Chiede all’utente di confermare la scelta della cancellazione dell’evento</w:t>
+            </w:r>
+          </w:p>
+        </w:tc>
+      </w:tr>
+      <w:tr>
+        <w:tc>
+          <w:tcPr>
+            <w:tcW w:w="3051" w:type="dxa"/>
+            <w:vAlign w:val="bottom"/>
+          </w:tcPr>
+          <w:p>
+            <w:pPr>
+              <w:rPr>
+                <w:rFonts w:ascii="Calibri" w:hAnsi="Calibri" w:cs="Calibri"/>
+                <w:color w:val="000000"/>
+              </w:rPr>
+            </w:pPr>
+            <w:proofErr w:type="spellStart"/>
+            <w:r>
+              <w:rPr>
+                <w:rFonts w:ascii="Calibri" w:hAnsi="Calibri" w:cs="Calibri"/>
+                <w:color w:val="000000"/>
+              </w:rPr>
+              <w:t>Utente</w:t>
+            </w:r>
+            <w:r>
+              <w:rPr>
+                <w:rFonts w:ascii="Calibri" w:hAnsi="Calibri" w:cs="Calibri"/>
+                <w:color w:val="000000"/>
+              </w:rPr>
+              <w:t>Control</w:t>
+            </w:r>
+            <w:proofErr w:type="spellEnd"/>
+          </w:p>
+        </w:tc>
+        <w:tc>
+          <w:tcPr>
+            <w:tcW w:w="1081" w:type="dxa"/>
+            <w:vAlign w:val="bottom"/>
+          </w:tcPr>
+          <w:p>
+            <w:pPr>
+              <w:rPr>
+                <w:rFonts w:ascii="Calibri" w:hAnsi="Calibri" w:cs="Calibri"/>
+                <w:color w:val="000000"/>
+              </w:rPr>
+            </w:pPr>
+            <w:r>
+              <w:rPr>
+                <w:rFonts w:ascii="Calibri" w:hAnsi="Calibri" w:cs="Calibri"/>
+                <w:color w:val="000000"/>
+              </w:rPr>
+              <w:t>Control</w:t>
+            </w:r>
+          </w:p>
+        </w:tc>
+        <w:tc>
+          <w:tcPr>
+            <w:tcW w:w="5496" w:type="dxa"/>
+            <w:vAlign w:val="bottom"/>
+          </w:tcPr>
+          <w:p>
+            <w:pPr>
+              <w:rPr>
+                <w:rFonts w:ascii="Calibri" w:hAnsi="Calibri" w:cs="Calibri"/>
+                <w:color w:val="000000"/>
+              </w:rPr>
+            </w:pPr>
+            <w:r>
+              <w:rPr>
+                <w:rFonts w:ascii="Calibri" w:hAnsi="Calibri" w:cs="Calibri"/>
+                <w:color w:val="000000"/>
+              </w:rPr>
+              <w:t xml:space="preserve">Gestisce la fase di login alla piattaforma da parte di un utente. </w:t>
+            </w:r>
+            <w:r>
+              <w:rPr>
+                <w:rFonts w:ascii="Calibri" w:hAnsi="Calibri" w:cs="Calibri"/>
+                <w:color w:val="000000"/>
+              </w:rPr>
+              <w:br/>
+            </w:r>
+            <w:r>
+              <w:rPr>
+                <w:rFonts w:ascii="Calibri" w:hAnsi="Calibri" w:cs="Calibri"/>
+                <w:color w:val="000000"/>
+              </w:rPr>
+              <w:lastRenderedPageBreak/>
+              <w:t xml:space="preserve">Viene creato quando un Utente attiva la funzione di login tramite </w:t>
+            </w:r>
+            <w:proofErr w:type="spellStart"/>
+            <w:r>
+              <w:rPr>
+                <w:rFonts w:ascii="Calibri" w:hAnsi="Calibri" w:cs="Calibri"/>
+                <w:color w:val="000000"/>
+              </w:rPr>
+              <w:t>LoginButton</w:t>
+            </w:r>
+            <w:proofErr w:type="spellEnd"/>
+            <w:r>
+              <w:rPr>
+                <w:rFonts w:ascii="Calibri" w:hAnsi="Calibri" w:cs="Calibri"/>
+                <w:color w:val="000000"/>
+              </w:rPr>
+              <w:t xml:space="preserve">. Presenta all'utente il </w:t>
+            </w:r>
+            <w:proofErr w:type="spellStart"/>
+            <w:r>
+              <w:rPr>
+                <w:rFonts w:ascii="Calibri" w:hAnsi="Calibri" w:cs="Calibri"/>
+                <w:color w:val="000000"/>
+              </w:rPr>
+              <w:t>LoginForm</w:t>
+            </w:r>
+            <w:proofErr w:type="spellEnd"/>
+            <w:r>
+              <w:rPr>
+                <w:rFonts w:ascii="Calibri" w:hAnsi="Calibri" w:cs="Calibri"/>
+                <w:color w:val="000000"/>
+              </w:rPr>
+              <w:t xml:space="preserve">. Utilizza i dati inseriti dall'utente nel </w:t>
+            </w:r>
+            <w:proofErr w:type="spellStart"/>
+            <w:r>
+              <w:rPr>
+                <w:rFonts w:ascii="Calibri" w:hAnsi="Calibri" w:cs="Calibri"/>
+                <w:color w:val="000000"/>
+              </w:rPr>
+              <w:t>form</w:t>
+            </w:r>
+            <w:proofErr w:type="spellEnd"/>
+            <w:r>
+              <w:rPr>
+                <w:rFonts w:ascii="Calibri" w:hAnsi="Calibri" w:cs="Calibri"/>
+                <w:color w:val="000000"/>
+              </w:rPr>
+              <w:t xml:space="preserve"> </w:t>
+            </w:r>
+            <w:proofErr w:type="spellStart"/>
+            <w:r>
+              <w:rPr>
+                <w:rFonts w:ascii="Calibri" w:hAnsi="Calibri" w:cs="Calibri"/>
+                <w:color w:val="000000"/>
+              </w:rPr>
+              <w:t>LoginForm</w:t>
+            </w:r>
+            <w:proofErr w:type="spellEnd"/>
+            <w:r>
+              <w:rPr>
+                <w:rFonts w:ascii="Calibri" w:hAnsi="Calibri" w:cs="Calibri"/>
+                <w:color w:val="000000"/>
+              </w:rPr>
+              <w:t xml:space="preserve"> e verifica che i dati siano validi. Se lo sono viene effettuato il login e l'utente viene reindirizzato alla </w:t>
+            </w:r>
+            <w:proofErr w:type="spellStart"/>
+            <w:r>
+              <w:rPr>
+                <w:rFonts w:ascii="Calibri" w:hAnsi="Calibri" w:cs="Calibri"/>
+                <w:color w:val="000000"/>
+              </w:rPr>
+              <w:t>homa</w:t>
+            </w:r>
+            <w:proofErr w:type="spellEnd"/>
+            <w:r>
+              <w:rPr>
+                <w:rFonts w:ascii="Calibri" w:hAnsi="Calibri" w:cs="Calibri"/>
+                <w:color w:val="000000"/>
+              </w:rPr>
+              <w:t xml:space="preserve"> page della piattaforma</w:t>
+            </w:r>
+          </w:p>
+        </w:tc>
+      </w:tr>
+      <w:tr>
+        <w:tc>
+          <w:tcPr>
+            <w:tcW w:w="3051" w:type="dxa"/>
+            <w:vAlign w:val="bottom"/>
+          </w:tcPr>
+          <w:p>
+            <w:pPr>
+              <w:rPr>
+                <w:rFonts w:ascii="Calibri" w:hAnsi="Calibri" w:cs="Calibri"/>
+                <w:color w:val="000000"/>
+              </w:rPr>
+            </w:pPr>
+            <w:proofErr w:type="spellStart"/>
+            <w:r>
+              <w:rPr>
+                <w:rFonts w:ascii="Calibri" w:hAnsi="Calibri" w:cs="Calibri"/>
+                <w:color w:val="000000"/>
+              </w:rPr>
+              <w:lastRenderedPageBreak/>
+              <w:t>LogoutControl</w:t>
+            </w:r>
+            <w:proofErr w:type="spellEnd"/>
+          </w:p>
+        </w:tc>
+        <w:tc>
+          <w:tcPr>
+            <w:tcW w:w="1081" w:type="dxa"/>
+            <w:vAlign w:val="bottom"/>
+          </w:tcPr>
+          <w:p>
+            <w:pPr>
+              <w:rPr>
+                <w:rFonts w:ascii="Calibri" w:hAnsi="Calibri" w:cs="Calibri"/>
+                <w:color w:val="000000"/>
+              </w:rPr>
+            </w:pPr>
+            <w:r>
+              <w:rPr>
+                <w:rFonts w:ascii="Calibri" w:hAnsi="Calibri" w:cs="Calibri"/>
+                <w:color w:val="000000"/>
+              </w:rPr>
+              <w:t>Control</w:t>
+            </w:r>
+          </w:p>
+        </w:tc>
+        <w:tc>
+          <w:tcPr>
+            <w:tcW w:w="5496" w:type="dxa"/>
+            <w:vAlign w:val="bottom"/>
+          </w:tcPr>
+          <w:p>
+            <w:pPr>
+              <w:rPr>
+                <w:rFonts w:ascii="Calibri" w:hAnsi="Calibri" w:cs="Calibri"/>
+                <w:color w:val="000000"/>
+              </w:rPr>
+            </w:pPr>
+            <w:r>
+              <w:rPr>
+                <w:rFonts w:ascii="Calibri" w:hAnsi="Calibri" w:cs="Calibri"/>
+                <w:color w:val="000000"/>
+              </w:rPr>
+              <w:t xml:space="preserve">Gestisce la fase di </w:t>
+            </w:r>
+            <w:proofErr w:type="spellStart"/>
+            <w:r>
+              <w:rPr>
+                <w:rFonts w:ascii="Calibri" w:hAnsi="Calibri" w:cs="Calibri"/>
+                <w:color w:val="000000"/>
+              </w:rPr>
+              <w:t>logout</w:t>
+            </w:r>
+            <w:proofErr w:type="spellEnd"/>
+            <w:r>
+              <w:rPr>
+                <w:rFonts w:ascii="Calibri" w:hAnsi="Calibri" w:cs="Calibri"/>
+                <w:color w:val="000000"/>
+              </w:rPr>
+              <w:t xml:space="preserve"> di un utente loggato sulla piattaforma.</w:t>
+            </w:r>
+            <w:r>
+              <w:rPr>
+                <w:rFonts w:ascii="Calibri" w:hAnsi="Calibri" w:cs="Calibri"/>
+                <w:color w:val="000000"/>
+              </w:rPr>
+              <w:br/>
+              <w:t xml:space="preserve">Viene creato quando un utente attiva la funzione di </w:t>
+            </w:r>
+            <w:proofErr w:type="spellStart"/>
+            <w:r>
+              <w:rPr>
+                <w:rFonts w:ascii="Calibri" w:hAnsi="Calibri" w:cs="Calibri"/>
+                <w:color w:val="000000"/>
+              </w:rPr>
+              <w:t>logout</w:t>
+            </w:r>
+            <w:proofErr w:type="spellEnd"/>
+            <w:r>
+              <w:rPr>
+                <w:rFonts w:ascii="Calibri" w:hAnsi="Calibri" w:cs="Calibri"/>
+                <w:color w:val="000000"/>
+              </w:rPr>
+              <w:t xml:space="preserve"> tramite </w:t>
+            </w:r>
+            <w:proofErr w:type="spellStart"/>
+            <w:r>
+              <w:rPr>
+                <w:rFonts w:ascii="Calibri" w:hAnsi="Calibri" w:cs="Calibri"/>
+                <w:color w:val="000000"/>
+              </w:rPr>
+              <w:t>LogoutButton</w:t>
+            </w:r>
+            <w:proofErr w:type="spellEnd"/>
+            <w:r>
+              <w:rPr>
+                <w:rFonts w:ascii="Calibri" w:hAnsi="Calibri" w:cs="Calibri"/>
+                <w:color w:val="000000"/>
+              </w:rPr>
+              <w:t>.</w:t>
+            </w:r>
+            <w:r>
+              <w:rPr>
+                <w:rFonts w:ascii="Calibri" w:hAnsi="Calibri" w:cs="Calibri"/>
+                <w:color w:val="000000"/>
+              </w:rPr>
+              <w:br/>
+              <w:t xml:space="preserve">Fa </w:t>
+            </w:r>
+            <w:proofErr w:type="spellStart"/>
+            <w:r>
+              <w:rPr>
+                <w:rFonts w:ascii="Calibri" w:hAnsi="Calibri" w:cs="Calibri"/>
+                <w:color w:val="000000"/>
+              </w:rPr>
+              <w:t>si</w:t>
+            </w:r>
+            <w:proofErr w:type="spellEnd"/>
+            <w:r>
+              <w:rPr>
+                <w:rFonts w:ascii="Calibri" w:hAnsi="Calibri" w:cs="Calibri"/>
+                <w:color w:val="000000"/>
+              </w:rPr>
+              <w:t xml:space="preserve"> che l'utente non risulti più loggato alla piattaforma</w:t>
+            </w:r>
+          </w:p>
+        </w:tc>
+      </w:tr>
+      <w:tr>
+        <w:tc>
+          <w:tcPr>
+            <w:tcW w:w="3051" w:type="dxa"/>
+            <w:vAlign w:val="bottom"/>
+          </w:tcPr>
+          <w:p>
+            <w:pPr>
+              <w:rPr>
+                <w:rFonts w:ascii="Calibri" w:hAnsi="Calibri" w:cs="Calibri"/>
+                <w:color w:val="000000"/>
+              </w:rPr>
+            </w:pPr>
+            <w:proofErr w:type="spellStart"/>
+            <w:r>
+              <w:rPr>
+                <w:rFonts w:ascii="Calibri" w:hAnsi="Calibri" w:cs="Calibri"/>
+                <w:color w:val="000000"/>
+              </w:rPr>
+              <w:t>EventControl</w:t>
+            </w:r>
+            <w:proofErr w:type="spellEnd"/>
+          </w:p>
+        </w:tc>
+        <w:tc>
+          <w:tcPr>
+            <w:tcW w:w="1081" w:type="dxa"/>
+            <w:vAlign w:val="bottom"/>
+          </w:tcPr>
+          <w:p>
+            <w:pPr>
+              <w:rPr>
+                <w:rFonts w:ascii="Calibri" w:hAnsi="Calibri" w:cs="Calibri"/>
+                <w:color w:val="000000"/>
+              </w:rPr>
+            </w:pPr>
+            <w:r>
+              <w:rPr>
+                <w:rFonts w:ascii="Calibri" w:hAnsi="Calibri" w:cs="Calibri"/>
+                <w:color w:val="000000"/>
+              </w:rPr>
+              <w:t>Control</w:t>
+            </w:r>
+          </w:p>
+        </w:tc>
+        <w:tc>
+          <w:tcPr>
+            <w:tcW w:w="5496" w:type="dxa"/>
+            <w:vAlign w:val="bottom"/>
+          </w:tcPr>
+          <w:p>
+            <w:pPr>
+              <w:rPr>
+                <w:rFonts w:ascii="Calibri" w:hAnsi="Calibri" w:cs="Calibri"/>
+                <w:color w:val="000000"/>
+              </w:rPr>
+            </w:pPr>
+            <w:r>
+              <w:rPr>
+                <w:rFonts w:ascii="Calibri" w:hAnsi="Calibri" w:cs="Calibri"/>
+                <w:color w:val="000000"/>
+              </w:rPr>
+              <w:t xml:space="preserve">Gestisce la fase di creazione di un evento. </w:t>
+            </w:r>
+            <w:r>
+              <w:rPr>
+                <w:rFonts w:ascii="Calibri" w:hAnsi="Calibri" w:cs="Calibri"/>
+                <w:color w:val="000000"/>
+              </w:rPr>
+              <w:br/>
+              <w:t xml:space="preserve">Viene creato quando un utente attiva tale funzione. Presenta all'utente il </w:t>
+            </w:r>
+            <w:proofErr w:type="spellStart"/>
+            <w:r>
+              <w:rPr>
+                <w:rFonts w:ascii="Calibri" w:hAnsi="Calibri" w:cs="Calibri"/>
+                <w:color w:val="000000"/>
+              </w:rPr>
+              <w:t>form</w:t>
+            </w:r>
+            <w:proofErr w:type="spellEnd"/>
+            <w:r>
+              <w:rPr>
+                <w:rFonts w:ascii="Calibri" w:hAnsi="Calibri" w:cs="Calibri"/>
+                <w:color w:val="000000"/>
+              </w:rPr>
+              <w:t xml:space="preserve"> </w:t>
+            </w:r>
+            <w:proofErr w:type="spellStart"/>
+            <w:r>
+              <w:rPr>
+                <w:rFonts w:ascii="Calibri" w:hAnsi="Calibri" w:cs="Calibri"/>
+                <w:color w:val="000000"/>
+              </w:rPr>
+              <w:t>EventInfoForm</w:t>
+            </w:r>
+            <w:proofErr w:type="spellEnd"/>
+            <w:r>
+              <w:rPr>
+                <w:rFonts w:ascii="Calibri" w:hAnsi="Calibri" w:cs="Calibri"/>
+                <w:color w:val="000000"/>
+              </w:rPr>
+              <w:t xml:space="preserve"> e notifica l'utente della creazione dello stesso </w:t>
+            </w:r>
+          </w:p>
+        </w:tc>
+      </w:tr>
+      <w:tr>
+        <w:tc>
+          <w:tcPr>
+            <w:tcW w:w="3051" w:type="dxa"/>
+            <w:vAlign w:val="bottom"/>
+          </w:tcPr>
+          <w:p>
+            <w:pPr>
+              <w:rPr>
+                <w:rFonts w:ascii="Calibri" w:hAnsi="Calibri" w:cs="Calibri"/>
+                <w:color w:val="000000"/>
+              </w:rPr>
+            </w:pPr>
+            <w:proofErr w:type="spellStart"/>
+            <w:r>
+              <w:rPr>
+                <w:rFonts w:ascii="Calibri" w:hAnsi="Calibri" w:cs="Calibri"/>
+                <w:color w:val="000000"/>
+              </w:rPr>
+              <w:t>CommentControl</w:t>
+            </w:r>
+            <w:proofErr w:type="spellEnd"/>
+          </w:p>
+        </w:tc>
+        <w:tc>
+          <w:tcPr>
+            <w:tcW w:w="1081" w:type="dxa"/>
+            <w:vAlign w:val="bottom"/>
+          </w:tcPr>
+          <w:p>
+            <w:pPr>
+              <w:rPr>
+                <w:rFonts w:ascii="Calibri" w:hAnsi="Calibri" w:cs="Calibri"/>
+                <w:color w:val="000000"/>
+              </w:rPr>
+            </w:pPr>
+            <w:r>
+              <w:rPr>
+                <w:rFonts w:ascii="Calibri" w:hAnsi="Calibri" w:cs="Calibri"/>
+                <w:color w:val="000000"/>
+              </w:rPr>
+              <w:t>Control</w:t>
+            </w:r>
+          </w:p>
+        </w:tc>
+        <w:tc>
+          <w:tcPr>
+            <w:tcW w:w="5496" w:type="dxa"/>
+            <w:vAlign w:val="bottom"/>
+          </w:tcPr>
+          <w:p>
+            <w:pPr>
+              <w:rPr>
+                <w:rFonts w:ascii="Calibri" w:hAnsi="Calibri" w:cs="Calibri"/>
+                <w:color w:val="000000"/>
+              </w:rPr>
+            </w:pPr>
+            <w:r>
+              <w:rPr>
+                <w:rFonts w:ascii="Calibri" w:hAnsi="Calibri" w:cs="Calibri"/>
+                <w:color w:val="000000"/>
+              </w:rPr>
+              <w:t>Gestisce la visualizzazione e creazione di un comment</w:t>
+            </w:r>
+            <w:r>
+              <w:rPr>
+                <w:rFonts w:ascii="Calibri" w:hAnsi="Calibri" w:cs="Calibri"/>
+                <w:color w:val="000000"/>
+              </w:rPr>
+              <w:t>o</w:t>
+            </w:r>
+            <w:r>
+              <w:rPr>
+                <w:rFonts w:ascii="Calibri" w:hAnsi="Calibri" w:cs="Calibri"/>
+                <w:color w:val="000000"/>
+              </w:rPr>
+              <w:t xml:space="preserve"> relativi ad un evento.</w:t>
+            </w:r>
+            <w:r>
+              <w:rPr>
+                <w:rFonts w:ascii="Calibri" w:hAnsi="Calibri" w:cs="Calibri"/>
+                <w:color w:val="000000"/>
+              </w:rPr>
+              <w:t xml:space="preserve"> Permette la visualizzazione di tutti i commenti creando un </w:t>
+            </w:r>
+            <w:proofErr w:type="spellStart"/>
+            <w:r>
+              <w:rPr>
+                <w:rFonts w:ascii="Calibri" w:hAnsi="Calibri" w:cs="Calibri"/>
+                <w:color w:val="000000"/>
+              </w:rPr>
+              <w:t>CommentBoundary</w:t>
+            </w:r>
+            <w:proofErr w:type="spellEnd"/>
+            <w:r>
+              <w:rPr>
+                <w:rFonts w:ascii="Calibri" w:hAnsi="Calibri" w:cs="Calibri"/>
+                <w:color w:val="000000"/>
+              </w:rPr>
+              <w:t xml:space="preserve">. Permette l’inserimento di nuovi commenti creando un </w:t>
+            </w:r>
+            <w:proofErr w:type="spellStart"/>
+            <w:r>
+              <w:rPr>
+                <w:rFonts w:ascii="Calibri" w:hAnsi="Calibri" w:cs="Calibri"/>
+                <w:color w:val="000000"/>
+              </w:rPr>
+              <w:t>CommentForm</w:t>
+            </w:r>
+            <w:proofErr w:type="spellEnd"/>
+          </w:p>
+        </w:tc>
+      </w:tr>
+      <w:tr>
+        <w:tc>
+          <w:tcPr>
+            <w:tcW w:w="3051" w:type="dxa"/>
+            <w:vAlign w:val="bottom"/>
+          </w:tcPr>
+          <w:p>
+            <w:pPr>
+              <w:rPr>
+                <w:rFonts w:ascii="Calibri" w:hAnsi="Calibri" w:cs="Calibri"/>
+                <w:color w:val="000000"/>
+              </w:rPr>
+            </w:pPr>
+            <w:proofErr w:type="spellStart"/>
+            <w:r>
+              <w:rPr>
+                <w:rFonts w:ascii="Calibri" w:hAnsi="Calibri" w:cs="Calibri"/>
+                <w:color w:val="000000"/>
+              </w:rPr>
+              <w:t>CommentManager</w:t>
+            </w:r>
+            <w:proofErr w:type="spellEnd"/>
+          </w:p>
+        </w:tc>
+        <w:tc>
+          <w:tcPr>
+            <w:tcW w:w="1081" w:type="dxa"/>
+            <w:vAlign w:val="bottom"/>
+          </w:tcPr>
+          <w:p>
+            <w:pPr>
+              <w:rPr>
+                <w:rFonts w:ascii="Calibri" w:hAnsi="Calibri" w:cs="Calibri"/>
+                <w:color w:val="000000"/>
+              </w:rPr>
+            </w:pPr>
+            <w:r>
+              <w:rPr>
+                <w:rFonts w:ascii="Calibri" w:hAnsi="Calibri" w:cs="Calibri"/>
+                <w:color w:val="000000"/>
+              </w:rPr>
+              <w:t>Control</w:t>
+            </w:r>
+          </w:p>
+        </w:tc>
+        <w:tc>
+          <w:tcPr>
+            <w:tcW w:w="5496" w:type="dxa"/>
+            <w:vAlign w:val="bottom"/>
+          </w:tcPr>
+          <w:p>
+            <w:pPr>
+              <w:rPr>
+                <w:rFonts w:ascii="Calibri" w:hAnsi="Calibri" w:cs="Calibri"/>
+                <w:color w:val="000000"/>
+              </w:rPr>
+            </w:pPr>
+            <w:r>
+              <w:rPr>
+                <w:rFonts w:ascii="Calibri" w:hAnsi="Calibri" w:cs="Calibri"/>
+                <w:color w:val="000000"/>
+              </w:rPr>
+              <w:t>Gestisce le informazioni sui commenti, permette la creazione di nuovi commenti, l’eliminazione e la visualizzazione dei commenti preesistenti e l’ottenimento dei loro metadati</w:t>
+            </w:r>
+          </w:p>
+        </w:tc>
+      </w:tr>
+      <w:tr>
+        <w:tc>
+          <w:tcPr>
+            <w:tcW w:w="3051" w:type="dxa"/>
+            <w:vAlign w:val="bottom"/>
+          </w:tcPr>
+          <w:p>
+            <w:pPr>
+              <w:rPr>
+                <w:rFonts w:ascii="Calibri" w:hAnsi="Calibri" w:cs="Calibri"/>
+                <w:color w:val="000000"/>
+              </w:rPr>
+            </w:pPr>
+            <w:proofErr w:type="spellStart"/>
+            <w:r>
+              <w:rPr>
+                <w:rFonts w:ascii="Calibri" w:hAnsi="Calibri" w:cs="Calibri"/>
+                <w:color w:val="000000"/>
+              </w:rPr>
+              <w:t>PartecipationControl</w:t>
+            </w:r>
+            <w:proofErr w:type="spellEnd"/>
+          </w:p>
+        </w:tc>
+        <w:tc>
+          <w:tcPr>
+            <w:tcW w:w="1081" w:type="dxa"/>
+            <w:vAlign w:val="bottom"/>
+          </w:tcPr>
+          <w:p>
+            <w:pPr>
+              <w:rPr>
+                <w:rFonts w:ascii="Calibri" w:hAnsi="Calibri" w:cs="Calibri"/>
+                <w:color w:val="000000"/>
+              </w:rPr>
+            </w:pPr>
+            <w:r>
+              <w:rPr>
+                <w:rFonts w:ascii="Calibri" w:hAnsi="Calibri" w:cs="Calibri"/>
+                <w:color w:val="000000"/>
+              </w:rPr>
+              <w:t>Control</w:t>
+            </w:r>
+          </w:p>
+        </w:tc>
+        <w:tc>
+          <w:tcPr>
+            <w:tcW w:w="5496" w:type="dxa"/>
+            <w:vAlign w:val="bottom"/>
+          </w:tcPr>
+          <w:p>
+            <w:pPr>
+              <w:rPr>
+                <w:rFonts w:ascii="Calibri" w:hAnsi="Calibri" w:cs="Calibri"/>
+                <w:color w:val="000000"/>
+              </w:rPr>
+            </w:pPr>
+            <w:r>
+              <w:rPr>
+                <w:rFonts w:ascii="Calibri" w:hAnsi="Calibri" w:cs="Calibri"/>
+                <w:color w:val="000000"/>
+              </w:rPr>
+              <w:t>Gestisce la richiesta di partecipazione ad un evento.</w:t>
+            </w:r>
+            <w:r>
+              <w:rPr>
+                <w:rFonts w:ascii="Calibri" w:hAnsi="Calibri" w:cs="Calibri"/>
+                <w:color w:val="000000"/>
+              </w:rPr>
+              <w:br/>
+              <w:t xml:space="preserve">Viene creato quando l'utente attiva tale funzione tramite il </w:t>
+            </w:r>
+            <w:proofErr w:type="spellStart"/>
+            <w:r>
+              <w:rPr>
+                <w:rFonts w:ascii="Calibri" w:hAnsi="Calibri" w:cs="Calibri"/>
+                <w:color w:val="000000"/>
+              </w:rPr>
+              <w:t>PartecipationButton</w:t>
+            </w:r>
+            <w:proofErr w:type="spellEnd"/>
+            <w:r>
+              <w:rPr>
+                <w:rFonts w:ascii="Calibri" w:hAnsi="Calibri" w:cs="Calibri"/>
+                <w:color w:val="000000"/>
+              </w:rPr>
+              <w:t>.</w:t>
+            </w:r>
+            <w:r>
+              <w:rPr>
+                <w:rFonts w:ascii="Calibri" w:hAnsi="Calibri" w:cs="Calibri"/>
+                <w:color w:val="000000"/>
+              </w:rPr>
+              <w:br/>
+              <w:t>Si occupa di aggiornare le statistiche relative all'evento a cui l'utente ha espresso la volontà di partecipare e notifica l'utente</w:t>
+            </w:r>
+          </w:p>
+        </w:tc>
+      </w:tr>
+      <w:tr>
+        <w:tc>
+          <w:tcPr>
+            <w:tcW w:w="3051" w:type="dxa"/>
+            <w:vAlign w:val="bottom"/>
+          </w:tcPr>
+          <w:p>
+            <w:pPr>
+              <w:rPr>
+                <w:rFonts w:ascii="Calibri" w:hAnsi="Calibri" w:cs="Calibri"/>
+                <w:color w:val="000000"/>
+              </w:rPr>
+            </w:pPr>
+            <w:proofErr w:type="spellStart"/>
+            <w:r>
+              <w:rPr>
+                <w:rFonts w:ascii="Calibri" w:hAnsi="Calibri" w:cs="Calibri"/>
+                <w:color w:val="000000"/>
+              </w:rPr>
+              <w:t>ValidationControl</w:t>
+            </w:r>
+            <w:proofErr w:type="spellEnd"/>
+          </w:p>
+        </w:tc>
+        <w:tc>
+          <w:tcPr>
+            <w:tcW w:w="1081" w:type="dxa"/>
+            <w:vAlign w:val="bottom"/>
+          </w:tcPr>
+          <w:p>
+            <w:pPr>
+              <w:rPr>
+                <w:rFonts w:ascii="Calibri" w:hAnsi="Calibri" w:cs="Calibri"/>
+                <w:color w:val="000000"/>
+              </w:rPr>
+            </w:pPr>
+            <w:r>
+              <w:rPr>
+                <w:rFonts w:ascii="Calibri" w:hAnsi="Calibri" w:cs="Calibri"/>
+                <w:color w:val="000000"/>
+              </w:rPr>
+              <w:t>Control</w:t>
+            </w:r>
+          </w:p>
+        </w:tc>
+        <w:tc>
+          <w:tcPr>
+            <w:tcW w:w="5496" w:type="dxa"/>
+            <w:vAlign w:val="bottom"/>
+          </w:tcPr>
+          <w:p>
+            <w:pPr>
+              <w:rPr>
+                <w:rFonts w:ascii="Calibri" w:hAnsi="Calibri" w:cs="Calibri"/>
+                <w:color w:val="000000"/>
+              </w:rPr>
+            </w:pPr>
+            <w:proofErr w:type="spellStart"/>
+            <w:r>
+              <w:rPr>
+                <w:rFonts w:ascii="Calibri" w:hAnsi="Calibri" w:cs="Calibri"/>
+                <w:color w:val="000000"/>
+              </w:rPr>
+              <w:t>Gestische</w:t>
+            </w:r>
+            <w:proofErr w:type="spellEnd"/>
+            <w:r>
+              <w:rPr>
+                <w:rFonts w:ascii="Calibri" w:hAnsi="Calibri" w:cs="Calibri"/>
+                <w:color w:val="000000"/>
+              </w:rPr>
+              <w:t xml:space="preserve"> la richiesta di validazione ad un evento.</w:t>
+            </w:r>
+          </w:p>
+          <w:p>
+            <w:pPr>
+              <w:rPr>
+                <w:rFonts w:ascii="Calibri" w:hAnsi="Calibri" w:cs="Calibri"/>
+                <w:color w:val="000000"/>
+              </w:rPr>
+            </w:pPr>
+            <w:r>
+              <w:rPr>
+                <w:rFonts w:ascii="Calibri" w:hAnsi="Calibri" w:cs="Calibri"/>
+                <w:color w:val="000000"/>
+              </w:rPr>
+              <w:t xml:space="preserve">Viene creato quando l0’utente attiva la funzione tramite il </w:t>
+            </w:r>
+            <w:proofErr w:type="spellStart"/>
+            <w:r>
+              <w:rPr>
+                <w:rFonts w:ascii="Calibri" w:hAnsi="Calibri" w:cs="Calibri"/>
+                <w:color w:val="000000"/>
+              </w:rPr>
+              <w:t>ValidationButton</w:t>
+            </w:r>
+            <w:proofErr w:type="spellEnd"/>
+            <w:r>
+              <w:rPr>
+                <w:rFonts w:ascii="Calibri" w:hAnsi="Calibri" w:cs="Calibri"/>
+                <w:color w:val="000000"/>
+              </w:rPr>
+              <w:t>.</w:t>
+            </w:r>
+          </w:p>
+          <w:p>
+            <w:pPr>
+              <w:rPr>
+                <w:rFonts w:ascii="Calibri" w:hAnsi="Calibri" w:cs="Calibri"/>
+                <w:color w:val="000000"/>
+              </w:rPr>
+            </w:pPr>
+            <w:r>
+              <w:rPr>
+                <w:rFonts w:ascii="Calibri" w:hAnsi="Calibri" w:cs="Calibri"/>
+                <w:color w:val="000000"/>
+              </w:rPr>
+              <w:t>Si occupa di aggiornare le statistiche relative all'evento a cui l'utente ha espresso la sua attuale partecipazione e notifica l'utente</w:t>
+            </w:r>
+          </w:p>
+        </w:tc>
+      </w:tr>
+      <w:tr>
+        <w:tc>
+          <w:tcPr>
+            <w:tcW w:w="3051" w:type="dxa"/>
+            <w:vAlign w:val="bottom"/>
+          </w:tcPr>
+          <w:p>
+            <w:pPr>
+              <w:rPr>
+                <w:rFonts w:ascii="Calibri" w:hAnsi="Calibri" w:cs="Calibri"/>
+                <w:color w:val="000000"/>
+              </w:rPr>
+            </w:pPr>
+            <w:r>
+              <w:rPr>
+                <w:rFonts w:ascii="Calibri" w:hAnsi="Calibri" w:cs="Calibri"/>
+                <w:color w:val="000000"/>
+              </w:rPr>
+              <w:t xml:space="preserve"> </w:t>
+            </w:r>
+            <w:proofErr w:type="spellStart"/>
+            <w:r>
+              <w:rPr>
+                <w:rFonts w:ascii="Calibri" w:hAnsi="Calibri" w:cs="Calibri"/>
+                <w:color w:val="000000"/>
+              </w:rPr>
+              <w:t>EventInfoControl</w:t>
+            </w:r>
+            <w:proofErr w:type="spellEnd"/>
+          </w:p>
+        </w:tc>
+        <w:tc>
+          <w:tcPr>
+            <w:tcW w:w="1081" w:type="dxa"/>
+            <w:vAlign w:val="bottom"/>
+          </w:tcPr>
+          <w:p>
+            <w:pPr>
+              <w:rPr>
+                <w:rFonts w:ascii="Calibri" w:hAnsi="Calibri" w:cs="Calibri"/>
+                <w:color w:val="000000"/>
+              </w:rPr>
+            </w:pPr>
+            <w:r>
+              <w:rPr>
+                <w:rFonts w:ascii="Calibri" w:hAnsi="Calibri" w:cs="Calibri"/>
+                <w:color w:val="000000"/>
+              </w:rPr>
+              <w:t>Control</w:t>
+            </w:r>
+          </w:p>
+        </w:tc>
+        <w:tc>
+          <w:tcPr>
+            <w:tcW w:w="5496" w:type="dxa"/>
+            <w:vAlign w:val="bottom"/>
+          </w:tcPr>
+          <w:p>
+            <w:pPr>
+              <w:rPr>
+                <w:rFonts w:ascii="Calibri" w:hAnsi="Calibri" w:cs="Calibri"/>
+                <w:color w:val="000000"/>
+              </w:rPr>
+            </w:pPr>
+            <w:r>
+              <w:rPr>
+                <w:rFonts w:ascii="Calibri" w:hAnsi="Calibri" w:cs="Calibri"/>
+                <w:color w:val="000000"/>
+              </w:rPr>
+              <w:t>Gestisce la visualizzazione delle info riguardanti un evento.</w:t>
+            </w:r>
+            <w:r>
+              <w:rPr>
+                <w:rFonts w:ascii="Calibri" w:hAnsi="Calibri" w:cs="Calibri"/>
+                <w:color w:val="000000"/>
+              </w:rPr>
+              <w:br/>
+              <w:t xml:space="preserve">Viene creato quando l'utente attiva la funzione tramite il bottone </w:t>
+            </w:r>
+            <w:proofErr w:type="spellStart"/>
+            <w:r>
+              <w:rPr>
+                <w:rFonts w:ascii="Calibri" w:hAnsi="Calibri" w:cs="Calibri"/>
+                <w:color w:val="000000"/>
+              </w:rPr>
+              <w:t>EventInfoButton</w:t>
+            </w:r>
+            <w:proofErr w:type="spellEnd"/>
+            <w:r>
+              <w:rPr>
+                <w:rFonts w:ascii="Calibri" w:hAnsi="Calibri" w:cs="Calibri"/>
+                <w:color w:val="000000"/>
+              </w:rPr>
+              <w:t xml:space="preserve">. Recupera le informazioni relative all'evento e crea un </w:t>
+            </w:r>
+            <w:proofErr w:type="spellStart"/>
+            <w:r>
+              <w:rPr>
+                <w:rFonts w:ascii="Calibri" w:hAnsi="Calibri" w:cs="Calibri"/>
+                <w:color w:val="000000"/>
+              </w:rPr>
+              <w:t>EventInfoPanel</w:t>
+            </w:r>
+            <w:proofErr w:type="spellEnd"/>
+            <w:r>
+              <w:rPr>
+                <w:rFonts w:ascii="Calibri" w:hAnsi="Calibri" w:cs="Calibri"/>
+                <w:color w:val="000000"/>
+              </w:rPr>
+              <w:t xml:space="preserve"> su cui verranno visualizzate</w:t>
+            </w:r>
+          </w:p>
+        </w:tc>
+      </w:tr>
+      <w:tr>
+        <w:tc>
+          <w:tcPr>
+            <w:tcW w:w="3051" w:type="dxa"/>
+            <w:vAlign w:val="bottom"/>
+          </w:tcPr>
+          <w:p>
+            <w:pPr>
+              <w:rPr>
+                <w:rFonts w:ascii="Calibri" w:hAnsi="Calibri" w:cs="Calibri"/>
+                <w:color w:val="000000"/>
+              </w:rPr>
+            </w:pPr>
+            <w:proofErr w:type="spellStart"/>
+            <w:r>
+              <w:rPr>
+                <w:rFonts w:ascii="Calibri" w:hAnsi="Calibri" w:cs="Calibri"/>
+                <w:color w:val="000000"/>
+              </w:rPr>
+              <w:t>ProfiloControl</w:t>
+            </w:r>
+            <w:proofErr w:type="spellEnd"/>
+          </w:p>
+        </w:tc>
+        <w:tc>
+          <w:tcPr>
+            <w:tcW w:w="1081" w:type="dxa"/>
+            <w:vAlign w:val="bottom"/>
+          </w:tcPr>
+          <w:p>
+            <w:pPr>
+              <w:rPr>
+                <w:rFonts w:ascii="Calibri" w:hAnsi="Calibri" w:cs="Calibri"/>
+                <w:color w:val="000000"/>
+              </w:rPr>
+            </w:pPr>
+            <w:r>
+              <w:rPr>
+                <w:rFonts w:ascii="Calibri" w:hAnsi="Calibri" w:cs="Calibri"/>
+                <w:color w:val="000000"/>
+              </w:rPr>
+              <w:t>Control</w:t>
+            </w:r>
+          </w:p>
+        </w:tc>
+        <w:tc>
+          <w:tcPr>
+            <w:tcW w:w="5496" w:type="dxa"/>
+            <w:vAlign w:val="bottom"/>
+          </w:tcPr>
+          <w:p>
+            <w:pPr>
+              <w:rPr>
+                <w:rFonts w:ascii="Calibri" w:hAnsi="Calibri" w:cs="Calibri"/>
+                <w:color w:val="000000"/>
+              </w:rPr>
+            </w:pPr>
+            <w:r>
+              <w:rPr>
+                <w:rFonts w:ascii="Calibri" w:hAnsi="Calibri" w:cs="Calibri"/>
+                <w:color w:val="000000"/>
+              </w:rPr>
+              <w:t>Gestisce la visualizzazione delle info riguardanti il profilo utente dell'utente loggato.</w:t>
+            </w:r>
+            <w:r>
+              <w:rPr>
+                <w:rFonts w:ascii="Calibri" w:hAnsi="Calibri" w:cs="Calibri"/>
+                <w:color w:val="000000"/>
+              </w:rPr>
+              <w:br/>
+              <w:t xml:space="preserve">Viene creato quando l'utente attiva la funzione tramite il bottone </w:t>
+            </w:r>
+            <w:proofErr w:type="spellStart"/>
+            <w:r>
+              <w:rPr>
+                <w:rFonts w:ascii="Calibri" w:hAnsi="Calibri" w:cs="Calibri"/>
+                <w:color w:val="000000"/>
+              </w:rPr>
+              <w:t>VisualizzaProfiloButton</w:t>
+            </w:r>
+            <w:proofErr w:type="spellEnd"/>
+            <w:r>
+              <w:rPr>
+                <w:rFonts w:ascii="Calibri" w:hAnsi="Calibri" w:cs="Calibri"/>
+                <w:color w:val="000000"/>
+              </w:rPr>
+              <w:t xml:space="preserve">. Recupera le informazioni relative al profilo e crea un </w:t>
+            </w:r>
+            <w:proofErr w:type="spellStart"/>
+            <w:r>
+              <w:rPr>
+                <w:rFonts w:ascii="Calibri" w:hAnsi="Calibri" w:cs="Calibri"/>
+                <w:color w:val="000000"/>
+              </w:rPr>
+              <w:t>ProfiloPanel</w:t>
+            </w:r>
+            <w:proofErr w:type="spellEnd"/>
+            <w:r>
+              <w:rPr>
+                <w:rFonts w:ascii="Calibri" w:hAnsi="Calibri" w:cs="Calibri"/>
+                <w:color w:val="000000"/>
+              </w:rPr>
+              <w:t xml:space="preserve"> su cui verranno visualizzate</w:t>
+            </w:r>
+          </w:p>
+        </w:tc>
+      </w:tr>
+      <w:tr>
+        <w:tc>
+          <w:tcPr>
+            <w:tcW w:w="3051" w:type="dxa"/>
+            <w:vAlign w:val="bottom"/>
+          </w:tcPr>
+          <w:p>
+            <w:pPr>
+              <w:rPr>
+                <w:rFonts w:ascii="Calibri" w:hAnsi="Calibri" w:cs="Calibri"/>
+                <w:color w:val="000000"/>
+              </w:rPr>
+            </w:pPr>
+            <w:proofErr w:type="spellStart"/>
+            <w:r>
+              <w:rPr>
+                <w:rFonts w:ascii="Calibri" w:hAnsi="Calibri" w:cs="Calibri"/>
+                <w:color w:val="000000"/>
+              </w:rPr>
+              <w:t>SearchControl</w:t>
+            </w:r>
+            <w:proofErr w:type="spellEnd"/>
+          </w:p>
+        </w:tc>
+        <w:tc>
+          <w:tcPr>
+            <w:tcW w:w="1081" w:type="dxa"/>
+            <w:vAlign w:val="bottom"/>
+          </w:tcPr>
+          <w:p>
+            <w:pPr>
+              <w:rPr>
+                <w:rFonts w:ascii="Calibri" w:hAnsi="Calibri" w:cs="Calibri"/>
+                <w:color w:val="000000"/>
+              </w:rPr>
+            </w:pPr>
+            <w:r>
+              <w:rPr>
+                <w:rFonts w:ascii="Calibri" w:hAnsi="Calibri" w:cs="Calibri"/>
+                <w:color w:val="000000"/>
+              </w:rPr>
+              <w:t>Control</w:t>
+            </w:r>
+          </w:p>
+        </w:tc>
+        <w:tc>
+          <w:tcPr>
+            <w:tcW w:w="5496" w:type="dxa"/>
+            <w:vAlign w:val="bottom"/>
+          </w:tcPr>
+          <w:p>
+            <w:pPr>
+              <w:rPr>
+                <w:rFonts w:ascii="Calibri" w:hAnsi="Calibri" w:cs="Calibri"/>
+                <w:color w:val="000000"/>
+              </w:rPr>
+            </w:pPr>
+            <w:r>
+              <w:rPr>
+                <w:rFonts w:ascii="Calibri" w:hAnsi="Calibri" w:cs="Calibri"/>
+                <w:color w:val="000000"/>
+              </w:rPr>
+              <w:t xml:space="preserve">All’attivazione della funzione di ricerca presenta all’utente il </w:t>
+            </w:r>
+            <w:proofErr w:type="spellStart"/>
+            <w:r>
+              <w:rPr>
+                <w:rFonts w:ascii="Calibri" w:hAnsi="Calibri" w:cs="Calibri"/>
+                <w:color w:val="000000"/>
+              </w:rPr>
+              <w:t>SearchTypeSelector</w:t>
+            </w:r>
+            <w:proofErr w:type="spellEnd"/>
+            <w:r>
+              <w:rPr>
+                <w:rFonts w:ascii="Calibri" w:hAnsi="Calibri" w:cs="Calibri"/>
+                <w:color w:val="000000"/>
+              </w:rPr>
+              <w:t xml:space="preserve"> che gli permetterà di selezionare il tipo di ricerca richiesto</w:t>
+            </w:r>
+          </w:p>
+        </w:tc>
+      </w:tr>
+      <w:tr>
+        <w:tc>
+          <w:tcPr>
+            <w:tcW w:w="3051" w:type="dxa"/>
+            <w:vAlign w:val="bottom"/>
+          </w:tcPr>
+          <w:p>
+            <w:pPr>
+              <w:rPr>
+                <w:rFonts w:ascii="Calibri" w:hAnsi="Calibri" w:cs="Calibri"/>
+                <w:color w:val="000000"/>
+              </w:rPr>
+            </w:pPr>
+            <w:proofErr w:type="spellStart"/>
+            <w:r>
+              <w:rPr>
+                <w:rFonts w:ascii="Calibri" w:hAnsi="Calibri" w:cs="Calibri"/>
+                <w:color w:val="000000"/>
+              </w:rPr>
+              <w:lastRenderedPageBreak/>
+              <w:t>SearchTypeControl</w:t>
+            </w:r>
+            <w:proofErr w:type="spellEnd"/>
+          </w:p>
+        </w:tc>
+        <w:tc>
+          <w:tcPr>
+            <w:tcW w:w="1081" w:type="dxa"/>
+            <w:vAlign w:val="bottom"/>
+          </w:tcPr>
+          <w:p>
+            <w:pPr>
+              <w:rPr>
+                <w:rFonts w:ascii="Calibri" w:hAnsi="Calibri" w:cs="Calibri"/>
+                <w:color w:val="000000"/>
+              </w:rPr>
+            </w:pPr>
+            <w:r>
+              <w:rPr>
+                <w:rFonts w:ascii="Calibri" w:hAnsi="Calibri" w:cs="Calibri"/>
+                <w:color w:val="000000"/>
+              </w:rPr>
+              <w:t>Control</w:t>
+            </w:r>
+          </w:p>
+        </w:tc>
+        <w:tc>
+          <w:tcPr>
+            <w:tcW w:w="5496" w:type="dxa"/>
+            <w:vAlign w:val="bottom"/>
+          </w:tcPr>
+          <w:p>
+            <w:pPr>
+              <w:rPr>
+                <w:rFonts w:ascii="Calibri" w:hAnsi="Calibri" w:cs="Calibri"/>
+                <w:color w:val="000000"/>
+              </w:rPr>
+            </w:pPr>
+            <w:r>
+              <w:rPr>
+                <w:rFonts w:ascii="Calibri" w:hAnsi="Calibri" w:cs="Calibri"/>
+                <w:color w:val="000000"/>
+              </w:rPr>
+              <w:t xml:space="preserve">Permette la creazione dell’oggetto </w:t>
+            </w:r>
+            <w:proofErr w:type="spellStart"/>
+            <w:r>
+              <w:rPr>
+                <w:rFonts w:ascii="Calibri" w:hAnsi="Calibri" w:cs="Calibri"/>
+                <w:color w:val="000000"/>
+              </w:rPr>
+              <w:t>boundary</w:t>
+            </w:r>
+            <w:proofErr w:type="spellEnd"/>
+            <w:r>
+              <w:rPr>
+                <w:rFonts w:ascii="Calibri" w:hAnsi="Calibri" w:cs="Calibri"/>
+                <w:color w:val="000000"/>
+              </w:rPr>
+              <w:t xml:space="preserve"> giusto a scenda della scelta effettuata tramite il </w:t>
+            </w:r>
+            <w:proofErr w:type="spellStart"/>
+            <w:r>
+              <w:rPr>
+                <w:rFonts w:ascii="Calibri" w:hAnsi="Calibri" w:cs="Calibri"/>
+                <w:color w:val="000000"/>
+              </w:rPr>
+              <w:t>SearchTypeSelector</w:t>
+            </w:r>
+            <w:proofErr w:type="spellEnd"/>
+            <w:r>
+              <w:rPr>
+                <w:rFonts w:ascii="Calibri" w:hAnsi="Calibri" w:cs="Calibri"/>
+                <w:color w:val="000000"/>
+              </w:rPr>
+              <w:t xml:space="preserve">. Crea un </w:t>
+            </w:r>
+            <w:proofErr w:type="spellStart"/>
+            <w:r>
+              <w:rPr>
+                <w:rFonts w:ascii="Calibri" w:hAnsi="Calibri" w:cs="Calibri"/>
+                <w:color w:val="000000"/>
+              </w:rPr>
+              <w:t>SearchEventForm</w:t>
+            </w:r>
+            <w:proofErr w:type="spellEnd"/>
+            <w:r>
+              <w:rPr>
+                <w:rFonts w:ascii="Calibri" w:hAnsi="Calibri" w:cs="Calibri"/>
+                <w:color w:val="000000"/>
+              </w:rPr>
+              <w:t xml:space="preserve"> oppure un </w:t>
+            </w:r>
+            <w:proofErr w:type="spellStart"/>
+            <w:r>
+              <w:rPr>
+                <w:rFonts w:ascii="Calibri" w:hAnsi="Calibri" w:cs="Calibri"/>
+                <w:color w:val="000000"/>
+              </w:rPr>
+              <w:t>SearchUserForm</w:t>
+            </w:r>
+            <w:proofErr w:type="spellEnd"/>
+          </w:p>
+        </w:tc>
+      </w:tr>
+      <w:tr>
+        <w:tc>
+          <w:tcPr>
+            <w:tcW w:w="3051" w:type="dxa"/>
+            <w:vAlign w:val="bottom"/>
+          </w:tcPr>
+          <w:p>
+            <w:pPr>
+              <w:rPr>
+                <w:rFonts w:ascii="Calibri" w:hAnsi="Calibri" w:cs="Calibri"/>
+                <w:color w:val="000000"/>
+              </w:rPr>
+            </w:pPr>
+            <w:proofErr w:type="spellStart"/>
+            <w:r>
+              <w:rPr>
+                <w:rFonts w:ascii="Calibri" w:hAnsi="Calibri" w:cs="Calibri"/>
+                <w:color w:val="000000"/>
+              </w:rPr>
+              <w:t>CancellationEventControl</w:t>
+            </w:r>
+            <w:proofErr w:type="spellEnd"/>
+          </w:p>
+        </w:tc>
+        <w:tc>
+          <w:tcPr>
+            <w:tcW w:w="1081" w:type="dxa"/>
+            <w:vAlign w:val="bottom"/>
+          </w:tcPr>
+          <w:p>
+            <w:pPr>
+              <w:rPr>
+                <w:rFonts w:ascii="Calibri" w:hAnsi="Calibri" w:cs="Calibri"/>
+                <w:color w:val="000000"/>
+              </w:rPr>
+            </w:pPr>
+            <w:r>
+              <w:rPr>
+                <w:rFonts w:ascii="Calibri" w:hAnsi="Calibri" w:cs="Calibri"/>
+                <w:color w:val="000000"/>
+              </w:rPr>
+              <w:t>Control</w:t>
+            </w:r>
+          </w:p>
+        </w:tc>
+        <w:tc>
+          <w:tcPr>
+            <w:tcW w:w="5496" w:type="dxa"/>
+            <w:vAlign w:val="bottom"/>
+          </w:tcPr>
+          <w:p>
+            <w:pPr>
+              <w:jc w:val="both"/>
+              <w:rPr>
+                <w:rFonts w:ascii="Calibri" w:hAnsi="Calibri" w:cs="Calibri"/>
+                <w:color w:val="000000"/>
+              </w:rPr>
+            </w:pPr>
+            <w:r>
+              <w:rPr>
+                <w:rFonts w:ascii="Calibri" w:hAnsi="Calibri" w:cs="Calibri"/>
+                <w:color w:val="000000"/>
+              </w:rPr>
+              <w:t>Gestisce la cancellazione permanente di un evento</w:t>
+            </w:r>
+          </w:p>
+        </w:tc>
+      </w:tr>
+      <w:tr>
+        <w:tc>
+          <w:tcPr>
+            <w:tcW w:w="3051" w:type="dxa"/>
+            <w:vAlign w:val="bottom"/>
+          </w:tcPr>
+          <w:p>
+            <w:pPr>
+              <w:rPr>
+                <w:rFonts w:ascii="Calibri" w:hAnsi="Calibri" w:cs="Calibri"/>
+                <w:color w:val="000000"/>
+              </w:rPr>
+            </w:pPr>
+            <w:proofErr w:type="spellStart"/>
+            <w:r>
+              <w:rPr>
+                <w:rFonts w:ascii="Calibri" w:hAnsi="Calibri" w:cs="Calibri"/>
+                <w:color w:val="000000"/>
+              </w:rPr>
+              <w:t>ProfiloEsternoControl</w:t>
+            </w:r>
+            <w:proofErr w:type="spellEnd"/>
+          </w:p>
+        </w:tc>
+        <w:tc>
+          <w:tcPr>
+            <w:tcW w:w="1081" w:type="dxa"/>
+            <w:vAlign w:val="bottom"/>
+          </w:tcPr>
+          <w:p>
+            <w:pPr>
+              <w:rPr>
+                <w:rFonts w:ascii="Calibri" w:hAnsi="Calibri" w:cs="Calibri"/>
+                <w:color w:val="000000"/>
+              </w:rPr>
+            </w:pPr>
+            <w:r>
+              <w:rPr>
+                <w:rFonts w:ascii="Calibri" w:hAnsi="Calibri" w:cs="Calibri"/>
+                <w:color w:val="000000"/>
+              </w:rPr>
+              <w:t>Control</w:t>
+            </w:r>
+          </w:p>
+        </w:tc>
+        <w:tc>
+          <w:tcPr>
+            <w:tcW w:w="5496" w:type="dxa"/>
+            <w:vAlign w:val="bottom"/>
+          </w:tcPr>
+          <w:p>
+            <w:pPr>
+              <w:rPr>
+                <w:rFonts w:ascii="Calibri" w:hAnsi="Calibri" w:cs="Calibri"/>
+                <w:color w:val="000000"/>
+              </w:rPr>
+            </w:pPr>
+            <w:r>
+              <w:rPr>
+                <w:rFonts w:ascii="Calibri" w:hAnsi="Calibri" w:cs="Calibri"/>
+                <w:color w:val="000000"/>
+              </w:rPr>
+              <w:t>Gestisce la visualizzazione di un profilo diverso da quello loggato.</w:t>
+            </w:r>
+            <w:r>
+              <w:rPr>
+                <w:rFonts w:ascii="Calibri" w:hAnsi="Calibri" w:cs="Calibri"/>
+                <w:color w:val="000000"/>
+              </w:rPr>
+              <w:br/>
+              <w:t xml:space="preserve">Viene creato all'attivazione del bottone </w:t>
+            </w:r>
+            <w:proofErr w:type="spellStart"/>
+            <w:r>
+              <w:rPr>
+                <w:rFonts w:ascii="Calibri" w:hAnsi="Calibri" w:cs="Calibri"/>
+                <w:color w:val="000000"/>
+              </w:rPr>
+              <w:t>SelectProfileButton</w:t>
+            </w:r>
+            <w:proofErr w:type="spellEnd"/>
+            <w:r>
+              <w:rPr>
+                <w:rFonts w:ascii="Calibri" w:hAnsi="Calibri" w:cs="Calibri"/>
+                <w:color w:val="000000"/>
+              </w:rPr>
+              <w:t>.</w:t>
+            </w:r>
+            <w:r>
+              <w:rPr>
+                <w:rFonts w:ascii="Calibri" w:hAnsi="Calibri" w:cs="Calibri"/>
+                <w:color w:val="000000"/>
+              </w:rPr>
+              <w:br/>
+            </w:r>
+            <w:proofErr w:type="spellStart"/>
+            <w:r>
+              <w:rPr>
+                <w:rFonts w:ascii="Calibri" w:hAnsi="Calibri" w:cs="Calibri"/>
+                <w:color w:val="000000"/>
+              </w:rPr>
+              <w:t>Recupara</w:t>
+            </w:r>
+            <w:proofErr w:type="spellEnd"/>
+            <w:r>
+              <w:rPr>
+                <w:rFonts w:ascii="Calibri" w:hAnsi="Calibri" w:cs="Calibri"/>
+                <w:color w:val="000000"/>
+              </w:rPr>
+              <w:t xml:space="preserve"> le informazioni relative al profilo e le mostra all'utente tramite il </w:t>
+            </w:r>
+            <w:proofErr w:type="spellStart"/>
+            <w:r>
+              <w:rPr>
+                <w:rFonts w:ascii="Calibri" w:hAnsi="Calibri" w:cs="Calibri"/>
+                <w:color w:val="000000"/>
+              </w:rPr>
+              <w:t>ProfiloEstrernoPanel</w:t>
+            </w:r>
+            <w:proofErr w:type="spellEnd"/>
+          </w:p>
+        </w:tc>
+      </w:tr>
+      <w:tr>
+        <w:tc>
+          <w:tcPr>
+            <w:tcW w:w="3051" w:type="dxa"/>
+            <w:vAlign w:val="bottom"/>
+          </w:tcPr>
+          <w:p>
+            <w:pPr>
+              <w:rPr>
+                <w:rFonts w:ascii="Calibri" w:hAnsi="Calibri" w:cs="Calibri"/>
+                <w:color w:val="000000"/>
+              </w:rPr>
+            </w:pPr>
+            <w:proofErr w:type="spellStart"/>
+            <w:r>
+              <w:rPr>
+                <w:rFonts w:ascii="Calibri" w:hAnsi="Calibri" w:cs="Calibri"/>
+                <w:color w:val="000000"/>
+              </w:rPr>
+              <w:t>SegnalazioneCommentoControl</w:t>
+            </w:r>
+            <w:proofErr w:type="spellEnd"/>
+          </w:p>
+        </w:tc>
+        <w:tc>
+          <w:tcPr>
+            <w:tcW w:w="1081" w:type="dxa"/>
+            <w:vAlign w:val="bottom"/>
+          </w:tcPr>
+          <w:p>
+            <w:pPr>
+              <w:rPr>
+                <w:rFonts w:ascii="Calibri" w:hAnsi="Calibri" w:cs="Calibri"/>
+                <w:color w:val="000000"/>
+              </w:rPr>
+            </w:pPr>
+            <w:r>
+              <w:rPr>
+                <w:rFonts w:ascii="Calibri" w:hAnsi="Calibri" w:cs="Calibri"/>
+                <w:color w:val="000000"/>
+              </w:rPr>
+              <w:t>Control</w:t>
+            </w:r>
+          </w:p>
+        </w:tc>
+        <w:tc>
+          <w:tcPr>
+            <w:tcW w:w="5496" w:type="dxa"/>
+            <w:vAlign w:val="bottom"/>
+          </w:tcPr>
+          <w:p>
+            <w:pPr>
+              <w:rPr>
+                <w:rFonts w:ascii="Calibri" w:hAnsi="Calibri" w:cs="Calibri"/>
+                <w:color w:val="000000"/>
+              </w:rPr>
+            </w:pPr>
+            <w:r>
+              <w:rPr>
+                <w:rFonts w:ascii="Calibri" w:hAnsi="Calibri" w:cs="Calibri"/>
+                <w:color w:val="000000"/>
+              </w:rPr>
+              <w:t xml:space="preserve">Gestisce l’invio di una </w:t>
+            </w:r>
+            <w:proofErr w:type="spellStart"/>
+            <w:r>
+              <w:rPr>
+                <w:rFonts w:ascii="Calibri" w:hAnsi="Calibri" w:cs="Calibri"/>
+                <w:color w:val="000000"/>
+              </w:rPr>
+              <w:t>SegnalazioneCommento</w:t>
+            </w:r>
+            <w:proofErr w:type="spellEnd"/>
+            <w:r>
+              <w:rPr>
+                <w:rFonts w:ascii="Calibri" w:hAnsi="Calibri" w:cs="Calibri"/>
+                <w:color w:val="000000"/>
+              </w:rPr>
+              <w:t xml:space="preserve"> da parte di un utente ad un moderatore che dovrà valutare la segnalazione fatta.</w:t>
+            </w:r>
+          </w:p>
+        </w:tc>
+      </w:tr>
+      <w:tr>
+        <w:tc>
+          <w:tcPr>
+            <w:tcW w:w="3051" w:type="dxa"/>
+            <w:vAlign w:val="bottom"/>
+          </w:tcPr>
+          <w:p>
+            <w:pPr>
+              <w:rPr>
+                <w:rFonts w:ascii="Calibri" w:hAnsi="Calibri" w:cs="Calibri"/>
+                <w:color w:val="000000"/>
+              </w:rPr>
+            </w:pPr>
+            <w:proofErr w:type="spellStart"/>
+            <w:r>
+              <w:rPr>
+                <w:rFonts w:ascii="Calibri" w:hAnsi="Calibri" w:cs="Calibri"/>
+                <w:color w:val="000000"/>
+              </w:rPr>
+              <w:t>SegnalazioneEventoControl</w:t>
+            </w:r>
+            <w:proofErr w:type="spellEnd"/>
+          </w:p>
+        </w:tc>
+        <w:tc>
+          <w:tcPr>
+            <w:tcW w:w="1081" w:type="dxa"/>
+            <w:vAlign w:val="bottom"/>
+          </w:tcPr>
+          <w:p>
+            <w:pPr>
+              <w:rPr>
+                <w:rFonts w:ascii="Calibri" w:hAnsi="Calibri" w:cs="Calibri"/>
+                <w:color w:val="000000"/>
+              </w:rPr>
+            </w:pPr>
+            <w:r>
+              <w:rPr>
+                <w:rFonts w:ascii="Calibri" w:hAnsi="Calibri" w:cs="Calibri"/>
+                <w:color w:val="000000"/>
+              </w:rPr>
+              <w:t>Control</w:t>
+            </w:r>
+          </w:p>
+        </w:tc>
+        <w:tc>
+          <w:tcPr>
+            <w:tcW w:w="5496" w:type="dxa"/>
+            <w:vAlign w:val="bottom"/>
+          </w:tcPr>
+          <w:p>
+            <w:pPr>
+              <w:rPr>
+                <w:rFonts w:ascii="Calibri" w:hAnsi="Calibri" w:cs="Calibri"/>
+                <w:color w:val="000000"/>
+              </w:rPr>
+            </w:pPr>
+            <w:r>
+              <w:rPr>
+                <w:rFonts w:ascii="Calibri" w:hAnsi="Calibri" w:cs="Calibri"/>
+                <w:color w:val="000000"/>
+              </w:rPr>
+              <w:t>Gestisce l’invio di una SegnalazioneEvento da parte di un utente ad un moderatore che dovrà valutare la segnalazione fatta.</w:t>
+            </w:r>
+          </w:p>
+        </w:tc>
+      </w:tr>
+      <w:tr>
+        <w:tc>
+          <w:tcPr>
+            <w:tcW w:w="3051" w:type="dxa"/>
+            <w:vAlign w:val="bottom"/>
+          </w:tcPr>
+          <w:p>
+            <w:pPr>
+              <w:rPr>
+                <w:rFonts w:ascii="Calibri" w:hAnsi="Calibri" w:cs="Calibri"/>
+                <w:color w:val="000000"/>
+              </w:rPr>
+            </w:pPr>
+            <w:proofErr w:type="spellStart"/>
+            <w:r>
+              <w:rPr>
+                <w:rFonts w:ascii="Calibri" w:hAnsi="Calibri" w:cs="Calibri"/>
+                <w:color w:val="000000"/>
+              </w:rPr>
+              <w:t>AccettazioneSegnalazioneControl</w:t>
+            </w:r>
+            <w:proofErr w:type="spellEnd"/>
+          </w:p>
+        </w:tc>
+        <w:tc>
+          <w:tcPr>
+            <w:tcW w:w="1081" w:type="dxa"/>
+            <w:vAlign w:val="bottom"/>
+          </w:tcPr>
+          <w:p>
+            <w:pPr>
+              <w:rPr>
+                <w:rFonts w:ascii="Calibri" w:hAnsi="Calibri" w:cs="Calibri"/>
+                <w:color w:val="000000"/>
+              </w:rPr>
+            </w:pPr>
+            <w:r>
+              <w:rPr>
+                <w:rFonts w:ascii="Calibri" w:hAnsi="Calibri" w:cs="Calibri"/>
+                <w:color w:val="000000"/>
+              </w:rPr>
+              <w:t>Control</w:t>
+            </w:r>
+          </w:p>
+        </w:tc>
+        <w:tc>
+          <w:tcPr>
+            <w:tcW w:w="5496" w:type="dxa"/>
+            <w:vAlign w:val="bottom"/>
+          </w:tcPr>
+          <w:p>
+            <w:pPr>
+              <w:rPr>
+                <w:rFonts w:ascii="Calibri" w:hAnsi="Calibri" w:cs="Calibri"/>
+                <w:color w:val="000000"/>
+              </w:rPr>
+            </w:pPr>
+            <w:r>
+              <w:rPr>
+                <w:rFonts w:ascii="Calibri" w:hAnsi="Calibri" w:cs="Calibri"/>
+                <w:color w:val="000000"/>
+              </w:rPr>
+              <w:t xml:space="preserve">Gestisce l’accettazione di un evento da parte del Moderatore il quale poi chiama </w:t>
+            </w:r>
+            <w:proofErr w:type="spellStart"/>
+            <w:r>
+              <w:rPr>
+                <w:rFonts w:ascii="Calibri" w:hAnsi="Calibri" w:cs="Calibri"/>
+                <w:color w:val="000000"/>
+              </w:rPr>
+              <w:t>ManagerUtente</w:t>
+            </w:r>
+            <w:proofErr w:type="spellEnd"/>
+            <w:r>
+              <w:rPr>
+                <w:rFonts w:ascii="Calibri" w:hAnsi="Calibri" w:cs="Calibri"/>
+                <w:color w:val="000000"/>
+              </w:rPr>
+              <w:t xml:space="preserve"> per sospendere l’utente, </w:t>
+            </w:r>
+            <w:proofErr w:type="spellStart"/>
+            <w:r>
+              <w:rPr>
+                <w:rFonts w:ascii="Calibri" w:hAnsi="Calibri" w:cs="Calibri"/>
+                <w:color w:val="000000"/>
+              </w:rPr>
+              <w:t>ManagerEvento</w:t>
+            </w:r>
+            <w:proofErr w:type="spellEnd"/>
+            <w:r>
+              <w:rPr>
+                <w:rFonts w:ascii="Calibri" w:hAnsi="Calibri" w:cs="Calibri"/>
+                <w:color w:val="000000"/>
+              </w:rPr>
+              <w:t xml:space="preserve"> per eliminare l’evento segnalato, </w:t>
+            </w:r>
+            <w:proofErr w:type="spellStart"/>
+            <w:r>
+              <w:rPr>
+                <w:rFonts w:ascii="Calibri" w:hAnsi="Calibri" w:cs="Calibri"/>
+                <w:color w:val="000000"/>
+              </w:rPr>
+              <w:t>ManagerSegnalazione</w:t>
+            </w:r>
+            <w:proofErr w:type="spellEnd"/>
+            <w:r>
+              <w:rPr>
+                <w:rFonts w:ascii="Calibri" w:hAnsi="Calibri" w:cs="Calibri"/>
+                <w:color w:val="000000"/>
+              </w:rPr>
+              <w:t xml:space="preserve"> per eliminare la Segnalazione accettata.</w:t>
+            </w:r>
+          </w:p>
+        </w:tc>
+      </w:tr>
+      <w:tr>
+        <w:tc>
+          <w:tcPr>
+            <w:tcW w:w="3051" w:type="dxa"/>
+            <w:vAlign w:val="bottom"/>
+          </w:tcPr>
+          <w:p>
+            <w:pPr>
+              <w:rPr>
+                <w:rFonts w:ascii="Calibri" w:hAnsi="Calibri" w:cs="Calibri"/>
+                <w:color w:val="000000"/>
+              </w:rPr>
+            </w:pPr>
+            <w:proofErr w:type="spellStart"/>
+            <w:r>
+              <w:rPr>
+                <w:rFonts w:ascii="Calibri" w:hAnsi="Calibri" w:cs="Calibri"/>
+                <w:color w:val="000000"/>
+              </w:rPr>
+              <w:t>RegistrazioneControl</w:t>
+            </w:r>
+            <w:proofErr w:type="spellEnd"/>
+          </w:p>
+        </w:tc>
+        <w:tc>
+          <w:tcPr>
+            <w:tcW w:w="1081" w:type="dxa"/>
+            <w:vAlign w:val="bottom"/>
+          </w:tcPr>
+          <w:p>
+            <w:pPr>
+              <w:rPr>
+                <w:rFonts w:ascii="Calibri" w:hAnsi="Calibri" w:cs="Calibri"/>
+                <w:color w:val="000000"/>
+              </w:rPr>
+            </w:pPr>
+            <w:r>
+              <w:rPr>
+                <w:rFonts w:ascii="Calibri" w:hAnsi="Calibri" w:cs="Calibri"/>
+                <w:color w:val="000000"/>
+              </w:rPr>
+              <w:t>Control</w:t>
+            </w:r>
+          </w:p>
+        </w:tc>
+        <w:tc>
+          <w:tcPr>
+            <w:tcW w:w="5496" w:type="dxa"/>
+            <w:vAlign w:val="bottom"/>
+          </w:tcPr>
+          <w:p>
+            <w:pPr>
+              <w:rPr>
+                <w:rFonts w:ascii="Calibri" w:hAnsi="Calibri" w:cs="Calibri"/>
+                <w:color w:val="000000"/>
+              </w:rPr>
+            </w:pPr>
+            <w:r>
+              <w:rPr>
+                <w:rFonts w:ascii="Calibri" w:hAnsi="Calibri" w:cs="Calibri"/>
+                <w:color w:val="000000"/>
+              </w:rPr>
+              <w:t xml:space="preserve">Viene creato quando l'utente attiva la funzione di registrazione tramite il </w:t>
+            </w:r>
+            <w:proofErr w:type="spellStart"/>
+            <w:r>
+              <w:rPr>
+                <w:rFonts w:ascii="Calibri" w:hAnsi="Calibri" w:cs="Calibri"/>
+                <w:color w:val="000000"/>
+              </w:rPr>
+              <w:t>SignUpButton</w:t>
+            </w:r>
+            <w:proofErr w:type="spellEnd"/>
+            <w:r>
+              <w:rPr>
+                <w:rFonts w:ascii="Calibri" w:hAnsi="Calibri" w:cs="Calibri"/>
+                <w:color w:val="000000"/>
+              </w:rPr>
+              <w:t>.</w:t>
+            </w:r>
+            <w:r>
+              <w:rPr>
+                <w:rFonts w:ascii="Calibri" w:hAnsi="Calibri" w:cs="Calibri"/>
+                <w:color w:val="000000"/>
+              </w:rPr>
+              <w:br/>
+              <w:t xml:space="preserve">Mostra all'utente il </w:t>
+            </w:r>
+            <w:proofErr w:type="spellStart"/>
+            <w:r>
+              <w:rPr>
+                <w:rFonts w:ascii="Calibri" w:hAnsi="Calibri" w:cs="Calibri"/>
+                <w:color w:val="000000"/>
+              </w:rPr>
+              <w:t>RegistrazioneForm</w:t>
+            </w:r>
+            <w:proofErr w:type="spellEnd"/>
+            <w:r>
+              <w:rPr>
+                <w:rFonts w:ascii="Calibri" w:hAnsi="Calibri" w:cs="Calibri"/>
+                <w:color w:val="000000"/>
+              </w:rPr>
+              <w:t xml:space="preserve"> e alla sua sottomissione valida le informazioni. Invia poi una mail all'indirizzo specificato nel </w:t>
+            </w:r>
+            <w:proofErr w:type="spellStart"/>
+            <w:r>
+              <w:rPr>
+                <w:rFonts w:ascii="Calibri" w:hAnsi="Calibri" w:cs="Calibri"/>
+                <w:color w:val="000000"/>
+              </w:rPr>
+              <w:t>RegistrazioneForm</w:t>
+            </w:r>
+            <w:proofErr w:type="spellEnd"/>
+            <w:r>
+              <w:rPr>
+                <w:rFonts w:ascii="Calibri" w:hAnsi="Calibri" w:cs="Calibri"/>
+                <w:color w:val="000000"/>
+              </w:rPr>
+              <w:t xml:space="preserve"> e</w:t>
+            </w:r>
+            <w:r>
+              <w:rPr>
+                <w:rFonts w:ascii="Calibri" w:hAnsi="Calibri" w:cs="Calibri"/>
+                <w:color w:val="000000"/>
+              </w:rPr>
+              <w:t xml:space="preserve"> crea il </w:t>
+            </w:r>
+            <w:proofErr w:type="spellStart"/>
+            <w:r>
+              <w:rPr>
+                <w:rFonts w:ascii="Calibri" w:hAnsi="Calibri" w:cs="Calibri"/>
+                <w:color w:val="000000"/>
+              </w:rPr>
+              <w:t>boundary</w:t>
+            </w:r>
+            <w:proofErr w:type="spellEnd"/>
+            <w:r>
+              <w:rPr>
+                <w:rFonts w:ascii="Calibri" w:hAnsi="Calibri" w:cs="Calibri"/>
+                <w:color w:val="000000"/>
+              </w:rPr>
+              <w:t xml:space="preserve"> </w:t>
+            </w:r>
+            <w:proofErr w:type="spellStart"/>
+            <w:r>
+              <w:rPr>
+                <w:rFonts w:ascii="Calibri" w:hAnsi="Calibri" w:cs="Calibri"/>
+                <w:color w:val="000000"/>
+              </w:rPr>
+              <w:t>ConfirmPage</w:t>
+            </w:r>
+            <w:proofErr w:type="spellEnd"/>
+          </w:p>
+        </w:tc>
+      </w:tr>
+      <w:tr>
+        <w:tc>
+          <w:tcPr>
+            <w:tcW w:w="3051" w:type="dxa"/>
+            <w:vAlign w:val="bottom"/>
+          </w:tcPr>
+          <w:p>
+            <w:pPr>
+              <w:rPr>
+                <w:rFonts w:ascii="Calibri" w:hAnsi="Calibri" w:cs="Calibri"/>
+                <w:color w:val="000000"/>
+              </w:rPr>
+            </w:pPr>
+            <w:proofErr w:type="spellStart"/>
+            <w:r>
+              <w:rPr>
+                <w:rFonts w:ascii="Calibri" w:hAnsi="Calibri" w:cs="Calibri"/>
+                <w:color w:val="000000"/>
+              </w:rPr>
+              <w:t>MapControl</w:t>
+            </w:r>
+            <w:proofErr w:type="spellEnd"/>
+          </w:p>
+        </w:tc>
+        <w:tc>
+          <w:tcPr>
+            <w:tcW w:w="1081" w:type="dxa"/>
+            <w:vAlign w:val="bottom"/>
+          </w:tcPr>
+          <w:p>
+            <w:pPr>
+              <w:rPr>
+                <w:rFonts w:ascii="Calibri" w:hAnsi="Calibri" w:cs="Calibri"/>
+                <w:color w:val="000000"/>
+              </w:rPr>
+            </w:pPr>
+            <w:r>
+              <w:rPr>
+                <w:rFonts w:ascii="Calibri" w:hAnsi="Calibri" w:cs="Calibri"/>
+                <w:color w:val="000000"/>
+              </w:rPr>
+              <w:t>Control</w:t>
+            </w:r>
+          </w:p>
+        </w:tc>
+        <w:tc>
+          <w:tcPr>
+            <w:tcW w:w="5496" w:type="dxa"/>
+            <w:vAlign w:val="bottom"/>
+          </w:tcPr>
+          <w:p>
+            <w:pPr>
+              <w:rPr>
+                <w:rFonts w:ascii="Calibri" w:hAnsi="Calibri" w:cs="Calibri"/>
+                <w:color w:val="000000"/>
+              </w:rPr>
+            </w:pPr>
+            <w:r>
+              <w:rPr>
+                <w:rFonts w:ascii="Calibri" w:hAnsi="Calibri" w:cs="Calibri"/>
+                <w:color w:val="000000"/>
+              </w:rPr>
+              <w:t xml:space="preserve">Viene creato quando l’utente attiva la funzione di visualizzazione degli eventi sulla mappa tramite la </w:t>
+            </w:r>
+            <w:proofErr w:type="spellStart"/>
+            <w:r>
+              <w:rPr>
+                <w:rFonts w:ascii="Calibri" w:hAnsi="Calibri" w:cs="Calibri"/>
+                <w:color w:val="000000"/>
+              </w:rPr>
+              <w:t>InteractiveMap</w:t>
+            </w:r>
+            <w:proofErr w:type="spellEnd"/>
+            <w:r>
+              <w:rPr>
+                <w:rFonts w:ascii="Calibri" w:hAnsi="Calibri" w:cs="Calibri"/>
+                <w:color w:val="000000"/>
+              </w:rPr>
+              <w:t>.</w:t>
+            </w:r>
+          </w:p>
+          <w:p>
+            <w:pPr>
+              <w:rPr>
+                <w:rFonts w:ascii="Calibri" w:hAnsi="Calibri" w:cs="Calibri"/>
+                <w:color w:val="000000"/>
+              </w:rPr>
+            </w:pPr>
+            <w:r>
+              <w:rPr>
+                <w:rFonts w:ascii="Calibri" w:hAnsi="Calibri" w:cs="Calibri"/>
+                <w:color w:val="000000"/>
+              </w:rPr>
+              <w:t>Mostra all’utente una mappa degli eventi limitrofi alla sua posizione ed essendo completamente interattiva può essere mossa a piacimento da parte dell’utente stesso.</w:t>
+            </w:r>
+          </w:p>
+        </w:tc>
+      </w:tr>
+      <w:tr>
+        <w:tc>
+          <w:tcPr>
+            <w:tcW w:w="3051" w:type="dxa"/>
+            <w:vAlign w:val="bottom"/>
+          </w:tcPr>
+          <w:p>
+            <w:pPr>
+              <w:rPr>
+                <w:rFonts w:ascii="Calibri" w:hAnsi="Calibri" w:cs="Calibri"/>
+                <w:color w:val="000000"/>
+              </w:rPr>
+            </w:pPr>
+            <w:proofErr w:type="spellStart"/>
+            <w:r>
+              <w:rPr>
+                <w:rFonts w:ascii="Calibri" w:hAnsi="Calibri" w:cs="Calibri"/>
+                <w:color w:val="000000"/>
+              </w:rPr>
+              <w:t>Ratin</w:t>
+            </w:r>
             <w:bookmarkStart w:id="0" w:name="_GoBack"/>
             <w:bookmarkEnd w:id="0"/>
-          </w:p>
-        </w:tc>
-      </w:tr>
-      <w:tr>
-        <w:tc>
-          <w:tcPr>
-            <w:tcW w:w="3051" w:type="dxa"/>
-            <w:vAlign w:val="bottom"/>
-          </w:tcPr>
-          <w:p>
-            <w:pPr>
-              <w:rPr>
-                <w:rFonts w:ascii="Calibri" w:hAnsi="Calibri" w:cs="Calibri"/>
-                <w:color w:val="000000"/>
-              </w:rPr>
-            </w:pPr>
-            <w:proofErr w:type="spellStart"/>
-            <w:r>
-              <w:rPr>
-                <w:rFonts w:ascii="Calibri" w:hAnsi="Calibri" w:cs="Calibri"/>
-                <w:color w:val="000000"/>
-              </w:rPr>
-              <w:t>NotificationSuccess</w:t>
-            </w:r>
-            <w:proofErr w:type="spellEnd"/>
-          </w:p>
-        </w:tc>
-        <w:tc>
-          <w:tcPr>
-            <w:tcW w:w="1081" w:type="dxa"/>
-            <w:vAlign w:val="bottom"/>
-          </w:tcPr>
-          <w:p>
-            <w:pPr>
-              <w:rPr>
-                <w:rFonts w:ascii="Calibri" w:hAnsi="Calibri" w:cs="Calibri"/>
-                <w:color w:val="000000"/>
-              </w:rPr>
-            </w:pPr>
-            <w:proofErr w:type="spellStart"/>
-            <w:r>
-              <w:rPr>
-                <w:rFonts w:ascii="Calibri" w:hAnsi="Calibri" w:cs="Calibri"/>
-                <w:color w:val="000000"/>
-              </w:rPr>
-              <w:t>Boundary</w:t>
-            </w:r>
-            <w:proofErr w:type="spellEnd"/>
-          </w:p>
-        </w:tc>
-        <w:tc>
-          <w:tcPr>
-            <w:tcW w:w="5496" w:type="dxa"/>
-            <w:vAlign w:val="bottom"/>
-          </w:tcPr>
-          <w:p>
-            <w:pPr>
-              <w:rPr>
-                <w:rFonts w:ascii="Calibri" w:hAnsi="Calibri" w:cs="Calibri"/>
-                <w:color w:val="000000"/>
-              </w:rPr>
-            </w:pPr>
-            <w:r>
-              <w:rPr>
-                <w:rFonts w:ascii="Calibri" w:hAnsi="Calibri" w:cs="Calibri"/>
-                <w:color w:val="000000"/>
-              </w:rPr>
-              <w:t>Notifica che avvisa l’utente che l’operazione svolta è stata svolta con successo</w:t>
-            </w:r>
-          </w:p>
-        </w:tc>
-      </w:tr>
-      <w:tr>
-        <w:tc>
-          <w:tcPr>
-            <w:tcW w:w="3051" w:type="dxa"/>
-            <w:vAlign w:val="bottom"/>
-          </w:tcPr>
-          <w:p>
-            <w:pPr>
-              <w:rPr>
-                <w:rFonts w:ascii="Calibri" w:hAnsi="Calibri" w:cs="Calibri"/>
-                <w:color w:val="000000"/>
-              </w:rPr>
-            </w:pPr>
-            <w:proofErr w:type="spellStart"/>
-            <w:r>
-              <w:rPr>
-                <w:rFonts w:ascii="Calibri" w:hAnsi="Calibri" w:cs="Calibri"/>
-                <w:color w:val="000000"/>
-              </w:rPr>
-              <w:t>RegModForm</w:t>
-            </w:r>
-            <w:proofErr w:type="spellEnd"/>
-          </w:p>
-        </w:tc>
-        <w:tc>
-          <w:tcPr>
-            <w:tcW w:w="1081" w:type="dxa"/>
-            <w:vAlign w:val="bottom"/>
-          </w:tcPr>
-          <w:p>
-            <w:pPr>
-              <w:rPr>
-                <w:rFonts w:ascii="Calibri" w:hAnsi="Calibri" w:cs="Calibri"/>
-                <w:color w:val="000000"/>
-              </w:rPr>
-            </w:pPr>
-            <w:proofErr w:type="spellStart"/>
-            <w:r>
-              <w:rPr>
-                <w:rFonts w:ascii="Calibri" w:hAnsi="Calibri" w:cs="Calibri"/>
-                <w:color w:val="000000"/>
-              </w:rPr>
-              <w:t>Boundary</w:t>
-            </w:r>
-            <w:proofErr w:type="spellEnd"/>
-          </w:p>
-        </w:tc>
-        <w:tc>
-          <w:tcPr>
-            <w:tcW w:w="5496" w:type="dxa"/>
-            <w:vAlign w:val="bottom"/>
-          </w:tcPr>
-          <w:p>
-            <w:pPr>
-              <w:rPr>
-                <w:rFonts w:ascii="Calibri" w:hAnsi="Calibri" w:cs="Calibri"/>
-                <w:color w:val="000000"/>
-              </w:rPr>
-            </w:pPr>
-            <w:r>
-              <w:rPr>
-                <w:rFonts w:ascii="Calibri" w:hAnsi="Calibri" w:cs="Calibri"/>
-                <w:color w:val="000000"/>
-              </w:rPr>
-              <w:t>Form dove il super-Admin inserisce l’username del futuro moderatore</w:t>
-            </w:r>
-          </w:p>
-        </w:tc>
-      </w:tr>
-      <w:tr>
-        <w:tc>
-          <w:tcPr>
-            <w:tcW w:w="3051" w:type="dxa"/>
-            <w:vAlign w:val="bottom"/>
-          </w:tcPr>
-          <w:p>
-            <w:pPr>
-              <w:rPr>
-                <w:rFonts w:ascii="Calibri" w:hAnsi="Calibri" w:cs="Calibri"/>
-                <w:color w:val="000000"/>
-              </w:rPr>
-            </w:pPr>
-            <w:proofErr w:type="spellStart"/>
-            <w:r>
-              <w:rPr>
-                <w:rFonts w:ascii="Calibri" w:hAnsi="Calibri" w:cs="Calibri"/>
-                <w:color w:val="000000"/>
-              </w:rPr>
-              <w:t>LoginControl</w:t>
-            </w:r>
-            <w:proofErr w:type="spellEnd"/>
-          </w:p>
-        </w:tc>
-        <w:tc>
-          <w:tcPr>
-            <w:tcW w:w="1081" w:type="dxa"/>
-            <w:vAlign w:val="bottom"/>
-          </w:tcPr>
-          <w:p>
-            <w:pPr>
-              <w:rPr>
-                <w:rFonts w:ascii="Calibri" w:hAnsi="Calibri" w:cs="Calibri"/>
-                <w:color w:val="000000"/>
-              </w:rPr>
-            </w:pPr>
-            <w:r>
-              <w:rPr>
-                <w:rFonts w:ascii="Calibri" w:hAnsi="Calibri" w:cs="Calibri"/>
-                <w:color w:val="000000"/>
-              </w:rPr>
-              <w:t>Control</w:t>
-            </w:r>
-          </w:p>
-        </w:tc>
-        <w:tc>
-          <w:tcPr>
-            <w:tcW w:w="5496" w:type="dxa"/>
-            <w:vAlign w:val="bottom"/>
-          </w:tcPr>
-          <w:p>
-            <w:pPr>
-              <w:rPr>
-                <w:rFonts w:ascii="Calibri" w:hAnsi="Calibri" w:cs="Calibri"/>
-                <w:color w:val="000000"/>
-              </w:rPr>
-            </w:pPr>
-            <w:r>
-              <w:rPr>
-                <w:rFonts w:ascii="Calibri" w:hAnsi="Calibri" w:cs="Calibri"/>
-                <w:color w:val="000000"/>
-              </w:rPr>
-              <w:t xml:space="preserve">Gestisce la fase di login alla piattaforma da parte di un utente. </w:t>
-            </w:r>
-            <w:r>
-              <w:rPr>
-                <w:rFonts w:ascii="Calibri" w:hAnsi="Calibri" w:cs="Calibri"/>
-                <w:color w:val="000000"/>
-              </w:rPr>
-              <w:br/>
-              <w:t xml:space="preserve">Viene creato quando un Utente attiva la funzione di login tramite </w:t>
-            </w:r>
-            <w:proofErr w:type="spellStart"/>
-            <w:r>
-              <w:rPr>
-                <w:rFonts w:ascii="Calibri" w:hAnsi="Calibri" w:cs="Calibri"/>
-                <w:color w:val="000000"/>
-              </w:rPr>
-              <w:t>LoginButton</w:t>
-            </w:r>
-            <w:proofErr w:type="spellEnd"/>
-            <w:r>
-              <w:rPr>
-                <w:rFonts w:ascii="Calibri" w:hAnsi="Calibri" w:cs="Calibri"/>
-                <w:color w:val="000000"/>
-              </w:rPr>
-              <w:t xml:space="preserve">. Presenta all'utente il </w:t>
-            </w:r>
-            <w:proofErr w:type="spellStart"/>
-            <w:r>
-              <w:rPr>
-                <w:rFonts w:ascii="Calibri" w:hAnsi="Calibri" w:cs="Calibri"/>
-                <w:color w:val="000000"/>
-              </w:rPr>
-              <w:t>LoginForm</w:t>
-            </w:r>
-            <w:proofErr w:type="spellEnd"/>
-            <w:r>
-              <w:rPr>
-                <w:rFonts w:ascii="Calibri" w:hAnsi="Calibri" w:cs="Calibri"/>
-                <w:color w:val="000000"/>
-              </w:rPr>
-              <w:t xml:space="preserve">. Utilizza i dati inseriti dall'utente nel </w:t>
-            </w:r>
-            <w:proofErr w:type="spellStart"/>
-            <w:r>
-              <w:rPr>
-                <w:rFonts w:ascii="Calibri" w:hAnsi="Calibri" w:cs="Calibri"/>
-                <w:color w:val="000000"/>
-              </w:rPr>
-              <w:t>form</w:t>
-            </w:r>
-            <w:proofErr w:type="spellEnd"/>
-            <w:r>
-              <w:rPr>
-                <w:rFonts w:ascii="Calibri" w:hAnsi="Calibri" w:cs="Calibri"/>
-                <w:color w:val="000000"/>
-              </w:rPr>
-              <w:t xml:space="preserve"> </w:t>
-            </w:r>
-            <w:proofErr w:type="spellStart"/>
-            <w:r>
-              <w:rPr>
-                <w:rFonts w:ascii="Calibri" w:hAnsi="Calibri" w:cs="Calibri"/>
-                <w:color w:val="000000"/>
-              </w:rPr>
-              <w:t>LoginForm</w:t>
-            </w:r>
-            <w:proofErr w:type="spellEnd"/>
-            <w:r>
-              <w:rPr>
-                <w:rFonts w:ascii="Calibri" w:hAnsi="Calibri" w:cs="Calibri"/>
-                <w:color w:val="000000"/>
-              </w:rPr>
-              <w:t xml:space="preserve"> e verifica che i dati siano validi. Se lo sono viene effettuato il login e l'utente viene reindirizzato alla </w:t>
-            </w:r>
-            <w:proofErr w:type="spellStart"/>
-            <w:r>
-              <w:rPr>
-                <w:rFonts w:ascii="Calibri" w:hAnsi="Calibri" w:cs="Calibri"/>
-                <w:color w:val="000000"/>
-              </w:rPr>
-              <w:t>homa</w:t>
-            </w:r>
-            <w:proofErr w:type="spellEnd"/>
-            <w:r>
-              <w:rPr>
-                <w:rFonts w:ascii="Calibri" w:hAnsi="Calibri" w:cs="Calibri"/>
-                <w:color w:val="000000"/>
-              </w:rPr>
-              <w:t xml:space="preserve"> page della piattaforma</w:t>
-            </w:r>
-          </w:p>
-        </w:tc>
-      </w:tr>
-      <w:tr>
-        <w:tc>
-          <w:tcPr>
-            <w:tcW w:w="3051" w:type="dxa"/>
-            <w:vAlign w:val="bottom"/>
-          </w:tcPr>
-          <w:p>
-            <w:pPr>
-              <w:rPr>
-                <w:rFonts w:ascii="Calibri" w:hAnsi="Calibri" w:cs="Calibri"/>
-                <w:color w:val="000000"/>
-              </w:rPr>
-            </w:pPr>
-            <w:proofErr w:type="spellStart"/>
-            <w:r>
-              <w:rPr>
-                <w:rFonts w:ascii="Calibri" w:hAnsi="Calibri" w:cs="Calibri"/>
-                <w:color w:val="000000"/>
-              </w:rPr>
-              <w:lastRenderedPageBreak/>
-              <w:t>LogoutControl</w:t>
-            </w:r>
-            <w:proofErr w:type="spellEnd"/>
-          </w:p>
-        </w:tc>
-        <w:tc>
-          <w:tcPr>
-            <w:tcW w:w="1081" w:type="dxa"/>
-            <w:vAlign w:val="bottom"/>
-          </w:tcPr>
-          <w:p>
-            <w:pPr>
-              <w:rPr>
-                <w:rFonts w:ascii="Calibri" w:hAnsi="Calibri" w:cs="Calibri"/>
-                <w:color w:val="000000"/>
-              </w:rPr>
-            </w:pPr>
-            <w:r>
-              <w:rPr>
-                <w:rFonts w:ascii="Calibri" w:hAnsi="Calibri" w:cs="Calibri"/>
-                <w:color w:val="000000"/>
-              </w:rPr>
-              <w:t>Control</w:t>
-            </w:r>
-          </w:p>
-        </w:tc>
-        <w:tc>
-          <w:tcPr>
-            <w:tcW w:w="5496" w:type="dxa"/>
-            <w:vAlign w:val="bottom"/>
-          </w:tcPr>
-          <w:p>
-            <w:pPr>
-              <w:rPr>
-                <w:rFonts w:ascii="Calibri" w:hAnsi="Calibri" w:cs="Calibri"/>
-                <w:color w:val="000000"/>
-              </w:rPr>
-            </w:pPr>
-            <w:r>
-              <w:rPr>
-                <w:rFonts w:ascii="Calibri" w:hAnsi="Calibri" w:cs="Calibri"/>
-                <w:color w:val="000000"/>
-              </w:rPr>
-              <w:t xml:space="preserve">Gestisce la fase di </w:t>
-            </w:r>
-            <w:proofErr w:type="spellStart"/>
-            <w:r>
-              <w:rPr>
-                <w:rFonts w:ascii="Calibri" w:hAnsi="Calibri" w:cs="Calibri"/>
-                <w:color w:val="000000"/>
-              </w:rPr>
-              <w:t>logout</w:t>
-            </w:r>
-            <w:proofErr w:type="spellEnd"/>
-            <w:r>
-              <w:rPr>
-                <w:rFonts w:ascii="Calibri" w:hAnsi="Calibri" w:cs="Calibri"/>
-                <w:color w:val="000000"/>
-              </w:rPr>
-              <w:t xml:space="preserve"> di un utente loggato sulla piattaforma.</w:t>
-            </w:r>
-            <w:r>
-              <w:rPr>
-                <w:rFonts w:ascii="Calibri" w:hAnsi="Calibri" w:cs="Calibri"/>
-                <w:color w:val="000000"/>
-              </w:rPr>
-              <w:br/>
-              <w:t xml:space="preserve">Viene creato quando un utente attiva la funzione di </w:t>
-            </w:r>
-            <w:proofErr w:type="spellStart"/>
-            <w:r>
-              <w:rPr>
-                <w:rFonts w:ascii="Calibri" w:hAnsi="Calibri" w:cs="Calibri"/>
-                <w:color w:val="000000"/>
-              </w:rPr>
-              <w:t>logout</w:t>
-            </w:r>
-            <w:proofErr w:type="spellEnd"/>
-            <w:r>
-              <w:rPr>
-                <w:rFonts w:ascii="Calibri" w:hAnsi="Calibri" w:cs="Calibri"/>
-                <w:color w:val="000000"/>
-              </w:rPr>
-              <w:t xml:space="preserve"> tramite </w:t>
-            </w:r>
-            <w:proofErr w:type="spellStart"/>
-            <w:r>
-              <w:rPr>
-                <w:rFonts w:ascii="Calibri" w:hAnsi="Calibri" w:cs="Calibri"/>
-                <w:color w:val="000000"/>
-              </w:rPr>
-              <w:t>LogoutButton</w:t>
-            </w:r>
-            <w:proofErr w:type="spellEnd"/>
-            <w:r>
-              <w:rPr>
-                <w:rFonts w:ascii="Calibri" w:hAnsi="Calibri" w:cs="Calibri"/>
-                <w:color w:val="000000"/>
-              </w:rPr>
-              <w:t>.</w:t>
-            </w:r>
-            <w:r>
-              <w:rPr>
-                <w:rFonts w:ascii="Calibri" w:hAnsi="Calibri" w:cs="Calibri"/>
-                <w:color w:val="000000"/>
-              </w:rPr>
-              <w:br/>
-              <w:t xml:space="preserve">Fa </w:t>
-            </w:r>
-            <w:proofErr w:type="spellStart"/>
-            <w:r>
-              <w:rPr>
-                <w:rFonts w:ascii="Calibri" w:hAnsi="Calibri" w:cs="Calibri"/>
-                <w:color w:val="000000"/>
-              </w:rPr>
-              <w:t>si</w:t>
-            </w:r>
-            <w:proofErr w:type="spellEnd"/>
-            <w:r>
-              <w:rPr>
-                <w:rFonts w:ascii="Calibri" w:hAnsi="Calibri" w:cs="Calibri"/>
-                <w:color w:val="000000"/>
-              </w:rPr>
-              <w:t xml:space="preserve"> che l'utente non risulti più loggato alla piattaforma</w:t>
-            </w:r>
-          </w:p>
-        </w:tc>
-      </w:tr>
-      <w:tr>
-        <w:tc>
-          <w:tcPr>
-            <w:tcW w:w="3051" w:type="dxa"/>
-            <w:vAlign w:val="bottom"/>
-          </w:tcPr>
-          <w:p>
-            <w:pPr>
-              <w:rPr>
-                <w:rFonts w:ascii="Calibri" w:hAnsi="Calibri" w:cs="Calibri"/>
-                <w:color w:val="000000"/>
-              </w:rPr>
-            </w:pPr>
-            <w:proofErr w:type="spellStart"/>
-            <w:r>
-              <w:rPr>
-                <w:rFonts w:ascii="Calibri" w:hAnsi="Calibri" w:cs="Calibri"/>
-                <w:color w:val="000000"/>
-              </w:rPr>
-              <w:t>EventControl</w:t>
-            </w:r>
-            <w:proofErr w:type="spellEnd"/>
-          </w:p>
-        </w:tc>
-        <w:tc>
-          <w:tcPr>
-            <w:tcW w:w="1081" w:type="dxa"/>
-            <w:vAlign w:val="bottom"/>
-          </w:tcPr>
-          <w:p>
-            <w:pPr>
-              <w:rPr>
-                <w:rFonts w:ascii="Calibri" w:hAnsi="Calibri" w:cs="Calibri"/>
-                <w:color w:val="000000"/>
-              </w:rPr>
-            </w:pPr>
-            <w:r>
-              <w:rPr>
-                <w:rFonts w:ascii="Calibri" w:hAnsi="Calibri" w:cs="Calibri"/>
-                <w:color w:val="000000"/>
-              </w:rPr>
-              <w:t>Control</w:t>
-            </w:r>
-          </w:p>
-        </w:tc>
-        <w:tc>
-          <w:tcPr>
-            <w:tcW w:w="5496" w:type="dxa"/>
-            <w:vAlign w:val="bottom"/>
-          </w:tcPr>
-          <w:p>
-            <w:pPr>
-              <w:rPr>
-                <w:rFonts w:ascii="Calibri" w:hAnsi="Calibri" w:cs="Calibri"/>
-                <w:color w:val="000000"/>
-              </w:rPr>
-            </w:pPr>
-            <w:r>
-              <w:rPr>
-                <w:rFonts w:ascii="Calibri" w:hAnsi="Calibri" w:cs="Calibri"/>
-                <w:color w:val="000000"/>
-              </w:rPr>
-              <w:t xml:space="preserve">Gestisce la fase di creazione di un evento. </w:t>
-            </w:r>
-            <w:r>
-              <w:rPr>
-                <w:rFonts w:ascii="Calibri" w:hAnsi="Calibri" w:cs="Calibri"/>
-                <w:color w:val="000000"/>
-              </w:rPr>
-              <w:br/>
-              <w:t xml:space="preserve">Viene creato quando un utente attiva tale funzione. Presenta all'utente il </w:t>
-            </w:r>
-            <w:proofErr w:type="spellStart"/>
-            <w:r>
-              <w:rPr>
-                <w:rFonts w:ascii="Calibri" w:hAnsi="Calibri" w:cs="Calibri"/>
-                <w:color w:val="000000"/>
-              </w:rPr>
-              <w:t>form</w:t>
-            </w:r>
-            <w:proofErr w:type="spellEnd"/>
-            <w:r>
-              <w:rPr>
-                <w:rFonts w:ascii="Calibri" w:hAnsi="Calibri" w:cs="Calibri"/>
-                <w:color w:val="000000"/>
-              </w:rPr>
-              <w:t xml:space="preserve"> </w:t>
-            </w:r>
-            <w:proofErr w:type="spellStart"/>
-            <w:r>
-              <w:rPr>
-                <w:rFonts w:ascii="Calibri" w:hAnsi="Calibri" w:cs="Calibri"/>
-                <w:color w:val="000000"/>
-              </w:rPr>
-              <w:t>EventInfoForm</w:t>
-            </w:r>
-            <w:proofErr w:type="spellEnd"/>
-            <w:r>
-              <w:rPr>
-                <w:rFonts w:ascii="Calibri" w:hAnsi="Calibri" w:cs="Calibri"/>
-                <w:color w:val="000000"/>
-              </w:rPr>
-              <w:t xml:space="preserve"> e notifica l'utente della creazione dello stesso </w:t>
-            </w:r>
-          </w:p>
-        </w:tc>
-      </w:tr>
-      <w:tr>
-        <w:tc>
-          <w:tcPr>
-            <w:tcW w:w="3051" w:type="dxa"/>
-            <w:vAlign w:val="bottom"/>
-          </w:tcPr>
-          <w:p>
-            <w:pPr>
-              <w:rPr>
-                <w:rFonts w:ascii="Calibri" w:hAnsi="Calibri" w:cs="Calibri"/>
-                <w:color w:val="000000"/>
-              </w:rPr>
-            </w:pPr>
-            <w:proofErr w:type="spellStart"/>
-            <w:r>
-              <w:rPr>
-                <w:rFonts w:ascii="Calibri" w:hAnsi="Calibri" w:cs="Calibri"/>
-                <w:color w:val="000000"/>
-              </w:rPr>
-              <w:t>CommentControl</w:t>
-            </w:r>
-            <w:proofErr w:type="spellEnd"/>
-          </w:p>
-        </w:tc>
-        <w:tc>
-          <w:tcPr>
-            <w:tcW w:w="1081" w:type="dxa"/>
-            <w:vAlign w:val="bottom"/>
-          </w:tcPr>
-          <w:p>
-            <w:pPr>
-              <w:rPr>
-                <w:rFonts w:ascii="Calibri" w:hAnsi="Calibri" w:cs="Calibri"/>
-                <w:color w:val="000000"/>
-              </w:rPr>
-            </w:pPr>
-            <w:r>
-              <w:rPr>
-                <w:rFonts w:ascii="Calibri" w:hAnsi="Calibri" w:cs="Calibri"/>
-                <w:color w:val="000000"/>
-              </w:rPr>
-              <w:t>Control</w:t>
-            </w:r>
-          </w:p>
-        </w:tc>
-        <w:tc>
-          <w:tcPr>
-            <w:tcW w:w="5496" w:type="dxa"/>
-            <w:vAlign w:val="bottom"/>
-          </w:tcPr>
-          <w:p>
-            <w:pPr>
-              <w:rPr>
-                <w:rFonts w:ascii="Calibri" w:hAnsi="Calibri" w:cs="Calibri"/>
-                <w:color w:val="000000"/>
-              </w:rPr>
-            </w:pPr>
-            <w:r>
-              <w:rPr>
-                <w:rFonts w:ascii="Calibri" w:hAnsi="Calibri" w:cs="Calibri"/>
-                <w:color w:val="000000"/>
-              </w:rPr>
-              <w:t>Gestisce la visualizzazione e creazione di un comment</w:t>
-            </w:r>
-            <w:r>
-              <w:rPr>
-                <w:rFonts w:ascii="Calibri" w:hAnsi="Calibri" w:cs="Calibri"/>
-                <w:color w:val="000000"/>
-              </w:rPr>
-              <w:t>o</w:t>
-            </w:r>
-            <w:r>
-              <w:rPr>
-                <w:rFonts w:ascii="Calibri" w:hAnsi="Calibri" w:cs="Calibri"/>
-                <w:color w:val="000000"/>
-              </w:rPr>
-              <w:t xml:space="preserve"> relativi ad un evento.</w:t>
-            </w:r>
-            <w:r>
-              <w:rPr>
-                <w:rFonts w:ascii="Calibri" w:hAnsi="Calibri" w:cs="Calibri"/>
-                <w:color w:val="000000"/>
-              </w:rPr>
-              <w:t xml:space="preserve"> Permette la visualizzazione di tutti i commenti creando un </w:t>
-            </w:r>
-            <w:proofErr w:type="spellStart"/>
-            <w:r>
-              <w:rPr>
-                <w:rFonts w:ascii="Calibri" w:hAnsi="Calibri" w:cs="Calibri"/>
-                <w:color w:val="000000"/>
-              </w:rPr>
-              <w:t>CommentBoundary</w:t>
-            </w:r>
-            <w:proofErr w:type="spellEnd"/>
-            <w:r>
-              <w:rPr>
-                <w:rFonts w:ascii="Calibri" w:hAnsi="Calibri" w:cs="Calibri"/>
-                <w:color w:val="000000"/>
-              </w:rPr>
-              <w:t xml:space="preserve">. Permette l’inserimento di nuovi commenti creando un </w:t>
-            </w:r>
-            <w:proofErr w:type="spellStart"/>
-            <w:r>
-              <w:rPr>
-                <w:rFonts w:ascii="Calibri" w:hAnsi="Calibri" w:cs="Calibri"/>
-                <w:color w:val="000000"/>
-              </w:rPr>
-              <w:t>CommentForm</w:t>
-            </w:r>
-            <w:proofErr w:type="spellEnd"/>
-          </w:p>
-        </w:tc>
-      </w:tr>
-      <w:tr>
-        <w:tc>
-          <w:tcPr>
-            <w:tcW w:w="3051" w:type="dxa"/>
-            <w:vAlign w:val="bottom"/>
-          </w:tcPr>
-          <w:p>
-            <w:pPr>
-              <w:rPr>
-                <w:rFonts w:ascii="Calibri" w:hAnsi="Calibri" w:cs="Calibri"/>
-                <w:color w:val="000000"/>
-              </w:rPr>
-            </w:pPr>
-            <w:proofErr w:type="spellStart"/>
-            <w:r>
-              <w:rPr>
-                <w:rFonts w:ascii="Calibri" w:hAnsi="Calibri" w:cs="Calibri"/>
-                <w:color w:val="000000"/>
-              </w:rPr>
-              <w:t>CommentVisManager</w:t>
-            </w:r>
-            <w:proofErr w:type="spellEnd"/>
-          </w:p>
-        </w:tc>
-        <w:tc>
-          <w:tcPr>
-            <w:tcW w:w="1081" w:type="dxa"/>
-            <w:vAlign w:val="bottom"/>
-          </w:tcPr>
-          <w:p>
-            <w:pPr>
-              <w:rPr>
-                <w:rFonts w:ascii="Calibri" w:hAnsi="Calibri" w:cs="Calibri"/>
-                <w:color w:val="000000"/>
-              </w:rPr>
-            </w:pPr>
-            <w:r>
-              <w:rPr>
-                <w:rFonts w:ascii="Calibri" w:hAnsi="Calibri" w:cs="Calibri"/>
-                <w:color w:val="000000"/>
-              </w:rPr>
-              <w:t>Control</w:t>
-            </w:r>
-          </w:p>
-        </w:tc>
-        <w:tc>
-          <w:tcPr>
-            <w:tcW w:w="5496" w:type="dxa"/>
-            <w:vAlign w:val="bottom"/>
-          </w:tcPr>
-          <w:p>
-            <w:pPr>
-              <w:rPr>
-                <w:rFonts w:ascii="Calibri" w:hAnsi="Calibri" w:cs="Calibri"/>
-                <w:color w:val="000000"/>
-              </w:rPr>
-            </w:pPr>
-            <w:r>
-              <w:rPr>
-                <w:rFonts w:ascii="Calibri" w:hAnsi="Calibri" w:cs="Calibri"/>
-                <w:color w:val="000000"/>
-              </w:rPr>
-              <w:t>Gestisce le informazioni sui commenti, permette la creazione di nuovi commenti, l’eliminazione e la visualizzazione dei commenti preesistenti e l’ottenimento dei loro metadati</w:t>
-            </w:r>
-          </w:p>
-        </w:tc>
-      </w:tr>
-      <w:tr>
-        <w:tc>
-          <w:tcPr>
-            <w:tcW w:w="3051" w:type="dxa"/>
-            <w:vAlign w:val="bottom"/>
-          </w:tcPr>
-          <w:p>
-            <w:pPr>
-              <w:rPr>
-                <w:rFonts w:ascii="Calibri" w:hAnsi="Calibri" w:cs="Calibri"/>
-                <w:color w:val="000000"/>
-              </w:rPr>
-            </w:pPr>
-            <w:proofErr w:type="spellStart"/>
-            <w:r>
-              <w:rPr>
-                <w:rFonts w:ascii="Calibri" w:hAnsi="Calibri" w:cs="Calibri"/>
-                <w:color w:val="000000"/>
-              </w:rPr>
-              <w:t>PartecipationControl</w:t>
-            </w:r>
-            <w:proofErr w:type="spellEnd"/>
-          </w:p>
-        </w:tc>
-        <w:tc>
-          <w:tcPr>
-            <w:tcW w:w="1081" w:type="dxa"/>
-            <w:vAlign w:val="bottom"/>
-          </w:tcPr>
-          <w:p>
-            <w:pPr>
-              <w:rPr>
-                <w:rFonts w:ascii="Calibri" w:hAnsi="Calibri" w:cs="Calibri"/>
-                <w:color w:val="000000"/>
-              </w:rPr>
-            </w:pPr>
-            <w:r>
-              <w:rPr>
-                <w:rFonts w:ascii="Calibri" w:hAnsi="Calibri" w:cs="Calibri"/>
-                <w:color w:val="000000"/>
-              </w:rPr>
-              <w:t>Control</w:t>
-            </w:r>
-          </w:p>
-        </w:tc>
-        <w:tc>
-          <w:tcPr>
-            <w:tcW w:w="5496" w:type="dxa"/>
-            <w:vAlign w:val="bottom"/>
-          </w:tcPr>
-          <w:p>
-            <w:pPr>
-              <w:rPr>
-                <w:rFonts w:ascii="Calibri" w:hAnsi="Calibri" w:cs="Calibri"/>
-                <w:color w:val="000000"/>
-              </w:rPr>
-            </w:pPr>
-            <w:r>
-              <w:rPr>
-                <w:rFonts w:ascii="Calibri" w:hAnsi="Calibri" w:cs="Calibri"/>
-                <w:color w:val="000000"/>
-              </w:rPr>
-              <w:t>Gestisce la richiesta di partecipazione ad un evento.</w:t>
-            </w:r>
-            <w:r>
-              <w:rPr>
-                <w:rFonts w:ascii="Calibri" w:hAnsi="Calibri" w:cs="Calibri"/>
-                <w:color w:val="000000"/>
-              </w:rPr>
-              <w:br/>
-              <w:t xml:space="preserve">Viene creato quando l'utente attiva tale funzione tramite il </w:t>
-            </w:r>
-            <w:proofErr w:type="spellStart"/>
-            <w:r>
-              <w:rPr>
-                <w:rFonts w:ascii="Calibri" w:hAnsi="Calibri" w:cs="Calibri"/>
-                <w:color w:val="000000"/>
-              </w:rPr>
-              <w:t>PartecipationButton</w:t>
-            </w:r>
-            <w:proofErr w:type="spellEnd"/>
-            <w:r>
-              <w:rPr>
-                <w:rFonts w:ascii="Calibri" w:hAnsi="Calibri" w:cs="Calibri"/>
-                <w:color w:val="000000"/>
-              </w:rPr>
-              <w:t>.</w:t>
-            </w:r>
-            <w:r>
-              <w:rPr>
-                <w:rFonts w:ascii="Calibri" w:hAnsi="Calibri" w:cs="Calibri"/>
-                <w:color w:val="000000"/>
-              </w:rPr>
-              <w:br/>
-              <w:t>Si occupa di aggiornare le statistiche relative all'evento a cui l'utente ha espresso la volontà di partecipare e notifica l'utente</w:t>
-            </w:r>
-          </w:p>
-        </w:tc>
-      </w:tr>
-      <w:tr>
-        <w:tc>
-          <w:tcPr>
-            <w:tcW w:w="3051" w:type="dxa"/>
-            <w:vAlign w:val="bottom"/>
-          </w:tcPr>
-          <w:p>
-            <w:pPr>
-              <w:rPr>
-                <w:rFonts w:ascii="Calibri" w:hAnsi="Calibri" w:cs="Calibri"/>
-                <w:color w:val="000000"/>
-              </w:rPr>
-            </w:pPr>
-            <w:proofErr w:type="spellStart"/>
-            <w:r>
-              <w:rPr>
-                <w:rFonts w:ascii="Calibri" w:hAnsi="Calibri" w:cs="Calibri"/>
-                <w:color w:val="000000"/>
-              </w:rPr>
-              <w:t>ValidationControl</w:t>
-            </w:r>
-            <w:proofErr w:type="spellEnd"/>
-          </w:p>
-        </w:tc>
-        <w:tc>
-          <w:tcPr>
-            <w:tcW w:w="1081" w:type="dxa"/>
-            <w:vAlign w:val="bottom"/>
-          </w:tcPr>
-          <w:p>
-            <w:pPr>
-              <w:rPr>
-                <w:rFonts w:ascii="Calibri" w:hAnsi="Calibri" w:cs="Calibri"/>
-                <w:color w:val="000000"/>
-              </w:rPr>
-            </w:pPr>
-            <w:r>
-              <w:rPr>
-                <w:rFonts w:ascii="Calibri" w:hAnsi="Calibri" w:cs="Calibri"/>
-                <w:color w:val="000000"/>
-              </w:rPr>
-              <w:t>Control</w:t>
-            </w:r>
-          </w:p>
-        </w:tc>
-        <w:tc>
-          <w:tcPr>
-            <w:tcW w:w="5496" w:type="dxa"/>
-            <w:vAlign w:val="bottom"/>
-          </w:tcPr>
-          <w:p>
-            <w:pPr>
-              <w:rPr>
-                <w:rFonts w:ascii="Calibri" w:hAnsi="Calibri" w:cs="Calibri"/>
-                <w:color w:val="000000"/>
-              </w:rPr>
-            </w:pPr>
-            <w:proofErr w:type="spellStart"/>
-            <w:r>
-              <w:rPr>
-                <w:rFonts w:ascii="Calibri" w:hAnsi="Calibri" w:cs="Calibri"/>
-                <w:color w:val="000000"/>
-              </w:rPr>
-              <w:t>Gestische</w:t>
-            </w:r>
-            <w:proofErr w:type="spellEnd"/>
-            <w:r>
-              <w:rPr>
-                <w:rFonts w:ascii="Calibri" w:hAnsi="Calibri" w:cs="Calibri"/>
-                <w:color w:val="000000"/>
-              </w:rPr>
-              <w:t xml:space="preserve"> la richiesta di validazione ad un evento.</w:t>
-            </w:r>
-          </w:p>
-          <w:p>
-            <w:pPr>
-              <w:rPr>
-                <w:rFonts w:ascii="Calibri" w:hAnsi="Calibri" w:cs="Calibri"/>
-                <w:color w:val="000000"/>
-              </w:rPr>
-            </w:pPr>
-            <w:r>
-              <w:rPr>
-                <w:rFonts w:ascii="Calibri" w:hAnsi="Calibri" w:cs="Calibri"/>
-                <w:color w:val="000000"/>
-              </w:rPr>
-              <w:t xml:space="preserve">Viene creato quando l0’utente attiva la funzione tramite il </w:t>
-            </w:r>
-            <w:proofErr w:type="spellStart"/>
-            <w:r>
-              <w:rPr>
-                <w:rFonts w:ascii="Calibri" w:hAnsi="Calibri" w:cs="Calibri"/>
-                <w:color w:val="000000"/>
-              </w:rPr>
-              <w:t>ValidationButton</w:t>
-            </w:r>
-            <w:proofErr w:type="spellEnd"/>
-            <w:r>
-              <w:rPr>
-                <w:rFonts w:ascii="Calibri" w:hAnsi="Calibri" w:cs="Calibri"/>
-                <w:color w:val="000000"/>
-              </w:rPr>
-              <w:t>.</w:t>
-            </w:r>
-          </w:p>
-          <w:p>
-            <w:pPr>
-              <w:rPr>
-                <w:rFonts w:ascii="Calibri" w:hAnsi="Calibri" w:cs="Calibri"/>
-                <w:color w:val="000000"/>
-              </w:rPr>
-            </w:pPr>
-            <w:r>
-              <w:rPr>
-                <w:rFonts w:ascii="Calibri" w:hAnsi="Calibri" w:cs="Calibri"/>
-                <w:color w:val="000000"/>
-              </w:rPr>
-              <w:t>Si occupa di aggiornare le statistiche relative all'evento a cui l'utente ha espresso la sua attuale partecipazione e notifica l'utente</w:t>
-            </w:r>
-          </w:p>
-        </w:tc>
-      </w:tr>
-      <w:tr>
-        <w:tc>
-          <w:tcPr>
-            <w:tcW w:w="3051" w:type="dxa"/>
-            <w:vAlign w:val="bottom"/>
-          </w:tcPr>
-          <w:p>
-            <w:pPr>
-              <w:rPr>
-                <w:rFonts w:ascii="Calibri" w:hAnsi="Calibri" w:cs="Calibri"/>
-                <w:color w:val="000000"/>
-              </w:rPr>
-            </w:pPr>
-            <w:r>
-              <w:rPr>
-                <w:rFonts w:ascii="Calibri" w:hAnsi="Calibri" w:cs="Calibri"/>
-                <w:color w:val="000000"/>
-              </w:rPr>
-              <w:t xml:space="preserve"> </w:t>
-            </w:r>
-            <w:proofErr w:type="spellStart"/>
-            <w:r>
-              <w:rPr>
-                <w:rFonts w:ascii="Calibri" w:hAnsi="Calibri" w:cs="Calibri"/>
-                <w:color w:val="000000"/>
-              </w:rPr>
-              <w:t>EventInfoControl</w:t>
-            </w:r>
-            <w:proofErr w:type="spellEnd"/>
-          </w:p>
-        </w:tc>
-        <w:tc>
-          <w:tcPr>
-            <w:tcW w:w="1081" w:type="dxa"/>
-            <w:vAlign w:val="bottom"/>
-          </w:tcPr>
-          <w:p>
-            <w:pPr>
-              <w:rPr>
-                <w:rFonts w:ascii="Calibri" w:hAnsi="Calibri" w:cs="Calibri"/>
-                <w:color w:val="000000"/>
-              </w:rPr>
-            </w:pPr>
-            <w:r>
-              <w:rPr>
-                <w:rFonts w:ascii="Calibri" w:hAnsi="Calibri" w:cs="Calibri"/>
-                <w:color w:val="000000"/>
-              </w:rPr>
-              <w:t>Control</w:t>
-            </w:r>
-          </w:p>
-        </w:tc>
-        <w:tc>
-          <w:tcPr>
-            <w:tcW w:w="5496" w:type="dxa"/>
-            <w:vAlign w:val="bottom"/>
-          </w:tcPr>
-          <w:p>
-            <w:pPr>
-              <w:rPr>
-                <w:rFonts w:ascii="Calibri" w:hAnsi="Calibri" w:cs="Calibri"/>
-                <w:color w:val="000000"/>
-              </w:rPr>
-            </w:pPr>
-            <w:r>
-              <w:rPr>
-                <w:rFonts w:ascii="Calibri" w:hAnsi="Calibri" w:cs="Calibri"/>
-                <w:color w:val="000000"/>
-              </w:rPr>
-              <w:t>Gestisce la visualizzazione delle info riguardanti un evento.</w:t>
-            </w:r>
-            <w:r>
-              <w:rPr>
-                <w:rFonts w:ascii="Calibri" w:hAnsi="Calibri" w:cs="Calibri"/>
-                <w:color w:val="000000"/>
-              </w:rPr>
-              <w:br/>
-              <w:t xml:space="preserve">Viene creato quando l'utente attiva la funzione tramite il bottone </w:t>
-            </w:r>
-            <w:proofErr w:type="spellStart"/>
-            <w:r>
-              <w:rPr>
-                <w:rFonts w:ascii="Calibri" w:hAnsi="Calibri" w:cs="Calibri"/>
-                <w:color w:val="000000"/>
-              </w:rPr>
-              <w:t>EventInfoButton</w:t>
-            </w:r>
-            <w:proofErr w:type="spellEnd"/>
-            <w:r>
-              <w:rPr>
-                <w:rFonts w:ascii="Calibri" w:hAnsi="Calibri" w:cs="Calibri"/>
-                <w:color w:val="000000"/>
-              </w:rPr>
-              <w:t xml:space="preserve">. Recupera le informazioni relative all'evento e crea un </w:t>
-            </w:r>
-            <w:proofErr w:type="spellStart"/>
-            <w:r>
-              <w:rPr>
-                <w:rFonts w:ascii="Calibri" w:hAnsi="Calibri" w:cs="Calibri"/>
-                <w:color w:val="000000"/>
-              </w:rPr>
-              <w:t>EventInfoPanel</w:t>
-            </w:r>
-            <w:proofErr w:type="spellEnd"/>
-            <w:r>
-              <w:rPr>
-                <w:rFonts w:ascii="Calibri" w:hAnsi="Calibri" w:cs="Calibri"/>
-                <w:color w:val="000000"/>
-              </w:rPr>
-              <w:t xml:space="preserve"> su cui verranno visualizzate</w:t>
-            </w:r>
-          </w:p>
-        </w:tc>
-      </w:tr>
-      <w:tr>
-        <w:tc>
-          <w:tcPr>
-            <w:tcW w:w="3051" w:type="dxa"/>
-            <w:vAlign w:val="bottom"/>
-          </w:tcPr>
-          <w:p>
-            <w:pPr>
-              <w:rPr>
-                <w:rFonts w:ascii="Calibri" w:hAnsi="Calibri" w:cs="Calibri"/>
-                <w:color w:val="000000"/>
-              </w:rPr>
-            </w:pPr>
-            <w:proofErr w:type="spellStart"/>
-            <w:r>
-              <w:rPr>
-                <w:rFonts w:ascii="Calibri" w:hAnsi="Calibri" w:cs="Calibri"/>
-                <w:color w:val="000000"/>
-              </w:rPr>
-              <w:t>ProfiloControl</w:t>
-            </w:r>
-            <w:proofErr w:type="spellEnd"/>
-          </w:p>
-        </w:tc>
-        <w:tc>
-          <w:tcPr>
-            <w:tcW w:w="1081" w:type="dxa"/>
-            <w:vAlign w:val="bottom"/>
-          </w:tcPr>
-          <w:p>
-            <w:pPr>
-              <w:rPr>
-                <w:rFonts w:ascii="Calibri" w:hAnsi="Calibri" w:cs="Calibri"/>
-                <w:color w:val="000000"/>
-              </w:rPr>
-            </w:pPr>
-            <w:r>
-              <w:rPr>
-                <w:rFonts w:ascii="Calibri" w:hAnsi="Calibri" w:cs="Calibri"/>
-                <w:color w:val="000000"/>
-              </w:rPr>
-              <w:t>Control</w:t>
-            </w:r>
-          </w:p>
-        </w:tc>
-        <w:tc>
-          <w:tcPr>
-            <w:tcW w:w="5496" w:type="dxa"/>
-            <w:vAlign w:val="bottom"/>
-          </w:tcPr>
-          <w:p>
-            <w:pPr>
-              <w:rPr>
-                <w:rFonts w:ascii="Calibri" w:hAnsi="Calibri" w:cs="Calibri"/>
-                <w:color w:val="000000"/>
-              </w:rPr>
-            </w:pPr>
-            <w:r>
-              <w:rPr>
-                <w:rFonts w:ascii="Calibri" w:hAnsi="Calibri" w:cs="Calibri"/>
-                <w:color w:val="000000"/>
-              </w:rPr>
-              <w:t>Gestisce la visualizzazione delle info riguardanti il profilo utente dell'utente loggato.</w:t>
-            </w:r>
-            <w:r>
-              <w:rPr>
-                <w:rFonts w:ascii="Calibri" w:hAnsi="Calibri" w:cs="Calibri"/>
-                <w:color w:val="000000"/>
-              </w:rPr>
-              <w:br/>
-              <w:t xml:space="preserve">Viene creato quando l'utente attiva la funzione tramite il bottone </w:t>
-            </w:r>
-            <w:proofErr w:type="spellStart"/>
-            <w:r>
-              <w:rPr>
-                <w:rFonts w:ascii="Calibri" w:hAnsi="Calibri" w:cs="Calibri"/>
-                <w:color w:val="000000"/>
-              </w:rPr>
-              <w:t>VisualizzaProfiloButton</w:t>
-            </w:r>
-            <w:proofErr w:type="spellEnd"/>
-            <w:r>
-              <w:rPr>
-                <w:rFonts w:ascii="Calibri" w:hAnsi="Calibri" w:cs="Calibri"/>
-                <w:color w:val="000000"/>
-              </w:rPr>
-              <w:t xml:space="preserve">. Recupera le informazioni relative al profilo e crea un </w:t>
-            </w:r>
-            <w:proofErr w:type="spellStart"/>
-            <w:r>
-              <w:rPr>
-                <w:rFonts w:ascii="Calibri" w:hAnsi="Calibri" w:cs="Calibri"/>
-                <w:color w:val="000000"/>
-              </w:rPr>
-              <w:t>ProfiloPanel</w:t>
-            </w:r>
-            <w:proofErr w:type="spellEnd"/>
-            <w:r>
-              <w:rPr>
-                <w:rFonts w:ascii="Calibri" w:hAnsi="Calibri" w:cs="Calibri"/>
-                <w:color w:val="000000"/>
-              </w:rPr>
-              <w:t xml:space="preserve"> su cui verranno visualizzate</w:t>
-            </w:r>
-          </w:p>
-        </w:tc>
-      </w:tr>
-      <w:tr>
-        <w:tc>
-          <w:tcPr>
-            <w:tcW w:w="3051" w:type="dxa"/>
-            <w:vAlign w:val="bottom"/>
-          </w:tcPr>
-          <w:p>
-            <w:pPr>
-              <w:rPr>
-                <w:rFonts w:ascii="Calibri" w:hAnsi="Calibri" w:cs="Calibri"/>
-                <w:color w:val="000000"/>
-              </w:rPr>
-            </w:pPr>
-            <w:proofErr w:type="spellStart"/>
-            <w:r>
-              <w:rPr>
-                <w:rFonts w:ascii="Calibri" w:hAnsi="Calibri" w:cs="Calibri"/>
-                <w:color w:val="000000"/>
-              </w:rPr>
-              <w:t>SearchControl</w:t>
-            </w:r>
-            <w:proofErr w:type="spellEnd"/>
-          </w:p>
-        </w:tc>
-        <w:tc>
-          <w:tcPr>
-            <w:tcW w:w="1081" w:type="dxa"/>
-            <w:vAlign w:val="bottom"/>
-          </w:tcPr>
-          <w:p>
-            <w:pPr>
-              <w:rPr>
-                <w:rFonts w:ascii="Calibri" w:hAnsi="Calibri" w:cs="Calibri"/>
-                <w:color w:val="000000"/>
-              </w:rPr>
-            </w:pPr>
-            <w:r>
-              <w:rPr>
-                <w:rFonts w:ascii="Calibri" w:hAnsi="Calibri" w:cs="Calibri"/>
-                <w:color w:val="000000"/>
-              </w:rPr>
-              <w:t>Control</w:t>
-            </w:r>
-          </w:p>
-        </w:tc>
-        <w:tc>
-          <w:tcPr>
-            <w:tcW w:w="5496" w:type="dxa"/>
-            <w:vAlign w:val="bottom"/>
-          </w:tcPr>
-          <w:p>
-            <w:pPr>
-              <w:rPr>
-                <w:rFonts w:ascii="Calibri" w:hAnsi="Calibri" w:cs="Calibri"/>
-                <w:color w:val="000000"/>
-              </w:rPr>
-            </w:pPr>
-            <w:r>
-              <w:rPr>
-                <w:rFonts w:ascii="Calibri" w:hAnsi="Calibri" w:cs="Calibri"/>
-                <w:color w:val="000000"/>
-              </w:rPr>
-              <w:t xml:space="preserve">All’attivazione della funzione di ricerca presenta all’utente il </w:t>
-            </w:r>
-            <w:proofErr w:type="spellStart"/>
-            <w:r>
-              <w:rPr>
-                <w:rFonts w:ascii="Calibri" w:hAnsi="Calibri" w:cs="Calibri"/>
-                <w:color w:val="000000"/>
-              </w:rPr>
-              <w:t>SearchTypeSelector</w:t>
-            </w:r>
-            <w:proofErr w:type="spellEnd"/>
-            <w:r>
-              <w:rPr>
-                <w:rFonts w:ascii="Calibri" w:hAnsi="Calibri" w:cs="Calibri"/>
-                <w:color w:val="000000"/>
-              </w:rPr>
-              <w:t xml:space="preserve"> che gli permetterà di selezionare il tipo di ricerca richiesto</w:t>
-            </w:r>
-          </w:p>
-        </w:tc>
-      </w:tr>
-      <w:tr>
-        <w:tc>
-          <w:tcPr>
-            <w:tcW w:w="3051" w:type="dxa"/>
-            <w:vAlign w:val="bottom"/>
-          </w:tcPr>
-          <w:p>
-            <w:pPr>
-              <w:rPr>
-                <w:rFonts w:ascii="Calibri" w:hAnsi="Calibri" w:cs="Calibri"/>
-                <w:color w:val="000000"/>
-              </w:rPr>
-            </w:pPr>
-            <w:proofErr w:type="spellStart"/>
-            <w:r>
-              <w:rPr>
-                <w:rFonts w:ascii="Calibri" w:hAnsi="Calibri" w:cs="Calibri"/>
-                <w:color w:val="000000"/>
-              </w:rPr>
-              <w:t>SearchTypeControl</w:t>
-            </w:r>
-            <w:proofErr w:type="spellEnd"/>
-          </w:p>
-        </w:tc>
-        <w:tc>
-          <w:tcPr>
-            <w:tcW w:w="1081" w:type="dxa"/>
-            <w:vAlign w:val="bottom"/>
-          </w:tcPr>
-          <w:p>
-            <w:pPr>
-              <w:rPr>
-                <w:rFonts w:ascii="Calibri" w:hAnsi="Calibri" w:cs="Calibri"/>
-                <w:color w:val="000000"/>
-              </w:rPr>
-            </w:pPr>
-            <w:r>
-              <w:rPr>
-                <w:rFonts w:ascii="Calibri" w:hAnsi="Calibri" w:cs="Calibri"/>
-                <w:color w:val="000000"/>
-              </w:rPr>
-              <w:t>Control</w:t>
-            </w:r>
-          </w:p>
-        </w:tc>
-        <w:tc>
-          <w:tcPr>
-            <w:tcW w:w="5496" w:type="dxa"/>
-            <w:vAlign w:val="bottom"/>
-          </w:tcPr>
-          <w:p>
-            <w:pPr>
-              <w:rPr>
-                <w:rFonts w:ascii="Calibri" w:hAnsi="Calibri" w:cs="Calibri"/>
-                <w:color w:val="000000"/>
-              </w:rPr>
-            </w:pPr>
-            <w:r>
-              <w:rPr>
-                <w:rFonts w:ascii="Calibri" w:hAnsi="Calibri" w:cs="Calibri"/>
-                <w:color w:val="000000"/>
-              </w:rPr>
-              <w:t xml:space="preserve">Permette la creazione dell’oggetto </w:t>
-            </w:r>
-            <w:proofErr w:type="spellStart"/>
-            <w:r>
-              <w:rPr>
-                <w:rFonts w:ascii="Calibri" w:hAnsi="Calibri" w:cs="Calibri"/>
-                <w:color w:val="000000"/>
-              </w:rPr>
-              <w:t>boundary</w:t>
-            </w:r>
-            <w:proofErr w:type="spellEnd"/>
-            <w:r>
-              <w:rPr>
-                <w:rFonts w:ascii="Calibri" w:hAnsi="Calibri" w:cs="Calibri"/>
-                <w:color w:val="000000"/>
-              </w:rPr>
-              <w:t xml:space="preserve"> giusto a scenda della scelta effettuata tramite il </w:t>
-            </w:r>
-            <w:proofErr w:type="spellStart"/>
-            <w:r>
-              <w:rPr>
-                <w:rFonts w:ascii="Calibri" w:hAnsi="Calibri" w:cs="Calibri"/>
-                <w:color w:val="000000"/>
-              </w:rPr>
-              <w:t>SearchTypeSelector</w:t>
-            </w:r>
-            <w:proofErr w:type="spellEnd"/>
-            <w:r>
-              <w:rPr>
-                <w:rFonts w:ascii="Calibri" w:hAnsi="Calibri" w:cs="Calibri"/>
-                <w:color w:val="000000"/>
-              </w:rPr>
-              <w:t xml:space="preserve">. Crea un </w:t>
-            </w:r>
-            <w:proofErr w:type="spellStart"/>
-            <w:r>
-              <w:rPr>
-                <w:rFonts w:ascii="Calibri" w:hAnsi="Calibri" w:cs="Calibri"/>
-                <w:color w:val="000000"/>
-              </w:rPr>
-              <w:t>SearchEventForm</w:t>
-            </w:r>
-            <w:proofErr w:type="spellEnd"/>
-            <w:r>
-              <w:rPr>
-                <w:rFonts w:ascii="Calibri" w:hAnsi="Calibri" w:cs="Calibri"/>
-                <w:color w:val="000000"/>
-              </w:rPr>
-              <w:t xml:space="preserve"> oppure un </w:t>
-            </w:r>
-            <w:proofErr w:type="spellStart"/>
-            <w:r>
-              <w:rPr>
-                <w:rFonts w:ascii="Calibri" w:hAnsi="Calibri" w:cs="Calibri"/>
-                <w:color w:val="000000"/>
-              </w:rPr>
-              <w:t>SearchUserForm</w:t>
-            </w:r>
-            <w:proofErr w:type="spellEnd"/>
-          </w:p>
-        </w:tc>
-      </w:tr>
-      <w:tr>
-        <w:tc>
-          <w:tcPr>
-            <w:tcW w:w="3051" w:type="dxa"/>
-            <w:vAlign w:val="bottom"/>
-          </w:tcPr>
-          <w:p>
-            <w:pPr>
-              <w:rPr>
-                <w:rFonts w:ascii="Calibri" w:hAnsi="Calibri" w:cs="Calibri"/>
-                <w:color w:val="000000"/>
-              </w:rPr>
-            </w:pPr>
-            <w:proofErr w:type="spellStart"/>
-            <w:r>
-              <w:rPr>
-                <w:rFonts w:ascii="Calibri" w:hAnsi="Calibri" w:cs="Calibri"/>
-                <w:color w:val="000000"/>
-              </w:rPr>
-              <w:t>ProfiloEsternoControl</w:t>
-            </w:r>
-            <w:proofErr w:type="spellEnd"/>
-          </w:p>
-        </w:tc>
-        <w:tc>
-          <w:tcPr>
-            <w:tcW w:w="1081" w:type="dxa"/>
-            <w:vAlign w:val="bottom"/>
-          </w:tcPr>
-          <w:p>
-            <w:pPr>
-              <w:rPr>
-                <w:rFonts w:ascii="Calibri" w:hAnsi="Calibri" w:cs="Calibri"/>
-                <w:color w:val="000000"/>
-              </w:rPr>
-            </w:pPr>
-            <w:r>
-              <w:rPr>
-                <w:rFonts w:ascii="Calibri" w:hAnsi="Calibri" w:cs="Calibri"/>
-                <w:color w:val="000000"/>
-              </w:rPr>
-              <w:t>Control</w:t>
-            </w:r>
-          </w:p>
-        </w:tc>
-        <w:tc>
-          <w:tcPr>
-            <w:tcW w:w="5496" w:type="dxa"/>
-            <w:vAlign w:val="bottom"/>
-          </w:tcPr>
-          <w:p>
-            <w:pPr>
-              <w:rPr>
-                <w:rFonts w:ascii="Calibri" w:hAnsi="Calibri" w:cs="Calibri"/>
-                <w:color w:val="000000"/>
-              </w:rPr>
-            </w:pPr>
-            <w:r>
-              <w:rPr>
-                <w:rFonts w:ascii="Calibri" w:hAnsi="Calibri" w:cs="Calibri"/>
-                <w:color w:val="000000"/>
-              </w:rPr>
-              <w:t>Gestisce la visualizzazione di un profilo diverso da quello loggato.</w:t>
-            </w:r>
-            <w:r>
-              <w:rPr>
-                <w:rFonts w:ascii="Calibri" w:hAnsi="Calibri" w:cs="Calibri"/>
-                <w:color w:val="000000"/>
-              </w:rPr>
-              <w:br/>
-              <w:t xml:space="preserve">Viene creato all'attivazione del bottone </w:t>
-            </w:r>
-            <w:proofErr w:type="spellStart"/>
-            <w:r>
-              <w:rPr>
-                <w:rFonts w:ascii="Calibri" w:hAnsi="Calibri" w:cs="Calibri"/>
-                <w:color w:val="000000"/>
-              </w:rPr>
-              <w:lastRenderedPageBreak/>
-              <w:t>SelectProfileButton</w:t>
-            </w:r>
-            <w:proofErr w:type="spellEnd"/>
-            <w:r>
-              <w:rPr>
-                <w:rFonts w:ascii="Calibri" w:hAnsi="Calibri" w:cs="Calibri"/>
-                <w:color w:val="000000"/>
-              </w:rPr>
-              <w:t>.</w:t>
-            </w:r>
-            <w:r>
-              <w:rPr>
-                <w:rFonts w:ascii="Calibri" w:hAnsi="Calibri" w:cs="Calibri"/>
-                <w:color w:val="000000"/>
-              </w:rPr>
-              <w:br/>
-            </w:r>
-            <w:proofErr w:type="spellStart"/>
-            <w:r>
-              <w:rPr>
-                <w:rFonts w:ascii="Calibri" w:hAnsi="Calibri" w:cs="Calibri"/>
-                <w:color w:val="000000"/>
-              </w:rPr>
-              <w:t>Recupara</w:t>
-            </w:r>
-            <w:proofErr w:type="spellEnd"/>
-            <w:r>
-              <w:rPr>
-                <w:rFonts w:ascii="Calibri" w:hAnsi="Calibri" w:cs="Calibri"/>
-                <w:color w:val="000000"/>
-              </w:rPr>
-              <w:t xml:space="preserve"> le informazioni relative al profilo e le mostra all'utente tramite il </w:t>
-            </w:r>
-            <w:proofErr w:type="spellStart"/>
-            <w:r>
-              <w:rPr>
-                <w:rFonts w:ascii="Calibri" w:hAnsi="Calibri" w:cs="Calibri"/>
-                <w:color w:val="000000"/>
-              </w:rPr>
-              <w:t>ProfiloEstrernoPanel</w:t>
-            </w:r>
-            <w:proofErr w:type="spellEnd"/>
-          </w:p>
-        </w:tc>
-      </w:tr>
-      <w:tr>
-        <w:tc>
-          <w:tcPr>
-            <w:tcW w:w="3051" w:type="dxa"/>
-            <w:vAlign w:val="bottom"/>
-          </w:tcPr>
-          <w:p>
-            <w:pPr>
-              <w:rPr>
-                <w:rFonts w:ascii="Calibri" w:hAnsi="Calibri" w:cs="Calibri"/>
-                <w:color w:val="000000"/>
-              </w:rPr>
-            </w:pPr>
-            <w:proofErr w:type="spellStart"/>
-            <w:r>
-              <w:rPr>
-                <w:rFonts w:ascii="Calibri" w:hAnsi="Calibri" w:cs="Calibri"/>
-                <w:color w:val="000000"/>
-              </w:rPr>
-              <w:lastRenderedPageBreak/>
-              <w:t>SegnalazioneCommentoControl</w:t>
-            </w:r>
-            <w:proofErr w:type="spellEnd"/>
-          </w:p>
-        </w:tc>
-        <w:tc>
-          <w:tcPr>
-            <w:tcW w:w="1081" w:type="dxa"/>
-            <w:vAlign w:val="bottom"/>
-          </w:tcPr>
-          <w:p>
-            <w:pPr>
-              <w:rPr>
-                <w:rFonts w:ascii="Calibri" w:hAnsi="Calibri" w:cs="Calibri"/>
-                <w:color w:val="000000"/>
-              </w:rPr>
-            </w:pPr>
-            <w:r>
-              <w:rPr>
-                <w:rFonts w:ascii="Calibri" w:hAnsi="Calibri" w:cs="Calibri"/>
-                <w:color w:val="000000"/>
-              </w:rPr>
-              <w:t>Control</w:t>
-            </w:r>
-          </w:p>
-        </w:tc>
-        <w:tc>
-          <w:tcPr>
-            <w:tcW w:w="5496" w:type="dxa"/>
-            <w:vAlign w:val="bottom"/>
-          </w:tcPr>
-          <w:p>
-            <w:pPr>
-              <w:rPr>
-                <w:rFonts w:ascii="Calibri" w:hAnsi="Calibri" w:cs="Calibri"/>
-                <w:color w:val="000000"/>
-              </w:rPr>
-            </w:pPr>
-            <w:r>
-              <w:rPr>
-                <w:rFonts w:ascii="Calibri" w:hAnsi="Calibri" w:cs="Calibri"/>
-                <w:color w:val="000000"/>
-              </w:rPr>
-              <w:t xml:space="preserve">Gestisce l’invio di una </w:t>
-            </w:r>
-            <w:proofErr w:type="spellStart"/>
-            <w:r>
-              <w:rPr>
-                <w:rFonts w:ascii="Calibri" w:hAnsi="Calibri" w:cs="Calibri"/>
-                <w:color w:val="000000"/>
-              </w:rPr>
-              <w:t>SegnalazioneCommento</w:t>
-            </w:r>
-            <w:proofErr w:type="spellEnd"/>
-            <w:r>
-              <w:rPr>
-                <w:rFonts w:ascii="Calibri" w:hAnsi="Calibri" w:cs="Calibri"/>
-                <w:color w:val="000000"/>
-              </w:rPr>
-              <w:t xml:space="preserve"> da parte di un utente ad un moderatore che dovrà valutare la segnalazione fatta.</w:t>
-            </w:r>
-          </w:p>
-        </w:tc>
-      </w:tr>
-      <w:tr>
-        <w:tc>
-          <w:tcPr>
-            <w:tcW w:w="3051" w:type="dxa"/>
-            <w:vAlign w:val="bottom"/>
-          </w:tcPr>
-          <w:p>
-            <w:pPr>
-              <w:rPr>
-                <w:rFonts w:ascii="Calibri" w:hAnsi="Calibri" w:cs="Calibri"/>
-                <w:color w:val="000000"/>
-              </w:rPr>
-            </w:pPr>
-            <w:proofErr w:type="spellStart"/>
-            <w:r>
-              <w:rPr>
-                <w:rFonts w:ascii="Calibri" w:hAnsi="Calibri" w:cs="Calibri"/>
-                <w:color w:val="000000"/>
-              </w:rPr>
-              <w:t>SegnalazioneEventoControl</w:t>
-            </w:r>
-            <w:proofErr w:type="spellEnd"/>
-          </w:p>
-        </w:tc>
-        <w:tc>
-          <w:tcPr>
-            <w:tcW w:w="1081" w:type="dxa"/>
-            <w:vAlign w:val="bottom"/>
-          </w:tcPr>
-          <w:p>
-            <w:pPr>
-              <w:rPr>
-                <w:rFonts w:ascii="Calibri" w:hAnsi="Calibri" w:cs="Calibri"/>
-                <w:color w:val="000000"/>
-              </w:rPr>
-            </w:pPr>
-            <w:r>
-              <w:rPr>
-                <w:rFonts w:ascii="Calibri" w:hAnsi="Calibri" w:cs="Calibri"/>
-                <w:color w:val="000000"/>
-              </w:rPr>
-              <w:t>Control</w:t>
-            </w:r>
-          </w:p>
-        </w:tc>
-        <w:tc>
-          <w:tcPr>
-            <w:tcW w:w="5496" w:type="dxa"/>
-            <w:vAlign w:val="bottom"/>
-          </w:tcPr>
-          <w:p>
-            <w:pPr>
-              <w:rPr>
-                <w:rFonts w:ascii="Calibri" w:hAnsi="Calibri" w:cs="Calibri"/>
-                <w:color w:val="000000"/>
-              </w:rPr>
-            </w:pPr>
-            <w:r>
-              <w:rPr>
-                <w:rFonts w:ascii="Calibri" w:hAnsi="Calibri" w:cs="Calibri"/>
-                <w:color w:val="000000"/>
-              </w:rPr>
-              <w:t>Gestisce l’invio di una SegnalazioneEvento da parte di un utente ad un moderatore che dovrà valutare la segnalazione fatta.</w:t>
-            </w:r>
-          </w:p>
-        </w:tc>
-      </w:tr>
-      <w:tr>
-        <w:tc>
-          <w:tcPr>
-            <w:tcW w:w="3051" w:type="dxa"/>
-            <w:vAlign w:val="bottom"/>
-          </w:tcPr>
-          <w:p>
-            <w:pPr>
-              <w:rPr>
-                <w:rFonts w:ascii="Calibri" w:hAnsi="Calibri" w:cs="Calibri"/>
-                <w:color w:val="000000"/>
-              </w:rPr>
-            </w:pPr>
-            <w:proofErr w:type="spellStart"/>
-            <w:r>
-              <w:rPr>
-                <w:rFonts w:ascii="Calibri" w:hAnsi="Calibri" w:cs="Calibri"/>
-                <w:color w:val="000000"/>
-              </w:rPr>
-              <w:t>AccettazioneSegnalazioneControl</w:t>
-            </w:r>
-            <w:proofErr w:type="spellEnd"/>
-          </w:p>
-        </w:tc>
-        <w:tc>
-          <w:tcPr>
-            <w:tcW w:w="1081" w:type="dxa"/>
-            <w:vAlign w:val="bottom"/>
-          </w:tcPr>
-          <w:p>
-            <w:pPr>
-              <w:rPr>
-                <w:rFonts w:ascii="Calibri" w:hAnsi="Calibri" w:cs="Calibri"/>
-                <w:color w:val="000000"/>
-              </w:rPr>
-            </w:pPr>
-            <w:r>
-              <w:rPr>
-                <w:rFonts w:ascii="Calibri" w:hAnsi="Calibri" w:cs="Calibri"/>
-                <w:color w:val="000000"/>
-              </w:rPr>
-              <w:t>Control</w:t>
-            </w:r>
-          </w:p>
-        </w:tc>
-        <w:tc>
-          <w:tcPr>
-            <w:tcW w:w="5496" w:type="dxa"/>
-            <w:vAlign w:val="bottom"/>
-          </w:tcPr>
-          <w:p>
-            <w:pPr>
-              <w:rPr>
-                <w:rFonts w:ascii="Calibri" w:hAnsi="Calibri" w:cs="Calibri"/>
-                <w:color w:val="000000"/>
-              </w:rPr>
-            </w:pPr>
-            <w:r>
-              <w:rPr>
-                <w:rFonts w:ascii="Calibri" w:hAnsi="Calibri" w:cs="Calibri"/>
-                <w:color w:val="000000"/>
-              </w:rPr>
-              <w:t xml:space="preserve">Gestisce l’accettazione di un evento da parte del Moderatore il quale poi chiama </w:t>
-            </w:r>
-            <w:proofErr w:type="spellStart"/>
-            <w:r>
-              <w:rPr>
-                <w:rFonts w:ascii="Calibri" w:hAnsi="Calibri" w:cs="Calibri"/>
-                <w:color w:val="000000"/>
-              </w:rPr>
-              <w:t>ManagerUtente</w:t>
-            </w:r>
-            <w:proofErr w:type="spellEnd"/>
-            <w:r>
-              <w:rPr>
-                <w:rFonts w:ascii="Calibri" w:hAnsi="Calibri" w:cs="Calibri"/>
-                <w:color w:val="000000"/>
-              </w:rPr>
-              <w:t xml:space="preserve"> per sospendere l’utente, </w:t>
-            </w:r>
-            <w:proofErr w:type="spellStart"/>
-            <w:r>
-              <w:rPr>
-                <w:rFonts w:ascii="Calibri" w:hAnsi="Calibri" w:cs="Calibri"/>
-                <w:color w:val="000000"/>
-              </w:rPr>
-              <w:t>ManagerEvento</w:t>
-            </w:r>
-            <w:proofErr w:type="spellEnd"/>
-            <w:r>
-              <w:rPr>
-                <w:rFonts w:ascii="Calibri" w:hAnsi="Calibri" w:cs="Calibri"/>
-                <w:color w:val="000000"/>
-              </w:rPr>
-              <w:t xml:space="preserve"> per eliminare l’evento segnalato, </w:t>
-            </w:r>
-            <w:proofErr w:type="spellStart"/>
-            <w:r>
-              <w:rPr>
-                <w:rFonts w:ascii="Calibri" w:hAnsi="Calibri" w:cs="Calibri"/>
-                <w:color w:val="000000"/>
-              </w:rPr>
-              <w:t>ManagerSegnalazione</w:t>
-            </w:r>
-            <w:proofErr w:type="spellEnd"/>
-            <w:r>
-              <w:rPr>
-                <w:rFonts w:ascii="Calibri" w:hAnsi="Calibri" w:cs="Calibri"/>
-                <w:color w:val="000000"/>
-              </w:rPr>
-              <w:t xml:space="preserve"> per eliminare la Segnalazione accettata.</w:t>
-            </w:r>
-          </w:p>
-        </w:tc>
-      </w:tr>
-      <w:tr>
-        <w:tc>
-          <w:tcPr>
-            <w:tcW w:w="3051" w:type="dxa"/>
-            <w:vAlign w:val="bottom"/>
-          </w:tcPr>
-          <w:p>
-            <w:pPr>
-              <w:rPr>
-                <w:rFonts w:ascii="Calibri" w:hAnsi="Calibri" w:cs="Calibri"/>
-                <w:color w:val="000000"/>
-              </w:rPr>
-            </w:pPr>
-            <w:proofErr w:type="spellStart"/>
-            <w:r>
-              <w:rPr>
-                <w:rFonts w:ascii="Calibri" w:hAnsi="Calibri" w:cs="Calibri"/>
-                <w:color w:val="000000"/>
-              </w:rPr>
-              <w:t>RegistrazioneControl</w:t>
-            </w:r>
-            <w:proofErr w:type="spellEnd"/>
-          </w:p>
-        </w:tc>
-        <w:tc>
-          <w:tcPr>
-            <w:tcW w:w="1081" w:type="dxa"/>
-            <w:vAlign w:val="bottom"/>
-          </w:tcPr>
-          <w:p>
-            <w:pPr>
-              <w:rPr>
-                <w:rFonts w:ascii="Calibri" w:hAnsi="Calibri" w:cs="Calibri"/>
-                <w:color w:val="000000"/>
-              </w:rPr>
-            </w:pPr>
-            <w:r>
-              <w:rPr>
-                <w:rFonts w:ascii="Calibri" w:hAnsi="Calibri" w:cs="Calibri"/>
-                <w:color w:val="000000"/>
-              </w:rPr>
-              <w:t>Control</w:t>
-            </w:r>
-          </w:p>
-        </w:tc>
-        <w:tc>
-          <w:tcPr>
-            <w:tcW w:w="5496" w:type="dxa"/>
-            <w:vAlign w:val="bottom"/>
-          </w:tcPr>
-          <w:p>
-            <w:pPr>
-              <w:rPr>
-                <w:rFonts w:ascii="Calibri" w:hAnsi="Calibri" w:cs="Calibri"/>
-                <w:color w:val="000000"/>
-              </w:rPr>
-            </w:pPr>
-            <w:r>
-              <w:rPr>
-                <w:rFonts w:ascii="Calibri" w:hAnsi="Calibri" w:cs="Calibri"/>
-                <w:color w:val="000000"/>
-              </w:rPr>
-              <w:t xml:space="preserve">Viene creato quando l'utente attiva la funzione di registrazione tramite il </w:t>
-            </w:r>
-            <w:proofErr w:type="spellStart"/>
-            <w:r>
-              <w:rPr>
-                <w:rFonts w:ascii="Calibri" w:hAnsi="Calibri" w:cs="Calibri"/>
-                <w:color w:val="000000"/>
-              </w:rPr>
-              <w:t>SignUpButton</w:t>
-            </w:r>
-            <w:proofErr w:type="spellEnd"/>
-            <w:r>
-              <w:rPr>
-                <w:rFonts w:ascii="Calibri" w:hAnsi="Calibri" w:cs="Calibri"/>
-                <w:color w:val="000000"/>
-              </w:rPr>
-              <w:t>.</w:t>
-            </w:r>
-            <w:r>
-              <w:rPr>
-                <w:rFonts w:ascii="Calibri" w:hAnsi="Calibri" w:cs="Calibri"/>
-                <w:color w:val="000000"/>
-              </w:rPr>
-              <w:br/>
-              <w:t xml:space="preserve">Mostra all'utente il </w:t>
-            </w:r>
-            <w:proofErr w:type="spellStart"/>
-            <w:r>
-              <w:rPr>
-                <w:rFonts w:ascii="Calibri" w:hAnsi="Calibri" w:cs="Calibri"/>
-                <w:color w:val="000000"/>
-              </w:rPr>
-              <w:t>RegistrazioneForm</w:t>
-            </w:r>
-            <w:proofErr w:type="spellEnd"/>
-            <w:r>
-              <w:rPr>
-                <w:rFonts w:ascii="Calibri" w:hAnsi="Calibri" w:cs="Calibri"/>
-                <w:color w:val="000000"/>
-              </w:rPr>
-              <w:t xml:space="preserve"> e alla sua sottomissione valida le informazioni. Invia poi una mail all'indirizzo specificato nel </w:t>
-            </w:r>
-            <w:proofErr w:type="spellStart"/>
-            <w:r>
-              <w:rPr>
-                <w:rFonts w:ascii="Calibri" w:hAnsi="Calibri" w:cs="Calibri"/>
-                <w:color w:val="000000"/>
-              </w:rPr>
-              <w:t>RegistrazioneForm</w:t>
-            </w:r>
-            <w:proofErr w:type="spellEnd"/>
-            <w:r>
-              <w:rPr>
-                <w:rFonts w:ascii="Calibri" w:hAnsi="Calibri" w:cs="Calibri"/>
-                <w:color w:val="000000"/>
-              </w:rPr>
-              <w:t xml:space="preserve"> e</w:t>
-            </w:r>
-            <w:r>
-              <w:rPr>
-                <w:rFonts w:ascii="Calibri" w:hAnsi="Calibri" w:cs="Calibri"/>
-                <w:color w:val="000000"/>
-              </w:rPr>
-              <w:t xml:space="preserve"> crea il </w:t>
-            </w:r>
-            <w:proofErr w:type="spellStart"/>
-            <w:r>
-              <w:rPr>
-                <w:rFonts w:ascii="Calibri" w:hAnsi="Calibri" w:cs="Calibri"/>
-                <w:color w:val="000000"/>
-              </w:rPr>
-              <w:t>boundary</w:t>
-            </w:r>
-            <w:proofErr w:type="spellEnd"/>
-            <w:r>
-              <w:rPr>
-                <w:rFonts w:ascii="Calibri" w:hAnsi="Calibri" w:cs="Calibri"/>
-                <w:color w:val="000000"/>
-              </w:rPr>
-              <w:t xml:space="preserve"> </w:t>
-            </w:r>
-            <w:proofErr w:type="spellStart"/>
-            <w:r>
-              <w:rPr>
-                <w:rFonts w:ascii="Calibri" w:hAnsi="Calibri" w:cs="Calibri"/>
-                <w:color w:val="000000"/>
-              </w:rPr>
-              <w:t>ConfirmPage</w:t>
-            </w:r>
-            <w:proofErr w:type="spellEnd"/>
-          </w:p>
-        </w:tc>
-      </w:tr>
-      <w:tr>
-        <w:tc>
-          <w:tcPr>
-            <w:tcW w:w="3051" w:type="dxa"/>
-            <w:vAlign w:val="bottom"/>
-          </w:tcPr>
-          <w:p>
-            <w:pPr>
-              <w:rPr>
-                <w:rFonts w:ascii="Calibri" w:hAnsi="Calibri" w:cs="Calibri"/>
-                <w:color w:val="000000"/>
-              </w:rPr>
-            </w:pPr>
-            <w:proofErr w:type="spellStart"/>
-            <w:r>
-              <w:rPr>
-                <w:rFonts w:ascii="Calibri" w:hAnsi="Calibri" w:cs="Calibri"/>
-                <w:color w:val="000000"/>
-              </w:rPr>
-              <w:t>MapControl</w:t>
-            </w:r>
-            <w:proofErr w:type="spellEnd"/>
-          </w:p>
-        </w:tc>
-        <w:tc>
-          <w:tcPr>
-            <w:tcW w:w="1081" w:type="dxa"/>
-            <w:vAlign w:val="bottom"/>
-          </w:tcPr>
-          <w:p>
-            <w:pPr>
-              <w:rPr>
-                <w:rFonts w:ascii="Calibri" w:hAnsi="Calibri" w:cs="Calibri"/>
-                <w:color w:val="000000"/>
-              </w:rPr>
-            </w:pPr>
-            <w:r>
-              <w:rPr>
-                <w:rFonts w:ascii="Calibri" w:hAnsi="Calibri" w:cs="Calibri"/>
-                <w:color w:val="000000"/>
-              </w:rPr>
-              <w:t>Control</w:t>
-            </w:r>
-          </w:p>
-        </w:tc>
-        <w:tc>
-          <w:tcPr>
-            <w:tcW w:w="5496" w:type="dxa"/>
-            <w:vAlign w:val="bottom"/>
-          </w:tcPr>
-          <w:p>
-            <w:pPr>
-              <w:rPr>
-                <w:rFonts w:ascii="Calibri" w:hAnsi="Calibri" w:cs="Calibri"/>
-                <w:color w:val="000000"/>
-              </w:rPr>
-            </w:pPr>
-            <w:r>
-              <w:rPr>
-                <w:rFonts w:ascii="Calibri" w:hAnsi="Calibri" w:cs="Calibri"/>
-                <w:color w:val="000000"/>
-              </w:rPr>
-              <w:t xml:space="preserve">Viene creato quando l’utente attiva la funzione di visualizzazione degli eventi sulla mappa tramite la </w:t>
-            </w:r>
-            <w:proofErr w:type="spellStart"/>
-            <w:r>
-              <w:rPr>
-                <w:rFonts w:ascii="Calibri" w:hAnsi="Calibri" w:cs="Calibri"/>
-                <w:color w:val="000000"/>
-              </w:rPr>
-              <w:t>InteractiveMap</w:t>
-            </w:r>
-            <w:proofErr w:type="spellEnd"/>
-            <w:r>
-              <w:rPr>
-                <w:rFonts w:ascii="Calibri" w:hAnsi="Calibri" w:cs="Calibri"/>
-                <w:color w:val="000000"/>
-              </w:rPr>
-              <w:t>.</w:t>
-            </w:r>
-          </w:p>
-          <w:p>
-            <w:pPr>
-              <w:rPr>
-                <w:rFonts w:ascii="Calibri" w:hAnsi="Calibri" w:cs="Calibri"/>
-                <w:color w:val="000000"/>
-              </w:rPr>
-            </w:pPr>
-            <w:r>
-              <w:rPr>
-                <w:rFonts w:ascii="Calibri" w:hAnsi="Calibri" w:cs="Calibri"/>
-                <w:color w:val="000000"/>
-              </w:rPr>
-              <w:t>Mostra all’utente una mappa degli eventi limitrofi alla sua posizione ed essendo completamente interattiva può essere mossa a piacimento da parte dell’utente stesso.</w:t>
-            </w:r>
-          </w:p>
-        </w:tc>
-      </w:tr>
-      <w:tr>
-        <w:tc>
-          <w:tcPr>
-            <w:tcW w:w="3051" w:type="dxa"/>
-            <w:vAlign w:val="bottom"/>
-          </w:tcPr>
-          <w:p>
-            <w:pPr>
-              <w:rPr>
-                <w:rFonts w:ascii="Calibri" w:hAnsi="Calibri" w:cs="Calibri"/>
-                <w:color w:val="000000"/>
-              </w:rPr>
-            </w:pPr>
-            <w:proofErr w:type="spellStart"/>
-            <w:r>
-              <w:rPr>
-                <w:rFonts w:ascii="Calibri" w:hAnsi="Calibri" w:cs="Calibri"/>
-                <w:color w:val="000000"/>
-              </w:rPr>
-              <w:t>RatingControl</w:t>
+            <w:r>
+              <w:rPr>
+                <w:rFonts w:ascii="Calibri" w:hAnsi="Calibri" w:cs="Calibri"/>
+                <w:color w:val="000000"/>
+              </w:rPr>
+              <w:t>gControl</w:t>
             </w:r>
             <w:proofErr w:type="spellEnd"/>
           </w:p>
@@ -5692,6 +5991,7 @@
                 <w:rFonts w:ascii="Calibri" w:hAnsi="Calibri" w:cs="Calibri"/>
                 <w:color w:val="000000"/>
               </w:rPr>
+              <w:lastRenderedPageBreak/>
               <w:t>ManagerUtente</w:t>
             </w:r>
             <w:proofErr w:type="spellEnd"/>
@@ -6060,15 +6360,7 @@
                 <w:rFonts w:ascii="Calibri" w:hAnsi="Calibri" w:cs="Calibri"/>
                 <w:color w:val="000000"/>
               </w:rPr>
-              <w:t xml:space="preserve">. </w:t>
-            </w:r>
-            <w:r>
-              <w:rPr>
-                <w:rFonts w:ascii="Calibri" w:hAnsi="Calibri" w:cs="Calibri"/>
-                <w:color w:val="000000"/>
-              </w:rPr>
-              <w:lastRenderedPageBreak/>
-              <w:t xml:space="preserve">All'attivazione del </w:t>
+              <w:t xml:space="preserve">. All'attivazione del </w:t>
             </w:r>
             <w:proofErr w:type="spellStart"/>
             <w:r>
@@ -6117,7 +6409,6 @@
                 <w:rFonts w:ascii="Calibri" w:hAnsi="Calibri" w:cs="Calibri"/>
                 <w:color w:val="000000"/>
               </w:rPr>
-              <w:lastRenderedPageBreak/>
               <w:t>ManagerCodiceVerifica</w:t>
             </w:r>
             <w:proofErr w:type="spellEnd"/>
@@ -6162,6 +6453,89 @@
                 <w:color w:val="000000"/>
               </w:rPr>
               <w:t>Viene richiamato da Registrazione control per ottenere e modificare i dati riguardanti i codici di verifica</w:t>
+            </w:r>
+          </w:p>
+        </w:tc>
+      </w:tr>
+      <w:tr>
+        <w:tc>
+          <w:tcPr>
+            <w:tcW w:w="3051" w:type="dxa"/>
+            <w:vAlign w:val="bottom"/>
+          </w:tcPr>
+          <w:p>
+            <w:pPr>
+              <w:rPr>
+                <w:rFonts w:ascii="Calibri" w:hAnsi="Calibri" w:cs="Calibri"/>
+                <w:color w:val="000000"/>
+              </w:rPr>
+            </w:pPr>
+            <w:proofErr w:type="spellStart"/>
+            <w:r>
+              <w:rPr>
+                <w:rFonts w:ascii="Calibri" w:hAnsi="Calibri" w:cs="Calibri"/>
+                <w:color w:val="000000"/>
+              </w:rPr>
+              <w:t>ManagerPartecipazione</w:t>
+            </w:r>
+            <w:proofErr w:type="spellEnd"/>
+          </w:p>
+        </w:tc>
+        <w:tc>
+          <w:tcPr>
+            <w:tcW w:w="1081" w:type="dxa"/>
+            <w:vAlign w:val="bottom"/>
+          </w:tcPr>
+          <w:p>
+            <w:pPr>
+              <w:rPr>
+                <w:rFonts w:ascii="Calibri" w:hAnsi="Calibri" w:cs="Calibri"/>
+                <w:color w:val="000000"/>
+              </w:rPr>
+            </w:pPr>
+            <w:r>
+              <w:rPr>
+                <w:rFonts w:ascii="Calibri" w:hAnsi="Calibri" w:cs="Calibri"/>
+                <w:color w:val="000000"/>
+              </w:rPr>
+              <w:t>Control</w:t>
+            </w:r>
+          </w:p>
+        </w:tc>
+        <w:tc>
+          <w:tcPr>
+            <w:tcW w:w="5496" w:type="dxa"/>
+            <w:vAlign w:val="bottom"/>
+          </w:tcPr>
+          <w:p>
+            <w:pPr>
+              <w:rPr>
+                <w:rFonts w:ascii="Calibri" w:hAnsi="Calibri" w:cs="Calibri"/>
+                <w:color w:val="000000"/>
+              </w:rPr>
+            </w:pPr>
+            <w:r>
+              <w:rPr>
+                <w:rFonts w:ascii="Calibri" w:hAnsi="Calibri" w:cs="Calibri"/>
+                <w:color w:val="000000"/>
+              </w:rPr>
+              <w:t xml:space="preserve">Viene richiamato dal </w:t>
+            </w:r>
+            <w:proofErr w:type="spellStart"/>
+            <w:r>
+              <w:rPr>
+                <w:rFonts w:ascii="Calibri" w:hAnsi="Calibri" w:cs="Calibri"/>
+                <w:color w:val="000000"/>
+              </w:rPr>
+              <w:t>PartecipationControl</w:t>
+            </w:r>
+            <w:proofErr w:type="spellEnd"/>
+            <w:r>
+              <w:rPr>
+                <w:rFonts w:ascii="Calibri" w:hAnsi="Calibri" w:cs="Calibri"/>
+                <w:color w:val="000000"/>
+              </w:rPr>
+              <w:t xml:space="preserve"> per ottenere e modificare i dati riguardanti la partecipazione</w:t>
             </w:r>
           </w:p>
         </w:tc>
@@ -6918,4 +7292,16 @@
     </a:ext>
   </a:extLst>
 </a:theme>
+</file>
+
+<file path=customXml/item1.xml><?xml version="1.0" encoding="utf-8"?>
+<b:Sources xmlns:b="http://schemas.openxmlformats.org/officeDocument/2006/bibliography" xmlns="http://schemas.openxmlformats.org/officeDocument/2006/bibliography" SelectedStyle="\APASixthEditionOfficeOnline.xsl" StyleName="APA" Version="6"/>
+</file>
+
+<file path=customXml/itemProps1.xml><?xml version="1.0" encoding="utf-8"?>
+<ds:datastoreItem xmlns:ds="http://schemas.openxmlformats.org/officeDocument/2006/customXml" ds:itemID="{63BE4B3A-E101-42C6-B04B-7D9E8D937612}">
+  <ds:schemaRefs>
+    <ds:schemaRef ds:uri="http://schemas.openxmlformats.org/officeDocument/2006/bibliography"/>
+  </ds:schemaRefs>
+</ds:datastoreItem>
 </file>
</xml_diff>